<commit_message>
use nping vice netwox
git-svn-id: https://tor.ern.nps.edu/svn/proj/labtainer/trunk@1153 ed162e55-3153-4343-a18d-e086fa355ed4
</commit_message>
<xml_diff>
--- a/labs/tcpip/docs/tcpip.docx
+++ b/labs/tcpip/docs/tcpip.docx
@@ -20,7 +20,7 @@
                 <wp:positionV relativeFrom="paragraph">
                   <wp:posOffset>-52705</wp:posOffset>
                 </wp:positionV>
-                <wp:extent cx="6152515" cy="1586230"/>
+                <wp:extent cx="6155690" cy="1589405"/>
                 <wp:effectExtent l="0" t="0" r="20955" b="21590"/>
                 <wp:wrapNone/>
                 <wp:docPr id="1" name="Text Box 2"/>
@@ -31,7 +31,7 @@
                       <wps:spPr>
                         <a:xfrm>
                           <a:off x="0" y="0"/>
-                          <a:ext cx="6152040" cy="1585440"/>
+                          <a:ext cx="6154920" cy="1588680"/>
                         </a:xfrm>
                         <a:prstGeom prst="rect">
                           <a:avLst/>
@@ -65,7 +65,7 @@
                             </w:pPr>
                             <w:r>
                               <w:rPr>
-                                <w:color w:val="auto"/>
+                                <w:color w:val="00000A"/>
                                 <w:sz w:val="20"/>
                                 <w:szCs w:val="20"/>
                               </w:rPr>
@@ -77,12 +77,12 @@
                               <w:pStyle w:val="FrameContents"/>
                               <w:spacing w:before="0" w:after="0"/>
                               <w:rPr>
-                                <w:color w:val="auto"/>
+                                <w:color w:val="00000A"/>
                               </w:rPr>
                             </w:pPr>
                             <w:r>
                               <w:rPr>
-                                <w:color w:val="auto"/>
+                                <w:color w:val="00000A"/>
                                 <w:sz w:val="20"/>
                                 <w:szCs w:val="20"/>
                               </w:rPr>
@@ -93,15 +93,13 @@
                             <w:pPr>
                               <w:pStyle w:val="FrameContents"/>
                               <w:spacing w:before="0" w:after="0"/>
-                              <w:rPr>
-                                <w:color w:val="auto"/>
-                              </w:rPr>
+                              <w:rPr/>
                             </w:pPr>
                             <w:bookmarkStart w:id="0" w:name="__DdeLink__758_443377567"/>
                             <w:bookmarkEnd w:id="0"/>
                             <w:r>
                               <w:rPr>
-                                <w:color w:val="auto"/>
+                                <w:color w:val="00000A"/>
                                 <w:sz w:val="20"/>
                                 <w:szCs w:val="20"/>
                               </w:rPr>
@@ -121,7 +119,7 @@
           </mc:Choice>
           <mc:Fallback>
             <w:pict>
-              <v:rect id="shape_0" ID="Text Box 2" fillcolor="white" stroked="t" style="position:absolute;margin-left:-8.2pt;margin-top:-4.15pt;width:484.35pt;height:124.8pt;mso-position-horizontal:center" wp14:anchorId="0CBBE995">
+              <v:rect id="shape_0" ID="Text Box 2" fillcolor="white" stroked="t" style="position:absolute;margin-left:-8.35pt;margin-top:-4.15pt;width:484.6pt;height:125.05pt;mso-position-horizontal:center" wp14:anchorId="0CBBE995">
                 <w10:wrap type="square"/>
                 <v:fill o:detectmouseclick="t" type="solid" color2="black"/>
                 <v:stroke color="black" weight="9360" joinstyle="miter" endcap="flat"/>
@@ -138,7 +136,7 @@
                       </w:pPr>
                       <w:r>
                         <w:rPr>
-                          <w:color w:val="auto"/>
+                          <w:color w:val="00000A"/>
                           <w:sz w:val="20"/>
                           <w:szCs w:val="20"/>
                         </w:rPr>
@@ -150,12 +148,12 @@
                         <w:pStyle w:val="FrameContents"/>
                         <w:spacing w:before="0" w:after="0"/>
                         <w:rPr>
-                          <w:color w:val="auto"/>
+                          <w:color w:val="00000A"/>
                         </w:rPr>
                       </w:pPr>
                       <w:r>
                         <w:rPr>
-                          <w:color w:val="auto"/>
+                          <w:color w:val="00000A"/>
                           <w:sz w:val="20"/>
                           <w:szCs w:val="20"/>
                         </w:rPr>
@@ -166,15 +164,13 @@
                       <w:pPr>
                         <w:pStyle w:val="FrameContents"/>
                         <w:spacing w:before="0" w:after="0"/>
-                        <w:rPr>
-                          <w:color w:val="auto"/>
-                        </w:rPr>
+                        <w:rPr/>
                       </w:pPr>
                       <w:bookmarkStart w:id="1" w:name="__DdeLink__758_443377567"/>
                       <w:bookmarkEnd w:id="1"/>
                       <w:r>
                         <w:rPr>
-                          <w:color w:val="auto"/>
+                          <w:color w:val="00000A"/>
                           <w:sz w:val="20"/>
                           <w:szCs w:val="20"/>
                         </w:rPr>
@@ -370,10 +366,10 @@
         <mc:AlternateContent>
           <mc:Choice Requires="wpg">
             <w:drawing>
-              <wp:inline distT="0" distB="0" distL="114300" distR="114300">
-                <wp:extent cx="4036695" cy="2406650"/>
+              <wp:inline distT="0" distB="0" distL="0" distR="0">
+                <wp:extent cx="4039870" cy="2409825"/>
                 <wp:effectExtent l="0" t="0" r="0" b="0"/>
-                <wp:docPr id="3" name="Canvas 2"/>
+                <wp:docPr id="3" name=""/>
                 <a:graphic xmlns:a="http://schemas.openxmlformats.org/drawingml/2006/main">
                   <a:graphicData uri="http://schemas.microsoft.com/office/word/2010/wordprocessingGroup">
                     <wpg:wgp>
@@ -381,15 +377,15 @@
                       <wpg:grpSpPr>
                         <a:xfrm>
                           <a:off x="0" y="0"/>
-                          <a:ext cx="4035960" cy="2405880"/>
+                          <a:ext cx="4039200" cy="2409120"/>
                         </a:xfrm>
                       </wpg:grpSpPr>
                       <wps:wsp>
                         <wps:cNvSpPr/>
                         <wps:spPr>
                           <a:xfrm>
-                            <a:off x="0" y="45720"/>
-                            <a:ext cx="4035960" cy="2355840"/>
+                            <a:off x="0" y="0"/>
+                            <a:ext cx="4039200" cy="2400840"/>
                           </a:xfrm>
                           <a:prstGeom prst="rect">
                             <a:avLst/>
@@ -408,11 +404,11 @@
                         <wps:bodyPr/>
                       </wps:wsp>
                       <wps:wsp>
-                        <wps:cNvSpPr txBox="1"/>
+                        <wps:cNvSpPr/>
                         <wps:spPr>
                           <a:xfrm>
-                            <a:off x="0" y="0"/>
-                            <a:ext cx="1385640" cy="856440"/>
+                            <a:off x="0" y="64800"/>
+                            <a:ext cx="1385640" cy="647640"/>
                           </a:xfrm>
                           <a:prstGeom prst="rect">
                             <a:avLst/>
@@ -427,6 +423,12 @@
                             <a:round/>
                           </a:ln>
                         </wps:spPr>
+                        <wps:style>
+                          <a:lnRef idx="0"/>
+                          <a:fillRef idx="0"/>
+                          <a:effectRef idx="0"/>
+                          <a:fontRef idx="minor"/>
+                        </wps:style>
                         <wps:txbx>
                           <w:txbxContent>
                             <w:p>
@@ -438,7 +440,22 @@
                               </w:pPr>
                               <w:r>
                                 <w:rPr>
+                                  <w:spacing w:val="0"/>
+                                  <w:smallCaps w:val="false"/>
+                                  <w:caps w:val="false"/>
+                                  <w:iCs w:val="false"/>
+                                  <w:bCs w:val="false"/>
+                                  <w:szCs w:val="36"/>
+                                  <w:vertAlign w:val="baseline"/>
+                                  <w:position w:val="0"/>
                                   <w:sz w:val="36"/>
+                                  <w:i w:val="false"/>
+                                  <w:dstrike w:val="false"/>
+                                  <w:strike w:val="false"/>
+                                  <w:u w:val="none"/>
+                                  <w:b w:val="false"/>
+                                  <w:sz w:val="36"/>
+                                  <w:rFonts w:asciiTheme="minorHAnsi" w:cstheme="minorBidi" w:eastAsiaTheme="minorHAnsi" w:hAnsiTheme="minorHAnsi" w:eastAsia="Calibri" w:ascii="Calibri" w:hAnsi="Calibri"/>
                                   <w:color w:val="FFFFFF"/>
                                 </w:rPr>
                                 <w:t>client</w:t>
@@ -453,7 +470,22 @@
                               </w:pPr>
                               <w:r>
                                 <w:rPr>
+                                  <w:spacing w:val="0"/>
+                                  <w:smallCaps w:val="false"/>
+                                  <w:caps w:val="false"/>
+                                  <w:iCs w:val="false"/>
+                                  <w:bCs w:val="false"/>
+                                  <w:szCs w:val="36"/>
+                                  <w:vertAlign w:val="baseline"/>
+                                  <w:position w:val="0"/>
                                   <w:sz w:val="36"/>
+                                  <w:i w:val="false"/>
+                                  <w:dstrike w:val="false"/>
+                                  <w:strike w:val="false"/>
+                                  <w:u w:val="none"/>
+                                  <w:b w:val="false"/>
+                                  <w:sz w:val="36"/>
+                                  <w:rFonts w:asciiTheme="minorHAnsi" w:cstheme="minorBidi" w:eastAsiaTheme="minorHAnsi" w:hAnsiTheme="minorHAnsi" w:eastAsia="Calibri" w:ascii="Calibri" w:hAnsi="Calibri"/>
                                   <w:color w:val="FFFFFF"/>
                                 </w:rPr>
                                 <w:t>172.25.0.3</w:t>
@@ -461,16 +493,16 @@
                             </w:p>
                           </w:txbxContent>
                         </wps:txbx>
-                        <wps:bodyPr wrap="square" anchor="ctr">
+                        <wps:bodyPr lIns="90000" rIns="90000" tIns="45000" bIns="45000" anchor="ctr">
                           <a:spAutoFit/>
                         </wps:bodyPr>
                       </wps:wsp>
                       <wps:wsp>
-                        <wps:cNvSpPr txBox="1"/>
+                        <wps:cNvSpPr/>
                         <wps:spPr>
                           <a:xfrm>
-                            <a:off x="0" y="1523880"/>
-                            <a:ext cx="1385640" cy="856440"/>
+                            <a:off x="0" y="1620360"/>
+                            <a:ext cx="1385640" cy="647640"/>
                           </a:xfrm>
                           <a:prstGeom prst="rect">
                             <a:avLst/>
@@ -485,6 +517,12 @@
                             <a:round/>
                           </a:ln>
                         </wps:spPr>
+                        <wps:style>
+                          <a:lnRef idx="0"/>
+                          <a:fillRef idx="0"/>
+                          <a:effectRef idx="0"/>
+                          <a:fontRef idx="minor"/>
+                        </wps:style>
                         <wps:txbx>
                           <w:txbxContent>
                             <w:p>
@@ -496,7 +534,22 @@
                               </w:pPr>
                               <w:r>
                                 <w:rPr>
+                                  <w:spacing w:val="0"/>
+                                  <w:smallCaps w:val="false"/>
+                                  <w:caps w:val="false"/>
+                                  <w:iCs w:val="false"/>
+                                  <w:bCs w:val="false"/>
+                                  <w:szCs w:val="36"/>
+                                  <w:vertAlign w:val="baseline"/>
+                                  <w:position w:val="0"/>
                                   <w:sz w:val="36"/>
+                                  <w:i w:val="false"/>
+                                  <w:dstrike w:val="false"/>
+                                  <w:strike w:val="false"/>
+                                  <w:u w:val="none"/>
+                                  <w:b w:val="false"/>
+                                  <w:sz w:val="36"/>
+                                  <w:rFonts w:asciiTheme="minorHAnsi" w:cstheme="minorBidi" w:eastAsiaTheme="minorHAnsi" w:hAnsiTheme="minorHAnsi" w:eastAsia="Calibri" w:ascii="Calibri" w:hAnsi="Calibri"/>
                                   <w:color w:val="FFFFFF"/>
                                 </w:rPr>
                                 <w:t>attacker</w:t>
@@ -511,7 +564,22 @@
                               </w:pPr>
                               <w:r>
                                 <w:rPr>
+                                  <w:spacing w:val="0"/>
+                                  <w:smallCaps w:val="false"/>
+                                  <w:caps w:val="false"/>
+                                  <w:iCs w:val="false"/>
+                                  <w:bCs w:val="false"/>
+                                  <w:szCs w:val="36"/>
+                                  <w:vertAlign w:val="baseline"/>
+                                  <w:position w:val="0"/>
                                   <w:sz w:val="36"/>
+                                  <w:i w:val="false"/>
+                                  <w:dstrike w:val="false"/>
+                                  <w:strike w:val="false"/>
+                                  <w:u w:val="none"/>
+                                  <w:b w:val="false"/>
+                                  <w:sz w:val="36"/>
+                                  <w:rFonts w:asciiTheme="minorHAnsi" w:cstheme="minorBidi" w:eastAsiaTheme="minorHAnsi" w:hAnsiTheme="minorHAnsi" w:eastAsia="Calibri" w:ascii="Calibri" w:hAnsi="Calibri"/>
                                   <w:color w:val="FFFFFF"/>
                                 </w:rPr>
                                 <w:t>172.25.0.4</w:t>
@@ -519,16 +587,16 @@
                             </w:p>
                           </w:txbxContent>
                         </wps:txbx>
-                        <wps:bodyPr wrap="square" anchor="ctr">
+                        <wps:bodyPr lIns="90000" rIns="90000" tIns="45000" bIns="45000" anchor="ctr">
                           <a:spAutoFit/>
                         </wps:bodyPr>
                       </wps:wsp>
                       <wps:wsp>
-                        <wps:cNvSpPr txBox="1"/>
+                        <wps:cNvSpPr/>
                         <wps:spPr>
                           <a:xfrm>
-                            <a:off x="2633400" y="831960"/>
-                            <a:ext cx="1385640" cy="856440"/>
+                            <a:off x="2636640" y="912600"/>
+                            <a:ext cx="1385640" cy="649440"/>
                           </a:xfrm>
                           <a:prstGeom prst="rect">
                             <a:avLst/>
@@ -543,6 +611,12 @@
                             <a:round/>
                           </a:ln>
                         </wps:spPr>
+                        <wps:style>
+                          <a:lnRef idx="0"/>
+                          <a:fillRef idx="0"/>
+                          <a:effectRef idx="0"/>
+                          <a:fontRef idx="minor"/>
+                        </wps:style>
                         <wps:txbx>
                           <w:txbxContent>
                             <w:p>
@@ -554,7 +628,22 @@
                               </w:pPr>
                               <w:r>
                                 <w:rPr>
+                                  <w:spacing w:val="0"/>
+                                  <w:smallCaps w:val="false"/>
+                                  <w:caps w:val="false"/>
+                                  <w:iCs w:val="false"/>
+                                  <w:bCs w:val="false"/>
+                                  <w:szCs w:val="36"/>
+                                  <w:vertAlign w:val="baseline"/>
+                                  <w:position w:val="0"/>
                                   <w:sz w:val="36"/>
+                                  <w:i w:val="false"/>
+                                  <w:dstrike w:val="false"/>
+                                  <w:strike w:val="false"/>
+                                  <w:u w:val="none"/>
+                                  <w:b w:val="false"/>
+                                  <w:sz w:val="36"/>
+                                  <w:rFonts w:asciiTheme="minorHAnsi" w:cstheme="minorBidi" w:eastAsiaTheme="minorHAnsi" w:hAnsiTheme="minorHAnsi" w:eastAsia="Calibri" w:ascii="Calibri" w:hAnsi="Calibri"/>
                                   <w:color w:val="FFFFFF"/>
                                 </w:rPr>
                                 <w:t>server</w:t>
@@ -569,7 +658,22 @@
                               </w:pPr>
                               <w:r>
                                 <w:rPr>
+                                  <w:spacing w:val="0"/>
+                                  <w:smallCaps w:val="false"/>
+                                  <w:caps w:val="false"/>
+                                  <w:iCs w:val="false"/>
+                                  <w:bCs w:val="false"/>
+                                  <w:szCs w:val="36"/>
+                                  <w:vertAlign w:val="baseline"/>
+                                  <w:position w:val="0"/>
                                   <w:sz w:val="36"/>
+                                  <w:i w:val="false"/>
+                                  <w:dstrike w:val="false"/>
+                                  <w:strike w:val="false"/>
+                                  <w:u w:val="none"/>
+                                  <w:b w:val="false"/>
+                                  <w:sz w:val="36"/>
+                                  <w:rFonts w:asciiTheme="minorHAnsi" w:cstheme="minorBidi" w:eastAsiaTheme="minorHAnsi" w:hAnsiTheme="minorHAnsi" w:eastAsia="Calibri" w:ascii="Calibri" w:hAnsi="Calibri"/>
                                   <w:color w:val="FFFFFF"/>
                                 </w:rPr>
                                 <w:t>172.25.0.2</w:t>
@@ -577,7 +681,7 @@
                             </w:p>
                           </w:txbxContent>
                         </wps:txbx>
-                        <wps:bodyPr wrap="square" anchor="ctr">
+                        <wps:bodyPr lIns="90000" rIns="90000" tIns="45000" bIns="45000" anchor="ctr">
                           <a:spAutoFit/>
                         </wps:bodyPr>
                       </wps:wsp>
@@ -585,8 +689,8 @@
                         <wps:cNvSpPr/>
                         <wps:spPr>
                           <a:xfrm>
-                            <a:off x="2009160" y="88920"/>
-                            <a:ext cx="0" cy="2316960"/>
+                            <a:off x="2012400" y="43920"/>
+                            <a:ext cx="720" cy="2365200"/>
                           </a:xfrm>
                           <a:prstGeom prst="line">
                             <a:avLst/>
@@ -610,8 +714,8 @@
                         <wps:cNvSpPr/>
                         <wps:spPr>
                           <a:xfrm>
-                            <a:off x="1385640" y="461520"/>
-                            <a:ext cx="623520" cy="0"/>
+                            <a:off x="1388880" y="424080"/>
+                            <a:ext cx="623520" cy="720"/>
                           </a:xfrm>
                           <a:prstGeom prst="line">
                             <a:avLst/>
@@ -635,8 +739,8 @@
                         <wps:cNvSpPr/>
                         <wps:spPr>
                           <a:xfrm>
-                            <a:off x="1385640" y="1985760"/>
-                            <a:ext cx="623520" cy="0"/>
+                            <a:off x="1388880" y="1980720"/>
+                            <a:ext cx="623520" cy="1440"/>
                           </a:xfrm>
                           <a:prstGeom prst="line">
                             <a:avLst/>
@@ -660,8 +764,8 @@
                         <wps:cNvSpPr/>
                         <wps:spPr>
                           <a:xfrm>
-                            <a:off x="2009160" y="1362240"/>
-                            <a:ext cx="623520" cy="0"/>
+                            <a:off x="2012400" y="1344240"/>
+                            <a:ext cx="623520" cy="1440"/>
                           </a:xfrm>
                           <a:prstGeom prst="line">
                             <a:avLst/>
@@ -689,17 +793,13 @@
           </mc:Choice>
           <mc:Fallback>
             <w:pict>
-              <v:group id="shape_0" alt="Canvas 2" editas="canvas" style="margin-left:0pt;margin-top:0pt;width:317.8pt;height:189.4pt" coordorigin="0,0" coordsize="6356,3788">
-                <v:rect id="shape_0" stroked="f" style="position:absolute;left:0;top:72;width:6355;height:3709">
+              <v:group id="shape_0" style="position:absolute;margin-left:0pt;margin-top:0pt;width:318.05pt;height:189.65pt" coordorigin="0,0" coordsize="6361,3793">
+                <v:rect id="shape_0" stroked="f" style="position:absolute;left:0;top:0;width:6360;height:3780">
                   <w10:wrap type="none"/>
                   <v:fill o:detectmouseclick="t" on="false"/>
                   <v:stroke color="#3465a4" joinstyle="round" endcap="flat"/>
                 </v:rect>
-                <v:shapetype id="shapetype_202" coordsize="21600,21600" o:spt="202" path="m,l,21600l21600,21600l21600,xe">
-                  <v:stroke joinstyle="miter"/>
-                  <v:path gradientshapeok="t" o:connecttype="rect"/>
-                </v:shapetype>
-                <v:shape id="shape_0" ID="Rectangle 20" fillcolor="#4f81bd" stroked="t" style="position:absolute;left:0;top:0;width:2181;height:1348" type="shapetype_202">
+                <v:rect id="shape_0" fillcolor="#4f81bd" stroked="t" style="position:absolute;left:0;top:102;width:2181;height:1019">
                   <v:textbox>
                     <w:txbxContent>
                       <w:p>
@@ -711,7 +811,22 @@
                         </w:pPr>
                         <w:r>
                           <w:rPr>
+                            <w:spacing w:val="0"/>
+                            <w:smallCaps w:val="false"/>
+                            <w:caps w:val="false"/>
+                            <w:iCs w:val="false"/>
+                            <w:bCs w:val="false"/>
+                            <w:szCs w:val="36"/>
+                            <w:vertAlign w:val="baseline"/>
+                            <w:position w:val="0"/>
                             <w:sz w:val="36"/>
+                            <w:i w:val="false"/>
+                            <w:dstrike w:val="false"/>
+                            <w:strike w:val="false"/>
+                            <w:u w:val="none"/>
+                            <w:b w:val="false"/>
+                            <w:sz w:val="36"/>
+                            <w:rFonts w:asciiTheme="minorHAnsi" w:cstheme="minorBidi" w:eastAsiaTheme="minorHAnsi" w:hAnsiTheme="minorHAnsi" w:eastAsia="Calibri" w:ascii="Calibri" w:hAnsi="Calibri"/>
                             <w:color w:val="FFFFFF"/>
                           </w:rPr>
                           <w:t>client</w:t>
@@ -726,7 +841,22 @@
                         </w:pPr>
                         <w:r>
                           <w:rPr>
+                            <w:spacing w:val="0"/>
+                            <w:smallCaps w:val="false"/>
+                            <w:caps w:val="false"/>
+                            <w:iCs w:val="false"/>
+                            <w:bCs w:val="false"/>
+                            <w:szCs w:val="36"/>
+                            <w:vertAlign w:val="baseline"/>
+                            <w:position w:val="0"/>
                             <w:sz w:val="36"/>
+                            <w:i w:val="false"/>
+                            <w:dstrike w:val="false"/>
+                            <w:strike w:val="false"/>
+                            <w:u w:val="none"/>
+                            <w:b w:val="false"/>
+                            <w:sz w:val="36"/>
+                            <w:rFonts w:asciiTheme="minorHAnsi" w:cstheme="minorBidi" w:eastAsiaTheme="minorHAnsi" w:hAnsiTheme="minorHAnsi" w:eastAsia="Calibri" w:ascii="Calibri" w:hAnsi="Calibri"/>
                             <w:color w:val="FFFFFF"/>
                           </w:rPr>
                           <w:t>172.25.0.3</w:t>
@@ -737,8 +867,8 @@
                   <w10:wrap type="square"/>
                   <v:fill o:detectmouseclick="t" type="solid" color2="#b07e42"/>
                   <v:stroke color="#243f60" weight="25560" joinstyle="round" endcap="flat"/>
-                </v:shape>
-                <v:shape id="shape_0" ID="Rectangle 21" fillcolor="#4f81bd" stroked="t" style="position:absolute;left:0;top:2400;width:2181;height:1348" type="shapetype_202">
+                </v:rect>
+                <v:rect id="shape_0" fillcolor="#4f81bd" stroked="t" style="position:absolute;left:0;top:2552;width:2181;height:1019">
                   <v:textbox>
                     <w:txbxContent>
                       <w:p>
@@ -750,7 +880,22 @@
                         </w:pPr>
                         <w:r>
                           <w:rPr>
+                            <w:spacing w:val="0"/>
+                            <w:smallCaps w:val="false"/>
+                            <w:caps w:val="false"/>
+                            <w:iCs w:val="false"/>
+                            <w:bCs w:val="false"/>
+                            <w:szCs w:val="36"/>
+                            <w:vertAlign w:val="baseline"/>
+                            <w:position w:val="0"/>
                             <w:sz w:val="36"/>
+                            <w:i w:val="false"/>
+                            <w:dstrike w:val="false"/>
+                            <w:strike w:val="false"/>
+                            <w:u w:val="none"/>
+                            <w:b w:val="false"/>
+                            <w:sz w:val="36"/>
+                            <w:rFonts w:asciiTheme="minorHAnsi" w:cstheme="minorBidi" w:eastAsiaTheme="minorHAnsi" w:hAnsiTheme="minorHAnsi" w:eastAsia="Calibri" w:ascii="Calibri" w:hAnsi="Calibri"/>
                             <w:color w:val="FFFFFF"/>
                           </w:rPr>
                           <w:t>attacker</w:t>
@@ -765,7 +910,22 @@
                         </w:pPr>
                         <w:r>
                           <w:rPr>
+                            <w:spacing w:val="0"/>
+                            <w:smallCaps w:val="false"/>
+                            <w:caps w:val="false"/>
+                            <w:iCs w:val="false"/>
+                            <w:bCs w:val="false"/>
+                            <w:szCs w:val="36"/>
+                            <w:vertAlign w:val="baseline"/>
+                            <w:position w:val="0"/>
                             <w:sz w:val="36"/>
+                            <w:i w:val="false"/>
+                            <w:dstrike w:val="false"/>
+                            <w:strike w:val="false"/>
+                            <w:u w:val="none"/>
+                            <w:b w:val="false"/>
+                            <w:sz w:val="36"/>
+                            <w:rFonts w:asciiTheme="minorHAnsi" w:cstheme="minorBidi" w:eastAsiaTheme="minorHAnsi" w:hAnsiTheme="minorHAnsi" w:eastAsia="Calibri" w:ascii="Calibri" w:hAnsi="Calibri"/>
                             <w:color w:val="FFFFFF"/>
                           </w:rPr>
                           <w:t>172.25.0.4</w:t>
@@ -776,8 +936,8 @@
                   <w10:wrap type="square"/>
                   <v:fill o:detectmouseclick="t" type="solid" color2="#b07e42"/>
                   <v:stroke color="#243f60" weight="25560" joinstyle="round" endcap="flat"/>
-                </v:shape>
-                <v:shape id="shape_0" ID="Rectangle 22" fillcolor="#4f81bd" stroked="t" style="position:absolute;left:4147;top:1310;width:2181;height:1348" type="shapetype_202">
+                </v:rect>
+                <v:rect id="shape_0" fillcolor="#4f81bd" stroked="t" style="position:absolute;left:4152;top:1437;width:2181;height:1022">
                   <v:textbox>
                     <w:txbxContent>
                       <w:p>
@@ -789,7 +949,22 @@
                         </w:pPr>
                         <w:r>
                           <w:rPr>
+                            <w:spacing w:val="0"/>
+                            <w:smallCaps w:val="false"/>
+                            <w:caps w:val="false"/>
+                            <w:iCs w:val="false"/>
+                            <w:bCs w:val="false"/>
+                            <w:szCs w:val="36"/>
+                            <w:vertAlign w:val="baseline"/>
+                            <w:position w:val="0"/>
                             <w:sz w:val="36"/>
+                            <w:i w:val="false"/>
+                            <w:dstrike w:val="false"/>
+                            <w:strike w:val="false"/>
+                            <w:u w:val="none"/>
+                            <w:b w:val="false"/>
+                            <w:sz w:val="36"/>
+                            <w:rFonts w:asciiTheme="minorHAnsi" w:cstheme="minorBidi" w:eastAsiaTheme="minorHAnsi" w:hAnsiTheme="minorHAnsi" w:eastAsia="Calibri" w:ascii="Calibri" w:hAnsi="Calibri"/>
                             <w:color w:val="FFFFFF"/>
                           </w:rPr>
                           <w:t>server</w:t>
@@ -804,7 +979,22 @@
                         </w:pPr>
                         <w:r>
                           <w:rPr>
+                            <w:spacing w:val="0"/>
+                            <w:smallCaps w:val="false"/>
+                            <w:caps w:val="false"/>
+                            <w:iCs w:val="false"/>
+                            <w:bCs w:val="false"/>
+                            <w:szCs w:val="36"/>
+                            <w:vertAlign w:val="baseline"/>
+                            <w:position w:val="0"/>
                             <w:sz w:val="36"/>
+                            <w:i w:val="false"/>
+                            <w:dstrike w:val="false"/>
+                            <w:strike w:val="false"/>
+                            <w:u w:val="none"/>
+                            <w:b w:val="false"/>
+                            <w:sz w:val="36"/>
+                            <w:rFonts w:asciiTheme="minorHAnsi" w:cstheme="minorBidi" w:eastAsiaTheme="minorHAnsi" w:hAnsiTheme="minorHAnsi" w:eastAsia="Calibri" w:ascii="Calibri" w:hAnsi="Calibri"/>
                             <w:color w:val="FFFFFF"/>
                           </w:rPr>
                           <w:t>172.25.0.2</w:t>
@@ -815,20 +1005,20 @@
                   <w10:wrap type="square"/>
                   <v:fill o:detectmouseclick="t" type="solid" color2="#b07e42"/>
                   <v:stroke color="#243f60" weight="25560" joinstyle="round" endcap="flat"/>
-                </v:shape>
-                <v:line id="shape_0" from="3164,140" to="3164,3788" ID="Straight Connector 23" stroked="t" style="position:absolute">
+                </v:rect>
+                <v:line id="shape_0" from="3169,69" to="3169,3793" stroked="t" style="position:absolute">
                   <v:stroke color="black" weight="25560" joinstyle="round" endcap="flat"/>
                   <v:fill o:detectmouseclick="t" on="false"/>
                 </v:line>
-                <v:line id="shape_0" from="2182,727" to="3163,727" ID="Straight Connector 24" stroked="t" style="position:absolute">
+                <v:line id="shape_0" from="2187,668" to="3168,668" stroked="t" style="position:absolute">
                   <v:stroke color="black" weight="25560" joinstyle="round" endcap="flat"/>
                   <v:fill o:detectmouseclick="t" on="false"/>
                 </v:line>
-                <v:line id="shape_0" from="2182,3127" to="3163,3127" ID="Straight Connector 25" stroked="t" style="position:absolute">
+                <v:line id="shape_0" from="2187,3119" to="3168,3120" stroked="t" style="position:absolute">
                   <v:stroke color="black" weight="25560" joinstyle="round" endcap="flat"/>
                   <v:fill o:detectmouseclick="t" on="false"/>
                 </v:line>
-                <v:line id="shape_0" from="3164,2145" to="4145,2145" ID="Straight Connector 26" stroked="t" style="position:absolute">
+                <v:line id="shape_0" from="3169,2117" to="4150,2118" stroked="t" style="position:absolute">
                   <v:stroke color="black" weight="25560" joinstyle="round" endcap="flat"/>
                   <v:fill o:detectmouseclick="t" on="false"/>
                 </v:line>
@@ -914,26 +1104,7 @@
           <w:sz w:val="22"/>
           <w:szCs w:val="22"/>
         </w:rPr>
-        <w:t>Netwox Tools. The netwox utility is available on the attacker system to send out network packets of different types and with different content. Netwox consists of a suite of tools, each having a specific number. You can run a command like the following (the parameters depend on which tool you are using). For some of the tools, you have to run it as sudo:</w:t>
-      </w:r>
-    </w:p>
-    <w:p>
-      <w:pPr>
-        <w:pStyle w:val="NormalWeb"/>
-        <w:spacing w:beforeAutospacing="0" w:before="0" w:afterAutospacing="0" w:after="200"/>
-        <w:ind w:firstLine="341"/>
-        <w:rPr>
-          <w:rFonts w:ascii="Courier New" w:hAnsi="Courier New" w:cs="Courier New"/>
-        </w:rPr>
-      </w:pPr>
-      <w:r>
-        <w:rPr>
-          <w:rFonts w:cs="Courier New" w:ascii="Courier New" w:hAnsi="Courier New"/>
-          <w:color w:val="000000"/>
-          <w:sz w:val="22"/>
-          <w:szCs w:val="22"/>
-        </w:rPr>
-        <w:t># netwox number [parameters ... ]</w:t>
+        <w:t>The nping utility (distributed with nmap) is available on the attacker system to send out network packets of different types and with different content.  Use “man nping” to learn about that tool.</w:t>
       </w:r>
     </w:p>
     <w:p>
@@ -950,42 +1121,7 @@
           <w:sz w:val="22"/>
           <w:szCs w:val="22"/>
         </w:rPr>
-        <w:t>If you are not sure how to set the parameters, you can look at the manual by issuing "</w:t>
-      </w:r>
-      <w:r>
-        <w:rPr>
-          <w:rFonts w:cs="Courier New" w:ascii="Courier New" w:hAnsi="Courier New"/>
-          <w:color w:val="000000"/>
-          <w:sz w:val="22"/>
-          <w:szCs w:val="22"/>
-        </w:rPr>
-        <w:t>netwox number --help</w:t>
-      </w:r>
-      <w:r>
-        <w:rPr>
-          <w:rFonts w:ascii="Times" w:hAnsi="Times"/>
-          <w:color w:val="000000"/>
-          <w:sz w:val="22"/>
-          <w:szCs w:val="22"/>
-        </w:rPr>
-        <w:t xml:space="preserve">". </w:t>
-      </w:r>
-    </w:p>
-    <w:p>
-      <w:pPr>
-        <w:pStyle w:val="NormalWeb"/>
-        <w:spacing w:beforeAutospacing="0" w:before="0" w:afterAutospacing="0" w:after="200"/>
-        <w:jc w:val="both"/>
-        <w:rPr/>
-      </w:pPr>
-      <w:r>
-        <w:rPr>
-          <w:rFonts w:ascii="Times" w:hAnsi="Times"/>
-          <w:color w:val="000000"/>
-          <w:sz w:val="22"/>
-          <w:szCs w:val="22"/>
-        </w:rPr>
-        <w:t xml:space="preserve">Wireshark. To simplify your attacks, the Wireshark tool can be run from the server to that you can better understand the structure of network traffic.  </w:t>
+        <w:t xml:space="preserve">To simplify your attacks, the Wireshark tool can be run from the server so that you can better understand the structure of network traffic.  </w:t>
       </w:r>
     </w:p>
     <w:p>
@@ -1124,7 +1260,25 @@
           <w:sz w:val="22"/>
           <w:szCs w:val="22"/>
         </w:rPr>
-        <w:t>Using the Netwox command-line tool to create arbitrary TCP, UDP, IP packets, etc.</w:t>
+        <w:t xml:space="preserve">Using the </w:t>
+      </w:r>
+      <w:r>
+        <w:rPr>
+          <w:rFonts w:ascii="Courier" w:hAnsi="Courier"/>
+          <w:color w:val="000000"/>
+          <w:sz w:val="22"/>
+          <w:szCs w:val="22"/>
+        </w:rPr>
+        <w:t>nping</w:t>
+      </w:r>
+      <w:r>
+        <w:rPr>
+          <w:rFonts w:ascii="Times" w:hAnsi="Times"/>
+          <w:color w:val="000000"/>
+          <w:sz w:val="22"/>
+          <w:szCs w:val="22"/>
+        </w:rPr>
+        <w:t xml:space="preserve"> command-line tool to create arbitrary TCP, UDP, IP packets, etc.</w:t>
       </w:r>
     </w:p>
     <w:p>
@@ -1151,7 +1305,7 @@
           <w:sz w:val="22"/>
           <w:szCs w:val="22"/>
         </w:rPr>
-        <w:t xml:space="preserve">In this lab, students will conduct attacks on the TCP/IP protocols. They will use the Netwox tools in the attacks. </w:t>
+        <w:t xml:space="preserve">In this lab, students will conduct attacks on the TCP/IP protocols. They will use the nping tool in the attacks. </w:t>
       </w:r>
     </w:p>
     <w:p>
@@ -1204,10 +1358,10 @@
         <mc:AlternateContent>
           <mc:Choice Requires="wpg">
             <w:drawing>
-              <wp:inline distT="0" distB="0" distL="114300" distR="114300">
-                <wp:extent cx="5487035" cy="3088640"/>
+              <wp:inline distT="0" distB="0" distL="0" distR="0">
+                <wp:extent cx="5490210" cy="3091815"/>
                 <wp:effectExtent l="0" t="0" r="0" b="0"/>
-                <wp:docPr id="4" name="Canvas 3"/>
+                <wp:docPr id="4" name=""/>
                 <a:graphic xmlns:a="http://schemas.openxmlformats.org/drawingml/2006/main">
                   <a:graphicData uri="http://schemas.microsoft.com/office/word/2010/wordprocessingGroup">
                     <wpg:wgp>
@@ -1215,7 +1369,7 @@
                       <wpg:grpSpPr>
                         <a:xfrm>
                           <a:off x="0" y="0"/>
-                          <a:ext cx="5486400" cy="3088080"/>
+                          <a:ext cx="5489640" cy="3091320"/>
                         </a:xfrm>
                       </wpg:grpSpPr>
                       <wps:wsp>
@@ -1223,7 +1377,7 @@
                         <wps:spPr>
                           <a:xfrm>
                             <a:off x="0" y="0"/>
-                            <a:ext cx="5486400" cy="3088080"/>
+                            <a:ext cx="5489640" cy="3091320"/>
                           </a:xfrm>
                           <a:solidFill>
                             <a:srgbClr val="ffffff"/>
@@ -1254,7 +1408,7 @@
                         <pic:spPr>
                           <a:xfrm>
                             <a:off x="0" y="0"/>
-                            <a:ext cx="5486400" cy="2953440"/>
+                            <a:ext cx="5489640" cy="2956680"/>
                           </a:xfrm>
                           <a:prstGeom prst="rect">
                             <a:avLst/>
@@ -1272,8 +1426,8 @@
           </mc:Choice>
           <mc:Fallback>
             <w:pict>
-              <v:group id="shape_0" alt="Canvas 3" editas="canvas" style="margin-left:0pt;margin-top:0pt;width:432pt;height:243.15pt" coordorigin="0,0" coordsize="8640,4863">
-                <v:rect id="shape_0" ID="Picture 7" stroked="f" style="position:absolute;left:0;top:0;width:8639;height:4650">
+              <v:group id="shape_0" style="position:absolute;margin-left:0pt;margin-top:0pt;width:432.25pt;height:243.4pt" coordorigin="0,0" coordsize="8645,4868">
+                <v:rect id="shape_0" ID="Picture 7" stroked="f" style="position:absolute;left:0;top:0;width:8644;height:4655">
                   <v:imagedata r:id="rId4" o:detectmouseclick="t"/>
                   <w10:wrap type="none"/>
                   <v:stroke color="#3465a4" joinstyle="round" endcap="flat"/>
@@ -1396,7 +1550,7 @@
           <w:sz w:val="22"/>
           <w:szCs w:val="22"/>
         </w:rPr>
-        <w:t>" to check the usage of the queue, i.e., the number of half- opened connection associated with a listening port. The state for such connections is SYN-RECV. If the 3-way handshake is finished, the state of the connections will be ESTABLISHED.</w:t>
+        <w:t>" to check the usage of the queue, i.e., the number of half- opened connections associated with a listening port. The state for such connections is SYN-RECV. If the 3-way handshake is finished, the state of the connections will be ESTABLISHED.</w:t>
       </w:r>
     </w:p>
     <w:p>
@@ -1413,7 +1567,25 @@
           <w:sz w:val="22"/>
           <w:szCs w:val="22"/>
         </w:rPr>
-        <w:t>In this task, you need to demonstrate the SYN flooding attack. You can use the Netwox tool to conduct the attack, and then use Wireshark to capture the attacking packets. While the attack is going on, run the "</w:t>
+        <w:t xml:space="preserve">In this task, you need to demonstrate the SYN flooding attack against the </w:t>
+      </w:r>
+      <w:r>
+        <w:rPr>
+          <w:rFonts w:ascii="Courier" w:hAnsi="Courier"/>
+          <w:color w:val="000000"/>
+          <w:sz w:val="22"/>
+          <w:szCs w:val="22"/>
+        </w:rPr>
+        <w:t>telnet</w:t>
+      </w:r>
+      <w:r>
+        <w:rPr>
+          <w:rFonts w:ascii="Times" w:hAnsi="Times"/>
+          <w:color w:val="000000"/>
+          <w:sz w:val="22"/>
+          <w:szCs w:val="22"/>
+        </w:rPr>
+        <w:t xml:space="preserve"> protocol. Use the nping tool to conduct the attack, and then use Wireshark to capture the attacking packets. To illustrate the mechanics of the attack, you will conduct the attack one packet at a time.  Use the “-tcp”, “-flags syn” to set the SYN flag, “--source-ip rand” to pick a random source IP, “-c 1” to send one packaet at a time, and “-p 23” to select the telent protocol.”  Execute this nping command several times, and run the "</w:t>
       </w:r>
       <w:r>
         <w:rPr>
@@ -1431,413 +1603,7 @@
           <w:sz w:val="22"/>
           <w:szCs w:val="22"/>
         </w:rPr>
-        <w:t>" command on the server machine, and compare the result with that before the attack. Please also describe how you know whether the attack is successful or not.</w:t>
-      </w:r>
-    </w:p>
-    <w:p>
-      <w:pPr>
-        <w:pStyle w:val="NormalWeb"/>
-        <w:spacing w:beforeAutospacing="0" w:before="0" w:afterAutospacing="0" w:after="200"/>
-        <w:ind w:firstLine="341"/>
-        <w:rPr/>
-      </w:pPr>
-      <w:r>
-        <w:rPr>
-          <w:rFonts w:ascii="Times" w:hAnsi="Times"/>
-          <w:color w:val="000000"/>
-          <w:sz w:val="22"/>
-          <w:szCs w:val="22"/>
-        </w:rPr>
-        <w:t>The corresponding Netwox tool for this task is numbered 76. Here is a simple help screen for this tool. You can also type "netwox 76 --help" to get the help information.</w:t>
-      </w:r>
-    </w:p>
-    <w:p>
-      <w:pPr>
-        <w:pStyle w:val="NormalWeb"/>
-        <w:spacing w:beforeAutospacing="0" w:before="0" w:afterAutospacing="0" w:after="200"/>
-        <w:ind w:firstLine="2770"/>
-        <w:rPr>
-          <w:rFonts w:ascii="Times" w:hAnsi="Times"/>
-          <w:color w:val="000000"/>
-          <w:sz w:val="22"/>
-          <w:szCs w:val="22"/>
-        </w:rPr>
-      </w:pPr>
-      <w:r>
-        <w:rPr>
-          <w:rFonts w:ascii="Times" w:hAnsi="Times"/>
-          <w:color w:val="000000"/>
-          <w:sz w:val="22"/>
-          <w:szCs w:val="22"/>
-        </w:rPr>
-      </w:r>
-    </w:p>
-    <w:p>
-      <w:pPr>
-        <w:pStyle w:val="NormalWeb"/>
-        <w:spacing w:beforeAutospacing="0" w:before="0" w:afterAutospacing="0" w:after="200"/>
-        <w:jc w:val="both"/>
-        <w:rPr>
-          <w:rFonts w:ascii="Times" w:hAnsi="Times"/>
-          <w:b/>
-          <w:b/>
-          <w:color w:val="000000"/>
-          <w:sz w:val="22"/>
-          <w:szCs w:val="22"/>
-        </w:rPr>
-      </w:pPr>
-      <w:r>
-        <w:rPr/>
-        <mc:AlternateContent>
-          <mc:Choice Requires="wps">
-            <w:drawing>
-              <wp:inline distT="0" distB="0" distL="0" distR="0" wp14:anchorId="6536C965">
-                <wp:extent cx="6066155" cy="1520190"/>
-                <wp:effectExtent l="0" t="0" r="0" b="0"/>
-                <wp:docPr id="5" name=""/>
-                <a:graphic xmlns:a="http://schemas.openxmlformats.org/drawingml/2006/main">
-                  <a:graphicData uri="http://schemas.microsoft.com/office/word/2010/wordprocessingShape">
-                    <wps:wsp>
-                      <wps:cNvSpPr/>
-                      <wps:spPr>
-                        <a:xfrm>
-                          <a:off x="0" y="0"/>
-                          <a:ext cx="6065640" cy="1519560"/>
-                        </a:xfrm>
-                        <a:prstGeom prst="rect">
-                          <a:avLst/>
-                        </a:prstGeom>
-                        <a:solidFill>
-                          <a:srgbClr val="ffffff"/>
-                        </a:solidFill>
-                        <a:ln w="9360">
-                          <a:solidFill>
-                            <a:srgbClr val="000000"/>
-                          </a:solidFill>
-                          <a:miter/>
-                        </a:ln>
-                      </wps:spPr>
-                      <wps:style>
-                        <a:lnRef idx="0"/>
-                        <a:fillRef idx="0"/>
-                        <a:effectRef idx="0"/>
-                        <a:fontRef idx="minor"/>
-                      </wps:style>
-                      <wps:txbx>
-                        <w:txbxContent>
-                          <w:p>
-                            <w:pPr>
-                              <w:pStyle w:val="FrameContents"/>
-                              <w:spacing w:before="0" w:after="0"/>
-                              <w:rPr>
-                                <w:rFonts w:ascii="Courier New" w:hAnsi="Courier New" w:cs="Courier New"/>
-                              </w:rPr>
-                            </w:pPr>
-                            <w:r>
-                              <w:rPr>
-                                <w:rFonts w:cs="Courier New" w:ascii="Courier New" w:hAnsi="Courier New"/>
-                                <w:color w:val="auto"/>
-                              </w:rPr>
-                              <w:t>Title: Synflood</w:t>
-                            </w:r>
-                          </w:p>
-                          <w:p>
-                            <w:pPr>
-                              <w:pStyle w:val="FrameContents"/>
-                              <w:spacing w:before="0" w:after="0"/>
-                              <w:rPr>
-                                <w:rFonts w:ascii="Courier New" w:hAnsi="Courier New" w:cs="Courier New"/>
-                              </w:rPr>
-                            </w:pPr>
-                            <w:r>
-                              <w:rPr>
-                                <w:rFonts w:cs="Courier New" w:ascii="Courier New" w:hAnsi="Courier New"/>
-                                <w:color w:val="auto"/>
-                              </w:rPr>
-                              <w:t>Usage: netwox 76 -i ip -p port [-s spoofip]</w:t>
-                            </w:r>
-                          </w:p>
-                          <w:p>
-                            <w:pPr>
-                              <w:pStyle w:val="FrameContents"/>
-                              <w:spacing w:before="0" w:after="0"/>
-                              <w:rPr>
-                                <w:rFonts w:ascii="Courier New" w:hAnsi="Courier New" w:cs="Courier New"/>
-                              </w:rPr>
-                            </w:pPr>
-                            <w:r>
-                              <w:rPr>
-                                <w:rFonts w:cs="Courier New" w:ascii="Courier New" w:hAnsi="Courier New"/>
-                                <w:color w:val="auto"/>
-                              </w:rPr>
-                              <w:t>Parameters:</w:t>
-                            </w:r>
-                          </w:p>
-                          <w:p>
-                            <w:pPr>
-                              <w:pStyle w:val="FrameContents"/>
-                              <w:spacing w:before="0" w:after="0"/>
-                              <w:ind w:left="720" w:hanging="0"/>
-                              <w:rPr>
-                                <w:rFonts w:ascii="Courier New" w:hAnsi="Courier New" w:cs="Courier New"/>
-                              </w:rPr>
-                            </w:pPr>
-                            <w:r>
-                              <w:rPr>
-                                <w:rFonts w:cs="Courier New" w:ascii="Courier New" w:hAnsi="Courier New"/>
-                                <w:color w:val="auto"/>
-                              </w:rPr>
-                              <w:t xml:space="preserve"> </w:t>
-                            </w:r>
-                            <w:r>
-                              <w:rPr>
-                                <w:rFonts w:cs="Courier New" w:ascii="Courier New" w:hAnsi="Courier New"/>
-                                <w:color w:val="auto"/>
-                              </w:rPr>
-                              <w:t>-i|--dst-ip ip                 destination IP address {5.6.7.8}</w:t>
-                            </w:r>
-                          </w:p>
-                          <w:p>
-                            <w:pPr>
-                              <w:pStyle w:val="FrameContents"/>
-                              <w:spacing w:before="0" w:after="0"/>
-                              <w:ind w:left="720" w:hanging="0"/>
-                              <w:rPr>
-                                <w:rFonts w:ascii="Courier New" w:hAnsi="Courier New" w:cs="Courier New"/>
-                              </w:rPr>
-                            </w:pPr>
-                            <w:r>
-                              <w:rPr>
-                                <w:rFonts w:cs="Courier New" w:ascii="Courier New" w:hAnsi="Courier New"/>
-                                <w:color w:val="auto"/>
-                              </w:rPr>
-                              <w:t xml:space="preserve"> </w:t>
-                            </w:r>
-                            <w:r>
-                              <w:rPr>
-                                <w:rFonts w:cs="Courier New" w:ascii="Courier New" w:hAnsi="Courier New"/>
-                                <w:color w:val="auto"/>
-                              </w:rPr>
-                              <w:t>-p|--dst-port port             destination port number {80}</w:t>
-                            </w:r>
-                          </w:p>
-                          <w:p>
-                            <w:pPr>
-                              <w:pStyle w:val="FrameContents"/>
-                              <w:spacing w:before="0" w:after="0"/>
-                              <w:ind w:left="720" w:hanging="0"/>
-                              <w:rPr>
-                                <w:rFonts w:ascii="Courier New" w:hAnsi="Courier New" w:cs="Courier New"/>
-                              </w:rPr>
-                            </w:pPr>
-                            <w:r>
-                              <w:rPr>
-                                <w:rFonts w:cs="Courier New" w:ascii="Courier New" w:hAnsi="Courier New"/>
-                                <w:color w:val="auto"/>
-                              </w:rPr>
-                              <w:t xml:space="preserve"> </w:t>
-                            </w:r>
-                            <w:r>
-                              <w:rPr>
-                                <w:rFonts w:cs="Courier New" w:ascii="Courier New" w:hAnsi="Courier New"/>
-                                <w:color w:val="auto"/>
-                              </w:rPr>
-                              <w:t>-s|--spoofip spoofip           IP spoof initialization type {linkbraw}</w:t>
-                            </w:r>
-                          </w:p>
-                          <w:p>
-                            <w:pPr>
-                              <w:pStyle w:val="FrameContents"/>
-                              <w:spacing w:before="0" w:after="0"/>
-                              <w:ind w:left="720" w:hanging="0"/>
-                              <w:rPr>
-                                <w:color w:val="auto"/>
-                              </w:rPr>
-                            </w:pPr>
-                            <w:r>
-                              <w:rPr>
-                                <w:rFonts w:cs="Courier New" w:ascii="Courier New" w:hAnsi="Courier New"/>
-                                <w:color w:val="auto"/>
-                              </w:rPr>
-                              <w:t xml:space="preserve"> </w:t>
-                            </w:r>
-                            <w:r>
-                              <w:rPr>
-                                <w:rFonts w:cs="Courier New" w:ascii="Courier New" w:hAnsi="Courier New"/>
-                                <w:color w:val="auto"/>
-                              </w:rPr>
-                              <w:t>--help2                        display full help</w:t>
-                            </w:r>
-                          </w:p>
-                        </w:txbxContent>
-                      </wps:txbx>
-                      <wps:bodyPr>
-                        <a:spAutoFit/>
-                      </wps:bodyPr>
-                    </wps:wsp>
-                  </a:graphicData>
-                </a:graphic>
-              </wp:inline>
-            </w:drawing>
-          </mc:Choice>
-          <mc:Fallback>
-            <w:pict>
-              <v:rect id="shape_0" fillcolor="white" stroked="t" style="position:absolute;margin-left:0pt;margin-top:0pt;width:477.55pt;height:119.6pt" wp14:anchorId="6536C965">
-                <w10:wrap type="square"/>
-                <v:fill o:detectmouseclick="t" type="solid" color2="black"/>
-                <v:stroke color="black" weight="9360" joinstyle="miter" endcap="flat"/>
-                <v:textbox>
-                  <w:txbxContent>
-                    <w:p>
-                      <w:pPr>
-                        <w:pStyle w:val="FrameContents"/>
-                        <w:spacing w:before="0" w:after="0"/>
-                        <w:rPr>
-                          <w:rFonts w:ascii="Courier New" w:hAnsi="Courier New" w:cs="Courier New"/>
-                        </w:rPr>
-                      </w:pPr>
-                      <w:r>
-                        <w:rPr>
-                          <w:rFonts w:cs="Courier New" w:ascii="Courier New" w:hAnsi="Courier New"/>
-                          <w:color w:val="auto"/>
-                        </w:rPr>
-                        <w:t>Title: Synflood</w:t>
-                      </w:r>
-                    </w:p>
-                    <w:p>
-                      <w:pPr>
-                        <w:pStyle w:val="FrameContents"/>
-                        <w:spacing w:before="0" w:after="0"/>
-                        <w:rPr>
-                          <w:rFonts w:ascii="Courier New" w:hAnsi="Courier New" w:cs="Courier New"/>
-                        </w:rPr>
-                      </w:pPr>
-                      <w:r>
-                        <w:rPr>
-                          <w:rFonts w:cs="Courier New" w:ascii="Courier New" w:hAnsi="Courier New"/>
-                          <w:color w:val="auto"/>
-                        </w:rPr>
-                        <w:t>Usage: netwox 76 -i ip -p port [-s spoofip]</w:t>
-                      </w:r>
-                    </w:p>
-                    <w:p>
-                      <w:pPr>
-                        <w:pStyle w:val="FrameContents"/>
-                        <w:spacing w:before="0" w:after="0"/>
-                        <w:rPr>
-                          <w:rFonts w:ascii="Courier New" w:hAnsi="Courier New" w:cs="Courier New"/>
-                        </w:rPr>
-                      </w:pPr>
-                      <w:r>
-                        <w:rPr>
-                          <w:rFonts w:cs="Courier New" w:ascii="Courier New" w:hAnsi="Courier New"/>
-                          <w:color w:val="auto"/>
-                        </w:rPr>
-                        <w:t>Parameters:</w:t>
-                      </w:r>
-                    </w:p>
-                    <w:p>
-                      <w:pPr>
-                        <w:pStyle w:val="FrameContents"/>
-                        <w:spacing w:before="0" w:after="0"/>
-                        <w:ind w:left="720" w:hanging="0"/>
-                        <w:rPr>
-                          <w:rFonts w:ascii="Courier New" w:hAnsi="Courier New" w:cs="Courier New"/>
-                        </w:rPr>
-                      </w:pPr>
-                      <w:r>
-                        <w:rPr>
-                          <w:rFonts w:cs="Courier New" w:ascii="Courier New" w:hAnsi="Courier New"/>
-                          <w:color w:val="auto"/>
-                        </w:rPr>
-                        <w:t xml:space="preserve"> </w:t>
-                      </w:r>
-                      <w:r>
-                        <w:rPr>
-                          <w:rFonts w:cs="Courier New" w:ascii="Courier New" w:hAnsi="Courier New"/>
-                          <w:color w:val="auto"/>
-                        </w:rPr>
-                        <w:t>-i|--dst-ip ip                 destination IP address {5.6.7.8}</w:t>
-                      </w:r>
-                    </w:p>
-                    <w:p>
-                      <w:pPr>
-                        <w:pStyle w:val="FrameContents"/>
-                        <w:spacing w:before="0" w:after="0"/>
-                        <w:ind w:left="720" w:hanging="0"/>
-                        <w:rPr>
-                          <w:rFonts w:ascii="Courier New" w:hAnsi="Courier New" w:cs="Courier New"/>
-                        </w:rPr>
-                      </w:pPr>
-                      <w:r>
-                        <w:rPr>
-                          <w:rFonts w:cs="Courier New" w:ascii="Courier New" w:hAnsi="Courier New"/>
-                          <w:color w:val="auto"/>
-                        </w:rPr>
-                        <w:t xml:space="preserve"> </w:t>
-                      </w:r>
-                      <w:r>
-                        <w:rPr>
-                          <w:rFonts w:cs="Courier New" w:ascii="Courier New" w:hAnsi="Courier New"/>
-                          <w:color w:val="auto"/>
-                        </w:rPr>
-                        <w:t>-p|--dst-port port             destination port number {80}</w:t>
-                      </w:r>
-                    </w:p>
-                    <w:p>
-                      <w:pPr>
-                        <w:pStyle w:val="FrameContents"/>
-                        <w:spacing w:before="0" w:after="0"/>
-                        <w:ind w:left="720" w:hanging="0"/>
-                        <w:rPr>
-                          <w:rFonts w:ascii="Courier New" w:hAnsi="Courier New" w:cs="Courier New"/>
-                        </w:rPr>
-                      </w:pPr>
-                      <w:r>
-                        <w:rPr>
-                          <w:rFonts w:cs="Courier New" w:ascii="Courier New" w:hAnsi="Courier New"/>
-                          <w:color w:val="auto"/>
-                        </w:rPr>
-                        <w:t xml:space="preserve"> </w:t>
-                      </w:r>
-                      <w:r>
-                        <w:rPr>
-                          <w:rFonts w:cs="Courier New" w:ascii="Courier New" w:hAnsi="Courier New"/>
-                          <w:color w:val="auto"/>
-                        </w:rPr>
-                        <w:t>-s|--spoofip spoofip           IP spoof initialization type {linkbraw}</w:t>
-                      </w:r>
-                    </w:p>
-                    <w:p>
-                      <w:pPr>
-                        <w:pStyle w:val="FrameContents"/>
-                        <w:spacing w:before="0" w:after="0"/>
-                        <w:ind w:left="720" w:hanging="0"/>
-                        <w:rPr>
-                          <w:color w:val="auto"/>
-                        </w:rPr>
-                      </w:pPr>
-                      <w:r>
-                        <w:rPr>
-                          <w:rFonts w:cs="Courier New" w:ascii="Courier New" w:hAnsi="Courier New"/>
-                          <w:color w:val="auto"/>
-                        </w:rPr>
-                        <w:t xml:space="preserve"> </w:t>
-                      </w:r>
-                      <w:r>
-                        <w:rPr>
-                          <w:rFonts w:cs="Courier New" w:ascii="Courier New" w:hAnsi="Courier New"/>
-                          <w:color w:val="auto"/>
-                        </w:rPr>
-                        <w:t>--help2                        display full help</w:t>
-                      </w:r>
-                    </w:p>
-                  </w:txbxContent>
-                </v:textbox>
-              </v:rect>
-            </w:pict>
-          </mc:Fallback>
-        </mc:AlternateContent>
+        <w:t xml:space="preserve">" command on the server machine, and compare the results after sending each packet. Please also describe how you know whether the attack is successful or not.  </w:t>
       </w:r>
     </w:p>
     <w:p>
@@ -1947,7 +1713,7 @@
           <w:sz w:val="22"/>
           <w:szCs w:val="22"/>
         </w:rPr>
-        <w:t>Please run your attacks with the SYN cookie mechanism on and off, and compare the results. In your report, please describe why the SYN cookie can effectively protect the machine against the SYN flooding attack. If your instructor does not cover the mechanism in the lecture, you can find out how the SYN cookie mechanism works from the Internet.</w:t>
+        <w:t>Please run your attacks with the SYN cookie mechanism on and off, and compare the results. In your report, please describe why the SYN cookie can effectively protect the machine against the SYN flooding attack. How might the nping tool be used to create an actual attack (rather than sending one packet at a time?) If your instructor does not cover the mechanism in the lecture, you can find out how the SYN cookie mechanism works from the Internet.</w:t>
       </w:r>
     </w:p>
     <w:p>
@@ -2027,7 +1793,71 @@
           <w:sz w:val="22"/>
           <w:szCs w:val="22"/>
         </w:rPr>
-        <w:t>You will use packet spoofing to forge a reset packet.  Use “</w:t>
+        <w:t>You will use packet spoofing to forge a reset packet.  Use the nping tool to create a spoofed packet with the RST flag set.  Note you will need to provide an appropriate sequence number and source port number.</w:t>
+      </w:r>
+    </w:p>
+    <w:p>
+      <w:pPr>
+        <w:pStyle w:val="NormalWeb"/>
+        <w:spacing w:beforeAutospacing="0" w:before="0" w:afterAutospacing="0" w:after="200"/>
+        <w:rPr>
+          <w:rFonts w:ascii="Times" w:hAnsi="Times"/>
+          <w:color w:val="000000"/>
+        </w:rPr>
+      </w:pPr>
+      <w:r>
+        <w:rPr>
+          <w:rFonts w:ascii="Times" w:hAnsi="Times"/>
+          <w:color w:val="000000"/>
+        </w:rPr>
+      </w:r>
+    </w:p>
+    <w:p>
+      <w:pPr>
+        <w:pStyle w:val="NormalWeb"/>
+        <w:spacing w:beforeAutospacing="0" w:before="0" w:afterAutospacing="0" w:after="200"/>
+        <w:rPr/>
+      </w:pPr>
+      <w:r>
+        <w:rPr>
+          <w:rFonts w:ascii="Times" w:hAnsi="Times"/>
+          <w:color w:val="000000"/>
+        </w:rPr>
+        <w:t>3.4 Task 4 : TCP Session Hijacking</w:t>
+      </w:r>
+    </w:p>
+    <w:p>
+      <w:pPr>
+        <w:pStyle w:val="NormalWeb"/>
+        <w:spacing w:beforeAutospacing="0" w:before="0" w:afterAutospacing="0" w:after="200"/>
+        <w:jc w:val="both"/>
+        <w:rPr/>
+      </w:pPr>
+      <w:r>
+        <w:rPr>
+          <w:rFonts w:ascii="Times" w:hAnsi="Times"/>
+          <w:color w:val="000000"/>
+          <w:sz w:val="22"/>
+          <w:szCs w:val="22"/>
+        </w:rPr>
+        <w:t>The objective of the TCP Session Hijacking attack is to hijack an existing TCP connection (session) between two victims by injecting malicious contents into this session. If this connection is a telnet session, attackers can inject malicious commands (e.g. deleting an important file) into this session, causing the victims to execute the malicious commands. Figure 3 depicts how the attack works. In this task, you need to demonstrate how you can hijack a telnet session between two computers. Your goal is to get the telnet server to run a malicious command from you. For the simplicity of the task, we assume that the attacker and the victim are on the same LAN.</w:t>
+      </w:r>
+    </w:p>
+    <w:p>
+      <w:pPr>
+        <w:pStyle w:val="NormalWeb"/>
+        <w:spacing w:beforeAutospacing="0" w:before="0" w:afterAutospacing="0" w:after="200"/>
+        <w:jc w:val="both"/>
+        <w:rPr/>
+      </w:pPr>
+      <w:r>
+        <w:rPr>
+          <w:rFonts w:ascii="Times" w:hAnsi="Times"/>
+          <w:color w:val="000000"/>
+          <w:sz w:val="22"/>
+          <w:szCs w:val="22"/>
+        </w:rPr>
+        <w:t>You will again use packet spoofing (</w:t>
       </w:r>
       <w:r>
         <w:rPr>
@@ -2036,103 +1866,25 @@
           <w:sz w:val="22"/>
           <w:szCs w:val="22"/>
         </w:rPr>
-        <w:t>netwox 40 --help</w:t>
-      </w:r>
-      <w:r>
-        <w:rPr>
-          <w:rFonts w:ascii="Times" w:hAnsi="Times"/>
-          <w:color w:val="000000"/>
-          <w:sz w:val="22"/>
-          <w:szCs w:val="22"/>
-        </w:rPr>
-        <w:t>” to see the options for this operation.  Note you will need to provide an appropriate sequence number and a non-zero window size.</w:t>
-      </w:r>
-    </w:p>
-    <w:p>
-      <w:pPr>
-        <w:pStyle w:val="NormalWeb"/>
-        <w:spacing w:beforeAutospacing="0" w:before="0" w:afterAutospacing="0" w:after="200"/>
-        <w:rPr>
-          <w:rFonts w:ascii="Times" w:hAnsi="Times"/>
-          <w:color w:val="000000"/>
-        </w:rPr>
-      </w:pPr>
-      <w:r>
-        <w:rPr>
-          <w:rFonts w:ascii="Times" w:hAnsi="Times"/>
-          <w:color w:val="000000"/>
-        </w:rPr>
-      </w:r>
-    </w:p>
-    <w:p>
-      <w:pPr>
-        <w:pStyle w:val="NormalWeb"/>
-        <w:spacing w:beforeAutospacing="0" w:before="0" w:afterAutospacing="0" w:after="200"/>
-        <w:rPr/>
-      </w:pPr>
-      <w:r>
-        <w:rPr>
-          <w:rFonts w:ascii="Times" w:hAnsi="Times"/>
-          <w:color w:val="000000"/>
-        </w:rPr>
-        <w:t>3.4 Task 4 : TCP Session Hijacking</w:t>
-      </w:r>
-    </w:p>
-    <w:p>
-      <w:pPr>
-        <w:pStyle w:val="NormalWeb"/>
-        <w:spacing w:beforeAutospacing="0" w:before="0" w:afterAutospacing="0" w:after="200"/>
-        <w:jc w:val="both"/>
-        <w:rPr/>
-      </w:pPr>
-      <w:r>
-        <w:rPr>
-          <w:rFonts w:ascii="Times" w:hAnsi="Times"/>
-          <w:color w:val="000000"/>
-          <w:sz w:val="22"/>
-          <w:szCs w:val="22"/>
-        </w:rPr>
-        <w:t>The objective of the TCP Session Hijacking attack is to hijack an existing TCP connection (session) between two victims by injecting malicious contents into this session. If this connection is a telnet session, attackers can inject malicious commands (e.g. deleting an important file) into this session, causing the victims to execute the malicious commands. Figure 3 depicts how the attack works. In this task, you need to demonstrate how you can hijack a telnet session between two computers. Your goal is to get the telnet server to run a malicious command from you. For the simplicity of the task, we assume that the attacker and the victim are on the same LAN.</w:t>
-      </w:r>
-    </w:p>
-    <w:p>
-      <w:pPr>
-        <w:pStyle w:val="NormalWeb"/>
-        <w:spacing w:beforeAutospacing="0" w:before="0" w:afterAutospacing="0" w:after="200"/>
-        <w:jc w:val="both"/>
-        <w:rPr>
-          <w:rFonts w:ascii="Times" w:hAnsi="Times"/>
-          <w:color w:val="000000"/>
-          <w:sz w:val="22"/>
-          <w:szCs w:val="22"/>
-        </w:rPr>
-      </w:pPr>
-      <w:r>
-        <w:rPr>
-          <w:rFonts w:ascii="Times" w:hAnsi="Times"/>
-          <w:color w:val="000000"/>
-          <w:sz w:val="22"/>
-          <w:szCs w:val="22"/>
-        </w:rPr>
-        <w:t>You will again use packet spoofing (</w:t>
-      </w:r>
-      <w:r>
-        <w:rPr>
-          <w:rFonts w:cs="Courier New" w:ascii="Courier New" w:hAnsi="Courier New"/>
-          <w:color w:val="000000"/>
-          <w:sz w:val="22"/>
-          <w:szCs w:val="22"/>
-        </w:rPr>
-        <w:t>netwox 40</w:t>
-      </w:r>
-      <w:r>
-        <w:rPr>
-          <w:rFonts w:ascii="Times" w:hAnsi="Times"/>
-          <w:color w:val="000000"/>
-          <w:sz w:val="22"/>
-          <w:szCs w:val="22"/>
-        </w:rPr>
-        <w:t>) to perform this task.</w:t>
+        <w:t>npig</w:t>
+      </w:r>
+      <w:r>
+        <w:rPr>
+          <w:rFonts w:ascii="Times" w:hAnsi="Times"/>
+          <w:color w:val="000000"/>
+          <w:sz w:val="22"/>
+          <w:szCs w:val="22"/>
+        </w:rPr>
+        <w:t xml:space="preserve">) to perform this task.  </w:t>
+      </w:r>
+      <w:r>
+        <w:rPr>
+          <w:rFonts w:ascii="Times" w:hAnsi="Times"/>
+          <w:color w:val="000000"/>
+          <w:sz w:val="22"/>
+          <w:szCs w:val="22"/>
+        </w:rPr>
+        <w:t>Use the –data option to send your payload.  Your attacker home directory includes a “hexify.py” script that creates hex versions of ascii text.</w:t>
       </w:r>
     </w:p>
     <w:p>
@@ -2148,10 +1900,10 @@
         <mc:AlternateContent>
           <mc:Choice Requires="wpg">
             <w:drawing>
-              <wp:inline distT="0" distB="0" distL="114300" distR="114300">
-                <wp:extent cx="3016885" cy="3237230"/>
+              <wp:inline distT="0" distB="0" distL="0" distR="0">
+                <wp:extent cx="3020060" cy="3240405"/>
                 <wp:effectExtent l="0" t="0" r="0" b="0"/>
-                <wp:docPr id="7" name="Canvas 27"/>
+                <wp:docPr id="5" name=""/>
                 <a:graphic xmlns:a="http://schemas.openxmlformats.org/drawingml/2006/main">
                   <a:graphicData uri="http://schemas.microsoft.com/office/word/2010/wordprocessingGroup">
                     <wpg:wgp>
@@ -2159,7 +1911,7 @@
                       <wpg:grpSpPr>
                         <a:xfrm>
                           <a:off x="0" y="0"/>
-                          <a:ext cx="3016080" cy="3236760"/>
+                          <a:ext cx="3019320" cy="3239640"/>
                         </a:xfrm>
                       </wpg:grpSpPr>
                       <wps:wsp>
@@ -2167,7 +1919,7 @@
                         <wps:spPr>
                           <a:xfrm>
                             <a:off x="0" y="0"/>
-                            <a:ext cx="3016080" cy="3236760"/>
+                            <a:ext cx="3019320" cy="3239640"/>
                           </a:xfrm>
                           <a:prstGeom prst="rect">
                             <a:avLst/>
@@ -2197,7 +1949,7 @@
                         <pic:spPr>
                           <a:xfrm>
                             <a:off x="0" y="0"/>
-                            <a:ext cx="2604600" cy="3203640"/>
+                            <a:ext cx="2607840" cy="3206880"/>
                           </a:xfrm>
                           <a:prstGeom prst="rect">
                             <a:avLst/>
@@ -2215,13 +1967,13 @@
           </mc:Choice>
           <mc:Fallback>
             <w:pict>
-              <v:group id="shape_0" alt="Canvas 27" editas="canvas" style="margin-left:0pt;margin-top:0pt;width:237.5pt;height:254.85pt" coordorigin="0,0" coordsize="4750,5097">
-                <v:rect id="shape_0" stroked="f" style="position:absolute;left:0;top:0;width:4749;height:5096">
+              <v:group id="shape_0" style="position:absolute;margin-left:0pt;margin-top:0pt;width:237.75pt;height:255.1pt" coordorigin="0,0" coordsize="4755,5102">
+                <v:rect id="shape_0" stroked="f" style="position:absolute;left:0;top:0;width:4754;height:5101">
                   <w10:wrap type="none"/>
                   <v:fill o:detectmouseclick="t" on="false"/>
                   <v:stroke color="#3465a4" joinstyle="round" endcap="flat"/>
                 </v:rect>
-                <v:rect id="shape_0" ID="Picture 1" stroked="f" style="position:absolute;left:0;top:0;width:4101;height:5044">
+                <v:rect id="shape_0" ID="Picture 1" stroked="f" style="position:absolute;left:0;top:0;width:4106;height:5049">
                   <v:imagedata r:id="rId6" o:detectmouseclick="t"/>
                   <w10:wrap type="none"/>
                   <v:stroke color="#3465a4" joinstyle="round" endcap="flat"/>
@@ -2382,10 +2134,10 @@
         <mc:AlternateContent>
           <mc:Choice Requires="wpg">
             <w:drawing>
-              <wp:inline distT="0" distB="0" distL="114300" distR="114300">
-                <wp:extent cx="6234430" cy="1853565"/>
+              <wp:inline distT="0" distB="0" distL="0" distR="0">
+                <wp:extent cx="6237605" cy="1856740"/>
                 <wp:effectExtent l="0" t="0" r="0" b="0"/>
-                <wp:docPr id="10" name="Canvas 4"/>
+                <wp:docPr id="8" name=""/>
                 <a:graphic xmlns:a="http://schemas.openxmlformats.org/drawingml/2006/main">
                   <a:graphicData uri="http://schemas.microsoft.com/office/word/2010/wordprocessingGroup">
                     <wpg:wgp>
@@ -2393,7 +2145,7 @@
                       <wpg:grpSpPr>
                         <a:xfrm>
                           <a:off x="0" y="0"/>
-                          <a:ext cx="6233760" cy="1852920"/>
+                          <a:ext cx="6237000" cy="1856160"/>
                         </a:xfrm>
                       </wpg:grpSpPr>
                       <wps:wsp>
@@ -2401,7 +2153,7 @@
                         <wps:spPr>
                           <a:xfrm>
                             <a:off x="0" y="0"/>
-                            <a:ext cx="5486400" cy="1852920"/>
+                            <a:ext cx="5489640" cy="1856160"/>
                           </a:xfrm>
                           <a:solidFill>
                             <a:srgbClr val="ffffff"/>
@@ -2425,7 +2177,7 @@
                         <wpg:grpSpPr>
                           <a:xfrm>
                             <a:off x="0" y="81360"/>
-                            <a:ext cx="6233760" cy="1499400"/>
+                            <a:ext cx="6237000" cy="1502280"/>
                           </a:xfrm>
                         </wpg:grpSpPr>
                         <pic:pic xmlns:pic="http://schemas.openxmlformats.org/drawingml/2006/picture">
@@ -2440,7 +2192,7 @@
                           <pic:spPr>
                             <a:xfrm>
                               <a:off x="0" y="0"/>
-                              <a:ext cx="5486400" cy="1499400"/>
+                              <a:ext cx="5489640" cy="1502280"/>
                             </a:xfrm>
                             <a:prstGeom prst="rect">
                               <a:avLst/>
@@ -2454,8 +2206,8 @@
                           <wps:cNvSpPr/>
                           <wps:spPr>
                             <a:xfrm>
-                              <a:off x="2973240" y="330840"/>
-                              <a:ext cx="119880" cy="384840"/>
+                              <a:off x="2976120" y="330840"/>
+                              <a:ext cx="117000" cy="384840"/>
                             </a:xfrm>
                             <a:custGeom>
                               <a:avLst/>
@@ -2494,8 +2246,8 @@
                           <wps:cNvSpPr/>
                           <wps:spPr>
                             <a:xfrm>
-                              <a:off x="2815560" y="57240"/>
-                              <a:ext cx="2063160" cy="371520"/>
+                              <a:off x="2818800" y="57240"/>
+                              <a:ext cx="2063160" cy="370080"/>
                             </a:xfrm>
                             <a:noFill/>
                             <a:ln>
@@ -2514,11 +2266,27 @@
                                 <w:pPr>
                                   <w:overflowPunct w:val="false"/>
                                   <w:spacing w:before="0" w:after="0" w:lineRule="auto" w:line="240"/>
+                                  <w:jc w:val="left"/>
                                   <w:rPr/>
                                 </w:pPr>
                                 <w:r>
                                   <w:rPr>
+                                    <w:spacing w:val="0"/>
+                                    <w:smallCaps w:val="false"/>
+                                    <w:caps w:val="false"/>
+                                    <w:iCs w:val="false"/>
+                                    <w:bCs w:val="false"/>
+                                    <w:szCs w:val="36"/>
+                                    <w:vertAlign w:val="baseline"/>
+                                    <w:position w:val="0"/>
                                     <w:sz w:val="36"/>
+                                    <w:i w:val="false"/>
+                                    <w:dstrike w:val="false"/>
+                                    <w:strike w:val="false"/>
+                                    <w:u w:val="none"/>
+                                    <w:b w:val="false"/>
+                                    <w:sz w:val="36"/>
+                                    <w:rFonts w:asciiTheme="minorHAnsi" w:cstheme="minorBidi" w:eastAsiaTheme="minorHAnsi" w:hAnsiTheme="minorHAnsi" w:eastAsia="Calibri" w:ascii="Calibri" w:hAnsi="Calibri"/>
                                     <w:color w:val="FFFFFF"/>
                                   </w:rPr>
                                   <w:t>Connected to server</w:t>
@@ -2526,7 +2294,7 @@
                               </w:p>
                             </w:txbxContent>
                           </wps:txbx>
-                          <wps:bodyPr>
+                          <wps:bodyPr lIns="90000" rIns="90000" tIns="45000" bIns="45000">
                             <a:spAutoFit/>
                           </wps:bodyPr>
                         </wps:wsp>
@@ -2534,14 +2302,14 @@
                           <wps:cNvSpPr/>
                           <wps:spPr>
                             <a:xfrm>
-                              <a:off x="1905480" y="852120"/>
-                              <a:ext cx="198720" cy="556200"/>
+                              <a:off x="1908720" y="855360"/>
+                              <a:ext cx="195480" cy="556200"/>
                             </a:xfrm>
                             <a:custGeom>
                               <a:avLst/>
                               <a:gdLst/>
                               <a:ahLst/>
-                              <a:rect l="0" t="0" r="r" b="b"/>
+                              <a:rect l="l" t="t" r="r" b="b"/>
                               <a:pathLst>
                                 <a:path w="315" h="878">
                                   <a:moveTo>
@@ -2596,8 +2364,8 @@
                           <wps:cNvSpPr/>
                           <wps:spPr>
                             <a:xfrm>
-                              <a:off x="1110600" y="796680"/>
-                              <a:ext cx="5123160" cy="371520"/>
+                              <a:off x="1110600" y="800640"/>
+                              <a:ext cx="5126400" cy="370080"/>
                             </a:xfrm>
                             <a:noFill/>
                             <a:ln>
@@ -2616,11 +2384,27 @@
                                 <w:pPr>
                                   <w:overflowPunct w:val="false"/>
                                   <w:spacing w:before="0" w:after="0" w:lineRule="auto" w:line="240"/>
+                                  <w:jc w:val="left"/>
                                   <w:rPr/>
                                 </w:pPr>
                                 <w:r>
                                   <w:rPr>
+                                    <w:spacing w:val="0"/>
+                                    <w:smallCaps w:val="false"/>
+                                    <w:caps w:val="false"/>
+                                    <w:iCs w:val="false"/>
+                                    <w:bCs w:val="false"/>
+                                    <w:szCs w:val="36"/>
+                                    <w:vertAlign w:val="baseline"/>
+                                    <w:position w:val="0"/>
                                     <w:sz w:val="36"/>
+                                    <w:i w:val="false"/>
+                                    <w:dstrike w:val="false"/>
+                                    <w:strike w:val="false"/>
+                                    <w:u w:val="none"/>
+                                    <w:b w:val="false"/>
+                                    <w:sz w:val="36"/>
+                                    <w:rFonts w:asciiTheme="minorHAnsi" w:cstheme="minorBidi" w:eastAsiaTheme="minorHAnsi" w:hAnsiTheme="minorHAnsi" w:eastAsia="Calibri" w:ascii="Calibri" w:hAnsi="Calibri"/>
                                     <w:color w:val="FFFFFF"/>
                                   </w:rPr>
                                   <w:t xml:space="preserve">The commands typed here are running on the server </w:t>
@@ -2628,7 +2412,7 @@
                               </w:p>
                             </w:txbxContent>
                           </wps:txbx>
-                          <wps:bodyPr>
+                          <wps:bodyPr lIns="90000" rIns="90000" tIns="45000" bIns="45000">
                             <a:spAutoFit/>
                           </wps:bodyPr>
                         </wps:wsp>
@@ -2641,58 +2425,13 @@
           </mc:Choice>
           <mc:Fallback>
             <w:pict>
-              <v:group id="shape_0" alt="Canvas 4" editas="canvas" style="margin-left:0pt;margin-top:0pt;width:490.85pt;height:145.9pt" coordorigin="0,0" coordsize="9817,2918">
-                <v:group id="shape_0" alt="Group 11" editas="canvas" style="left:0;top:128;width:9817;height:2361">
-                  <v:rect id="shape_0" ID="Picture 29" stroked="f" style="position:absolute;left:0;top:128;width:8639;height:2360">
+              <v:group id="shape_0" style="position:absolute;margin-left:0pt;margin-top:0pt;width:491.1pt;height:146.15pt" coordorigin="0,0" coordsize="9822,2923">
+                <v:group id="shape_0" style="position:absolute;left:0;top:128;width:9822;height:2366">
+                  <v:rect id="shape_0" ID="Picture 29" stroked="f" style="position:absolute;left:0;top:128;width:8644;height:2365">
                     <v:imagedata r:id="rId8" o:detectmouseclick="t"/>
                     <w10:wrap type="none"/>
                     <v:stroke color="#3465a4" joinstyle="round" endcap="flat"/>
                   </v:rect>
-                  <v:shapetype id="shapetype_32" coordsize="21600,21600" o:spt="32" path="m,l21600,21600nfe">
-                    <v:stroke joinstyle="miter"/>
-                    <v:path gradientshapeok="t" o:connecttype="rect" textboxrect="0,0,21600,21600"/>
-                  </v:shapetype>
-                  <v:shape id="shape_0" ID="Straight Arrow Connector 30" stroked="t" style="position:absolute;left:4682;top:649;width:188;height:605" type="shapetype_32">
-                    <w10:wrap type="none"/>
-                    <v:fill o:detectmouseclick="t" on="false"/>
-                    <v:stroke color="#c0504d" weight="38160" endarrow="open" endarrowwidth="medium" endarrowlength="medium" joinstyle="round" endcap="flat"/>
-                  </v:shape>
-                  <v:shapetype id="shapetype_88" coordsize="21600,21600" o:spt="88" adj="10800,1800" path="m,qx@13@14l10800@5qy@15@16qx@17@18l10800@6qy@19@20xnsem,qx@13@14l10800@5qy@15@16qx@17@18l10800@6qy@19@20nfe">
-                    <v:stroke joinstyle="miter"/>
-                    <v:formulas>
-                      <v:f eqn="val #0"/>
-                      <v:f eqn="sum 21600 0 @0"/>
-                      <v:f eqn="min @1 @0"/>
-                      <v:f eqn="prod @2 1 2"/>
-                      <v:f eqn="val #1"/>
-                      <v:f eqn="sum @0 0 @4"/>
-                      <v:f eqn="sum height 0 @4"/>
-                      <v:f eqn="sumangle 0 45 0"/>
-                      <v:f eqn="cos 10800 @7"/>
-                      <v:f eqn="sin @4 @7"/>
-                      <v:f eqn="sum 0 @8 0"/>
-                      <v:f eqn="sum @4 0 @9"/>
-                      <v:f eqn="sum height @9 @4"/>
-                      <v:f eqn="sum 10800 0 0"/>
-                      <v:f eqn="sum @4 0 0"/>
-                      <v:f eqn="sum 10800 10800 0"/>
-                      <v:f eqn="sum @4 @5 0"/>
-                      <v:f eqn="sum 0 @15 10800"/>
-                      <v:f eqn="sum @4 @16 0"/>
-                      <v:f eqn="sum 0 10800 10800"/>
-                      <v:f eqn="sum @4 @6 0"/>
-                    </v:formulas>
-                    <v:path gradientshapeok="t" o:connecttype="rect" textboxrect="0,@11,@10,@12"/>
-                    <v:handles>
-                      <v:h position="10800,@4"/>
-                      <v:h position="21600,@0"/>
-                    </v:handles>
-                  </v:shapetype>
-                  <v:shape id="shape_0" ID="Right Brace 32" stroked="t" style="position:absolute;left:3001;top:1470;width:312;height:875" type="shapetype_88">
-                    <w10:wrap type="none"/>
-                    <v:fill o:detectmouseclick="t" on="false"/>
-                    <v:stroke color="#c0504d" weight="25560" joinstyle="round" endcap="flat"/>
-                  </v:shape>
                 </v:group>
               </v:group>
             </w:pict>
@@ -2709,10 +2448,10 @@
                 <wp:positionV relativeFrom="paragraph">
                   <wp:posOffset>1579880</wp:posOffset>
                 </wp:positionV>
-                <wp:extent cx="3557905" cy="292735"/>
+                <wp:extent cx="3561080" cy="295910"/>
                 <wp:effectExtent l="0" t="0" r="5715" b="0"/>
                 <wp:wrapNone/>
-                <wp:docPr id="8" name="Text Box 2"/>
+                <wp:docPr id="6" name="Text Box 2"/>
                 <a:graphic xmlns:a="http://schemas.openxmlformats.org/drawingml/2006/main">
                   <a:graphicData uri="http://schemas.microsoft.com/office/word/2010/wordprocessingShape">
                     <wps:wsp>
@@ -2720,7 +2459,7 @@
                       <wps:spPr>
                         <a:xfrm>
                           <a:off x="0" y="0"/>
-                          <a:ext cx="3557160" cy="291960"/>
+                          <a:ext cx="3560400" cy="295200"/>
                         </a:xfrm>
                         <a:prstGeom prst="rect">
                           <a:avLst/>
@@ -2744,13 +2483,11 @@
                             <w:pPr>
                               <w:pStyle w:val="FrameContents"/>
                               <w:spacing w:before="0" w:after="200"/>
-                              <w:rPr>
-                                <w:color w:val="auto"/>
-                              </w:rPr>
+                              <w:rPr/>
                             </w:pPr>
                             <w:r>
                               <w:rPr>
-                                <w:color w:val="auto"/>
+                                <w:color w:val="00000A"/>
                               </w:rPr>
                               <w:t>(a) Use netcat to listen to connection</w:t>
                             </w:r>
@@ -2768,23 +2505,21 @@
           </mc:Choice>
           <mc:Fallback>
             <w:pict>
-              <v:rect id="shape_0" ID="Text Box 2" fillcolor="white" stroked="f" style="position:absolute;margin-left:97.65pt;margin-top:124.4pt;width:280.05pt;height:22.95pt" wp14:anchorId="4355E786">
+              <v:rect id="shape_0" ID="Text Box 2" fillcolor="white" stroked="f" style="position:absolute;margin-left:97.65pt;margin-top:124.4pt;width:280.3pt;height:23.2pt" wp14:anchorId="4355E786">
                 <w10:wrap type="square"/>
                 <v:fill o:detectmouseclick="t" type="solid" color2="black"/>
-                <v:stroke color="#3465a4" weight="9360" joinstyle="miter" endcap="flat"/>
+                <v:stroke color="#3465a4" weight="9360" joinstyle="round" endcap="flat"/>
                 <v:textbox>
                   <w:txbxContent>
                     <w:p>
                       <w:pPr>
                         <w:pStyle w:val="FrameContents"/>
                         <w:spacing w:before="0" w:after="200"/>
-                        <w:rPr>
-                          <w:color w:val="auto"/>
-                        </w:rPr>
+                        <w:rPr/>
                       </w:pPr>
                       <w:r>
                         <w:rPr>
-                          <w:color w:val="auto"/>
+                          <w:color w:val="00000A"/>
                         </w:rPr>
                         <w:t>(a) Use netcat to listen to connection</w:t>
                       </w:r>
@@ -2829,10 +2564,10 @@
         <mc:AlternateContent>
           <mc:Choice Requires="wpg">
             <w:drawing>
-              <wp:inline distT="0" distB="0" distL="114300" distR="114300">
-                <wp:extent cx="5487035" cy="752475"/>
+              <wp:inline distT="0" distB="0" distL="0" distR="0">
+                <wp:extent cx="5490210" cy="755650"/>
                 <wp:effectExtent l="0" t="0" r="0" b="0"/>
-                <wp:docPr id="13" name="Canvas 8"/>
+                <wp:docPr id="11" name=""/>
                 <a:graphic xmlns:a="http://schemas.openxmlformats.org/drawingml/2006/main">
                   <a:graphicData uri="http://schemas.microsoft.com/office/word/2010/wordprocessingGroup">
                     <wpg:wgp>
@@ -2840,7 +2575,7 @@
                       <wpg:grpSpPr>
                         <a:xfrm>
                           <a:off x="0" y="0"/>
-                          <a:ext cx="5486400" cy="751680"/>
+                          <a:ext cx="5489640" cy="754920"/>
                         </a:xfrm>
                       </wpg:grpSpPr>
                       <wps:wsp>
@@ -2848,7 +2583,7 @@
                         <wps:spPr>
                           <a:xfrm>
                             <a:off x="0" y="0"/>
-                            <a:ext cx="5486400" cy="751680"/>
+                            <a:ext cx="5489640" cy="754920"/>
                           </a:xfrm>
                           <a:solidFill>
                             <a:srgbClr val="ffffff"/>
@@ -2879,7 +2614,7 @@
                         <pic:spPr>
                           <a:xfrm>
                             <a:off x="0" y="19080"/>
-                            <a:ext cx="5486400" cy="488160"/>
+                            <a:ext cx="5489640" cy="488160"/>
                           </a:xfrm>
                           <a:prstGeom prst="rect">
                             <a:avLst/>
@@ -2897,8 +2632,8 @@
           </mc:Choice>
           <mc:Fallback>
             <w:pict>
-              <v:group id="shape_0" alt="Canvas 8" editas="canvas" style="margin-left:0pt;margin-top:0pt;width:432pt;height:59.2pt" coordorigin="0,0" coordsize="8640,1184">
-                <v:rect id="shape_0" ID="Picture 12" stroked="f" style="position:absolute;left:0;top:30;width:8639;height:768">
+              <v:group id="shape_0" style="position:absolute;margin-left:0pt;margin-top:0pt;width:432.25pt;height:59.45pt" coordorigin="0,0" coordsize="8645,1189">
+                <v:rect id="shape_0" ID="Picture 12" stroked="f" style="position:absolute;left:0;top:30;width:8644;height:768">
                   <v:imagedata r:id="rId9" o:detectmouseclick="t"/>
                   <w10:wrap type="none"/>
                   <v:stroke color="#3465a4" joinstyle="round" endcap="flat"/>
@@ -2918,10 +2653,10 @@
                 <wp:positionV relativeFrom="paragraph">
                   <wp:posOffset>506095</wp:posOffset>
                 </wp:positionV>
-                <wp:extent cx="3557270" cy="263525"/>
+                <wp:extent cx="3560445" cy="266700"/>
                 <wp:effectExtent l="0" t="0" r="5715" b="3810"/>
                 <wp:wrapNone/>
-                <wp:docPr id="11" name="Text Box 2"/>
+                <wp:docPr id="9" name="Text Box 2"/>
                 <a:graphic xmlns:a="http://schemas.openxmlformats.org/drawingml/2006/main">
                   <a:graphicData uri="http://schemas.microsoft.com/office/word/2010/wordprocessingShape">
                     <wps:wsp>
@@ -2929,7 +2664,7 @@
                       <wps:spPr>
                         <a:xfrm>
                           <a:off x="0" y="0"/>
-                          <a:ext cx="3556800" cy="262800"/>
+                          <a:ext cx="3559680" cy="266040"/>
                         </a:xfrm>
                         <a:prstGeom prst="rect">
                           <a:avLst/>
@@ -2953,13 +2688,11 @@
                             <w:pPr>
                               <w:pStyle w:val="FrameContents"/>
                               <w:spacing w:before="0" w:after="200"/>
-                              <w:rPr>
-                                <w:color w:val="auto"/>
-                              </w:rPr>
+                              <w:rPr/>
                             </w:pPr>
                             <w:r>
                               <w:rPr>
-                                <w:color w:val="auto"/>
+                                <w:color w:val="00000A"/>
                               </w:rPr>
                               <w:t>(b) Run the reverse shell</w:t>
                             </w:r>
@@ -2977,23 +2710,21 @@
           </mc:Choice>
           <mc:Fallback>
             <w:pict>
-              <v:rect id="shape_0" ID="Text Box 2" fillcolor="white" stroked="f" style="position:absolute;margin-left:101pt;margin-top:39.85pt;width:280pt;height:20.65pt" wp14:anchorId="0E1C8072">
+              <v:rect id="shape_0" ID="Text Box 2" fillcolor="white" stroked="f" style="position:absolute;margin-left:101pt;margin-top:39.85pt;width:280.25pt;height:20.9pt" wp14:anchorId="0E1C8072">
                 <w10:wrap type="square"/>
                 <v:fill o:detectmouseclick="t" type="solid" color2="black"/>
-                <v:stroke color="#3465a4" weight="9360" joinstyle="miter" endcap="flat"/>
+                <v:stroke color="#3465a4" weight="9360" joinstyle="round" endcap="flat"/>
                 <v:textbox>
                   <w:txbxContent>
                     <w:p>
                       <w:pPr>
                         <w:pStyle w:val="FrameContents"/>
                         <w:spacing w:before="0" w:after="200"/>
-                        <w:rPr>
-                          <w:color w:val="auto"/>
-                        </w:rPr>
+                        <w:rPr/>
                       </w:pPr>
                       <w:r>
                         <w:rPr>
-                          <w:color w:val="auto"/>
+                          <w:color w:val="00000A"/>
                         </w:rPr>
                         <w:t>(b) Run the reverse shell</w:t>
                       </w:r>
@@ -3452,6 +3183,7 @@
       </w:pPr>
       <w:rPr>
         <w:rFonts w:ascii="Wingdings" w:hAnsi="Wingdings" w:cs="Wingdings" w:hint="default"/>
+        <w:rFonts w:cs="Wingdings"/>
       </w:rPr>
     </w:lvl>
     <w:lvl w:ilvl="3">
@@ -3464,6 +3196,7 @@
       </w:pPr>
       <w:rPr>
         <w:rFonts w:ascii="Symbol" w:hAnsi="Symbol" w:cs="Symbol" w:hint="default"/>
+        <w:rFonts w:cs="Symbol"/>
       </w:rPr>
     </w:lvl>
     <w:lvl w:ilvl="4">
@@ -3489,6 +3222,7 @@
       </w:pPr>
       <w:rPr>
         <w:rFonts w:ascii="Wingdings" w:hAnsi="Wingdings" w:cs="Wingdings" w:hint="default"/>
+        <w:rFonts w:cs="Wingdings"/>
       </w:rPr>
     </w:lvl>
     <w:lvl w:ilvl="6">
@@ -3501,6 +3235,7 @@
       </w:pPr>
       <w:rPr>
         <w:rFonts w:ascii="Symbol" w:hAnsi="Symbol" w:cs="Symbol" w:hint="default"/>
+        <w:rFonts w:cs="Symbol"/>
       </w:rPr>
     </w:lvl>
     <w:lvl w:ilvl="7">
@@ -3526,6 +3261,7 @@
       </w:pPr>
       <w:rPr>
         <w:rFonts w:ascii="Wingdings" w:hAnsi="Wingdings" w:cs="Wingdings" w:hint="default"/>
+        <w:rFonts w:cs="Wingdings"/>
       </w:rPr>
     </w:lvl>
   </w:abstractNum>
@@ -3663,7 +3399,6 @@
     <w:rPrDefault>
       <w:rPr>
         <w:rFonts w:ascii="Calibri" w:hAnsi="Calibri" w:eastAsia="Calibri" w:cs="" w:asciiTheme="minorHAnsi" w:cstheme="minorBidi" w:eastAsiaTheme="minorHAnsi" w:hAnsiTheme="minorHAnsi"/>
-        <w:sz w:val="22"/>
         <w:szCs w:val="22"/>
         <w:lang w:val="en" w:eastAsia="en-US" w:bidi="ar-SA"/>
       </w:rPr>
@@ -3822,7 +3557,7 @@
     </w:pPr>
     <w:rPr>
       <w:rFonts w:ascii="Calibri" w:hAnsi="Calibri" w:eastAsia="Calibri" w:cs="" w:asciiTheme="minorHAnsi" w:cstheme="minorBidi" w:eastAsiaTheme="minorHAnsi" w:hAnsiTheme="minorHAnsi"/>
-      <w:color w:val="auto"/>
+      <w:color w:val="00000A"/>
       <w:sz w:val="22"/>
       <w:szCs w:val="22"/>
       <w:lang w:val="en" w:eastAsia="en-US" w:bidi="ar-SA"/>
@@ -3989,6 +3724,331 @@
     <w:qFormat/>
     <w:rPr>
       <w:rFonts w:cs="Courier New"/>
+    </w:rPr>
+  </w:style>
+  <w:style w:type="character" w:styleId="ListLabel8">
+    <w:name w:val="ListLabel 8"/>
+    <w:qFormat/>
+    <w:rPr>
+      <w:rFonts w:cs="Times New Roman"/>
+      <w:color w:val="000000"/>
+      <w:sz w:val="22"/>
+    </w:rPr>
+  </w:style>
+  <w:style w:type="character" w:styleId="ListLabel9">
+    <w:name w:val="ListLabel 9"/>
+    <w:qFormat/>
+    <w:rPr>
+      <w:rFonts w:cs="Courier New"/>
+    </w:rPr>
+  </w:style>
+  <w:style w:type="character" w:styleId="ListLabel10">
+    <w:name w:val="ListLabel 10"/>
+    <w:qFormat/>
+    <w:rPr>
+      <w:rFonts w:cs="Wingdings"/>
+    </w:rPr>
+  </w:style>
+  <w:style w:type="character" w:styleId="ListLabel11">
+    <w:name w:val="ListLabel 11"/>
+    <w:qFormat/>
+    <w:rPr>
+      <w:rFonts w:cs="Symbol"/>
+    </w:rPr>
+  </w:style>
+  <w:style w:type="character" w:styleId="ListLabel12">
+    <w:name w:val="ListLabel 12"/>
+    <w:qFormat/>
+    <w:rPr>
+      <w:rFonts w:cs="Courier New"/>
+    </w:rPr>
+  </w:style>
+  <w:style w:type="character" w:styleId="ListLabel13">
+    <w:name w:val="ListLabel 13"/>
+    <w:qFormat/>
+    <w:rPr>
+      <w:rFonts w:cs="Wingdings"/>
+    </w:rPr>
+  </w:style>
+  <w:style w:type="character" w:styleId="ListLabel14">
+    <w:name w:val="ListLabel 14"/>
+    <w:qFormat/>
+    <w:rPr>
+      <w:rFonts w:cs="Symbol"/>
+    </w:rPr>
+  </w:style>
+  <w:style w:type="character" w:styleId="ListLabel15">
+    <w:name w:val="ListLabel 15"/>
+    <w:qFormat/>
+    <w:rPr>
+      <w:rFonts w:cs="Courier New"/>
+    </w:rPr>
+  </w:style>
+  <w:style w:type="character" w:styleId="ListLabel16">
+    <w:name w:val="ListLabel 16"/>
+    <w:qFormat/>
+    <w:rPr>
+      <w:rFonts w:cs="Wingdings"/>
+    </w:rPr>
+  </w:style>
+  <w:style w:type="character" w:styleId="ListLabel17">
+    <w:name w:val="ListLabel 17"/>
+    <w:qFormat/>
+    <w:rPr>
+      <w:rFonts w:cs="Times New Roman"/>
+      <w:color w:val="000000"/>
+      <w:sz w:val="22"/>
+    </w:rPr>
+  </w:style>
+  <w:style w:type="character" w:styleId="ListLabel18">
+    <w:name w:val="ListLabel 18"/>
+    <w:qFormat/>
+    <w:rPr>
+      <w:rFonts w:cs="Courier New"/>
+    </w:rPr>
+  </w:style>
+  <w:style w:type="character" w:styleId="ListLabel19">
+    <w:name w:val="ListLabel 19"/>
+    <w:qFormat/>
+    <w:rPr>
+      <w:rFonts w:cs="Wingdings"/>
+    </w:rPr>
+  </w:style>
+  <w:style w:type="character" w:styleId="ListLabel20">
+    <w:name w:val="ListLabel 20"/>
+    <w:qFormat/>
+    <w:rPr>
+      <w:rFonts w:cs="Symbol"/>
+    </w:rPr>
+  </w:style>
+  <w:style w:type="character" w:styleId="ListLabel21">
+    <w:name w:val="ListLabel 21"/>
+    <w:qFormat/>
+    <w:rPr>
+      <w:rFonts w:cs="Courier New"/>
+    </w:rPr>
+  </w:style>
+  <w:style w:type="character" w:styleId="ListLabel22">
+    <w:name w:val="ListLabel 22"/>
+    <w:qFormat/>
+    <w:rPr>
+      <w:rFonts w:cs="Wingdings"/>
+    </w:rPr>
+  </w:style>
+  <w:style w:type="character" w:styleId="ListLabel23">
+    <w:name w:val="ListLabel 23"/>
+    <w:qFormat/>
+    <w:rPr>
+      <w:rFonts w:cs="Symbol"/>
+    </w:rPr>
+  </w:style>
+  <w:style w:type="character" w:styleId="ListLabel24">
+    <w:name w:val="ListLabel 24"/>
+    <w:qFormat/>
+    <w:rPr>
+      <w:rFonts w:cs="Courier New"/>
+    </w:rPr>
+  </w:style>
+  <w:style w:type="character" w:styleId="ListLabel25">
+    <w:name w:val="ListLabel 25"/>
+    <w:qFormat/>
+    <w:rPr>
+      <w:rFonts w:cs="Wingdings"/>
+    </w:rPr>
+  </w:style>
+  <w:style w:type="character" w:styleId="ListLabel26">
+    <w:name w:val="ListLabel 26"/>
+    <w:qFormat/>
+    <w:rPr>
+      <w:rFonts w:cs="Times New Roman"/>
+      <w:color w:val="000000"/>
+      <w:sz w:val="22"/>
+    </w:rPr>
+  </w:style>
+  <w:style w:type="character" w:styleId="ListLabel27">
+    <w:name w:val="ListLabel 27"/>
+    <w:qFormat/>
+    <w:rPr>
+      <w:rFonts w:cs="Courier New"/>
+    </w:rPr>
+  </w:style>
+  <w:style w:type="character" w:styleId="ListLabel28">
+    <w:name w:val="ListLabel 28"/>
+    <w:qFormat/>
+    <w:rPr>
+      <w:rFonts w:cs="Wingdings"/>
+    </w:rPr>
+  </w:style>
+  <w:style w:type="character" w:styleId="ListLabel29">
+    <w:name w:val="ListLabel 29"/>
+    <w:qFormat/>
+    <w:rPr>
+      <w:rFonts w:cs="Symbol"/>
+    </w:rPr>
+  </w:style>
+  <w:style w:type="character" w:styleId="ListLabel30">
+    <w:name w:val="ListLabel 30"/>
+    <w:qFormat/>
+    <w:rPr>
+      <w:rFonts w:cs="Courier New"/>
+    </w:rPr>
+  </w:style>
+  <w:style w:type="character" w:styleId="ListLabel31">
+    <w:name w:val="ListLabel 31"/>
+    <w:qFormat/>
+    <w:rPr>
+      <w:rFonts w:cs="Wingdings"/>
+    </w:rPr>
+  </w:style>
+  <w:style w:type="character" w:styleId="ListLabel32">
+    <w:name w:val="ListLabel 32"/>
+    <w:qFormat/>
+    <w:rPr>
+      <w:rFonts w:cs="Symbol"/>
+    </w:rPr>
+  </w:style>
+  <w:style w:type="character" w:styleId="ListLabel33">
+    <w:name w:val="ListLabel 33"/>
+    <w:qFormat/>
+    <w:rPr>
+      <w:rFonts w:cs="Courier New"/>
+    </w:rPr>
+  </w:style>
+  <w:style w:type="character" w:styleId="ListLabel34">
+    <w:name w:val="ListLabel 34"/>
+    <w:qFormat/>
+    <w:rPr>
+      <w:rFonts w:cs="Wingdings"/>
+    </w:rPr>
+  </w:style>
+  <w:style w:type="character" w:styleId="ListLabel35">
+    <w:name w:val="ListLabel 35"/>
+    <w:qFormat/>
+    <w:rPr>
+      <w:rFonts w:cs="Times New Roman"/>
+      <w:color w:val="000000"/>
+      <w:sz w:val="22"/>
+    </w:rPr>
+  </w:style>
+  <w:style w:type="character" w:styleId="ListLabel36">
+    <w:name w:val="ListLabel 36"/>
+    <w:qFormat/>
+    <w:rPr>
+      <w:rFonts w:cs="Courier New"/>
+    </w:rPr>
+  </w:style>
+  <w:style w:type="character" w:styleId="ListLabel37">
+    <w:name w:val="ListLabel 37"/>
+    <w:qFormat/>
+    <w:rPr>
+      <w:rFonts w:cs="Wingdings"/>
+    </w:rPr>
+  </w:style>
+  <w:style w:type="character" w:styleId="ListLabel38">
+    <w:name w:val="ListLabel 38"/>
+    <w:qFormat/>
+    <w:rPr>
+      <w:rFonts w:cs="Symbol"/>
+    </w:rPr>
+  </w:style>
+  <w:style w:type="character" w:styleId="ListLabel39">
+    <w:name w:val="ListLabel 39"/>
+    <w:qFormat/>
+    <w:rPr>
+      <w:rFonts w:cs="Courier New"/>
+    </w:rPr>
+  </w:style>
+  <w:style w:type="character" w:styleId="ListLabel40">
+    <w:name w:val="ListLabel 40"/>
+    <w:qFormat/>
+    <w:rPr>
+      <w:rFonts w:cs="Wingdings"/>
+    </w:rPr>
+  </w:style>
+  <w:style w:type="character" w:styleId="ListLabel41">
+    <w:name w:val="ListLabel 41"/>
+    <w:qFormat/>
+    <w:rPr>
+      <w:rFonts w:cs="Symbol"/>
+    </w:rPr>
+  </w:style>
+  <w:style w:type="character" w:styleId="ListLabel42">
+    <w:name w:val="ListLabel 42"/>
+    <w:qFormat/>
+    <w:rPr>
+      <w:rFonts w:cs="Courier New"/>
+    </w:rPr>
+  </w:style>
+  <w:style w:type="character" w:styleId="ListLabel43">
+    <w:name w:val="ListLabel 43"/>
+    <w:qFormat/>
+    <w:rPr>
+      <w:rFonts w:cs="Wingdings"/>
+    </w:rPr>
+  </w:style>
+  <w:style w:type="character" w:styleId="ListLabel44">
+    <w:name w:val="ListLabel 44"/>
+    <w:qFormat/>
+    <w:rPr>
+      <w:rFonts w:cs="Times New Roman"/>
+      <w:color w:val="000000"/>
+      <w:sz w:val="22"/>
+    </w:rPr>
+  </w:style>
+  <w:style w:type="character" w:styleId="ListLabel45">
+    <w:name w:val="ListLabel 45"/>
+    <w:qFormat/>
+    <w:rPr>
+      <w:rFonts w:cs="Courier New"/>
+    </w:rPr>
+  </w:style>
+  <w:style w:type="character" w:styleId="ListLabel46">
+    <w:name w:val="ListLabel 46"/>
+    <w:qFormat/>
+    <w:rPr>
+      <w:rFonts w:cs="Wingdings"/>
+    </w:rPr>
+  </w:style>
+  <w:style w:type="character" w:styleId="ListLabel47">
+    <w:name w:val="ListLabel 47"/>
+    <w:qFormat/>
+    <w:rPr>
+      <w:rFonts w:cs="Symbol"/>
+    </w:rPr>
+  </w:style>
+  <w:style w:type="character" w:styleId="ListLabel48">
+    <w:name w:val="ListLabel 48"/>
+    <w:qFormat/>
+    <w:rPr>
+      <w:rFonts w:cs="Courier New"/>
+    </w:rPr>
+  </w:style>
+  <w:style w:type="character" w:styleId="ListLabel49">
+    <w:name w:val="ListLabel 49"/>
+    <w:qFormat/>
+    <w:rPr>
+      <w:rFonts w:cs="Wingdings"/>
+    </w:rPr>
+  </w:style>
+  <w:style w:type="character" w:styleId="ListLabel50">
+    <w:name w:val="ListLabel 50"/>
+    <w:qFormat/>
+    <w:rPr>
+      <w:rFonts w:cs="Symbol"/>
+    </w:rPr>
+  </w:style>
+  <w:style w:type="character" w:styleId="ListLabel51">
+    <w:name w:val="ListLabel 51"/>
+    <w:qFormat/>
+    <w:rPr>
+      <w:rFonts w:cs="Courier New"/>
+    </w:rPr>
+  </w:style>
+  <w:style w:type="character" w:styleId="ListLabel52">
+    <w:name w:val="ListLabel 52"/>
+    <w:qFormat/>
+    <w:rPr>
+      <w:rFonts w:cs="Wingdings"/>
     </w:rPr>
   </w:style>
   <w:style w:type="paragraph" w:styleId="Heading">

</xml_diff>

<commit_message>
give hints on use of nping parameters for spoofing
git-svn-id: https://tor.ern.nps.edu/svn/proj/labtainer/trunk@1154 ed162e55-3153-4343-a18d-e086fa355ed4
</commit_message>
<xml_diff>
--- a/labs/tcpip/docs/tcpip.docx
+++ b/labs/tcpip/docs/tcpip.docx
@@ -20,7 +20,7 @@
                 <wp:positionV relativeFrom="paragraph">
                   <wp:posOffset>-52705</wp:posOffset>
                 </wp:positionV>
-                <wp:extent cx="6155690" cy="1589405"/>
+                <wp:extent cx="6156325" cy="1590040"/>
                 <wp:effectExtent l="0" t="0" r="20955" b="21590"/>
                 <wp:wrapNone/>
                 <wp:docPr id="1" name="Text Box 2"/>
@@ -31,7 +31,7 @@
                       <wps:spPr>
                         <a:xfrm>
                           <a:off x="0" y="0"/>
-                          <a:ext cx="6154920" cy="1588680"/>
+                          <a:ext cx="6155640" cy="1589400"/>
                         </a:xfrm>
                         <a:prstGeom prst="rect">
                           <a:avLst/>
@@ -119,7 +119,7 @@
           </mc:Choice>
           <mc:Fallback>
             <w:pict>
-              <v:rect id="shape_0" ID="Text Box 2" fillcolor="white" stroked="t" style="position:absolute;margin-left:-8.35pt;margin-top:-4.15pt;width:484.6pt;height:125.05pt;mso-position-horizontal:center" wp14:anchorId="0CBBE995">
+              <v:rect id="shape_0" ID="Text Box 2" fillcolor="white" stroked="t" style="position:absolute;margin-left:-8.35pt;margin-top:-4.15pt;width:484.65pt;height:125.1pt;mso-position-horizontal:center" wp14:anchorId="0CBBE995">
                 <w10:wrap type="square"/>
                 <v:fill o:detectmouseclick="t" type="solid" color2="black"/>
                 <v:stroke color="black" weight="9360" joinstyle="miter" endcap="flat"/>
@@ -367,7 +367,7 @@
           <mc:Choice Requires="wpg">
             <w:drawing>
               <wp:inline distT="0" distB="0" distL="0" distR="0">
-                <wp:extent cx="4039870" cy="2409825"/>
+                <wp:extent cx="4040505" cy="2410460"/>
                 <wp:effectExtent l="0" t="0" r="0" b="0"/>
                 <wp:docPr id="3" name=""/>
                 <a:graphic xmlns:a="http://schemas.openxmlformats.org/drawingml/2006/main">
@@ -377,7 +377,7 @@
                       <wpg:grpSpPr>
                         <a:xfrm>
                           <a:off x="0" y="0"/>
-                          <a:ext cx="4039200" cy="2409120"/>
+                          <a:ext cx="4039920" cy="2409840"/>
                         </a:xfrm>
                       </wpg:grpSpPr>
                       <wps:wsp>
@@ -385,7 +385,7 @@
                         <wps:spPr>
                           <a:xfrm>
                             <a:off x="0" y="0"/>
-                            <a:ext cx="4039200" cy="2400840"/>
+                            <a:ext cx="4039920" cy="2400840"/>
                           </a:xfrm>
                           <a:prstGeom prst="rect">
                             <a:avLst/>
@@ -501,7 +501,7 @@
                         <wps:cNvSpPr/>
                         <wps:spPr>
                           <a:xfrm>
-                            <a:off x="0" y="1620360"/>
+                            <a:off x="0" y="1621080"/>
                             <a:ext cx="1385640" cy="647640"/>
                           </a:xfrm>
                           <a:prstGeom prst="rect">
@@ -595,7 +595,7 @@
                         <wps:cNvSpPr/>
                         <wps:spPr>
                           <a:xfrm>
-                            <a:off x="2636640" y="912600"/>
+                            <a:off x="2637000" y="912600"/>
                             <a:ext cx="1385640" cy="649440"/>
                           </a:xfrm>
                           <a:prstGeom prst="rect">
@@ -689,8 +689,8 @@
                         <wps:cNvSpPr/>
                         <wps:spPr>
                           <a:xfrm>
-                            <a:off x="2012400" y="43920"/>
-                            <a:ext cx="720" cy="2365200"/>
+                            <a:off x="2013120" y="43920"/>
+                            <a:ext cx="720" cy="2365920"/>
                           </a:xfrm>
                           <a:prstGeom prst="line">
                             <a:avLst/>
@@ -714,7 +714,7 @@
                         <wps:cNvSpPr/>
                         <wps:spPr>
                           <a:xfrm>
-                            <a:off x="1388880" y="424080"/>
+                            <a:off x="1389240" y="424080"/>
                             <a:ext cx="623520" cy="720"/>
                           </a:xfrm>
                           <a:prstGeom prst="line">
@@ -739,8 +739,8 @@
                         <wps:cNvSpPr/>
                         <wps:spPr>
                           <a:xfrm>
-                            <a:off x="1388880" y="1980720"/>
-                            <a:ext cx="623520" cy="1440"/>
+                            <a:off x="1389240" y="1981080"/>
+                            <a:ext cx="623520" cy="1800"/>
                           </a:xfrm>
                           <a:prstGeom prst="line">
                             <a:avLst/>
@@ -764,7 +764,7 @@
                         <wps:cNvSpPr/>
                         <wps:spPr>
                           <a:xfrm>
-                            <a:off x="2012400" y="1344240"/>
+                            <a:off x="2013120" y="1344960"/>
                             <a:ext cx="623520" cy="1440"/>
                           </a:xfrm>
                           <a:prstGeom prst="line">
@@ -793,8 +793,8 @@
           </mc:Choice>
           <mc:Fallback>
             <w:pict>
-              <v:group id="shape_0" style="position:absolute;margin-left:0pt;margin-top:0pt;width:318.05pt;height:189.65pt" coordorigin="0,0" coordsize="6361,3793">
-                <v:rect id="shape_0" stroked="f" style="position:absolute;left:0;top:0;width:6360;height:3780">
+              <v:group id="shape_0" style="position:absolute;margin-left:0pt;margin-top:0pt;width:318.1pt;height:189.7pt" coordorigin="0,0" coordsize="6362,3794">
+                <v:rect id="shape_0" stroked="f" style="position:absolute;left:0;top:0;width:6361;height:3780">
                   <w10:wrap type="none"/>
                   <v:fill o:detectmouseclick="t" on="false"/>
                   <v:stroke color="#3465a4" joinstyle="round" endcap="flat"/>
@@ -868,7 +868,7 @@
                   <v:fill o:detectmouseclick="t" type="solid" color2="#b07e42"/>
                   <v:stroke color="#243f60" weight="25560" joinstyle="round" endcap="flat"/>
                 </v:rect>
-                <v:rect id="shape_0" fillcolor="#4f81bd" stroked="t" style="position:absolute;left:0;top:2552;width:2181;height:1019">
+                <v:rect id="shape_0" fillcolor="#4f81bd" stroked="t" style="position:absolute;left:0;top:2553;width:2181;height:1019">
                   <v:textbox>
                     <w:txbxContent>
                       <w:p>
@@ -937,7 +937,7 @@
                   <v:fill o:detectmouseclick="t" type="solid" color2="#b07e42"/>
                   <v:stroke color="#243f60" weight="25560" joinstyle="round" endcap="flat"/>
                 </v:rect>
-                <v:rect id="shape_0" fillcolor="#4f81bd" stroked="t" style="position:absolute;left:4152;top:1437;width:2181;height:1022">
+                <v:rect id="shape_0" fillcolor="#4f81bd" stroked="t" style="position:absolute;left:4153;top:1437;width:2181;height:1022">
                   <v:textbox>
                     <w:txbxContent>
                       <w:p>
@@ -1006,19 +1006,19 @@
                   <v:fill o:detectmouseclick="t" type="solid" color2="#b07e42"/>
                   <v:stroke color="#243f60" weight="25560" joinstyle="round" endcap="flat"/>
                 </v:rect>
-                <v:line id="shape_0" from="3169,69" to="3169,3793" stroked="t" style="position:absolute">
+                <v:line id="shape_0" from="3170,69" to="3170,3794" stroked="t" style="position:absolute">
                   <v:stroke color="black" weight="25560" joinstyle="round" endcap="flat"/>
                   <v:fill o:detectmouseclick="t" on="false"/>
                 </v:line>
-                <v:line id="shape_0" from="2187,668" to="3168,668" stroked="t" style="position:absolute">
+                <v:line id="shape_0" from="2188,668" to="3169,668" stroked="t" style="position:absolute">
                   <v:stroke color="black" weight="25560" joinstyle="round" endcap="flat"/>
                   <v:fill o:detectmouseclick="t" on="false"/>
                 </v:line>
-                <v:line id="shape_0" from="2187,3119" to="3168,3120" stroked="t" style="position:absolute">
+                <v:line id="shape_0" from="2188,3120" to="3169,3122" stroked="t" style="position:absolute">
                   <v:stroke color="black" weight="25560" joinstyle="round" endcap="flat"/>
                   <v:fill o:detectmouseclick="t" on="false"/>
                 </v:line>
-                <v:line id="shape_0" from="3169,2117" to="4150,2118" stroked="t" style="position:absolute">
+                <v:line id="shape_0" from="3170,2118" to="4151,2119" stroked="t" style="position:absolute">
                   <v:stroke color="black" weight="25560" joinstyle="round" endcap="flat"/>
                   <v:fill o:detectmouseclick="t" on="false"/>
                 </v:line>
@@ -1359,7 +1359,7 @@
           <mc:Choice Requires="wpg">
             <w:drawing>
               <wp:inline distT="0" distB="0" distL="0" distR="0">
-                <wp:extent cx="5490210" cy="3091815"/>
+                <wp:extent cx="5490845" cy="3092450"/>
                 <wp:effectExtent l="0" t="0" r="0" b="0"/>
                 <wp:docPr id="4" name=""/>
                 <a:graphic xmlns:a="http://schemas.openxmlformats.org/drawingml/2006/main">
@@ -1369,7 +1369,7 @@
                       <wpg:grpSpPr>
                         <a:xfrm>
                           <a:off x="0" y="0"/>
-                          <a:ext cx="5489640" cy="3091320"/>
+                          <a:ext cx="5490360" cy="3091680"/>
                         </a:xfrm>
                       </wpg:grpSpPr>
                       <wps:wsp>
@@ -1377,7 +1377,7 @@
                         <wps:spPr>
                           <a:xfrm>
                             <a:off x="0" y="0"/>
-                            <a:ext cx="5489640" cy="3091320"/>
+                            <a:ext cx="5490360" cy="3091680"/>
                           </a:xfrm>
                           <a:solidFill>
                             <a:srgbClr val="ffffff"/>
@@ -1408,7 +1408,7 @@
                         <pic:spPr>
                           <a:xfrm>
                             <a:off x="0" y="0"/>
-                            <a:ext cx="5489640" cy="2956680"/>
+                            <a:ext cx="5490360" cy="2957040"/>
                           </a:xfrm>
                           <a:prstGeom prst="rect">
                             <a:avLst/>
@@ -1426,8 +1426,8 @@
           </mc:Choice>
           <mc:Fallback>
             <w:pict>
-              <v:group id="shape_0" style="position:absolute;margin-left:0pt;margin-top:0pt;width:432.25pt;height:243.4pt" coordorigin="0,0" coordsize="8645,4868">
-                <v:rect id="shape_0" ID="Picture 7" stroked="f" style="position:absolute;left:0;top:0;width:8644;height:4655">
+              <v:group id="shape_0" style="position:absolute;margin-left:0pt;margin-top:0pt;width:432.3pt;height:243.45pt" coordorigin="0,0" coordsize="8646,4869">
+                <v:rect id="shape_0" ID="Picture 7" stroked="f" style="position:absolute;left:0;top:0;width:8645;height:4656">
                   <v:imagedata r:id="rId4" o:detectmouseclick="t"/>
                   <w10:wrap type="none"/>
                   <v:stroke color="#3465a4" joinstyle="round" endcap="flat"/>
@@ -1875,16 +1875,16 @@
           <w:sz w:val="22"/>
           <w:szCs w:val="22"/>
         </w:rPr>
-        <w:t xml:space="preserve">) to perform this task.  </w:t>
-      </w:r>
-      <w:r>
-        <w:rPr>
-          <w:rFonts w:ascii="Times" w:hAnsi="Times"/>
-          <w:color w:val="000000"/>
-          <w:sz w:val="22"/>
-          <w:szCs w:val="22"/>
-        </w:rPr>
-        <w:t>Use the –data option to send your payload.  Your attacker home directory includes a “hexify.py” script that creates hex versions of ascii text.</w:t>
+        <w:t xml:space="preserve">) to perform this task.  Use the –data option to send your payload.  Your attacker home directory includes a “hexify.py” script that creates hex versions of ascii text. </w:t>
+      </w:r>
+      <w:r>
+        <w:rPr>
+          <w:rFonts w:ascii="Times" w:hAnsi="Times"/>
+          <w:color w:val="000000"/>
+          <w:sz w:val="22"/>
+          <w:szCs w:val="22"/>
+        </w:rPr>
+        <w:t>You will also want to provide the psh and ack flags, and ack the previous packet in your spoofed packet. Your goal is to use a spoofed packet to hijack a telnet session and delete the file on the server at ~/documents/delete-this.txt.  Note that if you use your telnet session to delete that file, e.g., to observe the protocol in wireshark, then you must recreate that file so it can be deleted in a hijacked session.</w:t>
       </w:r>
     </w:p>
     <w:p>
@@ -1901,7 +1901,7 @@
           <mc:Choice Requires="wpg">
             <w:drawing>
               <wp:inline distT="0" distB="0" distL="0" distR="0">
-                <wp:extent cx="3020060" cy="3240405"/>
+                <wp:extent cx="3020695" cy="3241040"/>
                 <wp:effectExtent l="0" t="0" r="0" b="0"/>
                 <wp:docPr id="5" name=""/>
                 <a:graphic xmlns:a="http://schemas.openxmlformats.org/drawingml/2006/main">
@@ -1911,7 +1911,7 @@
                       <wpg:grpSpPr>
                         <a:xfrm>
                           <a:off x="0" y="0"/>
-                          <a:ext cx="3019320" cy="3239640"/>
+                          <a:ext cx="3020040" cy="3240360"/>
                         </a:xfrm>
                       </wpg:grpSpPr>
                       <wps:wsp>
@@ -1919,7 +1919,7 @@
                         <wps:spPr>
                           <a:xfrm>
                             <a:off x="0" y="0"/>
-                            <a:ext cx="3019320" cy="3239640"/>
+                            <a:ext cx="3020040" cy="3240360"/>
                           </a:xfrm>
                           <a:prstGeom prst="rect">
                             <a:avLst/>
@@ -1949,7 +1949,7 @@
                         <pic:spPr>
                           <a:xfrm>
                             <a:off x="0" y="0"/>
-                            <a:ext cx="2607840" cy="3206880"/>
+                            <a:ext cx="2608560" cy="3207240"/>
                           </a:xfrm>
                           <a:prstGeom prst="rect">
                             <a:avLst/>
@@ -1967,13 +1967,13 @@
           </mc:Choice>
           <mc:Fallback>
             <w:pict>
-              <v:group id="shape_0" style="position:absolute;margin-left:0pt;margin-top:0pt;width:237.75pt;height:255.1pt" coordorigin="0,0" coordsize="4755,5102">
-                <v:rect id="shape_0" stroked="f" style="position:absolute;left:0;top:0;width:4754;height:5101">
+              <v:group id="shape_0" style="position:absolute;margin-left:0pt;margin-top:0pt;width:237.8pt;height:255.15pt" coordorigin="0,0" coordsize="4756,5103">
+                <v:rect id="shape_0" stroked="f" style="position:absolute;left:0;top:0;width:4755;height:5102">
                   <w10:wrap type="none"/>
                   <v:fill o:detectmouseclick="t" on="false"/>
                   <v:stroke color="#3465a4" joinstyle="round" endcap="flat"/>
                 </v:rect>
-                <v:rect id="shape_0" ID="Picture 1" stroked="f" style="position:absolute;left:0;top:0;width:4106;height:5049">
+                <v:rect id="shape_0" ID="Picture 1" stroked="f" style="position:absolute;left:0;top:0;width:4107;height:5050">
                   <v:imagedata r:id="rId6" o:detectmouseclick="t"/>
                   <w10:wrap type="none"/>
                   <v:stroke color="#3465a4" joinstyle="round" endcap="flat"/>
@@ -2135,7 +2135,7 @@
           <mc:Choice Requires="wpg">
             <w:drawing>
               <wp:inline distT="0" distB="0" distL="0" distR="0">
-                <wp:extent cx="6237605" cy="1856740"/>
+                <wp:extent cx="6238240" cy="1857375"/>
                 <wp:effectExtent l="0" t="0" r="0" b="0"/>
                 <wp:docPr id="8" name=""/>
                 <a:graphic xmlns:a="http://schemas.openxmlformats.org/drawingml/2006/main">
@@ -2145,7 +2145,7 @@
                       <wpg:grpSpPr>
                         <a:xfrm>
                           <a:off x="0" y="0"/>
-                          <a:ext cx="6237000" cy="1856160"/>
+                          <a:ext cx="6237720" cy="1856880"/>
                         </a:xfrm>
                       </wpg:grpSpPr>
                       <wps:wsp>
@@ -2153,7 +2153,7 @@
                         <wps:spPr>
                           <a:xfrm>
                             <a:off x="0" y="0"/>
-                            <a:ext cx="5489640" cy="1856160"/>
+                            <a:ext cx="5490360" cy="1856880"/>
                           </a:xfrm>
                           <a:solidFill>
                             <a:srgbClr val="ffffff"/>
@@ -2177,7 +2177,7 @@
                         <wpg:grpSpPr>
                           <a:xfrm>
                             <a:off x="0" y="81360"/>
-                            <a:ext cx="6237000" cy="1502280"/>
+                            <a:ext cx="6237720" cy="1503000"/>
                           </a:xfrm>
                         </wpg:grpSpPr>
                         <pic:pic xmlns:pic="http://schemas.openxmlformats.org/drawingml/2006/picture">
@@ -2192,7 +2192,7 @@
                           <pic:spPr>
                             <a:xfrm>
                               <a:off x="0" y="0"/>
-                              <a:ext cx="5489640" cy="1502280"/>
+                              <a:ext cx="5490360" cy="1503000"/>
                             </a:xfrm>
                             <a:prstGeom prst="rect">
                               <a:avLst/>
@@ -2206,8 +2206,8 @@
                           <wps:cNvSpPr/>
                           <wps:spPr>
                             <a:xfrm>
-                              <a:off x="2976120" y="330840"/>
-                              <a:ext cx="117000" cy="384840"/>
+                              <a:off x="2976840" y="330840"/>
+                              <a:ext cx="116280" cy="384840"/>
                             </a:xfrm>
                             <a:custGeom>
                               <a:avLst/>
@@ -2246,7 +2246,7 @@
                           <wps:cNvSpPr/>
                           <wps:spPr>
                             <a:xfrm>
-                              <a:off x="2818800" y="57240"/>
+                              <a:off x="2819520" y="57240"/>
                               <a:ext cx="2063160" cy="370080"/>
                             </a:xfrm>
                             <a:noFill/>
@@ -2302,8 +2302,8 @@
                           <wps:cNvSpPr/>
                           <wps:spPr>
                             <a:xfrm>
-                              <a:off x="1908720" y="855360"/>
-                              <a:ext cx="195480" cy="556200"/>
+                              <a:off x="1909440" y="856080"/>
+                              <a:ext cx="195120" cy="556200"/>
                             </a:xfrm>
                             <a:custGeom>
                               <a:avLst/>
@@ -2364,8 +2364,8 @@
                           <wps:cNvSpPr/>
                           <wps:spPr>
                             <a:xfrm>
-                              <a:off x="1110600" y="800640"/>
-                              <a:ext cx="5126400" cy="370080"/>
+                              <a:off x="1110600" y="801360"/>
+                              <a:ext cx="5127120" cy="370080"/>
                             </a:xfrm>
                             <a:noFill/>
                             <a:ln>
@@ -2425,9 +2425,9 @@
           </mc:Choice>
           <mc:Fallback>
             <w:pict>
-              <v:group id="shape_0" style="position:absolute;margin-left:0pt;margin-top:0pt;width:491.1pt;height:146.15pt" coordorigin="0,0" coordsize="9822,2923">
-                <v:group id="shape_0" style="position:absolute;left:0;top:128;width:9822;height:2366">
-                  <v:rect id="shape_0" ID="Picture 29" stroked="f" style="position:absolute;left:0;top:128;width:8644;height:2365">
+              <v:group id="shape_0" style="position:absolute;margin-left:0pt;margin-top:0pt;width:491.15pt;height:146.2pt" coordorigin="0,0" coordsize="9823,2924">
+                <v:group id="shape_0" style="position:absolute;left:0;top:128;width:9823;height:2367">
+                  <v:rect id="shape_0" ID="Picture 29" stroked="f" style="position:absolute;left:0;top:128;width:8645;height:2366">
                     <v:imagedata r:id="rId8" o:detectmouseclick="t"/>
                     <w10:wrap type="none"/>
                     <v:stroke color="#3465a4" joinstyle="round" endcap="flat"/>
@@ -2448,7 +2448,7 @@
                 <wp:positionV relativeFrom="paragraph">
                   <wp:posOffset>1579880</wp:posOffset>
                 </wp:positionV>
-                <wp:extent cx="3561080" cy="295910"/>
+                <wp:extent cx="3561715" cy="296545"/>
                 <wp:effectExtent l="0" t="0" r="5715" b="0"/>
                 <wp:wrapNone/>
                 <wp:docPr id="6" name="Text Box 2"/>
@@ -2459,7 +2459,7 @@
                       <wps:spPr>
                         <a:xfrm>
                           <a:off x="0" y="0"/>
-                          <a:ext cx="3560400" cy="295200"/>
+                          <a:ext cx="3561120" cy="295920"/>
                         </a:xfrm>
                         <a:prstGeom prst="rect">
                           <a:avLst/>
@@ -2505,7 +2505,7 @@
           </mc:Choice>
           <mc:Fallback>
             <w:pict>
-              <v:rect id="shape_0" ID="Text Box 2" fillcolor="white" stroked="f" style="position:absolute;margin-left:97.65pt;margin-top:124.4pt;width:280.3pt;height:23.2pt" wp14:anchorId="4355E786">
+              <v:rect id="shape_0" ID="Text Box 2" fillcolor="white" stroked="f" style="position:absolute;margin-left:97.65pt;margin-top:124.4pt;width:280.35pt;height:23.25pt" wp14:anchorId="4355E786">
                 <w10:wrap type="square"/>
                 <v:fill o:detectmouseclick="t" type="solid" color2="black"/>
                 <v:stroke color="#3465a4" weight="9360" joinstyle="round" endcap="flat"/>
@@ -2565,7 +2565,7 @@
           <mc:Choice Requires="wpg">
             <w:drawing>
               <wp:inline distT="0" distB="0" distL="0" distR="0">
-                <wp:extent cx="5490210" cy="755650"/>
+                <wp:extent cx="5490845" cy="756285"/>
                 <wp:effectExtent l="0" t="0" r="0" b="0"/>
                 <wp:docPr id="11" name=""/>
                 <a:graphic xmlns:a="http://schemas.openxmlformats.org/drawingml/2006/main">
@@ -2575,7 +2575,7 @@
                       <wpg:grpSpPr>
                         <a:xfrm>
                           <a:off x="0" y="0"/>
-                          <a:ext cx="5489640" cy="754920"/>
+                          <a:ext cx="5490360" cy="755640"/>
                         </a:xfrm>
                       </wpg:grpSpPr>
                       <wps:wsp>
@@ -2583,7 +2583,7 @@
                         <wps:spPr>
                           <a:xfrm>
                             <a:off x="0" y="0"/>
-                            <a:ext cx="5489640" cy="754920"/>
+                            <a:ext cx="5490360" cy="755640"/>
                           </a:xfrm>
                           <a:solidFill>
                             <a:srgbClr val="ffffff"/>
@@ -2614,7 +2614,7 @@
                         <pic:spPr>
                           <a:xfrm>
                             <a:off x="0" y="19080"/>
-                            <a:ext cx="5489640" cy="488160"/>
+                            <a:ext cx="5490360" cy="488160"/>
                           </a:xfrm>
                           <a:prstGeom prst="rect">
                             <a:avLst/>
@@ -2632,8 +2632,8 @@
           </mc:Choice>
           <mc:Fallback>
             <w:pict>
-              <v:group id="shape_0" style="position:absolute;margin-left:0pt;margin-top:0pt;width:432.25pt;height:59.45pt" coordorigin="0,0" coordsize="8645,1189">
-                <v:rect id="shape_0" ID="Picture 12" stroked="f" style="position:absolute;left:0;top:30;width:8644;height:768">
+              <v:group id="shape_0" style="position:absolute;margin-left:0pt;margin-top:0pt;width:432.3pt;height:59.5pt" coordorigin="0,0" coordsize="8646,1190">
+                <v:rect id="shape_0" ID="Picture 12" stroked="f" style="position:absolute;left:0;top:30;width:8645;height:768">
                   <v:imagedata r:id="rId9" o:detectmouseclick="t"/>
                   <w10:wrap type="none"/>
                   <v:stroke color="#3465a4" joinstyle="round" endcap="flat"/>
@@ -2653,7 +2653,7 @@
                 <wp:positionV relativeFrom="paragraph">
                   <wp:posOffset>506095</wp:posOffset>
                 </wp:positionV>
-                <wp:extent cx="3560445" cy="266700"/>
+                <wp:extent cx="3561080" cy="267335"/>
                 <wp:effectExtent l="0" t="0" r="5715" b="3810"/>
                 <wp:wrapNone/>
                 <wp:docPr id="9" name="Text Box 2"/>
@@ -2664,7 +2664,7 @@
                       <wps:spPr>
                         <a:xfrm>
                           <a:off x="0" y="0"/>
-                          <a:ext cx="3559680" cy="266040"/>
+                          <a:ext cx="3560400" cy="266760"/>
                         </a:xfrm>
                         <a:prstGeom prst="rect">
                           <a:avLst/>
@@ -2710,7 +2710,7 @@
           </mc:Choice>
           <mc:Fallback>
             <w:pict>
-              <v:rect id="shape_0" ID="Text Box 2" fillcolor="white" stroked="f" style="position:absolute;margin-left:101pt;margin-top:39.85pt;width:280.25pt;height:20.9pt" wp14:anchorId="0E1C8072">
+              <v:rect id="shape_0" ID="Text Box 2" fillcolor="white" stroked="f" style="position:absolute;margin-left:101pt;margin-top:39.85pt;width:280.3pt;height:20.95pt" wp14:anchorId="0E1C8072">
                 <w10:wrap type="square"/>
                 <v:fill o:detectmouseclick="t" type="solid" color2="black"/>
                 <v:stroke color="#3465a4" weight="9360" joinstyle="round" endcap="flat"/>
@@ -4046,6 +4046,71 @@
   </w:style>
   <w:style w:type="character" w:styleId="ListLabel52">
     <w:name w:val="ListLabel 52"/>
+    <w:qFormat/>
+    <w:rPr>
+      <w:rFonts w:cs="Wingdings"/>
+    </w:rPr>
+  </w:style>
+  <w:style w:type="character" w:styleId="ListLabel53">
+    <w:name w:val="ListLabel 53"/>
+    <w:qFormat/>
+    <w:rPr>
+      <w:rFonts w:cs="Times New Roman"/>
+      <w:color w:val="000000"/>
+      <w:sz w:val="22"/>
+    </w:rPr>
+  </w:style>
+  <w:style w:type="character" w:styleId="ListLabel54">
+    <w:name w:val="ListLabel 54"/>
+    <w:qFormat/>
+    <w:rPr>
+      <w:rFonts w:cs="Courier New"/>
+    </w:rPr>
+  </w:style>
+  <w:style w:type="character" w:styleId="ListLabel55">
+    <w:name w:val="ListLabel 55"/>
+    <w:qFormat/>
+    <w:rPr>
+      <w:rFonts w:cs="Wingdings"/>
+    </w:rPr>
+  </w:style>
+  <w:style w:type="character" w:styleId="ListLabel56">
+    <w:name w:val="ListLabel 56"/>
+    <w:qFormat/>
+    <w:rPr>
+      <w:rFonts w:cs="Symbol"/>
+    </w:rPr>
+  </w:style>
+  <w:style w:type="character" w:styleId="ListLabel57">
+    <w:name w:val="ListLabel 57"/>
+    <w:qFormat/>
+    <w:rPr>
+      <w:rFonts w:cs="Courier New"/>
+    </w:rPr>
+  </w:style>
+  <w:style w:type="character" w:styleId="ListLabel58">
+    <w:name w:val="ListLabel 58"/>
+    <w:qFormat/>
+    <w:rPr>
+      <w:rFonts w:cs="Wingdings"/>
+    </w:rPr>
+  </w:style>
+  <w:style w:type="character" w:styleId="ListLabel59">
+    <w:name w:val="ListLabel 59"/>
+    <w:qFormat/>
+    <w:rPr>
+      <w:rFonts w:cs="Symbol"/>
+    </w:rPr>
+  </w:style>
+  <w:style w:type="character" w:styleId="ListLabel60">
+    <w:name w:val="ListLabel 60"/>
+    <w:qFormat/>
+    <w:rPr>
+      <w:rFonts w:cs="Courier New"/>
+    </w:rPr>
+  </w:style>
+  <w:style w:type="character" w:styleId="ListLabel61">
+    <w:name w:val="ListLabel 61"/>
     <w:qFormat/>
     <w:rPr>
       <w:rFonts w:cs="Wingdings"/>

</xml_diff>

<commit_message>
added auto assessment for some goals
git-svn-id: https://tor.ern.nps.edu/svn/proj/labtainer/trunk@1156 ed162e55-3153-4343-a18d-e086fa355ed4
</commit_message>
<xml_diff>
--- a/labs/tcpip/docs/tcpip.docx
+++ b/labs/tcpip/docs/tcpip.docx
@@ -20,7 +20,7 @@
                 <wp:positionV relativeFrom="paragraph">
                   <wp:posOffset>-52705</wp:posOffset>
                 </wp:positionV>
-                <wp:extent cx="6156325" cy="1590040"/>
+                <wp:extent cx="6157595" cy="1591310"/>
                 <wp:effectExtent l="0" t="0" r="20955" b="21590"/>
                 <wp:wrapNone/>
                 <wp:docPr id="1" name="Text Box 2"/>
@@ -31,7 +31,7 @@
                       <wps:spPr>
                         <a:xfrm>
                           <a:off x="0" y="0"/>
-                          <a:ext cx="6155640" cy="1589400"/>
+                          <a:ext cx="6157080" cy="1590840"/>
                         </a:xfrm>
                         <a:prstGeom prst="rect">
                           <a:avLst/>
@@ -119,7 +119,7 @@
           </mc:Choice>
           <mc:Fallback>
             <w:pict>
-              <v:rect id="shape_0" ID="Text Box 2" fillcolor="white" stroked="t" style="position:absolute;margin-left:-8.35pt;margin-top:-4.15pt;width:484.65pt;height:125.1pt;mso-position-horizontal:center" wp14:anchorId="0CBBE995">
+              <v:rect id="shape_0" ID="Text Box 2" fillcolor="white" stroked="t" style="position:absolute;margin-left:-8.4pt;margin-top:-4.15pt;width:484.75pt;height:125.2pt;mso-position-horizontal:center" wp14:anchorId="0CBBE995">
                 <w10:wrap type="square"/>
                 <v:fill o:detectmouseclick="t" type="solid" color2="black"/>
                 <v:stroke color="black" weight="9360" joinstyle="miter" endcap="flat"/>
@@ -367,7 +367,7 @@
           <mc:Choice Requires="wpg">
             <w:drawing>
               <wp:inline distT="0" distB="0" distL="0" distR="0">
-                <wp:extent cx="4040505" cy="2410460"/>
+                <wp:extent cx="4041775" cy="2411730"/>
                 <wp:effectExtent l="0" t="0" r="0" b="0"/>
                 <wp:docPr id="3" name=""/>
                 <a:graphic xmlns:a="http://schemas.openxmlformats.org/drawingml/2006/main">
@@ -377,7 +377,7 @@
                       <wpg:grpSpPr>
                         <a:xfrm>
                           <a:off x="0" y="0"/>
-                          <a:ext cx="4039920" cy="2409840"/>
+                          <a:ext cx="4041000" cy="2410920"/>
                         </a:xfrm>
                       </wpg:grpSpPr>
                       <wps:wsp>
@@ -385,7 +385,7 @@
                         <wps:spPr>
                           <a:xfrm>
                             <a:off x="0" y="0"/>
-                            <a:ext cx="4039920" cy="2400840"/>
+                            <a:ext cx="4041000" cy="2400840"/>
                           </a:xfrm>
                           <a:prstGeom prst="rect">
                             <a:avLst/>
@@ -501,7 +501,7 @@
                         <wps:cNvSpPr/>
                         <wps:spPr>
                           <a:xfrm>
-                            <a:off x="0" y="1621080"/>
+                            <a:off x="0" y="1622520"/>
                             <a:ext cx="1385640" cy="647640"/>
                           </a:xfrm>
                           <a:prstGeom prst="rect">
@@ -595,7 +595,7 @@
                         <wps:cNvSpPr/>
                         <wps:spPr>
                           <a:xfrm>
-                            <a:off x="2637000" y="912600"/>
+                            <a:off x="2638440" y="912600"/>
                             <a:ext cx="1385640" cy="649440"/>
                           </a:xfrm>
                           <a:prstGeom prst="rect">
@@ -689,8 +689,8 @@
                         <wps:cNvSpPr/>
                         <wps:spPr>
                           <a:xfrm>
-                            <a:off x="2013120" y="43920"/>
-                            <a:ext cx="720" cy="2365920"/>
+                            <a:off x="2014200" y="43920"/>
+                            <a:ext cx="720" cy="2367360"/>
                           </a:xfrm>
                           <a:prstGeom prst="line">
                             <a:avLst/>
@@ -714,7 +714,7 @@
                         <wps:cNvSpPr/>
                         <wps:spPr>
                           <a:xfrm>
-                            <a:off x="1389240" y="424080"/>
+                            <a:off x="1390680" y="424080"/>
                             <a:ext cx="623520" cy="720"/>
                           </a:xfrm>
                           <a:prstGeom prst="line">
@@ -739,7 +739,7 @@
                         <wps:cNvSpPr/>
                         <wps:spPr>
                           <a:xfrm>
-                            <a:off x="1389240" y="1981080"/>
+                            <a:off x="1390680" y="1982520"/>
                             <a:ext cx="623520" cy="1800"/>
                           </a:xfrm>
                           <a:prstGeom prst="line">
@@ -764,8 +764,8 @@
                         <wps:cNvSpPr/>
                         <wps:spPr>
                           <a:xfrm>
-                            <a:off x="2013120" y="1344960"/>
-                            <a:ext cx="623520" cy="1440"/>
+                            <a:off x="2014200" y="1346040"/>
+                            <a:ext cx="623520" cy="1800"/>
                           </a:xfrm>
                           <a:prstGeom prst="line">
                             <a:avLst/>
@@ -793,8 +793,8 @@
           </mc:Choice>
           <mc:Fallback>
             <w:pict>
-              <v:group id="shape_0" style="position:absolute;margin-left:0pt;margin-top:0pt;width:318.1pt;height:189.7pt" coordorigin="0,0" coordsize="6362,3794">
-                <v:rect id="shape_0" stroked="f" style="position:absolute;left:0;top:0;width:6361;height:3780">
+              <v:group id="shape_0" style="position:absolute;margin-left:0pt;margin-top:0pt;width:318.2pt;height:189.8pt" coordorigin="0,0" coordsize="6364,3796">
+                <v:rect id="shape_0" stroked="f" style="position:absolute;left:0;top:0;width:6363;height:3780">
                   <w10:wrap type="none"/>
                   <v:fill o:detectmouseclick="t" on="false"/>
                   <v:stroke color="#3465a4" joinstyle="round" endcap="flat"/>
@@ -868,7 +868,7 @@
                   <v:fill o:detectmouseclick="t" type="solid" color2="#b07e42"/>
                   <v:stroke color="#243f60" weight="25560" joinstyle="round" endcap="flat"/>
                 </v:rect>
-                <v:rect id="shape_0" fillcolor="#4f81bd" stroked="t" style="position:absolute;left:0;top:2553;width:2181;height:1019">
+                <v:rect id="shape_0" fillcolor="#4f81bd" stroked="t" style="position:absolute;left:0;top:2555;width:2181;height:1019">
                   <v:textbox>
                     <w:txbxContent>
                       <w:p>
@@ -937,7 +937,7 @@
                   <v:fill o:detectmouseclick="t" type="solid" color2="#b07e42"/>
                   <v:stroke color="#243f60" weight="25560" joinstyle="round" endcap="flat"/>
                 </v:rect>
-                <v:rect id="shape_0" fillcolor="#4f81bd" stroked="t" style="position:absolute;left:4153;top:1437;width:2181;height:1022">
+                <v:rect id="shape_0" fillcolor="#4f81bd" stroked="t" style="position:absolute;left:4155;top:1437;width:2181;height:1022">
                   <v:textbox>
                     <w:txbxContent>
                       <w:p>
@@ -1006,19 +1006,19 @@
                   <v:fill o:detectmouseclick="t" type="solid" color2="#b07e42"/>
                   <v:stroke color="#243f60" weight="25560" joinstyle="round" endcap="flat"/>
                 </v:rect>
-                <v:line id="shape_0" from="3170,69" to="3170,3794" stroked="t" style="position:absolute">
+                <v:line id="shape_0" from="3172,69" to="3172,3796" stroked="t" style="position:absolute">
                   <v:stroke color="black" weight="25560" joinstyle="round" endcap="flat"/>
                   <v:fill o:detectmouseclick="t" on="false"/>
                 </v:line>
-                <v:line id="shape_0" from="2188,668" to="3169,668" stroked="t" style="position:absolute">
+                <v:line id="shape_0" from="2190,668" to="3171,668" stroked="t" style="position:absolute">
                   <v:stroke color="black" weight="25560" joinstyle="round" endcap="flat"/>
                   <v:fill o:detectmouseclick="t" on="false"/>
                 </v:line>
-                <v:line id="shape_0" from="2188,3120" to="3169,3122" stroked="t" style="position:absolute">
+                <v:line id="shape_0" from="2190,3122" to="3171,3124" stroked="t" style="position:absolute">
                   <v:stroke color="black" weight="25560" joinstyle="round" endcap="flat"/>
                   <v:fill o:detectmouseclick="t" on="false"/>
                 </v:line>
-                <v:line id="shape_0" from="3170,2118" to="4151,2119" stroked="t" style="position:absolute">
+                <v:line id="shape_0" from="3172,2120" to="4153,2122" stroked="t" style="position:absolute">
                   <v:stroke color="black" weight="25560" joinstyle="round" endcap="flat"/>
                   <v:fill o:detectmouseclick="t" on="false"/>
                 </v:line>
@@ -1359,7 +1359,7 @@
           <mc:Choice Requires="wpg">
             <w:drawing>
               <wp:inline distT="0" distB="0" distL="0" distR="0">
-                <wp:extent cx="5490845" cy="3092450"/>
+                <wp:extent cx="5492115" cy="3093720"/>
                 <wp:effectExtent l="0" t="0" r="0" b="0"/>
                 <wp:docPr id="4" name=""/>
                 <a:graphic xmlns:a="http://schemas.openxmlformats.org/drawingml/2006/main">
@@ -1369,7 +1369,7 @@
                       <wpg:grpSpPr>
                         <a:xfrm>
                           <a:off x="0" y="0"/>
-                          <a:ext cx="5490360" cy="3091680"/>
+                          <a:ext cx="5491440" cy="3093120"/>
                         </a:xfrm>
                       </wpg:grpSpPr>
                       <wps:wsp>
@@ -1377,7 +1377,7 @@
                         <wps:spPr>
                           <a:xfrm>
                             <a:off x="0" y="0"/>
-                            <a:ext cx="5490360" cy="3091680"/>
+                            <a:ext cx="5491440" cy="3093120"/>
                           </a:xfrm>
                           <a:solidFill>
                             <a:srgbClr val="ffffff"/>
@@ -1408,7 +1408,7 @@
                         <pic:spPr>
                           <a:xfrm>
                             <a:off x="0" y="0"/>
-                            <a:ext cx="5490360" cy="2957040"/>
+                            <a:ext cx="5491440" cy="2958480"/>
                           </a:xfrm>
                           <a:prstGeom prst="rect">
                             <a:avLst/>
@@ -1426,8 +1426,8 @@
           </mc:Choice>
           <mc:Fallback>
             <w:pict>
-              <v:group id="shape_0" style="position:absolute;margin-left:0pt;margin-top:0pt;width:432.3pt;height:243.45pt" coordorigin="0,0" coordsize="8646,4869">
-                <v:rect id="shape_0" ID="Picture 7" stroked="f" style="position:absolute;left:0;top:0;width:8645;height:4656">
+              <v:group id="shape_0" style="position:absolute;margin-left:0pt;margin-top:0pt;width:432.4pt;height:243.55pt" coordorigin="0,0" coordsize="8648,4871">
+                <v:rect id="shape_0" ID="Picture 7" stroked="f" style="position:absolute;left:0;top:0;width:8647;height:4658">
                   <v:imagedata r:id="rId4" o:detectmouseclick="t"/>
                   <w10:wrap type="none"/>
                   <v:stroke color="#3465a4" joinstyle="round" endcap="flat"/>
@@ -1875,16 +1875,7 @@
           <w:sz w:val="22"/>
           <w:szCs w:val="22"/>
         </w:rPr>
-        <w:t xml:space="preserve">) to perform this task.  Use the –data option to send your payload.  Your attacker home directory includes a “hexify.py” script that creates hex versions of ascii text. </w:t>
-      </w:r>
-      <w:r>
-        <w:rPr>
-          <w:rFonts w:ascii="Times" w:hAnsi="Times"/>
-          <w:color w:val="000000"/>
-          <w:sz w:val="22"/>
-          <w:szCs w:val="22"/>
-        </w:rPr>
-        <w:t>You will also want to provide the psh and ack flags, and ack the previous packet in your spoofed packet. Your goal is to use a spoofed packet to hijack a telnet session and delete the file on the server at ~/documents/delete-this.txt.  Note that if you use your telnet session to delete that file, e.g., to observe the protocol in wireshark, then you must recreate that file so it can be deleted in a hijacked session.</w:t>
+        <w:t>) to perform this task.  Use the –data option to send your payload.  Your attacker home directory includes a “hexify.py” script that creates hex versions of ascii text. You will also want to provide the psh and ack flags, and ack the previous packet in your spoofed packet. Your goal is to use a spoofed packet to hijack a telnet session and delete the file on the server at ~/documents/delete-this.txt.  Note that if you use your telnet session to delete that file, e.g., to observe the protocol in wireshark, then you must recreate that file so it can be deleted in a hijacked session.</w:t>
       </w:r>
     </w:p>
     <w:p>
@@ -1901,7 +1892,7 @@
           <mc:Choice Requires="wpg">
             <w:drawing>
               <wp:inline distT="0" distB="0" distL="0" distR="0">
-                <wp:extent cx="3020695" cy="3241040"/>
+                <wp:extent cx="3021965" cy="3242310"/>
                 <wp:effectExtent l="0" t="0" r="0" b="0"/>
                 <wp:docPr id="5" name=""/>
                 <a:graphic xmlns:a="http://schemas.openxmlformats.org/drawingml/2006/main">
@@ -1911,7 +1902,7 @@
                       <wpg:grpSpPr>
                         <a:xfrm>
                           <a:off x="0" y="0"/>
-                          <a:ext cx="3020040" cy="3240360"/>
+                          <a:ext cx="3021480" cy="3241800"/>
                         </a:xfrm>
                       </wpg:grpSpPr>
                       <wps:wsp>
@@ -1919,7 +1910,7 @@
                         <wps:spPr>
                           <a:xfrm>
                             <a:off x="0" y="0"/>
-                            <a:ext cx="3020040" cy="3240360"/>
+                            <a:ext cx="3021480" cy="3241800"/>
                           </a:xfrm>
                           <a:prstGeom prst="rect">
                             <a:avLst/>
@@ -1949,7 +1940,7 @@
                         <pic:spPr>
                           <a:xfrm>
                             <a:off x="0" y="0"/>
-                            <a:ext cx="2608560" cy="3207240"/>
+                            <a:ext cx="2610000" cy="3208680"/>
                           </a:xfrm>
                           <a:prstGeom prst="rect">
                             <a:avLst/>
@@ -1967,13 +1958,13 @@
           </mc:Choice>
           <mc:Fallback>
             <w:pict>
-              <v:group id="shape_0" style="position:absolute;margin-left:0pt;margin-top:0pt;width:237.8pt;height:255.15pt" coordorigin="0,0" coordsize="4756,5103">
-                <v:rect id="shape_0" stroked="f" style="position:absolute;left:0;top:0;width:4755;height:5102">
+              <v:group id="shape_0" style="position:absolute;margin-left:0pt;margin-top:0pt;width:237.9pt;height:255.25pt" coordorigin="0,0" coordsize="4758,5105">
+                <v:rect id="shape_0" stroked="f" style="position:absolute;left:0;top:0;width:4757;height:5104">
                   <w10:wrap type="none"/>
                   <v:fill o:detectmouseclick="t" on="false"/>
                   <v:stroke color="#3465a4" joinstyle="round" endcap="flat"/>
                 </v:rect>
-                <v:rect id="shape_0" ID="Picture 1" stroked="f" style="position:absolute;left:0;top:0;width:4107;height:5050">
+                <v:rect id="shape_0" ID="Picture 1" stroked="f" style="position:absolute;left:0;top:0;width:4109;height:5052">
                   <v:imagedata r:id="rId6" o:detectmouseclick="t"/>
                   <w10:wrap type="none"/>
                   <v:stroke color="#3465a4" joinstyle="round" endcap="flat"/>
@@ -2130,313 +2121,12 @@
         </w:rPr>
       </w:pPr>
       <w:r>
-        <w:rPr/>
-        <mc:AlternateContent>
-          <mc:Choice Requires="wpg">
-            <w:drawing>
-              <wp:inline distT="0" distB="0" distL="0" distR="0">
-                <wp:extent cx="6238240" cy="1857375"/>
-                <wp:effectExtent l="0" t="0" r="0" b="0"/>
-                <wp:docPr id="8" name=""/>
-                <a:graphic xmlns:a="http://schemas.openxmlformats.org/drawingml/2006/main">
-                  <a:graphicData uri="http://schemas.microsoft.com/office/word/2010/wordprocessingGroup">
-                    <wpg:wgp>
-                      <wpg:cNvGrpSpPr/>
-                      <wpg:grpSpPr>
-                        <a:xfrm>
-                          <a:off x="0" y="0"/>
-                          <a:ext cx="6237720" cy="1856880"/>
-                        </a:xfrm>
-                      </wpg:grpSpPr>
-                      <wps:wsp>
-                        <wps:cNvSpPr/>
-                        <wps:spPr>
-                          <a:xfrm>
-                            <a:off x="0" y="0"/>
-                            <a:ext cx="5490360" cy="1856880"/>
-                          </a:xfrm>
-                          <a:solidFill>
-                            <a:srgbClr val="ffffff"/>
-                          </a:solidFill>
-                          <a:ln>
-                            <a:solidFill>
-                              <a:srgbClr val="000000"/>
-                            </a:solidFill>
-                          </a:ln>
-                        </wps:spPr>
-                        <wps:style>
-                          <a:lnRef idx="0"/>
-                          <a:fillRef idx="0"/>
-                          <a:effectRef idx="0"/>
-                          <a:fontRef idx="minor"/>
-                        </wps:style>
-                        <wps:bodyPr/>
-                      </wps:wsp>
-                      <wpg:grpSp>
-                        <wpg:cNvGrpSpPr/>
-                        <wpg:grpSpPr>
-                          <a:xfrm>
-                            <a:off x="0" y="81360"/>
-                            <a:ext cx="6237720" cy="1503000"/>
-                          </a:xfrm>
-                        </wpg:grpSpPr>
-                        <pic:pic xmlns:pic="http://schemas.openxmlformats.org/drawingml/2006/picture">
-                          <pic:nvPicPr>
-                            <pic:cNvPr id="2" name="Picture 29" descr=""/>
-                            <pic:cNvPicPr/>
-                          </pic:nvPicPr>
-                          <pic:blipFill>
-                            <a:blip r:embed="rId7"/>
-                            <a:stretch/>
-                          </pic:blipFill>
-                          <pic:spPr>
-                            <a:xfrm>
-                              <a:off x="0" y="0"/>
-                              <a:ext cx="5490360" cy="1503000"/>
-                            </a:xfrm>
-                            <a:prstGeom prst="rect">
-                              <a:avLst/>
-                            </a:prstGeom>
-                            <a:ln>
-                              <a:noFill/>
-                            </a:ln>
-                          </pic:spPr>
-                        </pic:pic>
-                        <wps:wsp>
-                          <wps:cNvSpPr/>
-                          <wps:spPr>
-                            <a:xfrm>
-                              <a:off x="2976840" y="330840"/>
-                              <a:ext cx="116280" cy="384840"/>
-                            </a:xfrm>
-                            <a:custGeom>
-                              <a:avLst/>
-                              <a:gdLst/>
-                              <a:ahLst/>
-                              <a:rect l="l" t="t" r="r" b="b"/>
-                              <a:pathLst>
-                                <a:path w="21600" h="21600">
-                                  <a:moveTo>
-                                    <a:pt x="0" y="0"/>
-                                  </a:moveTo>
-                                  <a:lnTo>
-                                    <a:pt x="21600" y="21600"/>
-                                  </a:lnTo>
-                                </a:path>
-                              </a:pathLst>
-                            </a:custGeom>
-                            <a:noFill/>
-                            <a:ln w="38160">
-                              <a:solidFill>
-                                <a:srgbClr val="c0504d"/>
-                              </a:solidFill>
-                              <a:round/>
-                              <a:tailEnd len="med" type="arrow" w="med"/>
-                            </a:ln>
-                          </wps:spPr>
-                          <wps:style>
-                            <a:lnRef idx="0"/>
-                            <a:fillRef idx="0"/>
-                            <a:effectRef idx="0"/>
-                            <a:fontRef idx="minor"/>
-                          </wps:style>
-                          <wps:bodyPr/>
-                        </wps:wsp>
-                        <wps:wsp>
-                          <wps:cNvSpPr/>
-                          <wps:spPr>
-                            <a:xfrm>
-                              <a:off x="2819520" y="57240"/>
-                              <a:ext cx="2063160" cy="370080"/>
-                            </a:xfrm>
-                            <a:noFill/>
-                            <a:ln>
-                              <a:noFill/>
-                            </a:ln>
-                          </wps:spPr>
-                          <wps:style>
-                            <a:lnRef idx="0"/>
-                            <a:fillRef idx="0"/>
-                            <a:effectRef idx="0"/>
-                            <a:fontRef idx="minor"/>
-                          </wps:style>
-                          <wps:txbx>
-                            <w:txbxContent>
-                              <w:p>
-                                <w:pPr>
-                                  <w:overflowPunct w:val="false"/>
-                                  <w:spacing w:before="0" w:after="0" w:lineRule="auto" w:line="240"/>
-                                  <w:jc w:val="left"/>
-                                  <w:rPr/>
-                                </w:pPr>
-                                <w:r>
-                                  <w:rPr>
-                                    <w:spacing w:val="0"/>
-                                    <w:smallCaps w:val="false"/>
-                                    <w:caps w:val="false"/>
-                                    <w:iCs w:val="false"/>
-                                    <w:bCs w:val="false"/>
-                                    <w:szCs w:val="36"/>
-                                    <w:vertAlign w:val="baseline"/>
-                                    <w:position w:val="0"/>
-                                    <w:sz w:val="36"/>
-                                    <w:i w:val="false"/>
-                                    <w:dstrike w:val="false"/>
-                                    <w:strike w:val="false"/>
-                                    <w:u w:val="none"/>
-                                    <w:b w:val="false"/>
-                                    <w:sz w:val="36"/>
-                                    <w:rFonts w:asciiTheme="minorHAnsi" w:cstheme="minorBidi" w:eastAsiaTheme="minorHAnsi" w:hAnsiTheme="minorHAnsi" w:eastAsia="Calibri" w:ascii="Calibri" w:hAnsi="Calibri"/>
-                                    <w:color w:val="FFFFFF"/>
-                                  </w:rPr>
-                                  <w:t>Connected to server</w:t>
-                                </w:r>
-                              </w:p>
-                            </w:txbxContent>
-                          </wps:txbx>
-                          <wps:bodyPr lIns="90000" rIns="90000" tIns="45000" bIns="45000">
-                            <a:spAutoFit/>
-                          </wps:bodyPr>
-                        </wps:wsp>
-                        <wps:wsp>
-                          <wps:cNvSpPr/>
-                          <wps:spPr>
-                            <a:xfrm>
-                              <a:off x="1909440" y="856080"/>
-                              <a:ext cx="195120" cy="556200"/>
-                            </a:xfrm>
-                            <a:custGeom>
-                              <a:avLst/>
-                              <a:gdLst/>
-                              <a:ahLst/>
-                              <a:rect l="l" t="t" r="r" b="b"/>
-                              <a:pathLst>
-                                <a:path w="315" h="878">
-                                  <a:moveTo>
-                                    <a:pt x="0" y="0"/>
-                                  </a:moveTo>
-                                  <a:cubicBezTo>
-                                    <a:pt x="78" y="0"/>
-                                    <a:pt x="157" y="36"/>
-                                    <a:pt x="157" y="73"/>
-                                  </a:cubicBezTo>
-                                  <a:lnTo>
-                                    <a:pt x="157" y="365"/>
-                                  </a:lnTo>
-                                  <a:cubicBezTo>
-                                    <a:pt x="157" y="401"/>
-                                    <a:pt x="235" y="438"/>
-                                    <a:pt x="314" y="438"/>
-                                  </a:cubicBezTo>
-                                  <a:cubicBezTo>
-                                    <a:pt x="235" y="438"/>
-                                    <a:pt x="157" y="475"/>
-                                    <a:pt x="157" y="511"/>
-                                  </a:cubicBezTo>
-                                  <a:lnTo>
-                                    <a:pt x="157" y="803"/>
-                                  </a:lnTo>
-                                  <a:cubicBezTo>
-                                    <a:pt x="157" y="840"/>
-                                    <a:pt x="78" y="877"/>
-                                    <a:pt x="0" y="877"/>
-                                  </a:cubicBezTo>
-                                </a:path>
-                              </a:pathLst>
-                            </a:custGeom>
-                            <a:noFill/>
-                            <a:ln w="25560">
-                              <a:solidFill>
-                                <a:srgbClr val="c0504d"/>
-                              </a:solidFill>
-                              <a:round/>
-                            </a:ln>
-                          </wps:spPr>
-                          <wps:style>
-                            <a:lnRef idx="0"/>
-                            <a:fillRef idx="0"/>
-                            <a:effectRef idx="0"/>
-                            <a:fontRef idx="minor"/>
-                          </wps:style>
-                          <wps:bodyPr/>
-                        </wps:wsp>
-                        <wps:wsp>
-                          <wps:cNvSpPr/>
-                          <wps:spPr>
-                            <a:xfrm>
-                              <a:off x="1110600" y="801360"/>
-                              <a:ext cx="5127120" cy="370080"/>
-                            </a:xfrm>
-                            <a:noFill/>
-                            <a:ln>
-                              <a:noFill/>
-                            </a:ln>
-                          </wps:spPr>
-                          <wps:style>
-                            <a:lnRef idx="0"/>
-                            <a:fillRef idx="0"/>
-                            <a:effectRef idx="0"/>
-                            <a:fontRef idx="minor"/>
-                          </wps:style>
-                          <wps:txbx>
-                            <w:txbxContent>
-                              <w:p>
-                                <w:pPr>
-                                  <w:overflowPunct w:val="false"/>
-                                  <w:spacing w:before="0" w:after="0" w:lineRule="auto" w:line="240"/>
-                                  <w:jc w:val="left"/>
-                                  <w:rPr/>
-                                </w:pPr>
-                                <w:r>
-                                  <w:rPr>
-                                    <w:spacing w:val="0"/>
-                                    <w:smallCaps w:val="false"/>
-                                    <w:caps w:val="false"/>
-                                    <w:iCs w:val="false"/>
-                                    <w:bCs w:val="false"/>
-                                    <w:szCs w:val="36"/>
-                                    <w:vertAlign w:val="baseline"/>
-                                    <w:position w:val="0"/>
-                                    <w:sz w:val="36"/>
-                                    <w:i w:val="false"/>
-                                    <w:dstrike w:val="false"/>
-                                    <w:strike w:val="false"/>
-                                    <w:u w:val="none"/>
-                                    <w:b w:val="false"/>
-                                    <w:sz w:val="36"/>
-                                    <w:rFonts w:asciiTheme="minorHAnsi" w:cstheme="minorBidi" w:eastAsiaTheme="minorHAnsi" w:hAnsiTheme="minorHAnsi" w:eastAsia="Calibri" w:ascii="Calibri" w:hAnsi="Calibri"/>
-                                    <w:color w:val="FFFFFF"/>
-                                  </w:rPr>
-                                  <w:t xml:space="preserve">The commands typed here are running on the server </w:t>
-                                </w:r>
-                              </w:p>
-                            </w:txbxContent>
-                          </wps:txbx>
-                          <wps:bodyPr lIns="90000" rIns="90000" tIns="45000" bIns="45000">
-                            <a:spAutoFit/>
-                          </wps:bodyPr>
-                        </wps:wsp>
-                      </wpg:grpSp>
-                    </wpg:wgp>
-                  </a:graphicData>
-                </a:graphic>
-              </wp:inline>
-            </w:drawing>
-          </mc:Choice>
-          <mc:Fallback>
-            <w:pict>
-              <v:group id="shape_0" style="position:absolute;margin-left:0pt;margin-top:0pt;width:491.15pt;height:146.2pt" coordorigin="0,0" coordsize="9823,2924">
-                <v:group id="shape_0" style="position:absolute;left:0;top:128;width:9823;height:2367">
-                  <v:rect id="shape_0" ID="Picture 29" stroked="f" style="position:absolute;left:0;top:128;width:8645;height:2366">
-                    <v:imagedata r:id="rId8" o:detectmouseclick="t"/>
-                    <w10:wrap type="none"/>
-                    <v:stroke color="#3465a4" joinstyle="round" endcap="flat"/>
-                  </v:rect>
-                </v:group>
-              </v:group>
-            </w:pict>
-          </mc:Fallback>
-        </mc:AlternateContent>
+        <w:rPr>
+          <w:rFonts w:ascii="Times" w:hAnsi="Times"/>
+          <w:color w:val="000000"/>
+          <w:sz w:val="18"/>
+          <w:szCs w:val="18"/>
+        </w:rPr>
         <mc:AlternateContent>
           <mc:Choice Requires="wps">
             <w:drawing>
@@ -2448,7 +2138,7 @@
                 <wp:positionV relativeFrom="paragraph">
                   <wp:posOffset>1579880</wp:posOffset>
                 </wp:positionV>
-                <wp:extent cx="3561715" cy="296545"/>
+                <wp:extent cx="3562985" cy="297815"/>
                 <wp:effectExtent l="0" t="0" r="5715" b="0"/>
                 <wp:wrapNone/>
                 <wp:docPr id="6" name="Text Box 2"/>
@@ -2459,7 +2149,7 @@
                       <wps:spPr>
                         <a:xfrm>
                           <a:off x="0" y="0"/>
-                          <a:ext cx="3561120" cy="295920"/>
+                          <a:ext cx="3562200" cy="297360"/>
                         </a:xfrm>
                         <a:prstGeom prst="rect">
                           <a:avLst/>
@@ -2505,7 +2195,7 @@
           </mc:Choice>
           <mc:Fallback>
             <w:pict>
-              <v:rect id="shape_0" ID="Text Box 2" fillcolor="white" stroked="f" style="position:absolute;margin-left:97.65pt;margin-top:124.4pt;width:280.35pt;height:23.25pt" wp14:anchorId="4355E786">
+              <v:rect id="shape_0" ID="Text Box 2" fillcolor="white" stroked="f" style="position:absolute;margin-left:97.65pt;margin-top:124.4pt;width:280.45pt;height:23.35pt" wp14:anchorId="4355E786">
                 <w10:wrap type="square"/>
                 <v:fill o:detectmouseclick="t" type="solid" color2="black"/>
                 <v:stroke color="#3465a4" weight="9360" joinstyle="round" endcap="flat"/>
@@ -2530,6 +2220,51 @@
             </w:pict>
           </mc:Fallback>
         </mc:AlternateContent>
+        <w:drawing>
+          <wp:anchor behindDoc="0" distT="0" distB="0" distL="0" distR="0" simplePos="0" locked="0" layoutInCell="1" allowOverlap="1" relativeHeight="5">
+            <wp:simplePos x="0" y="0"/>
+            <wp:positionH relativeFrom="column">
+              <wp:align>center</wp:align>
+            </wp:positionH>
+            <wp:positionV relativeFrom="paragraph">
+              <wp:posOffset>635</wp:posOffset>
+            </wp:positionV>
+            <wp:extent cx="6059805" cy="1584960"/>
+            <wp:effectExtent l="0" t="0" r="0" b="0"/>
+            <wp:wrapSquare wrapText="largest"/>
+            <wp:docPr id="8" name="Image1" descr=""/>
+            <wp:cNvGraphicFramePr>
+              <a:graphicFrameLocks xmlns:a="http://schemas.openxmlformats.org/drawingml/2006/main" noChangeAspect="1"/>
+            </wp:cNvGraphicFramePr>
+            <a:graphic xmlns:a="http://schemas.openxmlformats.org/drawingml/2006/main">
+              <a:graphicData uri="http://schemas.openxmlformats.org/drawingml/2006/picture">
+                <pic:pic xmlns:pic="http://schemas.openxmlformats.org/drawingml/2006/picture">
+                  <pic:nvPicPr>
+                    <pic:cNvPr id="8" name="Image1" descr=""/>
+                    <pic:cNvPicPr>
+                      <a:picLocks noChangeAspect="1" noChangeArrowheads="1"/>
+                    </pic:cNvPicPr>
+                  </pic:nvPicPr>
+                  <pic:blipFill>
+                    <a:blip r:embed="rId7"/>
+                    <a:stretch>
+                      <a:fillRect/>
+                    </a:stretch>
+                  </pic:blipFill>
+                  <pic:spPr bwMode="auto">
+                    <a:xfrm>
+                      <a:off x="0" y="0"/>
+                      <a:ext cx="6059805" cy="1584960"/>
+                    </a:xfrm>
+                    <a:prstGeom prst="rect">
+                      <a:avLst/>
+                    </a:prstGeom>
+                  </pic:spPr>
+                </pic:pic>
+              </a:graphicData>
+            </a:graphic>
+          </wp:anchor>
+        </w:drawing>
       </w:r>
     </w:p>
     <w:p>
@@ -2565,7 +2300,7 @@
           <mc:Choice Requires="wpg">
             <w:drawing>
               <wp:inline distT="0" distB="0" distL="0" distR="0">
-                <wp:extent cx="5490845" cy="756285"/>
+                <wp:extent cx="5492115" cy="757555"/>
                 <wp:effectExtent l="0" t="0" r="0" b="0"/>
                 <wp:docPr id="11" name=""/>
                 <a:graphic xmlns:a="http://schemas.openxmlformats.org/drawingml/2006/main">
@@ -2575,7 +2310,7 @@
                       <wpg:grpSpPr>
                         <a:xfrm>
                           <a:off x="0" y="0"/>
-                          <a:ext cx="5490360" cy="755640"/>
+                          <a:ext cx="5491440" cy="757080"/>
                         </a:xfrm>
                       </wpg:grpSpPr>
                       <wps:wsp>
@@ -2583,7 +2318,7 @@
                         <wps:spPr>
                           <a:xfrm>
                             <a:off x="0" y="0"/>
-                            <a:ext cx="5490360" cy="755640"/>
+                            <a:ext cx="5491440" cy="757080"/>
                           </a:xfrm>
                           <a:solidFill>
                             <a:srgbClr val="ffffff"/>
@@ -2604,17 +2339,17 @@
                       </wps:wsp>
                       <pic:pic xmlns:pic="http://schemas.openxmlformats.org/drawingml/2006/picture">
                         <pic:nvPicPr>
-                          <pic:cNvPr id="3" name="Picture 12" descr=""/>
+                          <pic:cNvPr id="2" name="Picture 12" descr=""/>
                           <pic:cNvPicPr/>
                         </pic:nvPicPr>
                         <pic:blipFill>
-                          <a:blip r:embed="rId9"/>
+                          <a:blip r:embed="rId8"/>
                           <a:stretch/>
                         </pic:blipFill>
                         <pic:spPr>
                           <a:xfrm>
                             <a:off x="0" y="19080"/>
-                            <a:ext cx="5490360" cy="488160"/>
+                            <a:ext cx="5491440" cy="488160"/>
                           </a:xfrm>
                           <a:prstGeom prst="rect">
                             <a:avLst/>
@@ -2632,9 +2367,9 @@
           </mc:Choice>
           <mc:Fallback>
             <w:pict>
-              <v:group id="shape_0" style="position:absolute;margin-left:0pt;margin-top:0pt;width:432.3pt;height:59.5pt" coordorigin="0,0" coordsize="8646,1190">
-                <v:rect id="shape_0" ID="Picture 12" stroked="f" style="position:absolute;left:0;top:30;width:8645;height:768">
-                  <v:imagedata r:id="rId9" o:detectmouseclick="t"/>
+              <v:group id="shape_0" style="position:absolute;margin-left:0pt;margin-top:-1.5pt;width:432.4pt;height:59.6pt" coordorigin="0,-30" coordsize="8648,1192">
+                <v:rect id="shape_0" ID="Picture 12" stroked="f" style="position:absolute;left:0;top:0;width:8647;height:768">
+                  <v:imagedata r:id="rId8" o:detectmouseclick="t"/>
                   <w10:wrap type="none"/>
                   <v:stroke color="#3465a4" joinstyle="round" endcap="flat"/>
                 </v:rect>
@@ -2653,7 +2388,7 @@
                 <wp:positionV relativeFrom="paragraph">
                   <wp:posOffset>506095</wp:posOffset>
                 </wp:positionV>
-                <wp:extent cx="3561080" cy="267335"/>
+                <wp:extent cx="3562350" cy="268605"/>
                 <wp:effectExtent l="0" t="0" r="5715" b="3810"/>
                 <wp:wrapNone/>
                 <wp:docPr id="9" name="Text Box 2"/>
@@ -2664,7 +2399,7 @@
                       <wps:spPr>
                         <a:xfrm>
                           <a:off x="0" y="0"/>
-                          <a:ext cx="3560400" cy="266760"/>
+                          <a:ext cx="3561840" cy="267840"/>
                         </a:xfrm>
                         <a:prstGeom prst="rect">
                           <a:avLst/>
@@ -2710,7 +2445,7 @@
           </mc:Choice>
           <mc:Fallback>
             <w:pict>
-              <v:rect id="shape_0" ID="Text Box 2" fillcolor="white" stroked="f" style="position:absolute;margin-left:101pt;margin-top:39.85pt;width:280.3pt;height:20.95pt" wp14:anchorId="0E1C8072">
+              <v:rect id="shape_0" ID="Text Box 2" fillcolor="white" stroked="f" style="position:absolute;margin-left:101pt;margin-top:39.85pt;width:280.4pt;height:21.05pt" wp14:anchorId="0E1C8072">
                 <w10:wrap type="square"/>
                 <v:fill o:detectmouseclick="t" type="solid" color2="black"/>
                 <v:stroke color="#3465a4" weight="9360" joinstyle="round" endcap="flat"/>
@@ -2947,7 +2682,53 @@
           <w:sz w:val="22"/>
           <w:szCs w:val="22"/>
         </w:rPr>
-        <w:t>The description above shows how you can set up a reverse shell if you have the access to the target machine, which is the telnet server in our setup, but in this task, you do not have such an access. Your task is to launch an TCP session hijacking attack on an existing telnet session between a user and the target server. You need to inject your malicious command into the hijacked session, so you can get a reverse shell on the target server.</w:t>
+        <w:t xml:space="preserve">The description above shows how you can set up a reverse shell if you have the access to the target machine, which is the telnet server in our setup, but in this task, you do not have such an access. Your task is to launch an TCP session hijacking attack on an existing telnet session between a user and the target server. You need to inject your malicious command into the hijacked session, so you can get a reverse shell on the target server.  </w:t>
+      </w:r>
+      <w:r>
+        <w:rPr>
+          <w:rFonts w:ascii="Times" w:hAnsi="Times"/>
+          <w:color w:val="000000"/>
+          <w:sz w:val="22"/>
+          <w:szCs w:val="22"/>
+        </w:rPr>
+        <w:t>For this, you will require two virtual terminals connected to the attacker machine (one to run netcat, the other to send your spoofed packet).  Get an additional terminal from the Linux terminal window from which your ran the “start.py” command.  From there type:</w:t>
+      </w:r>
+    </w:p>
+    <w:p>
+      <w:pPr>
+        <w:pStyle w:val="NormalWeb"/>
+        <w:spacing w:beforeAutospacing="0" w:before="0" w:afterAutospacing="0" w:after="200"/>
+        <w:ind w:firstLine="341"/>
+        <w:jc w:val="both"/>
+        <w:rPr>
+          <w:rFonts w:ascii="Courier" w:hAnsi="Courier"/>
+        </w:rPr>
+      </w:pPr>
+      <w:r>
+        <w:rPr>
+          <w:rFonts w:ascii="Courier" w:hAnsi="Courier"/>
+          <w:color w:val="000000"/>
+          <w:sz w:val="22"/>
+          <w:szCs w:val="22"/>
+        </w:rPr>
+        <w:t>moreterm.py tcpip attacker</w:t>
+      </w:r>
+    </w:p>
+    <w:p>
+      <w:pPr>
+        <w:pStyle w:val="NormalWeb"/>
+        <w:spacing w:beforeAutospacing="0" w:before="0" w:afterAutospacing="0" w:after="200"/>
+        <w:ind w:firstLine="341"/>
+        <w:jc w:val="both"/>
+        <w:rPr>
+          <w:rFonts w:ascii="Times" w:hAnsi="Times"/>
+          <w:color w:val="000000"/>
+          <w:sz w:val="22"/>
+          <w:szCs w:val="22"/>
+        </w:rPr>
+      </w:pPr>
+      <w:r>
+        <w:rPr/>
       </w:r>
     </w:p>
     <w:p>
@@ -4111,6 +3892,136 @@
   </w:style>
   <w:style w:type="character" w:styleId="ListLabel61">
     <w:name w:val="ListLabel 61"/>
+    <w:qFormat/>
+    <w:rPr>
+      <w:rFonts w:cs="Wingdings"/>
+    </w:rPr>
+  </w:style>
+  <w:style w:type="character" w:styleId="ListLabel62">
+    <w:name w:val="ListLabel 62"/>
+    <w:qFormat/>
+    <w:rPr>
+      <w:rFonts w:cs="Times New Roman"/>
+      <w:color w:val="000000"/>
+      <w:sz w:val="22"/>
+    </w:rPr>
+  </w:style>
+  <w:style w:type="character" w:styleId="ListLabel63">
+    <w:name w:val="ListLabel 63"/>
+    <w:qFormat/>
+    <w:rPr>
+      <w:rFonts w:cs="Courier New"/>
+    </w:rPr>
+  </w:style>
+  <w:style w:type="character" w:styleId="ListLabel64">
+    <w:name w:val="ListLabel 64"/>
+    <w:qFormat/>
+    <w:rPr>
+      <w:rFonts w:cs="Wingdings"/>
+    </w:rPr>
+  </w:style>
+  <w:style w:type="character" w:styleId="ListLabel65">
+    <w:name w:val="ListLabel 65"/>
+    <w:qFormat/>
+    <w:rPr>
+      <w:rFonts w:cs="Symbol"/>
+    </w:rPr>
+  </w:style>
+  <w:style w:type="character" w:styleId="ListLabel66">
+    <w:name w:val="ListLabel 66"/>
+    <w:qFormat/>
+    <w:rPr>
+      <w:rFonts w:cs="Courier New"/>
+    </w:rPr>
+  </w:style>
+  <w:style w:type="character" w:styleId="ListLabel67">
+    <w:name w:val="ListLabel 67"/>
+    <w:qFormat/>
+    <w:rPr>
+      <w:rFonts w:cs="Wingdings"/>
+    </w:rPr>
+  </w:style>
+  <w:style w:type="character" w:styleId="ListLabel68">
+    <w:name w:val="ListLabel 68"/>
+    <w:qFormat/>
+    <w:rPr>
+      <w:rFonts w:cs="Symbol"/>
+    </w:rPr>
+  </w:style>
+  <w:style w:type="character" w:styleId="ListLabel69">
+    <w:name w:val="ListLabel 69"/>
+    <w:qFormat/>
+    <w:rPr>
+      <w:rFonts w:cs="Courier New"/>
+    </w:rPr>
+  </w:style>
+  <w:style w:type="character" w:styleId="ListLabel70">
+    <w:name w:val="ListLabel 70"/>
+    <w:qFormat/>
+    <w:rPr>
+      <w:rFonts w:cs="Wingdings"/>
+    </w:rPr>
+  </w:style>
+  <w:style w:type="character" w:styleId="ListLabel71">
+    <w:name w:val="ListLabel 71"/>
+    <w:qFormat/>
+    <w:rPr>
+      <w:rFonts w:cs="Times New Roman"/>
+      <w:color w:val="000000"/>
+      <w:sz w:val="22"/>
+    </w:rPr>
+  </w:style>
+  <w:style w:type="character" w:styleId="ListLabel72">
+    <w:name w:val="ListLabel 72"/>
+    <w:qFormat/>
+    <w:rPr>
+      <w:rFonts w:cs="Courier New"/>
+    </w:rPr>
+  </w:style>
+  <w:style w:type="character" w:styleId="ListLabel73">
+    <w:name w:val="ListLabel 73"/>
+    <w:qFormat/>
+    <w:rPr>
+      <w:rFonts w:cs="Wingdings"/>
+    </w:rPr>
+  </w:style>
+  <w:style w:type="character" w:styleId="ListLabel74">
+    <w:name w:val="ListLabel 74"/>
+    <w:qFormat/>
+    <w:rPr>
+      <w:rFonts w:cs="Symbol"/>
+    </w:rPr>
+  </w:style>
+  <w:style w:type="character" w:styleId="ListLabel75">
+    <w:name w:val="ListLabel 75"/>
+    <w:qFormat/>
+    <w:rPr>
+      <w:rFonts w:cs="Courier New"/>
+    </w:rPr>
+  </w:style>
+  <w:style w:type="character" w:styleId="ListLabel76">
+    <w:name w:val="ListLabel 76"/>
+    <w:qFormat/>
+    <w:rPr>
+      <w:rFonts w:cs="Wingdings"/>
+    </w:rPr>
+  </w:style>
+  <w:style w:type="character" w:styleId="ListLabel77">
+    <w:name w:val="ListLabel 77"/>
+    <w:qFormat/>
+    <w:rPr>
+      <w:rFonts w:cs="Symbol"/>
+    </w:rPr>
+  </w:style>
+  <w:style w:type="character" w:styleId="ListLabel78">
+    <w:name w:val="ListLabel 78"/>
+    <w:qFormat/>
+    <w:rPr>
+      <w:rFonts w:cs="Courier New"/>
+    </w:rPr>
+  </w:style>
+  <w:style w:type="character" w:styleId="ListLabel79">
+    <w:name w:val="ListLabel 79"/>
     <w:qFormat/>
     <w:rPr>
       <w:rFonts w:cs="Wingdings"/>

</xml_diff>

<commit_message>
put documents directory on server; update manual per Jean's comments
git-svn-id: https://tor.ern.nps.edu/svn/proj/labtainer/trunk@1433 ed162e55-3153-4343-a18d-e086fa355ed4
</commit_message>
<xml_diff>
--- a/labs/tcpip/docs/tcpip.docx
+++ b/labs/tcpip/docs/tcpip.docx
@@ -20,7 +20,7 @@
                 <wp:positionV relativeFrom="paragraph">
                   <wp:posOffset>-52705</wp:posOffset>
                 </wp:positionV>
-                <wp:extent cx="6157595" cy="1591310"/>
+                <wp:extent cx="6158230" cy="1591945"/>
                 <wp:effectExtent l="0" t="0" r="20955" b="21590"/>
                 <wp:wrapNone/>
                 <wp:docPr id="1" name="Text Box 2"/>
@@ -31,7 +31,7 @@
                       <wps:spPr>
                         <a:xfrm>
                           <a:off x="0" y="0"/>
-                          <a:ext cx="6157080" cy="1590840"/>
+                          <a:ext cx="6157440" cy="1591200"/>
                         </a:xfrm>
                         <a:prstGeom prst="rect">
                           <a:avLst/>
@@ -119,7 +119,7 @@
           </mc:Choice>
           <mc:Fallback>
             <w:pict>
-              <v:rect id="shape_0" ID="Text Box 2" fillcolor="white" stroked="t" style="position:absolute;margin-left:-8.4pt;margin-top:-4.15pt;width:484.75pt;height:125.2pt;mso-position-horizontal:center" wp14:anchorId="0CBBE995">
+              <v:rect id="shape_0" ID="Text Box 2" fillcolor="white" stroked="t" style="position:absolute;margin-left:-8.45pt;margin-top:-4.15pt;width:484.8pt;height:125.25pt;mso-position-horizontal:center" wp14:anchorId="0CBBE995">
                 <w10:wrap type="square"/>
                 <v:fill o:detectmouseclick="t" type="solid" color2="black"/>
                 <v:stroke color="black" weight="9360" joinstyle="miter" endcap="flat"/>
@@ -244,7 +244,7 @@
           <w:sz w:val="22"/>
           <w:szCs w:val="22"/>
         </w:rPr>
-        <w:t>The learning objective of this lab is for students to gain first-hand experience on vulnerabilities, as well as on attacks against these vulnerabilities. Wise people learn from mistakes. In security education, we study mistakes that lead to software vulnerabilities. Studying mistakes from the past not only help students understand why systems are vulnerable, why a seemly-benign mistake can turn into a disaster, and why many security mechanisms are needed. More importantly, it also helps students learn the common patterns of vulnerabilities, so they can avoid making similar mistakes in the future. Moreover, using vulnerabilities as case studies, students can learn the principles of secure design, secure programming, and security testing. The vulnerabilities in the TCP/IP protocols represent a special genre of vulnerabilities in protocol de- signs and implementations; they provide an invaluable lesson as to why security should be designed in from the beginning, rather than being added as an afterthought. Moreover, studying these vulnerabilities help students understand the challenges of network security and why many network security measures are needed. In this lab, students need to conduct several attacks on the TCP protocol, including the SYN flood attack, the TCP reset attack, and the TCP session hijacking attack.</w:t>
+        <w:t>The learning objective of this lab is for students to gain first-hand experience on vulnerabilities, as well as on attacks against these vulnerabilities. Wise people learn from mistakes. In security education, we study mistakes that lead to software vulnerabilities. Studying mistakes from the past not only help students understand why systems are vulnerable, why a seemly-benign mistake can turn into a disaster, and why many security mechanisms are needed. More importantly, it also helps students learn the common patterns of vulnerabilities, so they can avoid making similar mistakes in the future. Moreover, using vulnerabilities as case studies, students can learn the principles of secure design, secure programming, and security testing. The vulnerabilities in the TCP/IP protocols represent a special genre of vulnerabilities in protocol designs and implementations; they provide an invaluable lesson as to why security should be designed in from the beginning, rather than being added as an afterthought. Moreover, studying these vulnerabilities help students understand the challenges of network security and why many network security measures are needed. In this lab, students need to conduct several attacks on the TCP protocol, including the SYN flood attack, the TCP reset attack, and the TCP session hijacking attack.</w:t>
       </w:r>
     </w:p>
     <w:p>
@@ -367,7 +367,7 @@
           <mc:Choice Requires="wpg">
             <w:drawing>
               <wp:inline distT="0" distB="0" distL="0" distR="0">
-                <wp:extent cx="4041775" cy="2411730"/>
+                <wp:extent cx="4042410" cy="2412365"/>
                 <wp:effectExtent l="0" t="0" r="0" b="0"/>
                 <wp:docPr id="3" name=""/>
                 <a:graphic xmlns:a="http://schemas.openxmlformats.org/drawingml/2006/main">
@@ -377,7 +377,7 @@
                       <wpg:grpSpPr>
                         <a:xfrm>
                           <a:off x="0" y="0"/>
-                          <a:ext cx="4041000" cy="2410920"/>
+                          <a:ext cx="4041720" cy="2411640"/>
                         </a:xfrm>
                       </wpg:grpSpPr>
                       <wps:wsp>
@@ -385,7 +385,7 @@
                         <wps:spPr>
                           <a:xfrm>
                             <a:off x="0" y="0"/>
-                            <a:ext cx="4041000" cy="2400840"/>
+                            <a:ext cx="4041720" cy="2400480"/>
                           </a:xfrm>
                           <a:prstGeom prst="rect">
                             <a:avLst/>
@@ -595,8 +595,8 @@
                         <wps:cNvSpPr/>
                         <wps:spPr>
                           <a:xfrm>
-                            <a:off x="2638440" y="912600"/>
-                            <a:ext cx="1385640" cy="649440"/>
+                            <a:off x="2639160" y="912600"/>
+                            <a:ext cx="1385640" cy="649080"/>
                           </a:xfrm>
                           <a:prstGeom prst="rect">
                             <a:avLst/>
@@ -689,8 +689,8 @@
                         <wps:cNvSpPr/>
                         <wps:spPr>
                           <a:xfrm>
-                            <a:off x="2014200" y="43920"/>
-                            <a:ext cx="720" cy="2367360"/>
+                            <a:off x="2014920" y="43920"/>
+                            <a:ext cx="720" cy="2368080"/>
                           </a:xfrm>
                           <a:prstGeom prst="line">
                             <a:avLst/>
@@ -714,7 +714,7 @@
                         <wps:cNvSpPr/>
                         <wps:spPr>
                           <a:xfrm>
-                            <a:off x="1390680" y="424080"/>
+                            <a:off x="1391400" y="424080"/>
                             <a:ext cx="623520" cy="720"/>
                           </a:xfrm>
                           <a:prstGeom prst="line">
@@ -739,7 +739,7 @@
                         <wps:cNvSpPr/>
                         <wps:spPr>
                           <a:xfrm>
-                            <a:off x="1390680" y="1982520"/>
+                            <a:off x="1391400" y="1982520"/>
                             <a:ext cx="623520" cy="1800"/>
                           </a:xfrm>
                           <a:prstGeom prst="line">
@@ -764,7 +764,7 @@
                         <wps:cNvSpPr/>
                         <wps:spPr>
                           <a:xfrm>
-                            <a:off x="2014200" y="1346040"/>
+                            <a:off x="2014920" y="1346040"/>
                             <a:ext cx="623520" cy="1800"/>
                           </a:xfrm>
                           <a:prstGeom prst="line">
@@ -793,8 +793,8 @@
           </mc:Choice>
           <mc:Fallback>
             <w:pict>
-              <v:group id="shape_0" style="position:absolute;margin-left:0pt;margin-top:0pt;width:318.2pt;height:189.8pt" coordorigin="0,0" coordsize="6364,3796">
-                <v:rect id="shape_0" stroked="f" style="position:absolute;left:0;top:0;width:6363;height:3780">
+              <v:group id="shape_0" style="position:absolute;margin-left:0pt;margin-top:0pt;width:318.25pt;height:189.85pt" coordorigin="0,0" coordsize="6365,3797">
+                <v:rect id="shape_0" stroked="f" style="position:absolute;left:0;top:0;width:6364;height:3779">
                   <w10:wrap type="none"/>
                   <v:fill o:detectmouseclick="t" on="false"/>
                   <v:stroke color="#3465a4" joinstyle="round" endcap="flat"/>
@@ -937,7 +937,7 @@
                   <v:fill o:detectmouseclick="t" type="solid" color2="#b07e42"/>
                   <v:stroke color="#243f60" weight="25560" joinstyle="round" endcap="flat"/>
                 </v:rect>
-                <v:rect id="shape_0" fillcolor="#4f81bd" stroked="t" style="position:absolute;left:4155;top:1437;width:2181;height:1022">
+                <v:rect id="shape_0" fillcolor="#4f81bd" stroked="t" style="position:absolute;left:4156;top:1437;width:2181;height:1021">
                   <v:textbox>
                     <w:txbxContent>
                       <w:p>
@@ -1006,19 +1006,19 @@
                   <v:fill o:detectmouseclick="t" type="solid" color2="#b07e42"/>
                   <v:stroke color="#243f60" weight="25560" joinstyle="round" endcap="flat"/>
                 </v:rect>
-                <v:line id="shape_0" from="3172,69" to="3172,3796" stroked="t" style="position:absolute">
+                <v:line id="shape_0" from="3173,69" to="3173,3797" stroked="t" style="position:absolute">
                   <v:stroke color="black" weight="25560" joinstyle="round" endcap="flat"/>
                   <v:fill o:detectmouseclick="t" on="false"/>
                 </v:line>
-                <v:line id="shape_0" from="2190,668" to="3171,668" stroked="t" style="position:absolute">
+                <v:line id="shape_0" from="2191,668" to="3172,668" stroked="t" style="position:absolute">
                   <v:stroke color="black" weight="25560" joinstyle="round" endcap="flat"/>
                   <v:fill o:detectmouseclick="t" on="false"/>
                 </v:line>
-                <v:line id="shape_0" from="2190,3122" to="3171,3124" stroked="t" style="position:absolute">
+                <v:line id="shape_0" from="2191,3122" to="3172,3124" stroked="t" style="position:absolute">
                   <v:stroke color="black" weight="25560" joinstyle="round" endcap="flat"/>
                   <v:fill o:detectmouseclick="t" on="false"/>
                 </v:line>
-                <v:line id="shape_0" from="3172,2120" to="4153,2122" stroked="t" style="position:absolute">
+                <v:line id="shape_0" from="3173,2120" to="4154,2122" stroked="t" style="position:absolute">
                   <v:stroke color="black" weight="25560" joinstyle="round" endcap="flat"/>
                   <v:fill o:detectmouseclick="t" on="false"/>
                 </v:line>
@@ -1359,7 +1359,7 @@
           <mc:Choice Requires="wpg">
             <w:drawing>
               <wp:inline distT="0" distB="0" distL="0" distR="0">
-                <wp:extent cx="5492115" cy="3093720"/>
+                <wp:extent cx="5492750" cy="3094355"/>
                 <wp:effectExtent l="0" t="0" r="0" b="0"/>
                 <wp:docPr id="4" name=""/>
                 <a:graphic xmlns:a="http://schemas.openxmlformats.org/drawingml/2006/main">
@@ -1369,7 +1369,7 @@
                       <wpg:grpSpPr>
                         <a:xfrm>
                           <a:off x="0" y="0"/>
-                          <a:ext cx="5491440" cy="3093120"/>
+                          <a:ext cx="5492160" cy="3093840"/>
                         </a:xfrm>
                       </wpg:grpSpPr>
                       <wps:wsp>
@@ -1377,7 +1377,7 @@
                         <wps:spPr>
                           <a:xfrm>
                             <a:off x="0" y="0"/>
-                            <a:ext cx="5491440" cy="3093120"/>
+                            <a:ext cx="5492160" cy="3093840"/>
                           </a:xfrm>
                           <a:solidFill>
                             <a:srgbClr val="ffffff"/>
@@ -1408,7 +1408,7 @@
                         <pic:spPr>
                           <a:xfrm>
                             <a:off x="0" y="0"/>
-                            <a:ext cx="5491440" cy="2958480"/>
+                            <a:ext cx="5492160" cy="2959200"/>
                           </a:xfrm>
                           <a:prstGeom prst="rect">
                             <a:avLst/>
@@ -1426,8 +1426,8 @@
           </mc:Choice>
           <mc:Fallback>
             <w:pict>
-              <v:group id="shape_0" style="position:absolute;margin-left:0pt;margin-top:0pt;width:432.4pt;height:243.55pt" coordorigin="0,0" coordsize="8648,4871">
-                <v:rect id="shape_0" ID="Picture 7" stroked="f" style="position:absolute;left:0;top:0;width:8647;height:4658">
+              <v:group id="shape_0" style="position:absolute;margin-left:0pt;margin-top:0pt;width:432.45pt;height:243.6pt" coordorigin="0,0" coordsize="8649,4872">
+                <v:rect id="shape_0" ID="Picture 7" stroked="f" style="position:absolute;left:0;top:0;width:8648;height:4659">
                   <v:imagedata r:id="rId4" o:detectmouseclick="t"/>
                   <w10:wrap type="none"/>
                   <v:stroke color="#3465a4" joinstyle="round" endcap="flat"/>
@@ -1515,7 +1515,18 @@
           <w:sz w:val="22"/>
           <w:szCs w:val="22"/>
         </w:rPr>
-        <w:t># sysctl -q net.ipv4.tcp_max_syn_backlog</w:t>
+        <w:t xml:space="preserve">sudo </w:t>
+      </w:r>
+      <w:bookmarkStart w:id="3" w:name="__DdeLink__141_514673332"/>
+      <w:bookmarkEnd w:id="3"/>
+      <w:r>
+        <w:rPr>
+          <w:rFonts w:ascii="Times" w:hAnsi="Times"/>
+          <w:color w:val="000000"/>
+          <w:sz w:val="22"/>
+          <w:szCs w:val="22"/>
+        </w:rPr>
+        <w:t>sysctl -q net.ipv4.tcp_max_syn_backlog</w:t>
       </w:r>
     </w:p>
     <w:p>
@@ -1585,7 +1596,25 @@
           <w:sz w:val="22"/>
           <w:szCs w:val="22"/>
         </w:rPr>
-        <w:t xml:space="preserve"> protocol. Use the nping tool to conduct the attack, and then use Wireshark to capture the attacking packets. To illustrate the mechanics of the attack, you will conduct the attack one packet at a time.  Use the “-tcp”, “-flags syn” to set the SYN flag, “--source-ip rand” to pick a random source IP, “-c 1” to send one packaet at a time, and “-p 23” to select the telent protocol.”  Execute this nping command several times, and run the "</w:t>
+        <w:t xml:space="preserve"> protocol. Use the nping tool to conduct the attack, and then use Wireshark to capture the attacking packets. To illustrate the mechanics of the attack, you will conduct the attack one packet at a time.  Use the “-tcp”, “-flags syn” to set the SYN flag, “--source-ip rand” to pick a random source IP, “-c 1” to send one packet at a time </w:t>
+      </w:r>
+      <w:r>
+        <w:rPr>
+          <w:rFonts w:ascii="Times" w:hAnsi="Times"/>
+          <w:color w:val="000000"/>
+          <w:sz w:val="22"/>
+          <w:szCs w:val="22"/>
+        </w:rPr>
+        <w:t>to that IP address</w:t>
+      </w:r>
+      <w:r>
+        <w:rPr>
+          <w:rFonts w:ascii="Times" w:hAnsi="Times"/>
+          <w:color w:val="000000"/>
+          <w:sz w:val="22"/>
+          <w:szCs w:val="22"/>
+        </w:rPr>
+        <w:t>, and “-p 23” to select the telent protocol.”  Execute this nping command several times, and run the "</w:t>
       </w:r>
       <w:r>
         <w:rPr>
@@ -1603,7 +1632,69 @@
           <w:sz w:val="22"/>
           <w:szCs w:val="22"/>
         </w:rPr>
-        <w:t xml:space="preserve">" command on the server machine, and compare the results after sending each packet. Please also describe how you know whether the attack is successful or not.  </w:t>
+        <w:t xml:space="preserve">" command on the server machine, and compare the results after sending each packet. Please also describe how you know whether the attack </w:t>
+      </w:r>
+      <w:r>
+        <w:rPr>
+          <w:rFonts w:ascii="Times" w:hAnsi="Times"/>
+          <w:color w:val="000000"/>
+          <w:sz w:val="22"/>
+          <w:szCs w:val="22"/>
+        </w:rPr>
+        <w:t>has potential to succeed.</w:t>
+      </w:r>
+    </w:p>
+    <w:p>
+      <w:pPr>
+        <w:pStyle w:val="NormalWeb"/>
+        <w:spacing w:beforeAutospacing="0" w:before="0" w:afterAutospacing="0" w:after="200"/>
+        <w:jc w:val="both"/>
+        <w:rPr/>
+      </w:pPr>
+      <w:r>
+        <w:rPr>
+          <w:rFonts w:ascii="Times" w:hAnsi="Times"/>
+          <w:color w:val="000000"/>
+          <w:sz w:val="22"/>
+          <w:szCs w:val="22"/>
+        </w:rPr>
+        <w:t>To make your attack easier to succeed, we will shrink the size of the backlog queue to 5:</w:t>
+      </w:r>
+    </w:p>
+    <w:p>
+      <w:pPr>
+        <w:pStyle w:val="NormalWeb"/>
+        <w:spacing w:beforeAutospacing="0" w:before="0" w:afterAutospacing="0" w:after="200"/>
+        <w:ind w:firstLine="341"/>
+        <w:jc w:val="both"/>
+        <w:rPr/>
+      </w:pPr>
+      <w:r>
+        <w:rPr>
+          <w:rFonts w:ascii="Times" w:hAnsi="Times"/>
+          <w:color w:val="000000"/>
+          <w:sz w:val="22"/>
+          <w:szCs w:val="22"/>
+        </w:rPr>
+        <w:t>sudo sysctl -w net.ipv4.tcp_max_syn_backlog=5</w:t>
+      </w:r>
+    </w:p>
+    <w:p>
+      <w:pPr>
+        <w:pStyle w:val="NormalWeb"/>
+        <w:spacing w:beforeAutospacing="0" w:before="0" w:afterAutospacing="0" w:after="200"/>
+        <w:ind w:hanging="0"/>
+        <w:jc w:val="both"/>
+        <w:rPr/>
+      </w:pPr>
+      <w:r>
+        <w:rPr>
+          <w:rFonts w:ascii="Times" w:hAnsi="Times"/>
+          <w:color w:val="000000"/>
+          <w:sz w:val="22"/>
+          <w:szCs w:val="22"/>
+        </w:rPr>
+        <w:t>Send five packets via nping and then try to telnet to the server via the user component.  Report on your success.</w:t>
       </w:r>
     </w:p>
     <w:p>
@@ -1639,12 +1730,7 @@
         <w:spacing w:beforeAutospacing="0" w:before="0" w:afterAutospacing="0" w:after="200"/>
         <w:ind w:left="720" w:hanging="0"/>
         <w:jc w:val="both"/>
-        <w:rPr>
-          <w:rFonts w:ascii="Courier New" w:hAnsi="Courier New" w:cs="Courier New"/>
-          <w:color w:val="000000"/>
-          <w:sz w:val="22"/>
-          <w:szCs w:val="22"/>
-        </w:rPr>
+        <w:rPr/>
       </w:pPr>
       <w:r>
         <w:rPr>
@@ -1653,7 +1739,16 @@
           <w:sz w:val="22"/>
           <w:szCs w:val="22"/>
         </w:rPr>
-        <w:t xml:space="preserve"># sysctl -a | grep cookie (Display the SYN cookie flag) </w:t>
+        <w:t xml:space="preserve">sudo </w:t>
+      </w:r>
+      <w:r>
+        <w:rPr>
+          <w:rFonts w:cs="Courier New" w:ascii="Courier New" w:hAnsi="Courier New"/>
+          <w:color w:val="000000"/>
+          <w:sz w:val="22"/>
+          <w:szCs w:val="22"/>
+        </w:rPr>
+        <w:t xml:space="preserve">sysctl -a | grep cookie (Display the SYN cookie flag) </w:t>
       </w:r>
     </w:p>
     <w:p>
@@ -1662,12 +1757,7 @@
         <w:spacing w:beforeAutospacing="0" w:before="0" w:afterAutospacing="0" w:after="200"/>
         <w:ind w:left="720" w:hanging="0"/>
         <w:jc w:val="both"/>
-        <w:rPr>
-          <w:rFonts w:ascii="Courier New" w:hAnsi="Courier New" w:cs="Courier New"/>
-          <w:color w:val="000000"/>
-          <w:sz w:val="22"/>
-          <w:szCs w:val="22"/>
-        </w:rPr>
+        <w:rPr/>
       </w:pPr>
       <w:r>
         <w:rPr>
@@ -1676,7 +1766,16 @@
           <w:sz w:val="22"/>
           <w:szCs w:val="22"/>
         </w:rPr>
-        <w:t xml:space="preserve"># sysctl -w net.ipv4.tcp_syncookies=0 (turn off SYN cookie) </w:t>
+        <w:t xml:space="preserve">sudo </w:t>
+      </w:r>
+      <w:r>
+        <w:rPr>
+          <w:rFonts w:cs="Courier New" w:ascii="Courier New" w:hAnsi="Courier New"/>
+          <w:color w:val="000000"/>
+          <w:sz w:val="22"/>
+          <w:szCs w:val="22"/>
+        </w:rPr>
+        <w:t xml:space="preserve">sysctl -w net.ipv4.tcp_syncookies=0 (turn off SYN cookie) </w:t>
       </w:r>
     </w:p>
     <w:p>
@@ -1685,9 +1784,7 @@
         <w:spacing w:beforeAutospacing="0" w:before="0" w:afterAutospacing="0" w:after="200"/>
         <w:ind w:left="720" w:hanging="0"/>
         <w:jc w:val="both"/>
-        <w:rPr>
-          <w:rFonts w:ascii="Courier New" w:hAnsi="Courier New" w:cs="Courier New"/>
-        </w:rPr>
+        <w:rPr/>
       </w:pPr>
       <w:r>
         <w:rPr>
@@ -1696,7 +1793,16 @@
           <w:sz w:val="22"/>
           <w:szCs w:val="22"/>
         </w:rPr>
-        <w:t># sysctl -w net.ipv4.tcp_syncookies=1 (turn on SYN cookie)</w:t>
+        <w:t xml:space="preserve">sudo </w:t>
+      </w:r>
+      <w:r>
+        <w:rPr>
+          <w:rFonts w:cs="Courier New" w:ascii="Courier New" w:hAnsi="Courier New"/>
+          <w:color w:val="000000"/>
+          <w:sz w:val="22"/>
+          <w:szCs w:val="22"/>
+        </w:rPr>
+        <w:t>sysctl -w net.ipv4.tcp_syncookies=1 (turn on SYN cookie)</w:t>
       </w:r>
     </w:p>
     <w:p>
@@ -1777,7 +1883,7 @@
           <w:sz w:val="22"/>
           <w:szCs w:val="22"/>
         </w:rPr>
-        <w:t>In this task, you need to launch an TCP RST attack to break an existing telnet connection between the client and the server. After that, try the same attack on an ssh connection. Please describe your observations. To simplify the lab, we assume that the attacker and the victim are on the same LAN, i.e., the attacker can observe the TCP traffic between the client and the server via use of Wireshark on the server.  Note: when you use Wireshark to observe the network traffic, you should be aware that when Wireshark displays the TCP sequence number, by default, it displays the relative sequence number, which equals to the actual sequence number minus the initial sequence number. If you want to see the actual sequence number in a packet, you need to right click the TCP section of the Wireshark output, and select "Protocol Preference". In the popup window, uncheck the "Relative Sequence Number and Window Scaling" option.</w:t>
+        <w:t>In this task, you need to launch an TCP RST attack to break an existing telnet connection between the client and the server. After that, try the same attack on an ssh connection. Please describe your observations. To simplify the lab, we assume that the attacker and the victim are on the same LAN, i.e., the attacker can observe the TCP traffic between the client and the server via use of Wireshark on the server.  Note: when you use Wireshark to observe the network traffic, you should be aware that when Wireshark displays the TCP sequence number, by default, it displays the relative sequence number, which equals to the actual sequence number minus the initial sequence number. If you want to see the actual sequence number in a packet, you need to right click the TCP section of the Wireshark output, and select "Protocol Preference". In the popup window, uncheck the "Relative Sequence Number" option.</w:t>
       </w:r>
     </w:p>
     <w:p>
@@ -1823,7 +1929,35 @@
           <w:rFonts w:ascii="Times" w:hAnsi="Times"/>
           <w:color w:val="000000"/>
         </w:rPr>
-        <w:t>3.4 Task 4 : TCP Session Hijacking</w:t>
+        <w:t>3.</w:t>
+      </w:r>
+      <w:r>
+        <w:rPr>
+          <w:rFonts w:ascii="Times" w:hAnsi="Times"/>
+          <w:color w:val="000000"/>
+        </w:rPr>
+        <w:t>3</w:t>
+      </w:r>
+      <w:r>
+        <w:rPr>
+          <w:rFonts w:ascii="Times" w:hAnsi="Times"/>
+          <w:color w:val="000000"/>
+        </w:rPr>
+        <w:t xml:space="preserve"> Task </w:t>
+      </w:r>
+      <w:r>
+        <w:rPr>
+          <w:rFonts w:ascii="Times" w:hAnsi="Times"/>
+          <w:color w:val="000000"/>
+        </w:rPr>
+        <w:t>3</w:t>
+      </w:r>
+      <w:r>
+        <w:rPr>
+          <w:rFonts w:ascii="Times" w:hAnsi="Times"/>
+          <w:color w:val="000000"/>
+        </w:rPr>
+        <w:t xml:space="preserve"> : TCP Session Hijacking</w:t>
       </w:r>
     </w:p>
     <w:p>
@@ -1866,7 +2000,25 @@
           <w:sz w:val="22"/>
           <w:szCs w:val="22"/>
         </w:rPr>
-        <w:t>npig</w:t>
+        <w:t>npi</w:t>
+      </w:r>
+      <w:r>
+        <w:rPr>
+          <w:rFonts w:cs="Courier New" w:ascii="Courier New" w:hAnsi="Courier New"/>
+          <w:color w:val="000000"/>
+          <w:sz w:val="22"/>
+          <w:szCs w:val="22"/>
+        </w:rPr>
+        <w:t>n</w:t>
+      </w:r>
+      <w:r>
+        <w:rPr>
+          <w:rFonts w:cs="Courier New" w:ascii="Courier New" w:hAnsi="Courier New"/>
+          <w:color w:val="000000"/>
+          <w:sz w:val="22"/>
+          <w:szCs w:val="22"/>
+        </w:rPr>
+        <w:t>g</w:t>
       </w:r>
       <w:r>
         <w:rPr>
@@ -1892,7 +2044,7 @@
           <mc:Choice Requires="wpg">
             <w:drawing>
               <wp:inline distT="0" distB="0" distL="0" distR="0">
-                <wp:extent cx="3021965" cy="3242310"/>
+                <wp:extent cx="3022600" cy="3242945"/>
                 <wp:effectExtent l="0" t="0" r="0" b="0"/>
                 <wp:docPr id="5" name=""/>
                 <a:graphic xmlns:a="http://schemas.openxmlformats.org/drawingml/2006/main">
@@ -1902,7 +2054,7 @@
                       <wpg:grpSpPr>
                         <a:xfrm>
                           <a:off x="0" y="0"/>
-                          <a:ext cx="3021480" cy="3241800"/>
+                          <a:ext cx="3021840" cy="3242160"/>
                         </a:xfrm>
                       </wpg:grpSpPr>
                       <wps:wsp>
@@ -1910,7 +2062,7 @@
                         <wps:spPr>
                           <a:xfrm>
                             <a:off x="0" y="0"/>
-                            <a:ext cx="3021480" cy="3241800"/>
+                            <a:ext cx="3021840" cy="3242160"/>
                           </a:xfrm>
                           <a:prstGeom prst="rect">
                             <a:avLst/>
@@ -1940,7 +2092,7 @@
                         <pic:spPr>
                           <a:xfrm>
                             <a:off x="0" y="0"/>
-                            <a:ext cx="2610000" cy="3208680"/>
+                            <a:ext cx="2610360" cy="3209400"/>
                           </a:xfrm>
                           <a:prstGeom prst="rect">
                             <a:avLst/>
@@ -1958,13 +2110,13 @@
           </mc:Choice>
           <mc:Fallback>
             <w:pict>
-              <v:group id="shape_0" style="position:absolute;margin-left:0pt;margin-top:0pt;width:237.9pt;height:255.25pt" coordorigin="0,0" coordsize="4758,5105">
-                <v:rect id="shape_0" stroked="f" style="position:absolute;left:0;top:0;width:4757;height:5104">
+              <v:group id="shape_0" style="position:absolute;margin-left:0pt;margin-top:0pt;width:237.95pt;height:255.3pt" coordorigin="0,0" coordsize="4759,5106">
+                <v:rect id="shape_0" stroked="f" style="position:absolute;left:0;top:0;width:4758;height:5105">
                   <w10:wrap type="none"/>
                   <v:fill o:detectmouseclick="t" on="false"/>
                   <v:stroke color="#3465a4" joinstyle="round" endcap="flat"/>
                 </v:rect>
-                <v:rect id="shape_0" ID="Picture 1" stroked="f" style="position:absolute;left:0;top:0;width:4109;height:5052">
+                <v:rect id="shape_0" ID="Picture 1" stroked="f" style="position:absolute;left:0;top:0;width:4110;height:5053">
                   <v:imagedata r:id="rId6" o:detectmouseclick="t"/>
                   <w10:wrap type="none"/>
                   <v:stroke color="#3465a4" joinstyle="round" endcap="flat"/>
@@ -2013,7 +2165,23 @@
       </w:pPr>
       <w:r>
         <w:rPr/>
-        <w:t>3.5 Task 5 : Creating Reverse Shell using TCP Session Hijacking</w:t>
+        <w:t>3.</w:t>
+      </w:r>
+      <w:r>
+        <w:rPr/>
+        <w:t>4</w:t>
+      </w:r>
+      <w:r>
+        <w:rPr/>
+        <w:t xml:space="preserve"> Task </w:t>
+      </w:r>
+      <w:r>
+        <w:rPr/>
+        <w:t>4</w:t>
+      </w:r>
+      <w:r>
+        <w:rPr/>
+        <w:t xml:space="preserve"> : Creating Reverse Shell using TCP Session Hijacking</w:t>
       </w:r>
     </w:p>
     <w:p>
@@ -2138,7 +2306,7 @@
                 <wp:positionV relativeFrom="paragraph">
                   <wp:posOffset>1579880</wp:posOffset>
                 </wp:positionV>
-                <wp:extent cx="3562985" cy="297815"/>
+                <wp:extent cx="3563620" cy="298450"/>
                 <wp:effectExtent l="0" t="0" r="5715" b="0"/>
                 <wp:wrapNone/>
                 <wp:docPr id="6" name="Text Box 2"/>
@@ -2149,7 +2317,7 @@
                       <wps:spPr>
                         <a:xfrm>
                           <a:off x="0" y="0"/>
-                          <a:ext cx="3562200" cy="297360"/>
+                          <a:ext cx="3562920" cy="297720"/>
                         </a:xfrm>
                         <a:prstGeom prst="rect">
                           <a:avLst/>
@@ -2195,7 +2363,7 @@
           </mc:Choice>
           <mc:Fallback>
             <w:pict>
-              <v:rect id="shape_0" ID="Text Box 2" fillcolor="white" stroked="f" style="position:absolute;margin-left:97.65pt;margin-top:124.4pt;width:280.45pt;height:23.35pt" wp14:anchorId="4355E786">
+              <v:rect id="shape_0" ID="Text Box 2" fillcolor="white" stroked="f" style="position:absolute;margin-left:97.65pt;margin-top:124.4pt;width:280.5pt;height:23.4pt" wp14:anchorId="4355E786">
                 <w10:wrap type="square"/>
                 <v:fill o:detectmouseclick="t" type="solid" color2="black"/>
                 <v:stroke color="#3465a4" weight="9360" joinstyle="round" endcap="flat"/>
@@ -2300,7 +2468,7 @@
           <mc:Choice Requires="wpg">
             <w:drawing>
               <wp:inline distT="0" distB="0" distL="0" distR="0">
-                <wp:extent cx="5492115" cy="757555"/>
+                <wp:extent cx="5492750" cy="758190"/>
                 <wp:effectExtent l="0" t="0" r="0" b="0"/>
                 <wp:docPr id="11" name=""/>
                 <a:graphic xmlns:a="http://schemas.openxmlformats.org/drawingml/2006/main">
@@ -2310,7 +2478,7 @@
                       <wpg:grpSpPr>
                         <a:xfrm>
                           <a:off x="0" y="0"/>
-                          <a:ext cx="5491440" cy="757080"/>
+                          <a:ext cx="5492160" cy="757440"/>
                         </a:xfrm>
                       </wpg:grpSpPr>
                       <wps:wsp>
@@ -2318,7 +2486,7 @@
                         <wps:spPr>
                           <a:xfrm>
                             <a:off x="0" y="0"/>
-                            <a:ext cx="5491440" cy="757080"/>
+                            <a:ext cx="5492160" cy="757440"/>
                           </a:xfrm>
                           <a:solidFill>
                             <a:srgbClr val="ffffff"/>
@@ -2349,7 +2517,7 @@
                         <pic:spPr>
                           <a:xfrm>
                             <a:off x="0" y="19080"/>
-                            <a:ext cx="5491440" cy="488160"/>
+                            <a:ext cx="5492160" cy="488160"/>
                           </a:xfrm>
                           <a:prstGeom prst="rect">
                             <a:avLst/>
@@ -2367,8 +2535,8 @@
           </mc:Choice>
           <mc:Fallback>
             <w:pict>
-              <v:group id="shape_0" style="position:absolute;margin-left:0pt;margin-top:-1.5pt;width:432.4pt;height:59.6pt" coordorigin="0,-30" coordsize="8648,1192">
-                <v:rect id="shape_0" ID="Picture 12" stroked="f" style="position:absolute;left:0;top:0;width:8647;height:768">
+              <v:group id="shape_0" style="position:absolute;margin-left:0pt;margin-top:0pt;width:432.45pt;height:59.65pt" coordorigin="0,0" coordsize="8649,1193">
+                <v:rect id="shape_0" ID="Picture 12" stroked="f" style="position:absolute;left:0;top:30;width:8648;height:768">
                   <v:imagedata r:id="rId8" o:detectmouseclick="t"/>
                   <w10:wrap type="none"/>
                   <v:stroke color="#3465a4" joinstyle="round" endcap="flat"/>
@@ -2388,7 +2556,7 @@
                 <wp:positionV relativeFrom="paragraph">
                   <wp:posOffset>506095</wp:posOffset>
                 </wp:positionV>
-                <wp:extent cx="3562350" cy="268605"/>
+                <wp:extent cx="3562985" cy="269240"/>
                 <wp:effectExtent l="0" t="0" r="5715" b="3810"/>
                 <wp:wrapNone/>
                 <wp:docPr id="9" name="Text Box 2"/>
@@ -2399,7 +2567,7 @@
                       <wps:spPr>
                         <a:xfrm>
                           <a:off x="0" y="0"/>
-                          <a:ext cx="3561840" cy="267840"/>
+                          <a:ext cx="3562200" cy="268560"/>
                         </a:xfrm>
                         <a:prstGeom prst="rect">
                           <a:avLst/>
@@ -2445,7 +2613,7 @@
           </mc:Choice>
           <mc:Fallback>
             <w:pict>
-              <v:rect id="shape_0" ID="Text Box 2" fillcolor="white" stroked="f" style="position:absolute;margin-left:101pt;margin-top:39.85pt;width:280.4pt;height:21.05pt" wp14:anchorId="0E1C8072">
+              <v:rect id="shape_0" ID="Text Box 2" fillcolor="white" stroked="f" style="position:absolute;margin-left:101pt;margin-top:39.85pt;width:280.45pt;height:21.1pt" wp14:anchorId="0E1C8072">
                 <w10:wrap type="square"/>
                 <v:fill o:detectmouseclick="t" type="solid" color2="black"/>
                 <v:stroke color="#3465a4" weight="9360" joinstyle="round" endcap="flat"/>
@@ -2682,16 +2850,7 @@
           <w:sz w:val="22"/>
           <w:szCs w:val="22"/>
         </w:rPr>
-        <w:t xml:space="preserve">The description above shows how you can set up a reverse shell if you have the access to the target machine, which is the telnet server in our setup, but in this task, you do not have such an access. Your task is to launch an TCP session hijacking attack on an existing telnet session between a user and the target server. You need to inject your malicious command into the hijacked session, so you can get a reverse shell on the target server.  </w:t>
-      </w:r>
-      <w:r>
-        <w:rPr>
-          <w:rFonts w:ascii="Times" w:hAnsi="Times"/>
-          <w:color w:val="000000"/>
-          <w:sz w:val="22"/>
-          <w:szCs w:val="22"/>
-        </w:rPr>
-        <w:t>For this, you will require two virtual terminals connected to the attacker machine (one to run netcat, the other to send your spoofed packet).  Get an additional terminal from the Linux terminal window from which your ran the “start.py” command.  From there type:</w:t>
+        <w:t>The description above shows how you can set up a reverse shell if you have the access to the target machine, which is the telnet server in our setup, but in this task, you do not have such an access. Your task is to launch an TCP session hijacking attack on an existing telnet session between a user and the target server. You need to inject your malicious command into the hijacked session, so you can get a reverse shell on the target server.  For this, you will require two virtual terminals connected to the attacker machine (one to run netcat, the other to send your spoofed packet).  Get an additional terminal from the Linux terminal window from which your ran the “start.py” command.  From there type:</w:t>
       </w:r>
     </w:p>
     <w:p>
@@ -2728,7 +2887,12 @@
         </w:rPr>
       </w:pPr>
       <w:r>
-        <w:rPr/>
+        <w:rPr>
+          <w:rFonts w:ascii="Times" w:hAnsi="Times"/>
+          <w:color w:val="000000"/>
+          <w:sz w:val="22"/>
+          <w:szCs w:val="22"/>
+        </w:rPr>
       </w:r>
     </w:p>
     <w:p>
@@ -4022,6 +4186,71 @@
   </w:style>
   <w:style w:type="character" w:styleId="ListLabel79">
     <w:name w:val="ListLabel 79"/>
+    <w:qFormat/>
+    <w:rPr>
+      <w:rFonts w:cs="Wingdings"/>
+    </w:rPr>
+  </w:style>
+  <w:style w:type="character" w:styleId="ListLabel80">
+    <w:name w:val="ListLabel 80"/>
+    <w:qFormat/>
+    <w:rPr>
+      <w:rFonts w:cs="Times New Roman"/>
+      <w:color w:val="000000"/>
+      <w:sz w:val="22"/>
+    </w:rPr>
+  </w:style>
+  <w:style w:type="character" w:styleId="ListLabel81">
+    <w:name w:val="ListLabel 81"/>
+    <w:qFormat/>
+    <w:rPr>
+      <w:rFonts w:cs="Courier New"/>
+    </w:rPr>
+  </w:style>
+  <w:style w:type="character" w:styleId="ListLabel82">
+    <w:name w:val="ListLabel 82"/>
+    <w:qFormat/>
+    <w:rPr>
+      <w:rFonts w:cs="Wingdings"/>
+    </w:rPr>
+  </w:style>
+  <w:style w:type="character" w:styleId="ListLabel83">
+    <w:name w:val="ListLabel 83"/>
+    <w:qFormat/>
+    <w:rPr>
+      <w:rFonts w:cs="Symbol"/>
+    </w:rPr>
+  </w:style>
+  <w:style w:type="character" w:styleId="ListLabel84">
+    <w:name w:val="ListLabel 84"/>
+    <w:qFormat/>
+    <w:rPr>
+      <w:rFonts w:cs="Courier New"/>
+    </w:rPr>
+  </w:style>
+  <w:style w:type="character" w:styleId="ListLabel85">
+    <w:name w:val="ListLabel 85"/>
+    <w:qFormat/>
+    <w:rPr>
+      <w:rFonts w:cs="Wingdings"/>
+    </w:rPr>
+  </w:style>
+  <w:style w:type="character" w:styleId="ListLabel86">
+    <w:name w:val="ListLabel 86"/>
+    <w:qFormat/>
+    <w:rPr>
+      <w:rFonts w:cs="Symbol"/>
+    </w:rPr>
+  </w:style>
+  <w:style w:type="character" w:styleId="ListLabel87">
+    <w:name w:val="ListLabel 87"/>
+    <w:qFormat/>
+    <w:rPr>
+      <w:rFonts w:cs="Courier New"/>
+    </w:rPr>
+  </w:style>
+  <w:style w:type="character" w:styleId="ListLabel88">
+    <w:name w:val="ListLabel 88"/>
     <w:qFormat/>
     <w:rPr>
       <w:rFonts w:cs="Wingdings"/>

</xml_diff>

<commit_message>
remove syn cookie section, limit expectations of syn flood attack, simplify test of reverse shell.
</commit_message>
<xml_diff>
--- a/labs/tcpip/docs/tcpip.docx
+++ b/labs/tcpip/docs/tcpip.docx
@@ -12,7 +12,7 @@
         <mc:AlternateContent>
           <mc:Choice Requires="wps">
             <w:drawing>
-              <wp:anchor behindDoc="0" distT="0" distB="0" distL="114300" distR="114300" simplePos="0" locked="0" layoutInCell="1" allowOverlap="1" relativeHeight="2" wp14:anchorId="0CBBE995">
+              <wp:anchor behindDoc="0" distT="0" distB="0" distL="0" distR="0" simplePos="0" locked="0" layoutInCell="1" allowOverlap="1" relativeHeight="6">
                 <wp:simplePos x="0" y="0"/>
                 <wp:positionH relativeFrom="column">
                   <wp:align>center</wp:align>
@@ -20,10 +20,10 @@
                 <wp:positionV relativeFrom="paragraph">
                   <wp:posOffset>-52705</wp:posOffset>
                 </wp:positionV>
-                <wp:extent cx="6158865" cy="1592580"/>
-                <wp:effectExtent l="0" t="0" r="20955" b="21590"/>
+                <wp:extent cx="6162675" cy="1771650"/>
+                <wp:effectExtent l="0" t="0" r="0" b="0"/>
                 <wp:wrapNone/>
-                <wp:docPr id="1" name="Text Box 2"/>
+                <wp:docPr id="1" name="Frame1"/>
                 <a:graphic xmlns:a="http://schemas.openxmlformats.org/drawingml/2006/main">
                   <a:graphicData uri="http://schemas.microsoft.com/office/word/2010/wordprocessingShape">
                     <wps:wsp>
@@ -31,19 +31,14 @@
                       <wps:spPr>
                         <a:xfrm>
                           <a:off x="0" y="0"/>
-                          <a:ext cx="6158160" cy="1591920"/>
+                          <a:ext cx="6162120" cy="1770840"/>
                         </a:xfrm>
                         <a:prstGeom prst="rect">
                           <a:avLst/>
                         </a:prstGeom>
-                        <a:solidFill>
-                          <a:srgbClr val="ffffff"/>
-                        </a:solidFill>
-                        <a:ln w="9360">
-                          <a:solidFill>
-                            <a:srgbClr val="000000"/>
-                          </a:solidFill>
-                          <a:miter/>
+                        <a:noFill/>
+                        <a:ln>
+                          <a:noFill/>
                         </a:ln>
                       </wps:spPr>
                       <wps:style>
@@ -59,6 +54,7 @@
                               <w:pStyle w:val="FrameContents"/>
                               <w:spacing w:before="0" w:after="0"/>
                               <w:rPr>
+                                <w:color w:val="00000A"/>
                                 <w:sz w:val="20"/>
                                 <w:szCs w:val="20"/>
                               </w:rPr>
@@ -78,6 +74,8 @@
                               <w:spacing w:before="0" w:after="0"/>
                               <w:rPr>
                                 <w:color w:val="00000A"/>
+                                <w:sz w:val="20"/>
+                                <w:szCs w:val="20"/>
                               </w:rPr>
                             </w:pPr>
                             <w:r>
@@ -119,10 +117,10 @@
           </mc:Choice>
           <mc:Fallback>
             <w:pict>
-              <v:rect id="shape_0" ID="Text Box 2" fillcolor="white" stroked="t" style="position:absolute;margin-left:-8.45pt;margin-top:-4.15pt;width:484.85pt;height:125.3pt;mso-position-horizontal:center" wp14:anchorId="0CBBE995">
+              <v:rect id="shape_0" ID="Frame1" stroked="f" style="position:absolute;margin-left:-8.6pt;margin-top:-4.15pt;width:485.15pt;height:139.4pt;mso-position-horizontal:center">
                 <w10:wrap type="square"/>
-                <v:fill o:detectmouseclick="t" type="solid" color2="black"/>
-                <v:stroke color="black" weight="9360" joinstyle="miter" endcap="flat"/>
+                <v:fill o:detectmouseclick="t" on="false"/>
+                <v:stroke color="#3465a4" joinstyle="round" endcap="flat"/>
                 <v:textbox>
                   <w:txbxContent>
                     <w:p>
@@ -130,6 +128,7 @@
                         <w:pStyle w:val="FrameContents"/>
                         <w:spacing w:before="0" w:after="0"/>
                         <w:rPr>
+                          <w:color w:val="00000A"/>
                           <w:sz w:val="20"/>
                           <w:szCs w:val="20"/>
                         </w:rPr>
@@ -149,6 +148,8 @@
                         <w:spacing w:before="0" w:after="0"/>
                         <w:rPr>
                           <w:color w:val="00000A"/>
+                          <w:sz w:val="20"/>
+                          <w:szCs w:val="20"/>
                         </w:rPr>
                       </w:pPr>
                       <w:r>
@@ -234,17 +235,58 @@
     <w:p>
       <w:pPr>
         <w:pStyle w:val="NormalWeb"/>
-        <w:spacing w:beforeAutospacing="0" w:before="0" w:afterAutospacing="0" w:after="200"/>
-        <w:rPr/>
-      </w:pPr>
-      <w:r>
-        <w:rPr>
-          <w:rFonts w:ascii="Times" w:hAnsi="Times"/>
-          <w:color w:val="000000"/>
-          <w:sz w:val="22"/>
-          <w:szCs w:val="22"/>
-        </w:rPr>
-        <w:t>The learning objective of this lab is for students to gain first-hand experience on vulnerabilities, as well as on attacks against these vulnerabilities. Wise people learn from mistakes. In security education, we study mistakes that lead to software vulnerabilities. Studying mistakes from the past not only help students understand why systems are vulnerable, why a seemly-benign mistake can turn into a disaster, and why many security mechanisms are needed. More importantly, it also helps students learn the common patterns of vulnerabilities, so they can avoid making similar mistakes in the future. Moreover, using vulnerabilities as case studies, students can learn the principles of secure design, secure programming, and security testing. The vulnerabilities in the TCP/IP protocols represent a special genre of vulnerabilities in protocol designs and implementations; they provide an invaluable lesson as to why security should be designed in from the beginning, rather than being added as an afterthought. Moreover, studying these vulnerabilities help students understand the challenges of network security and why many network security measures are needed. In this lab, students need to conduct several attacks on the TCP protocol, including the SYN flood attack, the TCP reset attack, and the TCP session hijacking attack.</w:t>
+        <w:spacing w:before="0" w:after="200"/>
+        <w:rPr/>
+      </w:pPr>
+      <w:r>
+        <w:rPr>
+          <w:rFonts w:ascii="Times" w:hAnsi="Times"/>
+          <w:color w:val="000000"/>
+          <w:sz w:val="22"/>
+          <w:szCs w:val="22"/>
+        </w:rPr>
+        <w:t xml:space="preserve">The learning objective of this lab is for students to gain first-hand experience on some TCP/IP vulnerabilities, as well as on attacks against these vulnerabilities.  An introduction to basic networking and TCP/IP can be found in the </w:t>
+      </w:r>
+      <w:r>
+        <w:rPr>
+          <w:rFonts w:ascii="Times" w:hAnsi="Times"/>
+          <w:i/>
+          <w:iCs/>
+          <w:color w:val="000000"/>
+          <w:sz w:val="22"/>
+          <w:szCs w:val="22"/>
+        </w:rPr>
+        <w:t>network-basics</w:t>
+      </w:r>
+      <w:r>
+        <w:rPr>
+          <w:rFonts w:ascii="Times" w:hAnsi="Times"/>
+          <w:color w:val="000000"/>
+          <w:sz w:val="22"/>
+          <w:szCs w:val="22"/>
+        </w:rPr>
+        <w:t xml:space="preserve"> lab.</w:t>
+      </w:r>
+    </w:p>
+    <w:p>
+      <w:pPr>
+        <w:pStyle w:val="NormalWeb"/>
+        <w:spacing w:before="0" w:after="200"/>
+        <w:rPr>
+          <w:rFonts w:ascii="Times" w:hAnsi="Times"/>
+          <w:color w:val="000000"/>
+          <w:sz w:val="22"/>
+          <w:szCs w:val="22"/>
+        </w:rPr>
+      </w:pPr>
+      <w:r>
+        <w:rPr>
+          <w:rFonts w:ascii="Times" w:hAnsi="Times"/>
+          <w:color w:val="000000"/>
+          <w:sz w:val="22"/>
+          <w:szCs w:val="22"/>
+        </w:rPr>
+        <w:t>Wise people learn from mistakes. In security education, we study mistakes that lead to software vulnerabilities. Studying mistakes from the past not only help students understand why systems are vulnerable, why a seemly-benign mistake can turn into a disaster, and why many security mechanisms are needed. More importantly, it also helps students learn the common patterns of vulnerabilities, so they can avoid making similar mistakes in the future. Moreover, using vulnerabilities as case studies, students can learn the principles of secure design, secure programming, and security testing. The vulnerabilities in the TCP/IP protocols represent a special genre of vulnerabilities in protocol designs and implementations; they provide an invaluable lesson as to why security should be designed in from the beginning, rather than being added as an afterthought. Moreover, studying these vulnerabilities help students understand the challenges of network security and why many network security measures are needed. In this lab, students need to conduct several attacks on the TCP protocol, including the SYN flood attack, the TCP reset attack, and the TCP session hijacking attack.</w:t>
       </w:r>
     </w:p>
     <w:p>
@@ -297,9 +339,7 @@
     <w:p>
       <w:pPr>
         <w:pStyle w:val="Normal"/>
-        <w:rPr>
-          <w:rFonts w:ascii="Times New Roman" w:hAnsi="Times New Roman" w:cs="Times New Roman"/>
-        </w:rPr>
+        <w:rPr/>
       </w:pPr>
       <w:r>
         <w:rPr>
@@ -319,7 +359,7 @@
     <w:p>
       <w:pPr>
         <w:pStyle w:val="Normal"/>
-        <w:ind w:left="720" w:hanging="0"/>
+        <w:ind w:left="720" w:right="0" w:hanging="0"/>
         <w:rPr>
           <w:rFonts w:ascii="Courier New" w:hAnsi="Courier New" w:cs="Courier New"/>
         </w:rPr>
@@ -328,19 +368,13 @@
         <w:rPr>
           <w:rFonts w:cs="Courier New" w:ascii="Courier New" w:hAnsi="Courier New"/>
         </w:rPr>
-        <w:t>labtainer</w:t>
-      </w:r>
-      <w:r>
-        <w:rPr>
-          <w:rFonts w:cs="Courier New" w:ascii="Courier New" w:hAnsi="Courier New"/>
-        </w:rPr>
-        <w:t xml:space="preserve"> tcpip</w:t>
-      </w:r>
-    </w:p>
-    <w:p>
-      <w:pPr>
-        <w:pStyle w:val="NormalWeb"/>
-        <w:spacing w:beforeAutospacing="0" w:before="0" w:afterAutospacing="0" w:after="200"/>
+        <w:t>labtainer tcpip</w:t>
+      </w:r>
+    </w:p>
+    <w:p>
+      <w:pPr>
+        <w:pStyle w:val="NormalWeb"/>
+        <w:spacing w:before="0" w:after="200"/>
         <w:jc w:val="both"/>
         <w:rPr>
           <w:rFonts w:ascii="Times" w:hAnsi="Times"/>
@@ -362,20 +396,268 @@
     <w:p>
       <w:pPr>
         <w:pStyle w:val="NormalWeb"/>
-        <w:keepNext/>
-        <w:spacing w:beforeAutospacing="0" w:before="0" w:afterAutospacing="0" w:after="200"/>
+        <w:keepNext w:val="true"/>
+        <w:spacing w:before="0" w:after="200"/>
         <w:jc w:val="both"/>
         <w:rPr/>
       </w:pPr>
       <w:r>
         <w:rPr/>
+      </w:r>
+    </w:p>
+    <w:p>
+      <w:pPr>
+        <w:pStyle w:val="Caption1"/>
+        <w:jc w:val="both"/>
+        <w:rPr/>
+      </w:pPr>
+      <w:r>
+        <w:rPr/>
+        <mc:AlternateContent>
+          <mc:Choice Requires="wps">
+            <w:drawing>
+              <wp:anchor behindDoc="0" distT="0" distB="0" distL="0" distR="0" simplePos="0" locked="0" layoutInCell="1" allowOverlap="1" relativeHeight="2">
+                <wp:simplePos x="0" y="0"/>
+                <wp:positionH relativeFrom="column">
+                  <wp:align>center</wp:align>
+                </wp:positionH>
+                <wp:positionV relativeFrom="paragraph">
+                  <wp:posOffset>635</wp:posOffset>
+                </wp:positionV>
+                <wp:extent cx="3227705" cy="1995170"/>
+                <wp:effectExtent l="0" t="0" r="0" b="0"/>
+                <wp:wrapTopAndBottom/>
+                <wp:docPr id="3" name="Frame5"/>
+                <a:graphic xmlns:a="http://schemas.openxmlformats.org/drawingml/2006/main">
+                  <a:graphicData uri="http://schemas.microsoft.com/office/word/2010/wordprocessingShape">
+                    <wps:wsp>
+                      <wps:cNvSpPr/>
+                      <wps:spPr>
+                        <a:xfrm>
+                          <a:off x="0" y="0"/>
+                          <a:ext cx="3227040" cy="1994400"/>
+                        </a:xfrm>
+                        <a:prstGeom prst="rect">
+                          <a:avLst/>
+                        </a:prstGeom>
+                        <a:noFill/>
+                        <a:ln>
+                          <a:noFill/>
+                        </a:ln>
+                      </wps:spPr>
+                      <wps:style>
+                        <a:lnRef idx="0"/>
+                        <a:fillRef idx="0"/>
+                        <a:effectRef idx="0"/>
+                        <a:fontRef idx="minor"/>
+                      </wps:style>
+                      <wps:bodyPr/>
+                    </wps:wsp>
+                  </a:graphicData>
+                </a:graphic>
+              </wp:anchor>
+            </w:drawing>
+          </mc:Choice>
+          <mc:Fallback>
+            <w:pict>
+              <v:rect id="shape_0" ID="Frame5" stroked="f" style="position:absolute;margin-left:106.95pt;margin-top:0.05pt;width:254.05pt;height:157pt;mso-position-horizontal:center">
+                <w10:wrap type="none"/>
+                <v:fill o:detectmouseclick="t" on="false"/>
+                <v:stroke color="#3465a4" joinstyle="round" endcap="flat"/>
+              </v:rect>
+            </w:pict>
+          </mc:Fallback>
+        </mc:AlternateContent>
+        <mc:AlternateContent>
+          <mc:Choice Requires="wps">
+            <w:drawing>
+              <wp:anchor behindDoc="0" distT="0" distB="0" distL="0" distR="0" simplePos="0" locked="0" layoutInCell="1" allowOverlap="1" relativeHeight="3">
+                <wp:simplePos x="0" y="0"/>
+                <wp:positionH relativeFrom="column">
+                  <wp:posOffset>1000125</wp:posOffset>
+                </wp:positionH>
+                <wp:positionV relativeFrom="paragraph">
+                  <wp:posOffset>120015</wp:posOffset>
+                </wp:positionV>
+                <wp:extent cx="3227705" cy="1995170"/>
+                <wp:effectExtent l="0" t="0" r="0" b="0"/>
+                <wp:wrapTopAndBottom/>
+                <wp:docPr id="4" name="Frame5"/>
+                <a:graphic xmlns:a="http://schemas.openxmlformats.org/drawingml/2006/main">
+                  <a:graphicData uri="http://schemas.microsoft.com/office/word/2010/wordprocessingShape">
+                    <wps:wsp>
+                      <wps:cNvSpPr/>
+                      <wps:spPr>
+                        <a:xfrm>
+                          <a:off x="0" y="0"/>
+                          <a:ext cx="3227040" cy="1994400"/>
+                        </a:xfrm>
+                        <a:prstGeom prst="rect">
+                          <a:avLst/>
+                        </a:prstGeom>
+                        <a:noFill/>
+                        <a:ln>
+                          <a:noFill/>
+                        </a:ln>
+                      </wps:spPr>
+                      <wps:style>
+                        <a:lnRef idx="0"/>
+                        <a:fillRef idx="0"/>
+                        <a:effectRef idx="0"/>
+                        <a:fontRef idx="minor"/>
+                      </wps:style>
+                      <wps:txbx>
+                        <w:txbxContent>
+                          <w:p>
+                            <w:pPr>
+                              <w:pStyle w:val="TableofFigures"/>
+                              <w:spacing w:before="120" w:after="120"/>
+                              <w:rPr>
+                                <w:color w:val="auto"/>
+                              </w:rPr>
+                            </w:pPr>
+                            <w:r>
+                              <w:rPr>
+                                <w:color w:val="auto"/>
+                              </w:rPr>
+                              <w:t>Figure</w:t>
+                            </w:r>
+                            <w:r>
+                              <w:rPr>
+                                <w:color w:val="auto"/>
+                              </w:rPr>
+                              <w:t xml:space="preserve"> </w:t>
+                            </w:r>
+                            <w:r>
+                              <w:rPr>
+                                <w:color w:val="auto"/>
+                              </w:rPr>
+                              <w:fldChar w:fldCharType="begin"/>
+                            </w:r>
+                            <w:r>
+                              <w:rPr/>
+                              <w:instrText> SEQ Drawing \* ARABIC </w:instrText>
+                            </w:r>
+                            <w:r>
+                              <w:rPr/>
+                              <w:fldChar w:fldCharType="separate"/>
+                            </w:r>
+                            <w:r>
+                              <w:rPr/>
+                              <w:t>1</w:t>
+                            </w:r>
+                            <w:r>
+                              <w:rPr/>
+                              <w:fldChar w:fldCharType="end"/>
+                            </w:r>
+                            <w:r>
+                              <w:rPr>
+                                <w:color w:val="auto"/>
+                              </w:rPr>
+                              <w:t xml:space="preserve">: </w:t>
+                            </w:r>
+                            <w:r>
+                              <w:rPr>
+                                <w:color w:val="auto"/>
+                              </w:rPr>
+                              <w:t>tcpip lab topology</w:t>
+                            </w:r>
+                          </w:p>
+                        </w:txbxContent>
+                      </wps:txbx>
+                      <wps:bodyPr lIns="0" rIns="0" tIns="0" bIns="0">
+                        <a:noAutofit/>
+                      </wps:bodyPr>
+                    </wps:wsp>
+                  </a:graphicData>
+                </a:graphic>
+              </wp:anchor>
+            </w:drawing>
+          </mc:Choice>
+          <mc:Fallback>
+            <w:pict>
+              <v:rect id="shape_0" ID="Frame5" stroked="f" style="position:absolute;margin-left:78.75pt;margin-top:9.45pt;width:254.05pt;height:157pt">
+                <w10:wrap type="square"/>
+                <v:fill o:detectmouseclick="t" on="false"/>
+                <v:stroke color="#3465a4" joinstyle="round" endcap="flat"/>
+                <v:textbox>
+                  <w:txbxContent>
+                    <w:p>
+                      <w:pPr>
+                        <w:pStyle w:val="TableofFigures"/>
+                        <w:spacing w:before="120" w:after="120"/>
+                        <w:rPr>
+                          <w:color w:val="auto"/>
+                        </w:rPr>
+                      </w:pPr>
+                      <w:r>
+                        <w:rPr>
+                          <w:color w:val="auto"/>
+                        </w:rPr>
+                        <w:t>Figure</w:t>
+                      </w:r>
+                      <w:r>
+                        <w:rPr>
+                          <w:color w:val="auto"/>
+                        </w:rPr>
+                        <w:t xml:space="preserve"> </w:t>
+                      </w:r>
+                      <w:r>
+                        <w:rPr>
+                          <w:color w:val="auto"/>
+                        </w:rPr>
+                        <w:fldChar w:fldCharType="begin"/>
+                      </w:r>
+                      <w:r>
+                        <w:rPr/>
+                        <w:instrText> SEQ Drawing \* ARABIC </w:instrText>
+                      </w:r>
+                      <w:r>
+                        <w:rPr/>
+                        <w:fldChar w:fldCharType="separate"/>
+                      </w:r>
+                      <w:r>
+                        <w:rPr/>
+                        <w:t>1</w:t>
+                      </w:r>
+                      <w:r>
+                        <w:rPr/>
+                        <w:fldChar w:fldCharType="end"/>
+                      </w:r>
+                      <w:r>
+                        <w:rPr>
+                          <w:color w:val="auto"/>
+                        </w:rPr>
+                        <w:t xml:space="preserve">: </w:t>
+                      </w:r>
+                      <w:r>
+                        <w:rPr>
+                          <w:color w:val="auto"/>
+                        </w:rPr>
+                        <w:t>tcpip lab topology</w:t>
+                      </w:r>
+                    </w:p>
+                  </w:txbxContent>
+                </v:textbox>
+              </v:rect>
+            </w:pict>
+          </mc:Fallback>
+        </mc:AlternateContent>
         <mc:AlternateContent>
           <mc:Choice Requires="wpg">
             <w:drawing>
-              <wp:inline distT="0" distB="0" distL="0" distR="0">
-                <wp:extent cx="4043045" cy="2413000"/>
+              <wp:anchor behindDoc="0" distT="0" distB="0" distL="0" distR="0" simplePos="0" locked="0" layoutInCell="1" allowOverlap="1" relativeHeight="4">
+                <wp:simplePos x="0" y="0"/>
+                <wp:positionH relativeFrom="column">
+                  <wp:posOffset>1085850</wp:posOffset>
+                </wp:positionH>
+                <wp:positionV relativeFrom="paragraph">
+                  <wp:posOffset>410210</wp:posOffset>
+                </wp:positionV>
+                <wp:extent cx="3226435" cy="1416050"/>
                 <wp:effectExtent l="0" t="0" r="0" b="0"/>
-                <wp:docPr id="3" name=""/>
+                <wp:wrapTopAndBottom/>
+                <wp:docPr id="6" name="Image1"/>
                 <a:graphic xmlns:a="http://schemas.openxmlformats.org/drawingml/2006/main">
                   <a:graphicData uri="http://schemas.microsoft.com/office/word/2010/wordprocessingGroup">
                     <wpg:wgp>
@@ -383,22 +665,113 @@
                       <wpg:grpSpPr>
                         <a:xfrm>
                           <a:off x="0" y="0"/>
-                          <a:ext cx="4042440" cy="2412360"/>
+                          <a:ext cx="3225960" cy="1415520"/>
                         </a:xfrm>
                       </wpg:grpSpPr>
                       <wps:wsp>
                         <wps:cNvSpPr/>
                         <wps:spPr>
                           <a:xfrm>
-                            <a:off x="0" y="0"/>
-                            <a:ext cx="4042440" cy="2399760"/>
+                            <a:off x="4320" y="0"/>
+                            <a:ext cx="1277640" cy="581040"/>
                           </a:xfrm>
                           <a:prstGeom prst="rect">
                             <a:avLst/>
                           </a:prstGeom>
-                          <a:noFill/>
+                          <a:solidFill>
+                            <a:srgbClr val="729fcf"/>
+                          </a:solidFill>
                           <a:ln>
-                            <a:noFill/>
+                            <a:solidFill>
+                              <a:srgbClr val="3465a4"/>
+                            </a:solidFill>
+                          </a:ln>
+                        </wps:spPr>
+                        <wps:style>
+                          <a:lnRef idx="0"/>
+                          <a:fillRef idx="0"/>
+                          <a:effectRef idx="0"/>
+                          <a:fontRef idx="minor"/>
+                        </wps:style>
+                        <wps:txbx>
+                          <w:txbxContent>
+                            <w:p>
+                              <w:pPr>
+                                <w:spacing w:before="0" w:after="0" w:lineRule="auto" w:line="240"/>
+                                <w:jc w:val="center"/>
+                                <w:rPr/>
+                              </w:pPr>
+                              <w:r>
+                                <w:rPr>
+                                  <w:sz w:val="20"/>
+                                  <w:b w:val="false"/>
+                                  <w:u w:val="none"/>
+                                  <w:dstrike w:val="false"/>
+                                  <w:strike w:val="false"/>
+                                  <w:i w:val="false"/>
+                                  <w:vertAlign w:val="baseline"/>
+                                  <w:position w:val="0"/>
+                                  <w:spacing w:val="0"/>
+                                  <w:szCs w:val="20"/>
+                                  <w:bCs w:val="false"/>
+                                  <w:iCs w:val="false"/>
+                                  <w:smallCaps w:val="false"/>
+                                  <w:caps w:val="false"/>
+                                  <w:color w:val="00000A"/>
+                                </w:rPr>
+                                <w:t>Client</w:t>
+                              </w:r>
+                            </w:p>
+                            <w:p>
+                              <w:pPr>
+                                <w:spacing w:before="0" w:after="0" w:lineRule="auto" w:line="240"/>
+                                <w:jc w:val="center"/>
+                                <w:rPr/>
+                              </w:pPr>
+                              <w:r>
+                                <w:rPr>
+                                  <w:sz w:val="20"/>
+                                  <w:b w:val="false"/>
+                                  <w:u w:val="none"/>
+                                  <w:dstrike w:val="false"/>
+                                  <w:strike w:val="false"/>
+                                  <w:i w:val="false"/>
+                                  <w:vertAlign w:val="baseline"/>
+                                  <w:position w:val="0"/>
+                                  <w:spacing w:val="0"/>
+                                  <w:szCs w:val="20"/>
+                                  <w:bCs w:val="false"/>
+                                  <w:iCs w:val="false"/>
+                                  <w:smallCaps w:val="false"/>
+                                  <w:caps w:val="false"/>
+                                  <w:color w:val="00000A"/>
+                                </w:rPr>
+                                <w:t>172.25.0.3</w:t>
+                              </w:r>
+                            </w:p>
+                          </w:txbxContent>
+                        </wps:txbx>
+                        <wps:bodyPr lIns="0" rIns="0" tIns="0" bIns="0" anchor="ctr">
+                          <a:noAutofit/>
+                        </wps:bodyPr>
+                      </wps:wsp>
+                      <wps:wsp>
+                        <wps:cNvSpPr/>
+                        <wps:spPr>
+                          <a:xfrm flipH="1" flipV="1">
+                            <a:off x="117000" y="1382400"/>
+                            <a:ext cx="720" cy="33120"/>
+                          </a:xfrm>
+                          <a:prstGeom prst="rect">
+                            <a:avLst/>
+                          </a:prstGeom>
+                          <a:solidFill>
+                            <a:srgbClr val="729fcf"/>
+                          </a:solidFill>
+                          <a:ln>
+                            <a:solidFill>
+                              <a:srgbClr val="3465a4"/>
+                            </a:solidFill>
                           </a:ln>
                         </wps:spPr>
                         <wps:style>
@@ -413,20 +786,19 @@
                         <wps:cNvSpPr/>
                         <wps:spPr>
                           <a:xfrm>
-                            <a:off x="0" y="64800"/>
-                            <a:ext cx="1385640" cy="647640"/>
+                            <a:off x="0" y="667440"/>
+                            <a:ext cx="1277640" cy="582840"/>
                           </a:xfrm>
                           <a:prstGeom prst="rect">
                             <a:avLst/>
                           </a:prstGeom>
                           <a:solidFill>
-                            <a:srgbClr val="4f81bd"/>
+                            <a:srgbClr val="729fcf"/>
                           </a:solidFill>
-                          <a:ln w="25560">
+                          <a:ln>
                             <a:solidFill>
-                              <a:srgbClr val="243f60"/>
+                              <a:srgbClr val="3465a4"/>
                             </a:solidFill>
-                            <a:round/>
                           </a:ln>
                         </wps:spPr>
                         <wps:style>
@@ -439,88 +811,81 @@
                           <w:txbxContent>
                             <w:p>
                               <w:pPr>
-                                <w:overflowPunct w:val="false"/>
                                 <w:spacing w:before="0" w:after="0" w:lineRule="auto" w:line="240"/>
                                 <w:jc w:val="center"/>
                                 <w:rPr/>
                               </w:pPr>
                               <w:r>
                                 <w:rPr>
+                                  <w:sz w:val="20"/>
+                                  <w:b w:val="false"/>
+                                  <w:u w:val="none"/>
+                                  <w:dstrike w:val="false"/>
+                                  <w:strike w:val="false"/>
+                                  <w:i w:val="false"/>
+                                  <w:vertAlign w:val="baseline"/>
+                                  <w:position w:val="0"/>
                                   <w:spacing w:val="0"/>
+                                  <w:szCs w:val="20"/>
+                                  <w:bCs w:val="false"/>
+                                  <w:iCs w:val="false"/>
                                   <w:smallCaps w:val="false"/>
                                   <w:caps w:val="false"/>
-                                  <w:iCs w:val="false"/>
-                                  <w:bCs w:val="false"/>
-                                  <w:szCs w:val="36"/>
-                                  <w:vertAlign w:val="baseline"/>
-                                  <w:position w:val="0"/>
-                                  <w:sz w:val="36"/>
-                                  <w:i w:val="false"/>
-                                  <w:dstrike w:val="false"/>
-                                  <w:strike w:val="false"/>
-                                  <w:u w:val="none"/>
-                                  <w:b w:val="false"/>
-                                  <w:sz w:val="36"/>
-                                  <w:rFonts w:asciiTheme="minorHAnsi" w:cstheme="minorBidi" w:eastAsiaTheme="minorHAnsi" w:hAnsiTheme="minorHAnsi" w:eastAsia="Calibri" w:ascii="Calibri" w:hAnsi="Calibri"/>
-                                  <w:color w:val="FFFFFF"/>
+                                  <w:color w:val="00000A"/>
                                 </w:rPr>
-                                <w:t>client</w:t>
+                                <w:t>Attacker</w:t>
                               </w:r>
                             </w:p>
                             <w:p>
                               <w:pPr>
-                                <w:overflowPunct w:val="false"/>
                                 <w:spacing w:before="0" w:after="0" w:lineRule="auto" w:line="240"/>
                                 <w:jc w:val="center"/>
                                 <w:rPr/>
                               </w:pPr>
                               <w:r>
                                 <w:rPr>
+                                  <w:sz w:val="20"/>
+                                  <w:b w:val="false"/>
+                                  <w:u w:val="none"/>
+                                  <w:dstrike w:val="false"/>
+                                  <w:strike w:val="false"/>
+                                  <w:i w:val="false"/>
+                                  <w:vertAlign w:val="baseline"/>
+                                  <w:position w:val="0"/>
                                   <w:spacing w:val="0"/>
+                                  <w:szCs w:val="20"/>
+                                  <w:bCs w:val="false"/>
+                                  <w:iCs w:val="false"/>
                                   <w:smallCaps w:val="false"/>
                                   <w:caps w:val="false"/>
-                                  <w:iCs w:val="false"/>
-                                  <w:bCs w:val="false"/>
-                                  <w:szCs w:val="36"/>
-                                  <w:vertAlign w:val="baseline"/>
-                                  <w:position w:val="0"/>
-                                  <w:sz w:val="36"/>
-                                  <w:i w:val="false"/>
-                                  <w:dstrike w:val="false"/>
-                                  <w:strike w:val="false"/>
-                                  <w:u w:val="none"/>
-                                  <w:b w:val="false"/>
-                                  <w:sz w:val="36"/>
-                                  <w:rFonts w:asciiTheme="minorHAnsi" w:cstheme="minorBidi" w:eastAsiaTheme="minorHAnsi" w:hAnsiTheme="minorHAnsi" w:eastAsia="Calibri" w:ascii="Calibri" w:hAnsi="Calibri"/>
-                                  <w:color w:val="FFFFFF"/>
+                                  <w:color w:val="00000A"/>
                                 </w:rPr>
-                                <w:t>172.25.0.3</w:t>
+                                <w:t>172.25.0.4</w:t>
                               </w:r>
                             </w:p>
                           </w:txbxContent>
                         </wps:txbx>
-                        <wps:bodyPr lIns="90000" rIns="90000" tIns="45000" bIns="45000" anchor="ctr">
-                          <a:spAutoFit/>
+                        <wps:bodyPr lIns="0" rIns="0" tIns="0" bIns="0" anchor="ctr">
+                          <a:noAutofit/>
                         </wps:bodyPr>
                       </wps:wsp>
                       <wps:wsp>
                         <wps:cNvSpPr/>
                         <wps:spPr>
                           <a:xfrm>
-                            <a:off x="0" y="1622520"/>
-                            <a:ext cx="1385640" cy="647640"/>
+                            <a:off x="1948320" y="340200"/>
+                            <a:ext cx="1277640" cy="581040"/>
                           </a:xfrm>
                           <a:prstGeom prst="rect">
                             <a:avLst/>
                           </a:prstGeom>
                           <a:solidFill>
-                            <a:srgbClr val="4f81bd"/>
+                            <a:srgbClr val="729fcf"/>
                           </a:solidFill>
-                          <a:ln w="25560">
+                          <a:ln>
                             <a:solidFill>
-                              <a:srgbClr val="243f60"/>
+                              <a:srgbClr val="3465a4"/>
                             </a:solidFill>
-                            <a:round/>
                           </a:ln>
                         </wps:spPr>
                         <wps:style>
@@ -533,86 +898,77 @@
                           <w:txbxContent>
                             <w:p>
                               <w:pPr>
-                                <w:overflowPunct w:val="false"/>
                                 <w:spacing w:before="0" w:after="0" w:lineRule="auto" w:line="240"/>
                                 <w:jc w:val="center"/>
                                 <w:rPr/>
                               </w:pPr>
                               <w:r>
                                 <w:rPr>
+                                  <w:sz w:val="20"/>
+                                  <w:b w:val="false"/>
+                                  <w:u w:val="none"/>
+                                  <w:dstrike w:val="false"/>
+                                  <w:strike w:val="false"/>
+                                  <w:i w:val="false"/>
+                                  <w:vertAlign w:val="baseline"/>
+                                  <w:position w:val="0"/>
                                   <w:spacing w:val="0"/>
+                                  <w:szCs w:val="20"/>
+                                  <w:bCs w:val="false"/>
+                                  <w:iCs w:val="false"/>
                                   <w:smallCaps w:val="false"/>
                                   <w:caps w:val="false"/>
-                                  <w:iCs w:val="false"/>
-                                  <w:bCs w:val="false"/>
-                                  <w:szCs w:val="36"/>
-                                  <w:vertAlign w:val="baseline"/>
-                                  <w:position w:val="0"/>
-                                  <w:sz w:val="36"/>
-                                  <w:i w:val="false"/>
-                                  <w:dstrike w:val="false"/>
-                                  <w:strike w:val="false"/>
-                                  <w:u w:val="none"/>
-                                  <w:b w:val="false"/>
-                                  <w:sz w:val="36"/>
-                                  <w:rFonts w:asciiTheme="minorHAnsi" w:cstheme="minorBidi" w:eastAsiaTheme="minorHAnsi" w:hAnsiTheme="minorHAnsi" w:eastAsia="Calibri" w:ascii="Calibri" w:hAnsi="Calibri"/>
-                                  <w:color w:val="FFFFFF"/>
+                                  <w:color w:val="00000A"/>
                                 </w:rPr>
-                                <w:t>attacker</w:t>
+                                <w:t>server</w:t>
                               </w:r>
                             </w:p>
                             <w:p>
                               <w:pPr>
-                                <w:overflowPunct w:val="false"/>
                                 <w:spacing w:before="0" w:after="0" w:lineRule="auto" w:line="240"/>
                                 <w:jc w:val="center"/>
                                 <w:rPr/>
                               </w:pPr>
                               <w:r>
                                 <w:rPr>
+                                  <w:sz w:val="20"/>
+                                  <w:b w:val="false"/>
+                                  <w:u w:val="none"/>
+                                  <w:dstrike w:val="false"/>
+                                  <w:strike w:val="false"/>
+                                  <w:i w:val="false"/>
+                                  <w:vertAlign w:val="baseline"/>
+                                  <w:position w:val="0"/>
                                   <w:spacing w:val="0"/>
+                                  <w:szCs w:val="20"/>
+                                  <w:bCs w:val="false"/>
+                                  <w:iCs w:val="false"/>
                                   <w:smallCaps w:val="false"/>
                                   <w:caps w:val="false"/>
-                                  <w:iCs w:val="false"/>
-                                  <w:bCs w:val="false"/>
-                                  <w:szCs w:val="36"/>
-                                  <w:vertAlign w:val="baseline"/>
-                                  <w:position w:val="0"/>
-                                  <w:sz w:val="36"/>
-                                  <w:i w:val="false"/>
-                                  <w:dstrike w:val="false"/>
-                                  <w:strike w:val="false"/>
-                                  <w:u w:val="none"/>
-                                  <w:b w:val="false"/>
-                                  <w:sz w:val="36"/>
-                                  <w:rFonts w:asciiTheme="minorHAnsi" w:cstheme="minorBidi" w:eastAsiaTheme="minorHAnsi" w:hAnsiTheme="minorHAnsi" w:eastAsia="Calibri" w:ascii="Calibri" w:hAnsi="Calibri"/>
-                                  <w:color w:val="FFFFFF"/>
+                                  <w:color w:val="00000A"/>
                                 </w:rPr>
-                                <w:t>172.25.0.4</w:t>
+                                <w:t>172.25.0.2</w:t>
                               </w:r>
                             </w:p>
                           </w:txbxContent>
                         </wps:txbx>
-                        <wps:bodyPr lIns="90000" rIns="90000" tIns="45000" bIns="45000" anchor="ctr">
-                          <a:spAutoFit/>
+                        <wps:bodyPr lIns="0" rIns="0" tIns="0" bIns="0" anchor="ctr">
+                          <a:noAutofit/>
                         </wps:bodyPr>
                       </wps:wsp>
                       <wps:wsp>
                         <wps:cNvSpPr/>
                         <wps:spPr>
-                          <a:xfrm>
-                            <a:off x="2639520" y="912600"/>
-                            <a:ext cx="1385640" cy="648360"/>
+                          <a:xfrm flipH="1">
+                            <a:off x="1556280" y="172800"/>
+                            <a:ext cx="14040" cy="906120"/>
                           </a:xfrm>
-                          <a:prstGeom prst="rect">
+                          <a:prstGeom prst="line">
                             <a:avLst/>
                           </a:prstGeom>
-                          <a:solidFill>
-                            <a:srgbClr val="4f81bd"/>
-                          </a:solidFill>
-                          <a:ln w="25560">
+                          <a:ln w="36720">
                             <a:solidFill>
-                              <a:srgbClr val="243f60"/>
+                              <a:srgbClr val="3465a4"/>
                             </a:solidFill>
                             <a:round/>
                           </a:ln>
@@ -623,87 +979,46 @@
                           <a:effectRef idx="0"/>
                           <a:fontRef idx="minor"/>
                         </wps:style>
-                        <wps:txbx>
-                          <w:txbxContent>
-                            <w:p>
-                              <w:pPr>
-                                <w:overflowPunct w:val="false"/>
-                                <w:spacing w:before="0" w:after="0" w:lineRule="auto" w:line="240"/>
-                                <w:jc w:val="center"/>
-                                <w:rPr/>
-                              </w:pPr>
-                              <w:r>
-                                <w:rPr>
-                                  <w:spacing w:val="0"/>
-                                  <w:smallCaps w:val="false"/>
-                                  <w:caps w:val="false"/>
-                                  <w:iCs w:val="false"/>
-                                  <w:bCs w:val="false"/>
-                                  <w:szCs w:val="36"/>
-                                  <w:vertAlign w:val="baseline"/>
-                                  <w:position w:val="0"/>
-                                  <w:sz w:val="36"/>
-                                  <w:i w:val="false"/>
-                                  <w:dstrike w:val="false"/>
-                                  <w:strike w:val="false"/>
-                                  <w:u w:val="none"/>
-                                  <w:b w:val="false"/>
-                                  <w:sz w:val="36"/>
-                                  <w:rFonts w:asciiTheme="minorHAnsi" w:cstheme="minorBidi" w:eastAsiaTheme="minorHAnsi" w:hAnsiTheme="minorHAnsi" w:eastAsia="Calibri" w:ascii="Calibri" w:hAnsi="Calibri"/>
-                                  <w:color w:val="FFFFFF"/>
-                                </w:rPr>
-                                <w:t>server</w:t>
-                              </w:r>
-                            </w:p>
-                            <w:p>
-                              <w:pPr>
-                                <w:overflowPunct w:val="false"/>
-                                <w:spacing w:before="0" w:after="0" w:lineRule="auto" w:line="240"/>
-                                <w:jc w:val="center"/>
-                                <w:rPr/>
-                              </w:pPr>
-                              <w:r>
-                                <w:rPr>
-                                  <w:spacing w:val="0"/>
-                                  <w:smallCaps w:val="false"/>
-                                  <w:caps w:val="false"/>
-                                  <w:iCs w:val="false"/>
-                                  <w:bCs w:val="false"/>
-                                  <w:szCs w:val="36"/>
-                                  <w:vertAlign w:val="baseline"/>
-                                  <w:position w:val="0"/>
-                                  <w:sz w:val="36"/>
-                                  <w:i w:val="false"/>
-                                  <w:dstrike w:val="false"/>
-                                  <w:strike w:val="false"/>
-                                  <w:u w:val="none"/>
-                                  <w:b w:val="false"/>
-                                  <w:sz w:val="36"/>
-                                  <w:rFonts w:asciiTheme="minorHAnsi" w:cstheme="minorBidi" w:eastAsiaTheme="minorHAnsi" w:hAnsiTheme="minorHAnsi" w:eastAsia="Calibri" w:ascii="Calibri" w:hAnsi="Calibri"/>
-                                  <w:color w:val="FFFFFF"/>
-                                </w:rPr>
-                                <w:t>172.25.0.2</w:t>
-                              </w:r>
-                            </w:p>
-                          </w:txbxContent>
-                        </wps:txbx>
-                        <wps:bodyPr lIns="90000" rIns="90000" tIns="45000" bIns="45000" anchor="ctr">
-                          <a:spAutoFit/>
-                        </wps:bodyPr>
+                        <wps:bodyPr/>
                       </wps:wsp>
                       <wps:wsp>
                         <wps:cNvSpPr/>
                         <wps:spPr>
-                          <a:xfrm>
-                            <a:off x="2015640" y="43920"/>
-                            <a:ext cx="720" cy="2368440"/>
+                          <a:xfrm flipH="1">
+                            <a:off x="1259280" y="934560"/>
+                            <a:ext cx="297720" cy="720"/>
                           </a:xfrm>
                           <a:prstGeom prst="line">
                             <a:avLst/>
                           </a:prstGeom>
-                          <a:ln w="25560">
+                          <a:ln w="36720">
                             <a:solidFill>
-                              <a:srgbClr val="000000"/>
+                              <a:srgbClr val="3465a4"/>
+                            </a:solidFill>
+                            <a:round/>
+                          </a:ln>
+                        </wps:spPr>
+                        <wps:style>
+                          <a:lnRef idx="0"/>
+                          <a:fillRef idx="0"/>
+                          <a:effectRef idx="0"/>
+                          <a:fontRef idx="minor"/>
+                        </wps:style>
+                        <wps:bodyPr/>
+                      </wps:wsp>
+                      <wps:wsp>
+                        <wps:cNvSpPr/>
+                        <wps:spPr>
+                          <a:xfrm flipH="1">
+                            <a:off x="1285200" y="345960"/>
+                            <a:ext cx="271080" cy="720"/>
+                          </a:xfrm>
+                          <a:prstGeom prst="line">
+                            <a:avLst/>
+                          </a:prstGeom>
+                          <a:ln w="36720">
+                            <a:solidFill>
+                              <a:srgbClr val="3465a4"/>
                             </a:solidFill>
                             <a:round/>
                           </a:ln>
@@ -720,17 +1035,16 @@
                         <wps:cNvSpPr/>
                         <wps:spPr>
                           <a:xfrm>
-                            <a:off x="1391760" y="424080"/>
-                            <a:ext cx="623520" cy="720"/>
+                            <a:off x="1413000" y="1167840"/>
+                            <a:ext cx="4320" cy="720"/>
                           </a:xfrm>
                           <a:prstGeom prst="line">
                             <a:avLst/>
                           </a:prstGeom>
-                          <a:ln w="25560">
+                          <a:ln>
                             <a:solidFill>
-                              <a:srgbClr val="000000"/>
+                              <a:srgbClr val="3465a4"/>
                             </a:solidFill>
-                            <a:round/>
                           </a:ln>
                         </wps:spPr>
                         <wps:style>
@@ -745,40 +1059,15 @@
                         <wps:cNvSpPr/>
                         <wps:spPr>
                           <a:xfrm>
-                            <a:off x="1391760" y="1982520"/>
-                            <a:ext cx="623520" cy="1800"/>
+                            <a:off x="1556280" y="642600"/>
+                            <a:ext cx="391680" cy="2520"/>
                           </a:xfrm>
                           <a:prstGeom prst="line">
                             <a:avLst/>
                           </a:prstGeom>
-                          <a:ln w="25560">
+                          <a:ln w="36720">
                             <a:solidFill>
-                              <a:srgbClr val="000000"/>
-                            </a:solidFill>
-                            <a:round/>
-                          </a:ln>
-                        </wps:spPr>
-                        <wps:style>
-                          <a:lnRef idx="0"/>
-                          <a:fillRef idx="0"/>
-                          <a:effectRef idx="0"/>
-                          <a:fontRef idx="minor"/>
-                        </wps:style>
-                        <wps:bodyPr/>
-                      </wps:wsp>
-                      <wps:wsp>
-                        <wps:cNvSpPr/>
-                        <wps:spPr>
-                          <a:xfrm>
-                            <a:off x="2015640" y="1346040"/>
-                            <a:ext cx="623520" cy="1800"/>
-                          </a:xfrm>
-                          <a:prstGeom prst="line">
-                            <a:avLst/>
-                          </a:prstGeom>
-                          <a:ln w="25560">
-                            <a:solidFill>
-                              <a:srgbClr val="000000"/>
+                              <a:srgbClr val="3465a4"/>
                             </a:solidFill>
                             <a:round/>
                           </a:ln>
@@ -794,76 +1083,65 @@
                     </wpg:wgp>
                   </a:graphicData>
                 </a:graphic>
-              </wp:inline>
+              </wp:anchor>
             </w:drawing>
           </mc:Choice>
           <mc:Fallback>
             <w:pict>
-              <v:group id="shape_0" style="position:absolute;margin-left:0pt;margin-top:0pt;width:318.3pt;height:189.9pt" coordorigin="0,0" coordsize="6366,3798">
-                <v:rect id="shape_0" stroked="f" style="position:absolute;left:0;top:0;width:6365;height:3778">
-                  <w10:wrap type="none"/>
-                  <v:fill o:detectmouseclick="t" on="false"/>
-                  <v:stroke color="#3465a4" joinstyle="round" endcap="flat"/>
-                </v:rect>
-                <v:rect id="shape_0" fillcolor="#4f81bd" stroked="t" style="position:absolute;left:0;top:102;width:2181;height:1019">
+              <v:group id="shape_0" alt="Image1" style="position:absolute;margin-left:85.5pt;margin-top:32.3pt;width:254pt;height:111.45pt" coordorigin="1710,646" coordsize="5080,2229">
+                <v:rect id="shape_0" fillcolor="#729fcf" stroked="t" style="position:absolute;left:1717;top:646;width:2011;height:914">
                   <v:textbox>
                     <w:txbxContent>
                       <w:p>
                         <w:pPr>
-                          <w:overflowPunct w:val="false"/>
                           <w:spacing w:before="0" w:after="0" w:lineRule="auto" w:line="240"/>
                           <w:jc w:val="center"/>
                           <w:rPr/>
                         </w:pPr>
                         <w:r>
                           <w:rPr>
+                            <w:sz w:val="20"/>
+                            <w:b w:val="false"/>
+                            <w:u w:val="none"/>
+                            <w:dstrike w:val="false"/>
+                            <w:strike w:val="false"/>
+                            <w:i w:val="false"/>
+                            <w:vertAlign w:val="baseline"/>
+                            <w:position w:val="0"/>
                             <w:spacing w:val="0"/>
+                            <w:szCs w:val="20"/>
+                            <w:bCs w:val="false"/>
+                            <w:iCs w:val="false"/>
                             <w:smallCaps w:val="false"/>
                             <w:caps w:val="false"/>
-                            <w:iCs w:val="false"/>
-                            <w:bCs w:val="false"/>
-                            <w:szCs w:val="36"/>
-                            <w:vertAlign w:val="baseline"/>
-                            <w:position w:val="0"/>
-                            <w:sz w:val="36"/>
-                            <w:i w:val="false"/>
-                            <w:dstrike w:val="false"/>
-                            <w:strike w:val="false"/>
-                            <w:u w:val="none"/>
-                            <w:b w:val="false"/>
-                            <w:sz w:val="36"/>
-                            <w:rFonts w:asciiTheme="minorHAnsi" w:cstheme="minorBidi" w:eastAsiaTheme="minorHAnsi" w:hAnsiTheme="minorHAnsi" w:eastAsia="Calibri" w:ascii="Calibri" w:hAnsi="Calibri"/>
-                            <w:color w:val="FFFFFF"/>
+                            <w:color w:val="00000A"/>
                           </w:rPr>
-                          <w:t>client</w:t>
+                          <w:t>Client</w:t>
                         </w:r>
                       </w:p>
                       <w:p>
                         <w:pPr>
-                          <w:overflowPunct w:val="false"/>
                           <w:spacing w:before="0" w:after="0" w:lineRule="auto" w:line="240"/>
                           <w:jc w:val="center"/>
                           <w:rPr/>
                         </w:pPr>
                         <w:r>
                           <w:rPr>
+                            <w:sz w:val="20"/>
+                            <w:b w:val="false"/>
+                            <w:u w:val="none"/>
+                            <w:dstrike w:val="false"/>
+                            <w:strike w:val="false"/>
+                            <w:i w:val="false"/>
+                            <w:vertAlign w:val="baseline"/>
+                            <w:position w:val="0"/>
                             <w:spacing w:val="0"/>
+                            <w:szCs w:val="20"/>
+                            <w:bCs w:val="false"/>
+                            <w:iCs w:val="false"/>
                             <w:smallCaps w:val="false"/>
                             <w:caps w:val="false"/>
-                            <w:iCs w:val="false"/>
-                            <w:bCs w:val="false"/>
-                            <w:szCs w:val="36"/>
-                            <w:vertAlign w:val="baseline"/>
-                            <w:position w:val="0"/>
-                            <w:sz w:val="36"/>
-                            <w:i w:val="false"/>
-                            <w:dstrike w:val="false"/>
-                            <w:strike w:val="false"/>
-                            <w:u w:val="none"/>
-                            <w:b w:val="false"/>
-                            <w:sz w:val="36"/>
-                            <w:rFonts w:asciiTheme="minorHAnsi" w:cstheme="minorBidi" w:eastAsiaTheme="minorHAnsi" w:hAnsiTheme="minorHAnsi" w:eastAsia="Calibri" w:ascii="Calibri" w:hAnsi="Calibri"/>
-                            <w:color w:val="FFFFFF"/>
+                            <w:color w:val="00000A"/>
                           </w:rPr>
                           <w:t>172.25.0.3</w:t>
                         </w:r>
@@ -871,68 +1149,67 @@
                     </w:txbxContent>
                   </v:textbox>
                   <w10:wrap type="square"/>
-                  <v:fill o:detectmouseclick="t" type="solid" color2="#b07e42"/>
-                  <v:stroke color="#243f60" weight="25560" joinstyle="round" endcap="flat"/>
+                  <v:fill o:detectmouseclick="t" type="solid" color2="#8d6030"/>
+                  <v:stroke color="#3465a4" joinstyle="round" endcap="flat"/>
                 </v:rect>
-                <v:rect id="shape_0" fillcolor="#4f81bd" stroked="t" style="position:absolute;left:0;top:2555;width:2181;height:1019">
+                <v:rect id="shape_0" fillcolor="#729fcf" stroked="t" style="position:absolute;left:1894;top:2823;width:0;height:51;flip:xy">
+                  <w10:wrap type="none"/>
+                  <v:fill o:detectmouseclick="t" type="solid" color2="#8d6030"/>
+                  <v:stroke color="#3465a4" joinstyle="round" endcap="flat"/>
+                </v:rect>
+                <v:rect id="shape_0" fillcolor="#729fcf" stroked="t" style="position:absolute;left:1710;top:1697;width:2011;height:917">
                   <v:textbox>
                     <w:txbxContent>
                       <w:p>
                         <w:pPr>
-                          <w:overflowPunct w:val="false"/>
                           <w:spacing w:before="0" w:after="0" w:lineRule="auto" w:line="240"/>
                           <w:jc w:val="center"/>
                           <w:rPr/>
                         </w:pPr>
                         <w:r>
                           <w:rPr>
+                            <w:sz w:val="20"/>
+                            <w:b w:val="false"/>
+                            <w:u w:val="none"/>
+                            <w:dstrike w:val="false"/>
+                            <w:strike w:val="false"/>
+                            <w:i w:val="false"/>
+                            <w:vertAlign w:val="baseline"/>
+                            <w:position w:val="0"/>
                             <w:spacing w:val="0"/>
+                            <w:szCs w:val="20"/>
+                            <w:bCs w:val="false"/>
+                            <w:iCs w:val="false"/>
                             <w:smallCaps w:val="false"/>
                             <w:caps w:val="false"/>
-                            <w:iCs w:val="false"/>
-                            <w:bCs w:val="false"/>
-                            <w:szCs w:val="36"/>
-                            <w:vertAlign w:val="baseline"/>
-                            <w:position w:val="0"/>
-                            <w:sz w:val="36"/>
-                            <w:i w:val="false"/>
-                            <w:dstrike w:val="false"/>
-                            <w:strike w:val="false"/>
-                            <w:u w:val="none"/>
-                            <w:b w:val="false"/>
-                            <w:sz w:val="36"/>
-                            <w:rFonts w:asciiTheme="minorHAnsi" w:cstheme="minorBidi" w:eastAsiaTheme="minorHAnsi" w:hAnsiTheme="minorHAnsi" w:eastAsia="Calibri" w:ascii="Calibri" w:hAnsi="Calibri"/>
-                            <w:color w:val="FFFFFF"/>
+                            <w:color w:val="00000A"/>
                           </w:rPr>
-                          <w:t>attacker</w:t>
+                          <w:t>Attacker</w:t>
                         </w:r>
                       </w:p>
                       <w:p>
                         <w:pPr>
-                          <w:overflowPunct w:val="false"/>
                           <w:spacing w:before="0" w:after="0" w:lineRule="auto" w:line="240"/>
                           <w:jc w:val="center"/>
                           <w:rPr/>
                         </w:pPr>
                         <w:r>
                           <w:rPr>
+                            <w:sz w:val="20"/>
+                            <w:b w:val="false"/>
+                            <w:u w:val="none"/>
+                            <w:dstrike w:val="false"/>
+                            <w:strike w:val="false"/>
+                            <w:i w:val="false"/>
+                            <w:vertAlign w:val="baseline"/>
+                            <w:position w:val="0"/>
                             <w:spacing w:val="0"/>
+                            <w:szCs w:val="20"/>
+                            <w:bCs w:val="false"/>
+                            <w:iCs w:val="false"/>
                             <w:smallCaps w:val="false"/>
                             <w:caps w:val="false"/>
-                            <w:iCs w:val="false"/>
-                            <w:bCs w:val="false"/>
-                            <w:szCs w:val="36"/>
-                            <w:vertAlign w:val="baseline"/>
-                            <w:position w:val="0"/>
-                            <w:sz w:val="36"/>
-                            <w:i w:val="false"/>
-                            <w:dstrike w:val="false"/>
-                            <w:strike w:val="false"/>
-                            <w:u w:val="none"/>
-                            <w:b w:val="false"/>
-                            <w:sz w:val="36"/>
-                            <w:rFonts w:asciiTheme="minorHAnsi" w:cstheme="minorBidi" w:eastAsiaTheme="minorHAnsi" w:hAnsiTheme="minorHAnsi" w:eastAsia="Calibri" w:ascii="Calibri" w:hAnsi="Calibri"/>
-                            <w:color w:val="FFFFFF"/>
+                            <w:color w:val="00000A"/>
                           </w:rPr>
                           <w:t>172.25.0.4</w:t>
                         </w:r>
@@ -940,68 +1217,62 @@
                     </w:txbxContent>
                   </v:textbox>
                   <w10:wrap type="square"/>
-                  <v:fill o:detectmouseclick="t" type="solid" color2="#b07e42"/>
-                  <v:stroke color="#243f60" weight="25560" joinstyle="round" endcap="flat"/>
+                  <v:fill o:detectmouseclick="t" type="solid" color2="#8d6030"/>
+                  <v:stroke color="#3465a4" joinstyle="round" endcap="flat"/>
                 </v:rect>
-                <v:rect id="shape_0" fillcolor="#4f81bd" stroked="t" style="position:absolute;left:4157;top:1437;width:2181;height:1020">
+                <v:rect id="shape_0" fillcolor="#729fcf" stroked="t" style="position:absolute;left:4778;top:1181;width:2011;height:914">
                   <v:textbox>
                     <w:txbxContent>
                       <w:p>
                         <w:pPr>
-                          <w:overflowPunct w:val="false"/>
                           <w:spacing w:before="0" w:after="0" w:lineRule="auto" w:line="240"/>
                           <w:jc w:val="center"/>
                           <w:rPr/>
                         </w:pPr>
                         <w:r>
                           <w:rPr>
+                            <w:sz w:val="20"/>
+                            <w:b w:val="false"/>
+                            <w:u w:val="none"/>
+                            <w:dstrike w:val="false"/>
+                            <w:strike w:val="false"/>
+                            <w:i w:val="false"/>
+                            <w:vertAlign w:val="baseline"/>
+                            <w:position w:val="0"/>
                             <w:spacing w:val="0"/>
+                            <w:szCs w:val="20"/>
+                            <w:bCs w:val="false"/>
+                            <w:iCs w:val="false"/>
                             <w:smallCaps w:val="false"/>
                             <w:caps w:val="false"/>
-                            <w:iCs w:val="false"/>
-                            <w:bCs w:val="false"/>
-                            <w:szCs w:val="36"/>
-                            <w:vertAlign w:val="baseline"/>
-                            <w:position w:val="0"/>
-                            <w:sz w:val="36"/>
-                            <w:i w:val="false"/>
-                            <w:dstrike w:val="false"/>
-                            <w:strike w:val="false"/>
-                            <w:u w:val="none"/>
-                            <w:b w:val="false"/>
-                            <w:sz w:val="36"/>
-                            <w:rFonts w:asciiTheme="minorHAnsi" w:cstheme="minorBidi" w:eastAsiaTheme="minorHAnsi" w:hAnsiTheme="minorHAnsi" w:eastAsia="Calibri" w:ascii="Calibri" w:hAnsi="Calibri"/>
-                            <w:color w:val="FFFFFF"/>
+                            <w:color w:val="00000A"/>
                           </w:rPr>
                           <w:t>server</w:t>
                         </w:r>
                       </w:p>
                       <w:p>
                         <w:pPr>
-                          <w:overflowPunct w:val="false"/>
                           <w:spacing w:before="0" w:after="0" w:lineRule="auto" w:line="240"/>
                           <w:jc w:val="center"/>
                           <w:rPr/>
                         </w:pPr>
                         <w:r>
                           <w:rPr>
+                            <w:sz w:val="20"/>
+                            <w:b w:val="false"/>
+                            <w:u w:val="none"/>
+                            <w:dstrike w:val="false"/>
+                            <w:strike w:val="false"/>
+                            <w:i w:val="false"/>
+                            <w:vertAlign w:val="baseline"/>
+                            <w:position w:val="0"/>
                             <w:spacing w:val="0"/>
+                            <w:szCs w:val="20"/>
+                            <w:bCs w:val="false"/>
+                            <w:iCs w:val="false"/>
                             <w:smallCaps w:val="false"/>
                             <w:caps w:val="false"/>
-                            <w:iCs w:val="false"/>
-                            <w:bCs w:val="false"/>
-                            <w:szCs w:val="36"/>
-                            <w:vertAlign w:val="baseline"/>
-                            <w:position w:val="0"/>
-                            <w:sz w:val="36"/>
-                            <w:i w:val="false"/>
-                            <w:dstrike w:val="false"/>
-                            <w:strike w:val="false"/>
-                            <w:u w:val="none"/>
-                            <w:b w:val="false"/>
-                            <w:sz w:val="36"/>
-                            <w:rFonts w:asciiTheme="minorHAnsi" w:cstheme="minorBidi" w:eastAsiaTheme="minorHAnsi" w:hAnsiTheme="minorHAnsi" w:eastAsia="Calibri" w:ascii="Calibri" w:hAnsi="Calibri"/>
-                            <w:color w:val="FFFFFF"/>
+                            <w:color w:val="00000A"/>
                           </w:rPr>
                           <w:t>172.25.0.2</w:t>
                         </w:r>
@@ -1009,66 +1280,130 @@
                     </w:txbxContent>
                   </v:textbox>
                   <w10:wrap type="square"/>
-                  <v:fill o:detectmouseclick="t" type="solid" color2="#b07e42"/>
-                  <v:stroke color="#243f60" weight="25560" joinstyle="round" endcap="flat"/>
+                  <v:fill o:detectmouseclick="t" type="solid" color2="#8d6030"/>
+                  <v:stroke color="#3465a4" joinstyle="round" endcap="flat"/>
                 </v:rect>
-                <v:line id="shape_0" from="3174,69" to="3174,3798" stroked="t" style="position:absolute">
-                  <v:stroke color="black" weight="25560" joinstyle="round" endcap="flat"/>
+                <v:line id="shape_0" from="4161,918" to="4182,2344" stroked="t" style="position:absolute;flip:x">
+                  <v:stroke color="#3465a4" weight="36720" joinstyle="round" endcap="flat"/>
                   <v:fill o:detectmouseclick="t" on="false"/>
                 </v:line>
-                <v:line id="shape_0" from="2192,668" to="3173,668" stroked="t" style="position:absolute">
-                  <v:stroke color="black" weight="25560" joinstyle="round" endcap="flat"/>
+                <v:line id="shape_0" from="3693,2117" to="4161,2117" stroked="t" style="position:absolute;flip:x">
+                  <v:stroke color="#3465a4" weight="36720" joinstyle="round" endcap="flat"/>
                   <v:fill o:detectmouseclick="t" on="false"/>
                 </v:line>
-                <v:line id="shape_0" from="2192,3122" to="3173,3124" stroked="t" style="position:absolute">
-                  <v:stroke color="black" weight="25560" joinstyle="round" endcap="flat"/>
+                <v:line id="shape_0" from="3734,1191" to="4160,1191" stroked="t" style="position:absolute;flip:x">
+                  <v:stroke color="#3465a4" weight="36720" joinstyle="round" endcap="flat"/>
                   <v:fill o:detectmouseclick="t" on="false"/>
                 </v:line>
-                <v:line id="shape_0" from="3174,2120" to="4155,2122" stroked="t" style="position:absolute">
-                  <v:stroke color="black" weight="25560" joinstyle="round" endcap="flat"/>
+                <v:line id="shape_0" from="3935,2485" to="3941,2485" stroked="t" style="position:absolute">
+                  <v:stroke color="#3465a4" joinstyle="round" endcap="flat"/>
+                  <v:fill o:detectmouseclick="t" on="false"/>
+                </v:line>
+                <v:line id="shape_0" from="4161,1658" to="4777,1661" stroked="t" style="position:absolute">
+                  <v:stroke color="#3465a4" weight="36720" joinstyle="round" endcap="flat"/>
                   <v:fill o:detectmouseclick="t" on="false"/>
                 </v:line>
               </v:group>
             </w:pict>
           </mc:Fallback>
         </mc:AlternateContent>
-      </w:r>
-    </w:p>
-    <w:p>
-      <w:pPr>
-        <w:pStyle w:val="Caption1"/>
+        <mc:AlternateContent>
+          <mc:Choice Requires="wps">
+            <w:drawing>
+              <wp:anchor behindDoc="0" distT="0" distB="0" distL="0" distR="0" simplePos="0" locked="0" layoutInCell="1" allowOverlap="1" relativeHeight="8">
+                <wp:simplePos x="0" y="0"/>
+                <wp:positionH relativeFrom="column">
+                  <wp:posOffset>-22860</wp:posOffset>
+                </wp:positionH>
+                <wp:positionV relativeFrom="paragraph">
+                  <wp:posOffset>209550</wp:posOffset>
+                </wp:positionV>
+                <wp:extent cx="18415" cy="4445"/>
+                <wp:effectExtent l="0" t="0" r="0" b="0"/>
+                <wp:wrapNone/>
+                <wp:docPr id="7" name="Shape3"/>
+                <a:graphic xmlns:a="http://schemas.openxmlformats.org/drawingml/2006/main">
+                  <a:graphicData uri="http://schemas.microsoft.com/office/word/2010/wordprocessingShape">
+                    <wps:wsp>
+                      <wps:cNvSpPr/>
+                      <wps:spPr>
+                        <a:xfrm>
+                          <a:off x="0" y="0"/>
+                          <a:ext cx="17640" cy="3960"/>
+                        </a:xfrm>
+                        <a:prstGeom prst="rect">
+                          <a:avLst/>
+                        </a:prstGeom>
+                        <a:solidFill>
+                          <a:srgbClr val="729fcf"/>
+                        </a:solidFill>
+                        <a:ln>
+                          <a:solidFill>
+                            <a:srgbClr val="3465a4"/>
+                          </a:solidFill>
+                        </a:ln>
+                      </wps:spPr>
+                      <wps:style>
+                        <a:lnRef idx="0"/>
+                        <a:fillRef idx="0"/>
+                        <a:effectRef idx="0"/>
+                        <a:fontRef idx="minor"/>
+                      </wps:style>
+                      <wps:bodyPr/>
+                    </wps:wsp>
+                  </a:graphicData>
+                </a:graphic>
+              </wp:anchor>
+            </w:drawing>
+          </mc:Choice>
+          <mc:Fallback>
+            <w:pict>
+              <v:rect id="shape_0" ID="Shape3" fillcolor="#729fcf" stroked="t" style="position:absolute;margin-left:-1.8pt;margin-top:16.5pt;width:1.35pt;height:0.25pt">
+                <w10:wrap type="none"/>
+                <v:fill o:detectmouseclick="t" type="solid" color2="#8d6030"/>
+                <v:stroke color="#3465a4" joinstyle="round" endcap="flat"/>
+              </v:rect>
+            </w:pict>
+          </mc:Fallback>
+        </mc:AlternateContent>
+      </w:r>
+    </w:p>
+    <w:p>
+      <w:pPr>
+        <w:pStyle w:val="Heading2"/>
+        <w:rPr/>
+      </w:pPr>
+      <w:r>
+        <w:rPr/>
+        <w:t>2.2 Tools and Services</w:t>
+      </w:r>
+    </w:p>
+    <w:p>
+      <w:pPr>
+        <w:pStyle w:val="NormalWeb"/>
+        <w:spacing w:before="0" w:after="200"/>
         <w:jc w:val="both"/>
-        <w:rPr/>
-      </w:pPr>
-      <w:r>
-        <w:rPr/>
-        <w:t xml:space="preserve">Figure </w:t>
-      </w:r>
-      <w:r>
-        <w:rPr/>
-        <w:fldChar w:fldCharType="begin"/>
-      </w:r>
-      <w:r>
-        <w:instrText> SEQ Figure \* ARABIC </w:instrText>
-      </w:r>
-      <w:r>
-        <w:fldChar w:fldCharType="separate"/>
-      </w:r>
-      <w:r>
-        <w:t>1</w:t>
-      </w:r>
-      <w:r>
-        <w:fldChar w:fldCharType="end"/>
-      </w:r>
-      <w:r>
-        <w:rPr/>
-        <w:t>: TCP/IP lab network topology</w:t>
-      </w:r>
-    </w:p>
-    <w:p>
-      <w:pPr>
-        <w:pStyle w:val="NormalWeb"/>
-        <w:spacing w:beforeAutospacing="0" w:before="0" w:afterAutospacing="0" w:after="200"/>
+        <w:rPr>
+          <w:rFonts w:ascii="Times" w:hAnsi="Times"/>
+          <w:color w:val="000000"/>
+          <w:sz w:val="22"/>
+          <w:szCs w:val="22"/>
+        </w:rPr>
+      </w:pPr>
+      <w:r>
+        <w:rPr>
+          <w:rFonts w:ascii="Times" w:hAnsi="Times"/>
+          <w:color w:val="000000"/>
+          <w:sz w:val="22"/>
+          <w:szCs w:val="22"/>
+        </w:rPr>
+        <w:t>The nping utility (distributed with nmap) is available on the attacker system to send out network packets of different types and with different content.  Use “man nping” to learn about that tool.</w:t>
+      </w:r>
+    </w:p>
+    <w:p>
+      <w:pPr>
+        <w:pStyle w:val="NormalWeb"/>
+        <w:spacing w:before="0" w:after="200"/>
         <w:jc w:val="both"/>
         <w:rPr>
           <w:rFonts w:ascii="Times" w:hAnsi="Times"/>
@@ -1084,6 +1419,59 @@
           <w:sz w:val="22"/>
           <w:szCs w:val="22"/>
         </w:rPr>
+        <w:t xml:space="preserve">To simplify your attacks, the Wireshark tool can be run from the server so that you can better understand the structure of network traffic.  </w:t>
+      </w:r>
+    </w:p>
+    <w:p>
+      <w:pPr>
+        <w:pStyle w:val="NormalWeb"/>
+        <w:spacing w:before="0" w:after="200"/>
+        <w:rPr/>
+      </w:pPr>
+      <w:r>
+        <w:rPr>
+          <w:rFonts w:ascii="Times" w:hAnsi="Times"/>
+          <w:color w:val="000000"/>
+          <w:sz w:val="22"/>
+          <w:szCs w:val="22"/>
+        </w:rPr>
+        <w:t xml:space="preserve">The server runs </w:t>
+      </w:r>
+      <w:r>
+        <w:rPr>
+          <w:rFonts w:cs="Courier New" w:ascii="Courier New" w:hAnsi="Courier New"/>
+          <w:color w:val="000000"/>
+          <w:sz w:val="22"/>
+          <w:szCs w:val="22"/>
+        </w:rPr>
+        <w:t>telnet</w:t>
+      </w:r>
+      <w:r>
+        <w:rPr>
+          <w:rFonts w:ascii="Times" w:hAnsi="Times"/>
+          <w:color w:val="000000"/>
+          <w:sz w:val="22"/>
+          <w:szCs w:val="22"/>
+        </w:rPr>
+        <w:t xml:space="preserve"> and </w:t>
+      </w:r>
+      <w:r>
+        <w:rPr>
+          <w:rFonts w:cs="Courier New" w:ascii="Courier New" w:hAnsi="Courier New"/>
+          <w:color w:val="000000"/>
+          <w:sz w:val="22"/>
+          <w:szCs w:val="22"/>
+        </w:rPr>
+        <w:t>ssh</w:t>
+      </w:r>
+      <w:r>
+        <w:rPr>
+          <w:rFonts w:ascii="Times" w:hAnsi="Times"/>
+          <w:color w:val="000000"/>
+          <w:sz w:val="22"/>
+          <w:szCs w:val="22"/>
+        </w:rPr>
+        <w:t xml:space="preserve"> services.</w:t>
       </w:r>
     </w:p>
     <w:p>
@@ -1093,120 +1481,29 @@
       </w:pPr>
       <w:r>
         <w:rPr/>
-        <w:t>2.2 Tools and Services</w:t>
-      </w:r>
-    </w:p>
-    <w:p>
-      <w:pPr>
-        <w:pStyle w:val="NormalWeb"/>
-        <w:spacing w:beforeAutospacing="0" w:before="0" w:afterAutospacing="0" w:after="200"/>
+        <w:t>2.2 Note for Instructors</w:t>
+      </w:r>
+    </w:p>
+    <w:p>
+      <w:pPr>
+        <w:pStyle w:val="NormalWeb"/>
+        <w:spacing w:before="0" w:after="200"/>
         <w:jc w:val="both"/>
-        <w:rPr/>
-      </w:pPr>
-      <w:r>
-        <w:rPr>
-          <w:rFonts w:ascii="Times" w:hAnsi="Times"/>
-          <w:color w:val="000000"/>
-          <w:sz w:val="22"/>
-          <w:szCs w:val="22"/>
-        </w:rPr>
-        <w:t>The nping utility (distributed with nmap) is available on the attacker system to send out network packets of different types and with different content.  Use “man nping” to learn about that tool.</w:t>
-      </w:r>
-    </w:p>
-    <w:p>
-      <w:pPr>
-        <w:pStyle w:val="NormalWeb"/>
-        <w:spacing w:beforeAutospacing="0" w:before="0" w:afterAutospacing="0" w:after="200"/>
-        <w:jc w:val="both"/>
-        <w:rPr/>
-      </w:pPr>
-      <w:r>
-        <w:rPr>
-          <w:rFonts w:ascii="Times" w:hAnsi="Times"/>
-          <w:color w:val="000000"/>
-          <w:sz w:val="22"/>
-          <w:szCs w:val="22"/>
-        </w:rPr>
-        <w:t xml:space="preserve">To simplify your attacks, the Wireshark tool can be run from the server so that you can better understand the structure of network traffic.  </w:t>
-      </w:r>
-    </w:p>
-    <w:p>
-      <w:pPr>
-        <w:pStyle w:val="NormalWeb"/>
-        <w:spacing w:beforeAutospacing="0" w:before="0" w:afterAutospacing="0" w:after="200"/>
-        <w:rPr/>
-      </w:pPr>
-      <w:r>
-        <w:rPr>
-          <w:rFonts w:ascii="Times" w:hAnsi="Times"/>
-          <w:color w:val="000000"/>
-          <w:sz w:val="22"/>
-          <w:szCs w:val="22"/>
-        </w:rPr>
-        <w:t xml:space="preserve">The server runs </w:t>
-      </w:r>
-      <w:r>
-        <w:rPr>
-          <w:rFonts w:cs="Courier New" w:ascii="Courier New" w:hAnsi="Courier New"/>
-          <w:color w:val="000000"/>
-          <w:sz w:val="22"/>
-          <w:szCs w:val="22"/>
-        </w:rPr>
-        <w:t>telnet</w:t>
-      </w:r>
-      <w:r>
-        <w:rPr>
-          <w:rFonts w:ascii="Times" w:hAnsi="Times"/>
-          <w:color w:val="000000"/>
-          <w:sz w:val="22"/>
-          <w:szCs w:val="22"/>
-        </w:rPr>
-        <w:t xml:space="preserve"> and </w:t>
-      </w:r>
-      <w:r>
-        <w:rPr>
-          <w:rFonts w:cs="Courier New" w:ascii="Courier New" w:hAnsi="Courier New"/>
-          <w:color w:val="000000"/>
-          <w:sz w:val="22"/>
-          <w:szCs w:val="22"/>
-        </w:rPr>
-        <w:t>ssh</w:t>
-      </w:r>
-      <w:r>
-        <w:rPr>
-          <w:rFonts w:ascii="Times" w:hAnsi="Times"/>
-          <w:color w:val="000000"/>
-          <w:sz w:val="22"/>
-          <w:szCs w:val="22"/>
-        </w:rPr>
-        <w:t xml:space="preserve"> services.</w:t>
-      </w:r>
-    </w:p>
-    <w:p>
-      <w:pPr>
-        <w:pStyle w:val="Heading2"/>
-        <w:rPr/>
-      </w:pPr>
-      <w:r>
-        <w:rPr/>
-        <w:t>2.2 Note for Instructors</w:t>
-      </w:r>
-    </w:p>
-    <w:p>
-      <w:pPr>
-        <w:pStyle w:val="NormalWeb"/>
-        <w:spacing w:beforeAutospacing="0" w:before="0" w:afterAutospacing="0" w:after="200"/>
-        <w:jc w:val="both"/>
-        <w:rPr/>
-      </w:pPr>
-      <w:r>
-        <w:rPr>
-          <w:rFonts w:ascii="Times" w:hAnsi="Times"/>
-          <w:color w:val="000000"/>
-          <w:sz w:val="22"/>
-          <w:szCs w:val="22"/>
-        </w:rPr>
-        <w:t>For this lab, a lab session is desirable, especially if students are not familiar with the tools and the environments. If an instructor plans to hold a lab session, we suggest that the followings are covered in the lab session. We assume that the instructor has already covered the concepts of the attacks in the lecture, so we do not include them in the lab session.</w:t>
+        <w:rPr>
+          <w:rFonts w:ascii="Times" w:hAnsi="Times"/>
+          <w:color w:val="000000"/>
+          <w:sz w:val="22"/>
+          <w:szCs w:val="22"/>
+        </w:rPr>
+      </w:pPr>
+      <w:r>
+        <w:rPr>
+          <w:rFonts w:ascii="Times" w:hAnsi="Times"/>
+          <w:color w:val="000000"/>
+          <w:sz w:val="22"/>
+          <w:szCs w:val="22"/>
+        </w:rPr>
+        <w:t>For this lab, a lab session is desirable, especially if students are not familiar with the tools and the environments. If an instructor plans to hold a lab session, we suggest that the following are covered in the lab session. We assume that the instructor has already covered the concepts of the attacks in the lecture, so we do not include them in the lab session.</w:t>
       </w:r>
     </w:p>
     <w:p>
@@ -1216,8 +1513,13 @@
           <w:ilvl w:val="0"/>
           <w:numId w:val="1"/>
         </w:numPr>
-        <w:spacing w:beforeAutospacing="0" w:before="0" w:afterAutospacing="0" w:after="200"/>
-        <w:rPr/>
+        <w:spacing w:before="0" w:after="0"/>
+        <w:rPr>
+          <w:rFonts w:ascii="Times" w:hAnsi="Times"/>
+          <w:color w:val="000000"/>
+          <w:sz w:val="22"/>
+          <w:szCs w:val="22"/>
+        </w:rPr>
       </w:pPr>
       <w:r>
         <w:rPr>
@@ -1236,17 +1538,37 @@
           <w:ilvl w:val="0"/>
           <w:numId w:val="1"/>
         </w:numPr>
-        <w:spacing w:beforeAutospacing="0" w:before="0" w:afterAutospacing="0" w:after="200"/>
-        <w:rPr/>
-      </w:pPr>
-      <w:r>
-        <w:rPr>
-          <w:rFonts w:ascii="Times" w:hAnsi="Times"/>
-          <w:color w:val="000000"/>
-          <w:sz w:val="22"/>
-          <w:szCs w:val="22"/>
-        </w:rPr>
-        <w:t>The use of Wireshark.</w:t>
+        <w:spacing w:before="0" w:after="0"/>
+        <w:rPr/>
+      </w:pPr>
+      <w:r>
+        <w:rPr>
+          <w:rFonts w:ascii="Times" w:hAnsi="Times"/>
+          <w:color w:val="000000"/>
+          <w:sz w:val="22"/>
+          <w:szCs w:val="22"/>
+        </w:rPr>
+        <w:t xml:space="preserve">The use of Wireshark (see the </w:t>
+      </w:r>
+      <w:r>
+        <w:rPr>
+          <w:rFonts w:ascii="Times" w:hAnsi="Times"/>
+          <w:i/>
+          <w:iCs/>
+          <w:color w:val="000000"/>
+          <w:sz w:val="22"/>
+          <w:szCs w:val="22"/>
+        </w:rPr>
+        <w:t>wireshark-intro</w:t>
+      </w:r>
+      <w:r>
+        <w:rPr>
+          <w:rFonts w:ascii="Times" w:hAnsi="Times"/>
+          <w:color w:val="000000"/>
+          <w:sz w:val="22"/>
+          <w:szCs w:val="22"/>
+        </w:rPr>
+        <w:t xml:space="preserve"> lab)</w:t>
       </w:r>
     </w:p>
     <w:p>
@@ -1256,7 +1578,7 @@
           <w:ilvl w:val="0"/>
           <w:numId w:val="1"/>
         </w:numPr>
-        <w:spacing w:beforeAutospacing="0" w:before="0" w:afterAutospacing="0" w:after="200"/>
+        <w:spacing w:before="0" w:after="200"/>
         <w:rPr/>
       </w:pPr>
       <w:r>
@@ -1294,15 +1616,20 @@
       </w:pPr>
       <w:r>
         <w:rPr/>
-        <w:t>3 Lab Tasks</w:t>
-      </w:r>
-    </w:p>
-    <w:p>
-      <w:pPr>
-        <w:pStyle w:val="NormalWeb"/>
-        <w:spacing w:beforeAutospacing="0" w:before="0" w:afterAutospacing="0" w:after="200"/>
+        <w:t>3 Lab Task</w:t>
+      </w:r>
+    </w:p>
+    <w:p>
+      <w:pPr>
+        <w:pStyle w:val="NormalWeb"/>
+        <w:spacing w:before="0" w:after="200"/>
         <w:jc w:val="both"/>
-        <w:rPr/>
+        <w:rPr>
+          <w:rFonts w:ascii="Times" w:hAnsi="Times"/>
+          <w:color w:val="000000"/>
+          <w:sz w:val="22"/>
+          <w:szCs w:val="22"/>
+        </w:rPr>
       </w:pPr>
       <w:r>
         <w:rPr>
@@ -1317,10 +1644,15 @@
     <w:p>
       <w:pPr>
         <w:pStyle w:val="NormalWeb"/>
-        <w:spacing w:beforeAutospacing="0" w:before="0" w:afterAutospacing="0" w:after="200"/>
-        <w:ind w:firstLine="341"/>
+        <w:spacing w:before="0" w:after="200"/>
+        <w:ind w:left="0" w:right="0" w:firstLine="341"/>
         <w:jc w:val="both"/>
-        <w:rPr/>
+        <w:rPr>
+          <w:rFonts w:ascii="Times" w:hAnsi="Times"/>
+          <w:color w:val="000000"/>
+          <w:sz w:val="22"/>
+          <w:szCs w:val="22"/>
+        </w:rPr>
       </w:pPr>
       <w:r>
         <w:rPr>
@@ -1339,24 +1671,33 @@
       </w:pPr>
       <w:r>
         <w:rPr/>
+      </w:r>
+    </w:p>
+    <w:p>
+      <w:pPr>
+        <w:pStyle w:val="Heading2"/>
+        <w:rPr/>
+      </w:pPr>
+      <w:r>
+        <w:rPr/>
         <w:t>3.1 Task 1 : SYN Flooding Attack</w:t>
       </w:r>
     </w:p>
     <w:p>
       <w:pPr>
         <w:pStyle w:val="NormalWeb"/>
-        <w:spacing w:beforeAutospacing="0" w:before="0" w:afterAutospacing="0" w:after="200"/>
-        <w:rPr/>
-      </w:pPr>
-      <w:r>
-        <w:rPr/>
-      </w:r>
-    </w:p>
-    <w:p>
-      <w:pPr>
-        <w:pStyle w:val="NormalWeb"/>
-        <w:keepNext/>
-        <w:spacing w:beforeAutospacing="0" w:before="0" w:afterAutospacing="0" w:after="200"/>
+        <w:spacing w:before="0" w:after="200"/>
+        <w:rPr/>
+      </w:pPr>
+      <w:r>
+        <w:rPr/>
+      </w:r>
+    </w:p>
+    <w:p>
+      <w:pPr>
+        <w:pStyle w:val="NormalWeb"/>
+        <w:keepNext w:val="true"/>
+        <w:spacing w:before="0" w:after="200"/>
         <w:rPr/>
       </w:pPr>
       <w:r>
@@ -1365,9 +1706,9 @@
           <mc:Choice Requires="wpg">
             <w:drawing>
               <wp:inline distT="0" distB="0" distL="0" distR="0">
-                <wp:extent cx="5493385" cy="3094990"/>
+                <wp:extent cx="5497195" cy="3098800"/>
                 <wp:effectExtent l="0" t="0" r="0" b="0"/>
-                <wp:docPr id="4" name=""/>
+                <wp:docPr id="8" name=""/>
                 <a:graphic xmlns:a="http://schemas.openxmlformats.org/drawingml/2006/main">
                   <a:graphicData uri="http://schemas.microsoft.com/office/word/2010/wordprocessingGroup">
                     <wpg:wgp>
@@ -1375,7 +1716,7 @@
                       <wpg:grpSpPr>
                         <a:xfrm>
                           <a:off x="0" y="0"/>
-                          <a:ext cx="5492880" cy="3094200"/>
+                          <a:ext cx="5496480" cy="3098160"/>
                         </a:xfrm>
                       </wpg:grpSpPr>
                       <wps:wsp>
@@ -1383,8 +1724,11 @@
                         <wps:spPr>
                           <a:xfrm>
                             <a:off x="0" y="0"/>
-                            <a:ext cx="5492880" cy="3094200"/>
+                            <a:ext cx="5496480" cy="3098160"/>
                           </a:xfrm>
+                          <a:prstGeom prst="rect">
+                            <a:avLst/>
+                          </a:prstGeom>
                           <a:solidFill>
                             <a:srgbClr val="ffffff"/>
                           </a:solidFill>
@@ -1414,7 +1758,7 @@
                         <pic:spPr>
                           <a:xfrm>
                             <a:off x="0" y="0"/>
-                            <a:ext cx="5492880" cy="2959560"/>
+                            <a:ext cx="5496480" cy="2963520"/>
                           </a:xfrm>
                           <a:prstGeom prst="rect">
                             <a:avLst/>
@@ -1432,12 +1776,36 @@
           </mc:Choice>
           <mc:Fallback>
             <w:pict>
-              <v:group id="shape_0" style="position:absolute;margin-left:0pt;margin-top:0pt;width:432.5pt;height:243.65pt" coordorigin="0,0" coordsize="8650,4873">
-                <v:rect id="shape_0" ID="Picture 7" stroked="f" style="position:absolute;left:0;top:0;width:8649;height:4660">
-                  <v:imagedata r:id="rId4" o:detectmouseclick="t"/>
+              <v:group id="shape_0" style="position:absolute;margin-left:0pt;margin-top:-244pt;width:432.8pt;height:243.95pt" coordorigin="0,-4880" coordsize="8656,4879">
+                <v:rect id="shape_0" fillcolor="white" stroked="t" style="position:absolute;left:0;top:-4880;width:8655;height:4878;mso-position-vertical:top">
+                  <w10:wrap type="none"/>
+                  <v:fill o:detectmouseclick="t" type="solid" color2="black"/>
+                  <v:stroke color="black" joinstyle="round" endcap="flat"/>
+                </v:rect>
+                <v:shapetype id="shapetype_75" coordsize="21600,21600" o:spt="75" o:preferrelative="t" path="m@4@5l@4@11@9@11@9@5xe" filled="f" stroked="f">
+                  <v:stroke joinstyle="miter"/>
+                  <v:formulas>
+                    <v:f eqn="if lineDrawn pixelLineWidth 0"/>
+                    <v:f eqn="sum @0 1 0"/>
+                    <v:f eqn="sum 0 0 @1"/>
+                    <v:f eqn="prod @2 1 2"/>
+                    <v:f eqn="prod @3 21600 pixelWidth"/>
+                    <v:f eqn="prod @3 21600 pixelHeight"/>
+                    <v:f eqn="sum @0 0 1"/>
+                    <v:f eqn="prod @6 1 2"/>
+                    <v:f eqn="prod @7 21600 pixelWidth"/>
+                    <v:f eqn="sum @8 21600 0"/>
+                    <v:f eqn="prod @7 21600 pixelHeight"/>
+                    <v:f eqn="sum @10 21600 0"/>
+                  </v:formulas>
+                  <v:path o:extrusionok="f" gradientshapeok="t" o:connecttype="rect"/>
+                  <o:lock v:ext="edit" aspectratio="t"/>
+                </v:shapetype>
+                <v:shape id="shape_0" ID="Picture 7" stroked="f" style="position:absolute;left:0;top:-4880;width:8655;height:4666;mso-position-vertical:top" type="shapetype_75">
+                  <v:imagedata r:id="rId3" o:detectmouseclick="t"/>
                   <w10:wrap type="none"/>
                   <v:stroke color="#3465a4" joinstyle="round" endcap="flat"/>
-                </v:rect>
+                </v:shape>
               </v:group>
             </w:pict>
           </mc:Fallback>
@@ -1458,15 +1826,19 @@
         <w:fldChar w:fldCharType="begin"/>
       </w:r>
       <w:r>
+        <w:rPr/>
         <w:instrText> SEQ Figure \* ARABIC </w:instrText>
       </w:r>
       <w:r>
+        <w:rPr/>
         <w:fldChar w:fldCharType="separate"/>
       </w:r>
       <w:r>
-        <w:t>2</w:t>
-      </w:r>
-      <w:r>
+        <w:rPr/>
+        <w:t>1</w:t>
+      </w:r>
+      <w:r>
+        <w:rPr/>
         <w:fldChar w:fldCharType="end"/>
       </w:r>
       <w:r>
@@ -1477,9 +1849,14 @@
     <w:p>
       <w:pPr>
         <w:pStyle w:val="NormalWeb"/>
-        <w:spacing w:beforeAutospacing="0" w:before="0" w:afterAutospacing="0" w:after="200"/>
+        <w:spacing w:before="0" w:after="200"/>
         <w:jc w:val="both"/>
-        <w:rPr/>
+        <w:rPr>
+          <w:rFonts w:ascii="Times" w:hAnsi="Times"/>
+          <w:color w:val="000000"/>
+          <w:sz w:val="22"/>
+          <w:szCs w:val="22"/>
+        </w:rPr>
       </w:pPr>
       <w:r>
         <w:rPr>
@@ -1494,8 +1871,13 @@
     <w:p>
       <w:pPr>
         <w:pStyle w:val="NormalWeb"/>
-        <w:spacing w:beforeAutospacing="0" w:before="0" w:afterAutospacing="0" w:after="200"/>
-        <w:rPr/>
+        <w:spacing w:before="0" w:after="200"/>
+        <w:rPr>
+          <w:rFonts w:ascii="Times" w:hAnsi="Times"/>
+          <w:color w:val="000000"/>
+          <w:sz w:val="22"/>
+          <w:szCs w:val="22"/>
+        </w:rPr>
       </w:pPr>
       <w:r>
         <w:rPr>
@@ -1510,8 +1892,8 @@
     <w:p>
       <w:pPr>
         <w:pStyle w:val="NormalWeb"/>
-        <w:spacing w:beforeAutospacing="0" w:before="0" w:afterAutospacing="0" w:after="200"/>
-        <w:ind w:firstLine="341"/>
+        <w:spacing w:before="0" w:after="200"/>
+        <w:ind w:left="0" w:right="0" w:firstLine="341"/>
         <w:rPr/>
       </w:pPr>
       <w:r>
@@ -1538,7 +1920,7 @@
     <w:p>
       <w:pPr>
         <w:pStyle w:val="NormalWeb"/>
-        <w:spacing w:beforeAutospacing="0" w:before="0" w:afterAutospacing="0" w:after="200"/>
+        <w:spacing w:before="0" w:after="200"/>
         <w:jc w:val="both"/>
         <w:rPr/>
       </w:pPr>
@@ -1573,7 +1955,7 @@
     <w:p>
       <w:pPr>
         <w:pStyle w:val="NormalWeb"/>
-        <w:spacing w:beforeAutospacing="0" w:before="0" w:afterAutospacing="0" w:after="200"/>
+        <w:spacing w:before="0" w:after="200"/>
         <w:jc w:val="both"/>
         <w:rPr/>
       </w:pPr>
@@ -1584,7 +1966,7 @@
           <w:sz w:val="22"/>
           <w:szCs w:val="22"/>
         </w:rPr>
-        <w:t xml:space="preserve">In this task, you need to demonstrate the SYN flooding attack against the </w:t>
+        <w:t xml:space="preserve">In this task, you will observe some of the mechanics involved in a SYN flooding attack against the </w:t>
       </w:r>
       <w:r>
         <w:rPr>
@@ -1602,7 +1984,7 @@
           <w:sz w:val="22"/>
           <w:szCs w:val="22"/>
         </w:rPr>
-        <w:t xml:space="preserve"> protocol. Use the nping tool to conduct the attack, and then use Wireshark to capture the attacking packets. To illustrate the mechanics of the attack, you will conduct the attack one packet at a time.  Use the “-tcp”, “-flags syn” to set the SYN flag, “--source-ip rand” to pick a random source IP, “-c 1” to send one packet at a time to that IP address, and “-p 23” to select the telent protocol.”  Execute this nping command several times, and run the "</w:t>
+        <w:t xml:space="preserve"> protocol.  You will not be able to perform a complete attack due to defenses in the underlying system. Use the nping tool to conduct the attack, and then use Wireshark to capture the attacking packets. To illustrate the mechanics of the attack, you will conduct the attack one packet at a time.  Use the “-tcp”, “-flags syn” to set the SYN flag, “--source-ip rand” to pick a random source IP, “-c 1” to send one packet at a time to that IP address, and “-p 23” to select the telent protocol.”  Execute this nping command several times, and run the "</w:t>
       </w:r>
       <w:r>
         <w:rPr>
@@ -1620,310 +2002,203 @@
           <w:sz w:val="22"/>
           <w:szCs w:val="22"/>
         </w:rPr>
-        <w:t>" command on the server machine, and compare the results after sending each packet. Please also describe how you know whether the attack has potential to succeed.</w:t>
-      </w:r>
-    </w:p>
-    <w:p>
-      <w:pPr>
-        <w:pStyle w:val="NormalWeb"/>
-        <w:spacing w:beforeAutospacing="0" w:before="0" w:afterAutospacing="0" w:after="200"/>
+        <w:t>" command on the server machine, and compare the results after sending each packet. Please also describe how you might know whether the attack has the potential to succeed.</w:t>
+      </w:r>
+    </w:p>
+    <w:p>
+      <w:pPr>
+        <w:pStyle w:val="NormalWeb"/>
+        <w:spacing w:before="0" w:after="200"/>
         <w:jc w:val="both"/>
-        <w:rPr/>
-      </w:pPr>
-      <w:r>
-        <w:rPr>
-          <w:rFonts w:ascii="Times" w:hAnsi="Times"/>
-          <w:color w:val="000000"/>
-          <w:sz w:val="22"/>
-          <w:szCs w:val="22"/>
-        </w:rPr>
-        <w:t>To make your attack easier to succeed, we will shrink the size of the backlog queue to 5:</w:t>
-      </w:r>
-    </w:p>
-    <w:p>
-      <w:pPr>
-        <w:pStyle w:val="NormalWeb"/>
-        <w:spacing w:beforeAutospacing="0" w:before="0" w:afterAutospacing="0" w:after="200"/>
-        <w:ind w:firstLine="341"/>
+        <w:rPr>
+          <w:rFonts w:ascii="Times" w:hAnsi="Times"/>
+          <w:color w:val="000000"/>
+          <w:sz w:val="22"/>
+          <w:szCs w:val="22"/>
+        </w:rPr>
+      </w:pPr>
+      <w:r>
+        <w:rPr>
+          <w:rFonts w:ascii="Times" w:hAnsi="Times"/>
+          <w:color w:val="000000"/>
+          <w:sz w:val="22"/>
+          <w:szCs w:val="22"/>
+        </w:rPr>
+      </w:r>
+    </w:p>
+    <w:p>
+      <w:pPr>
+        <w:pStyle w:val="Heading2"/>
+        <w:rPr/>
+      </w:pPr>
+      <w:r>
+        <w:rPr/>
+        <w:t xml:space="preserve">3.2 Task 2 : TCP RST Attacks on </w:t>
+      </w:r>
+      <w:r>
+        <w:rPr>
+          <w:rFonts w:cs="Courier New" w:ascii="Courier New" w:hAnsi="Courier New"/>
+        </w:rPr>
+        <w:t>telnet</w:t>
+      </w:r>
+      <w:r>
+        <w:rPr/>
+        <w:t xml:space="preserve"> and </w:t>
+      </w:r>
+      <w:r>
+        <w:rPr>
+          <w:rFonts w:cs="Courier New" w:ascii="Courier New" w:hAnsi="Courier New"/>
+        </w:rPr>
+        <w:t>ssh</w:t>
+      </w:r>
+      <w:r>
+        <w:rPr/>
+        <w:t xml:space="preserve"> Connections</w:t>
+      </w:r>
+    </w:p>
+    <w:p>
+      <w:pPr>
+        <w:pStyle w:val="NormalWeb"/>
+        <w:spacing w:before="0" w:after="200"/>
         <w:jc w:val="both"/>
-        <w:rPr/>
-      </w:pPr>
-      <w:r>
-        <w:rPr>
-          <w:rFonts w:ascii="Times" w:hAnsi="Times"/>
-          <w:color w:val="000000"/>
-          <w:sz w:val="22"/>
-          <w:szCs w:val="22"/>
-        </w:rPr>
-        <w:t>sudo sysctl -w net.ipv4.tcp_max_syn_backlog=5</w:t>
-      </w:r>
-    </w:p>
-    <w:p>
-      <w:pPr>
-        <w:pStyle w:val="NormalWeb"/>
-        <w:spacing w:beforeAutospacing="0" w:before="0" w:afterAutospacing="0" w:after="200"/>
-        <w:ind w:hanging="0"/>
+        <w:rPr>
+          <w:rFonts w:ascii="Times" w:hAnsi="Times"/>
+          <w:color w:val="000000"/>
+          <w:sz w:val="22"/>
+          <w:szCs w:val="22"/>
+        </w:rPr>
+      </w:pPr>
+      <w:r>
+        <w:rPr>
+          <w:rFonts w:ascii="Times" w:hAnsi="Times"/>
+          <w:color w:val="000000"/>
+          <w:sz w:val="22"/>
+          <w:szCs w:val="22"/>
+        </w:rPr>
+        <w:t>The TCP RST Attack can terminate an established TCP connection between two victims. For example, if there is an established telnet connection (TCP) between two users A and B, attackers can spoof a RST packet from A to B, breaking this existing connection. To succeed in this attack, attackers need to correctly construct the TCP RST packet.</w:t>
+      </w:r>
+    </w:p>
+    <w:p>
+      <w:pPr>
+        <w:pStyle w:val="NormalWeb"/>
+        <w:spacing w:before="0" w:after="200"/>
         <w:jc w:val="both"/>
-        <w:rPr/>
-      </w:pPr>
-      <w:r>
-        <w:rPr>
-          <w:rFonts w:ascii="Times" w:hAnsi="Times"/>
-          <w:color w:val="000000"/>
-          <w:sz w:val="22"/>
-          <w:szCs w:val="22"/>
-        </w:rPr>
-        <w:t>Send five packets via nping and then try to telnet to the server via the user component.  Report on your success.</w:t>
-      </w:r>
-    </w:p>
-    <w:p>
-      <w:pPr>
-        <w:pStyle w:val="NormalWeb"/>
-        <w:spacing w:beforeAutospacing="0" w:before="0" w:afterAutospacing="0" w:after="200"/>
+        <w:rPr>
+          <w:rFonts w:ascii="Times" w:hAnsi="Times"/>
+          <w:color w:val="000000"/>
+          <w:sz w:val="22"/>
+          <w:szCs w:val="22"/>
+        </w:rPr>
+      </w:pPr>
+      <w:r>
+        <w:rPr>
+          <w:rFonts w:ascii="Times" w:hAnsi="Times"/>
+          <w:color w:val="000000"/>
+          <w:sz w:val="22"/>
+          <w:szCs w:val="22"/>
+        </w:rPr>
+        <w:t>In this task, you need to launch an TCP RST attack to break an existing telnet connection between the client and the server. After that, try the same attack on an ssh connection. Please describe your observations. To simplify the lab, we assume that the attacker and the victim are on the same LAN, i.e., the attacker can observe the TCP traffic between the client and the server via use of Wireshark on the server.  Note: when you use Wireshark to observe the network traffic, you should be aware that when Wireshark displays the TCP sequence number, by default, it displays the relative sequence number, which equals to the actual sequence number minus the initial sequence number. If you want to see the actual sequence number in a packet, you need to right click the TCP section of the Wireshark output, and select "Protocol Preference". In the popup window, uncheck the "Relative Sequence Number" option.</w:t>
+      </w:r>
+    </w:p>
+    <w:p>
+      <w:pPr>
+        <w:pStyle w:val="NormalWeb"/>
+        <w:spacing w:before="0" w:after="200"/>
+        <w:rPr>
+          <w:rFonts w:ascii="Times" w:hAnsi="Times"/>
+          <w:color w:val="000000"/>
+          <w:sz w:val="22"/>
+          <w:szCs w:val="22"/>
+        </w:rPr>
+      </w:pPr>
+      <w:r>
+        <w:rPr>
+          <w:rFonts w:ascii="Times" w:hAnsi="Times"/>
+          <w:color w:val="000000"/>
+          <w:sz w:val="22"/>
+          <w:szCs w:val="22"/>
+        </w:rPr>
+        <w:t>You will use packet spoofing to forge a reset packet.  Use the nping tool to create a spoofed packet with the RST flag set.  Note you will need to provide an appropriate sequence number and source port number.</w:t>
+      </w:r>
+    </w:p>
+    <w:p>
+      <w:pPr>
+        <w:pStyle w:val="NormalWeb"/>
+        <w:spacing w:before="0" w:after="200"/>
+        <w:rPr>
+          <w:rFonts w:ascii="Times" w:hAnsi="Times"/>
+          <w:color w:val="000000"/>
+        </w:rPr>
+      </w:pPr>
+      <w:r>
+        <w:rPr>
+          <w:rFonts w:ascii="Times" w:hAnsi="Times"/>
+          <w:color w:val="000000"/>
+        </w:rPr>
+      </w:r>
+    </w:p>
+    <w:p>
+      <w:pPr>
+        <w:pStyle w:val="NormalWeb"/>
+        <w:spacing w:before="0" w:after="200"/>
+        <w:rPr>
+          <w:rFonts w:ascii="Times" w:hAnsi="Times"/>
+          <w:color w:val="000000"/>
+        </w:rPr>
+      </w:pPr>
+      <w:r>
+        <w:rPr>
+          <w:rFonts w:ascii="Times" w:hAnsi="Times"/>
+          <w:color w:val="000000"/>
+        </w:rPr>
+        <w:t>3.3 Task 3 : TCP Session Hijacking</w:t>
+      </w:r>
+    </w:p>
+    <w:p>
+      <w:pPr>
+        <w:pStyle w:val="NormalWeb"/>
+        <w:spacing w:before="0" w:after="200"/>
         <w:jc w:val="both"/>
-        <w:rPr/>
-      </w:pPr>
-      <w:r>
-        <w:rPr>
-          <w:rFonts w:ascii="Times" w:hAnsi="Times"/>
-          <w:b/>
-          <w:color w:val="000000"/>
-          <w:sz w:val="22"/>
-          <w:szCs w:val="22"/>
-        </w:rPr>
-        <w:t>SYN Cookie Countermeasure:</w:t>
-      </w:r>
-      <w:r>
-        <w:rPr>
-          <w:rFonts w:ascii="Times" w:hAnsi="Times"/>
-          <w:color w:val="000000"/>
-          <w:sz w:val="22"/>
-          <w:szCs w:val="22"/>
-        </w:rPr>
-        <w:t xml:space="preserve"> If your attack seems unsuccessful, one thing that you can investigate is whether the SYN cookie mechanism is turned on. SYN cookie is a defense mechanism to counter the SYN flooding attack. The mechanism will kick in if the machine detects that it is under the SYN flooding attack. You can use the sysctl command to turn on/off the SYN cookie mechanism:</w:t>
-      </w:r>
-    </w:p>
-    <w:p>
-      <w:pPr>
-        <w:pStyle w:val="NormalWeb"/>
-        <w:spacing w:beforeAutospacing="0" w:before="0" w:afterAutospacing="0" w:after="200"/>
-        <w:ind w:left="720" w:hanging="0"/>
+        <w:rPr>
+          <w:rFonts w:ascii="Times" w:hAnsi="Times"/>
+          <w:color w:val="000000"/>
+          <w:sz w:val="22"/>
+          <w:szCs w:val="22"/>
+        </w:rPr>
+      </w:pPr>
+      <w:r>
+        <w:rPr>
+          <w:rFonts w:ascii="Times" w:hAnsi="Times"/>
+          <w:color w:val="000000"/>
+          <w:sz w:val="22"/>
+          <w:szCs w:val="22"/>
+        </w:rPr>
+        <w:t>The objective of the TCP Session Hijacking attack is to hijack an existing TCP connection (session) between two victims by injecting malicious contents into this session. If this connection is a telnet session, attackers can inject malicious commands (e.g. deleting an important file) into this session, causing the victims to execute the malicious commands. Figure 3 depicts how the attack works. In this task, you need to demonstrate how you can hijack a telnet session between two computers. Your goal is to get the telnet server to run a malicious command from you. For the simplicity of the task, we assume that the attacker and the victim are on the same LAN.</w:t>
+      </w:r>
+    </w:p>
+    <w:p>
+      <w:pPr>
+        <w:pStyle w:val="NormalWeb"/>
+        <w:spacing w:before="0" w:after="200"/>
         <w:jc w:val="both"/>
         <w:rPr/>
       </w:pPr>
       <w:r>
         <w:rPr>
+          <w:rFonts w:ascii="Times" w:hAnsi="Times"/>
+          <w:color w:val="000000"/>
+          <w:sz w:val="22"/>
+          <w:szCs w:val="22"/>
+        </w:rPr>
+        <w:t>You will again use packet spoofing (</w:t>
+      </w:r>
+      <w:r>
+        <w:rPr>
           <w:rFonts w:cs="Courier New" w:ascii="Courier New" w:hAnsi="Courier New"/>
           <w:color w:val="000000"/>
           <w:sz w:val="22"/>
           <w:szCs w:val="22"/>
         </w:rPr>
-        <w:t xml:space="preserve">sudo sysctl -a | grep cookie (Display the SYN cookie flag) </w:t>
-      </w:r>
-    </w:p>
-    <w:p>
-      <w:pPr>
-        <w:pStyle w:val="NormalWeb"/>
-        <w:spacing w:beforeAutospacing="0" w:before="0" w:afterAutospacing="0" w:after="200"/>
-        <w:ind w:left="720" w:hanging="0"/>
-        <w:jc w:val="both"/>
-        <w:rPr/>
-      </w:pPr>
-      <w:r>
-        <w:rPr>
-          <w:rFonts w:cs="Courier New" w:ascii="Courier New" w:hAnsi="Courier New"/>
-          <w:color w:val="000000"/>
-          <w:sz w:val="22"/>
-          <w:szCs w:val="22"/>
-        </w:rPr>
-        <w:t xml:space="preserve">sudo sysctl -w net.ipv4.tcp_syncookies=0 (turn off SYN cookie) </w:t>
-      </w:r>
-    </w:p>
-    <w:p>
-      <w:pPr>
-        <w:pStyle w:val="NormalWeb"/>
-        <w:spacing w:beforeAutospacing="0" w:before="0" w:afterAutospacing="0" w:after="200"/>
-        <w:ind w:left="720" w:hanging="0"/>
-        <w:jc w:val="both"/>
-        <w:rPr/>
-      </w:pPr>
-      <w:r>
-        <w:rPr>
-          <w:rFonts w:cs="Courier New" w:ascii="Courier New" w:hAnsi="Courier New"/>
-          <w:color w:val="000000"/>
-          <w:sz w:val="22"/>
-          <w:szCs w:val="22"/>
-        </w:rPr>
-        <w:t>sudo sysctl -w net.ipv4.tcp_syncookies=1 (turn on SYN cookie)</w:t>
-      </w:r>
-    </w:p>
-    <w:p>
-      <w:pPr>
-        <w:pStyle w:val="NormalWeb"/>
-        <w:spacing w:beforeAutospacing="0" w:before="0" w:afterAutospacing="0" w:after="200"/>
-        <w:jc w:val="both"/>
-        <w:rPr/>
-      </w:pPr>
-      <w:r>
-        <w:rPr>
-          <w:rFonts w:ascii="Times" w:hAnsi="Times"/>
-          <w:color w:val="000000"/>
-          <w:sz w:val="22"/>
-          <w:szCs w:val="22"/>
-        </w:rPr>
-        <w:t>Please run your attacks with the SYN cookie mechanism on and off, and compare the results. In your report, please describe why the SYN cookie can effectively protect the machine against the SYN flooding attack. How might the nping tool be used to create an actual attack (rather than sending one packet at a time?) If your instructor does not cover the mechanism in the lecture, you can find out how the SYN cookie mechanism works from the Internet.</w:t>
-      </w:r>
-    </w:p>
-    <w:p>
-      <w:pPr>
-        <w:pStyle w:val="Heading2"/>
-        <w:rPr/>
-      </w:pPr>
-      <w:r>
-        <w:rPr/>
-        <w:t xml:space="preserve">3.2 Task 2 : TCP RST Attacks on </w:t>
-      </w:r>
-      <w:r>
-        <w:rPr>
-          <w:rFonts w:cs="Courier New" w:ascii="Courier New" w:hAnsi="Courier New"/>
-        </w:rPr>
-        <w:t>telnet</w:t>
-      </w:r>
-      <w:r>
-        <w:rPr/>
-        <w:t xml:space="preserve"> and </w:t>
-      </w:r>
-      <w:r>
-        <w:rPr>
-          <w:rFonts w:cs="Courier New" w:ascii="Courier New" w:hAnsi="Courier New"/>
-        </w:rPr>
-        <w:t>ssh</w:t>
-      </w:r>
-      <w:r>
-        <w:rPr/>
-        <w:t xml:space="preserve"> Connections</w:t>
-      </w:r>
-    </w:p>
-    <w:p>
-      <w:pPr>
-        <w:pStyle w:val="NormalWeb"/>
-        <w:spacing w:beforeAutospacing="0" w:before="0" w:afterAutospacing="0" w:after="200"/>
-        <w:jc w:val="both"/>
-        <w:rPr/>
-      </w:pPr>
-      <w:r>
-        <w:rPr>
-          <w:rFonts w:ascii="Times" w:hAnsi="Times"/>
-          <w:color w:val="000000"/>
-          <w:sz w:val="22"/>
-          <w:szCs w:val="22"/>
-        </w:rPr>
-        <w:t>The TCP RST Attack can terminate an established TCP connection between two victims. For example, if there is an established telnet connection (TCP) between two users A and B, attackers can spoof a RST packet from A to B, breaking this existing connection. To succeed in this attack, attackers need to correctly construct the TCP RST packet.</w:t>
-      </w:r>
-    </w:p>
-    <w:p>
-      <w:pPr>
-        <w:pStyle w:val="NormalWeb"/>
-        <w:spacing w:beforeAutospacing="0" w:before="0" w:afterAutospacing="0" w:after="200"/>
-        <w:jc w:val="both"/>
-        <w:rPr/>
-      </w:pPr>
-      <w:r>
-        <w:rPr>
-          <w:rFonts w:ascii="Times" w:hAnsi="Times"/>
-          <w:color w:val="000000"/>
-          <w:sz w:val="22"/>
-          <w:szCs w:val="22"/>
-        </w:rPr>
-        <w:t>In this task, you need to launch an TCP RST attack to break an existing telnet connection between the client and the server. After that, try the same attack on an ssh connection. Please describe your observations. To simplify the lab, we assume that the attacker and the victim are on the same LAN, i.e., the attacker can observe the TCP traffic between the client and the server via use of Wireshark on the server.  Note: when you use Wireshark to observe the network traffic, you should be aware that when Wireshark displays the TCP sequence number, by default, it displays the relative sequence number, which equals to the actual sequence number minus the initial sequence number. If you want to see the actual sequence number in a packet, you need to right click the TCP section of the Wireshark output, and select "Protocol Preference". In the popup window, uncheck the "Relative Sequence Number" option.</w:t>
-      </w:r>
-    </w:p>
-    <w:p>
-      <w:pPr>
-        <w:pStyle w:val="NormalWeb"/>
-        <w:spacing w:beforeAutospacing="0" w:before="0" w:afterAutospacing="0" w:after="200"/>
-        <w:rPr/>
-      </w:pPr>
-      <w:r>
-        <w:rPr>
-          <w:rFonts w:ascii="Times" w:hAnsi="Times"/>
-          <w:color w:val="000000"/>
-          <w:sz w:val="22"/>
-          <w:szCs w:val="22"/>
-        </w:rPr>
-        <w:t>You will use packet spoofing to forge a reset packet.  Use the nping tool to create a spoofed packet with the RST flag set.  Note you will need to provide an appropriate sequence number and source port number.</w:t>
-      </w:r>
-    </w:p>
-    <w:p>
-      <w:pPr>
-        <w:pStyle w:val="NormalWeb"/>
-        <w:spacing w:beforeAutospacing="0" w:before="0" w:afterAutospacing="0" w:after="200"/>
-        <w:rPr>
-          <w:rFonts w:ascii="Times" w:hAnsi="Times"/>
-          <w:color w:val="000000"/>
-        </w:rPr>
-      </w:pPr>
-      <w:r>
-        <w:rPr>
-          <w:rFonts w:ascii="Times" w:hAnsi="Times"/>
-          <w:color w:val="000000"/>
-        </w:rPr>
-      </w:r>
-    </w:p>
-    <w:p>
-      <w:pPr>
-        <w:pStyle w:val="NormalWeb"/>
-        <w:spacing w:beforeAutospacing="0" w:before="0" w:afterAutospacing="0" w:after="200"/>
-        <w:rPr/>
-      </w:pPr>
-      <w:r>
-        <w:rPr>
-          <w:rFonts w:ascii="Times" w:hAnsi="Times"/>
-          <w:color w:val="000000"/>
-        </w:rPr>
-        <w:t>3.3 Task 3 : TCP Session Hijacking</w:t>
-      </w:r>
-    </w:p>
-    <w:p>
-      <w:pPr>
-        <w:pStyle w:val="NormalWeb"/>
-        <w:spacing w:beforeAutospacing="0" w:before="0" w:afterAutospacing="0" w:after="200"/>
-        <w:jc w:val="both"/>
-        <w:rPr/>
-      </w:pPr>
-      <w:r>
-        <w:rPr>
-          <w:rFonts w:ascii="Times" w:hAnsi="Times"/>
-          <w:color w:val="000000"/>
-          <w:sz w:val="22"/>
-          <w:szCs w:val="22"/>
-        </w:rPr>
-        <w:t>The objective of the TCP Session Hijacking attack is to hijack an existing TCP connection (session) between two victims by injecting malicious contents into this session. If this connection is a telnet session, attackers can inject malicious commands (e.g. deleting an important file) into this session, causing the victims to execute the malicious commands. Figure 3 depicts how the attack works. In this task, you need to demonstrate how you can hijack a telnet session between two computers. Your goal is to get the telnet server to run a malicious command from you. For the simplicity of the task, we assume that the attacker and the victim are on the same LAN.</w:t>
-      </w:r>
-    </w:p>
-    <w:p>
-      <w:pPr>
-        <w:pStyle w:val="NormalWeb"/>
-        <w:spacing w:beforeAutospacing="0" w:before="0" w:afterAutospacing="0" w:after="200"/>
-        <w:jc w:val="both"/>
-        <w:rPr/>
-      </w:pPr>
-      <w:r>
-        <w:rPr>
-          <w:rFonts w:ascii="Times" w:hAnsi="Times"/>
-          <w:color w:val="000000"/>
-          <w:sz w:val="22"/>
-          <w:szCs w:val="22"/>
-        </w:rPr>
-        <w:t>You will again use packet spoofing (</w:t>
-      </w:r>
-      <w:r>
-        <w:rPr>
-          <w:rFonts w:cs="Courier New" w:ascii="Courier New" w:hAnsi="Courier New"/>
-          <w:color w:val="000000"/>
-          <w:sz w:val="22"/>
-          <w:szCs w:val="22"/>
-        </w:rPr>
         <w:t>nping</w:t>
       </w:r>
       <w:r>
@@ -1939,8 +2214,8 @@
     <w:p>
       <w:pPr>
         <w:pStyle w:val="NormalWeb"/>
-        <w:keepNext/>
-        <w:spacing w:beforeAutospacing="0" w:before="0" w:afterAutospacing="0" w:after="200"/>
+        <w:keepNext w:val="true"/>
+        <w:spacing w:before="0" w:after="200"/>
         <w:jc w:val="both"/>
         <w:rPr/>
       </w:pPr>
@@ -1950,9 +2225,9 @@
           <mc:Choice Requires="wpg">
             <w:drawing>
               <wp:inline distT="0" distB="0" distL="0" distR="0">
-                <wp:extent cx="3023235" cy="3243580"/>
+                <wp:extent cx="3027045" cy="3247390"/>
                 <wp:effectExtent l="0" t="0" r="0" b="0"/>
-                <wp:docPr id="5" name=""/>
+                <wp:docPr id="9" name=""/>
                 <a:graphic xmlns:a="http://schemas.openxmlformats.org/drawingml/2006/main">
                   <a:graphicData uri="http://schemas.microsoft.com/office/word/2010/wordprocessingGroup">
                     <wpg:wgp>
@@ -1960,7 +2235,7 @@
                       <wpg:grpSpPr>
                         <a:xfrm>
                           <a:off x="0" y="0"/>
-                          <a:ext cx="3022560" cy="3242880"/>
+                          <a:ext cx="3026520" cy="3246840"/>
                         </a:xfrm>
                       </wpg:grpSpPr>
                       <wps:wsp>
@@ -1968,7 +2243,7 @@
                         <wps:spPr>
                           <a:xfrm>
                             <a:off x="0" y="0"/>
-                            <a:ext cx="3022560" cy="3242880"/>
+                            <a:ext cx="3026520" cy="3246840"/>
                           </a:xfrm>
                           <a:prstGeom prst="rect">
                             <a:avLst/>
@@ -1992,13 +2267,13 @@
                           <pic:cNvPicPr/>
                         </pic:nvPicPr>
                         <pic:blipFill>
-                          <a:blip r:embed="rId5"/>
+                          <a:blip r:embed="rId4"/>
                           <a:stretch/>
                         </pic:blipFill>
                         <pic:spPr>
                           <a:xfrm>
                             <a:off x="0" y="0"/>
-                            <a:ext cx="2611080" cy="3209760"/>
+                            <a:ext cx="2615040" cy="3213720"/>
                           </a:xfrm>
                           <a:prstGeom prst="rect">
                             <a:avLst/>
@@ -2016,17 +2291,17 @@
           </mc:Choice>
           <mc:Fallback>
             <w:pict>
-              <v:group id="shape_0" style="position:absolute;margin-left:0pt;margin-top:0pt;width:238pt;height:255.35pt" coordorigin="0,0" coordsize="4760,5107">
-                <v:rect id="shape_0" stroked="f" style="position:absolute;left:0;top:0;width:4759;height:5106">
+              <v:group id="shape_0" style="position:absolute;margin-left:0pt;margin-top:-255.7pt;width:238.3pt;height:255.65pt" coordorigin="0,-5114" coordsize="4766,5113">
+                <v:rect id="shape_0" stroked="f" style="position:absolute;left:0;top:-5114;width:4765;height:5112;mso-position-vertical:top">
                   <w10:wrap type="none"/>
                   <v:fill o:detectmouseclick="t" on="false"/>
                   <v:stroke color="#3465a4" joinstyle="round" endcap="flat"/>
                 </v:rect>
-                <v:rect id="shape_0" ID="Picture 1" stroked="f" style="position:absolute;left:0;top:0;width:4111;height:5054">
-                  <v:imagedata r:id="rId6" o:detectmouseclick="t"/>
+                <v:shape id="shape_0" ID="Picture 1" stroked="f" style="position:absolute;left:0;top:-5114;width:4117;height:5060;mso-position-vertical:top" type="shapetype_75">
+                  <v:imagedata r:id="rId4" o:detectmouseclick="t"/>
                   <w10:wrap type="none"/>
                   <v:stroke color="#3465a4" joinstyle="round" endcap="flat"/>
-                </v:rect>
+                </v:shape>
               </v:group>
             </w:pict>
           </mc:Fallback>
@@ -2048,15 +2323,19 @@
         <w:fldChar w:fldCharType="begin"/>
       </w:r>
       <w:r>
+        <w:rPr/>
         <w:instrText> SEQ Figure \* ARABIC </w:instrText>
       </w:r>
       <w:r>
+        <w:rPr/>
         <w:fldChar w:fldCharType="separate"/>
       </w:r>
       <w:r>
-        <w:t>3</w:t>
-      </w:r>
-      <w:r>
+        <w:rPr/>
+        <w:t>2</w:t>
+      </w:r>
+      <w:r>
+        <w:rPr/>
         <w:fldChar w:fldCharType="end"/>
       </w:r>
       <w:r>
@@ -2066,6 +2345,29 @@
     </w:p>
     <w:p>
       <w:pPr>
+        <w:pStyle w:val="Normal"/>
+        <w:jc w:val="both"/>
+        <w:rPr>
+          <w:rFonts w:ascii="Times" w:hAnsi="Times" w:eastAsia="Times New Roman" w:cs="Times New Roman"/>
+          <w:color w:val="000000"/>
+          <w:sz w:val="22"/>
+          <w:szCs w:val="22"/>
+          <w:lang w:val="en-US" w:eastAsia="en-US" w:bidi="ar-SA"/>
+        </w:rPr>
+      </w:pPr>
+      <w:r>
+        <w:rPr>
+          <w:rFonts w:eastAsia="Times New Roman" w:cs="Times New Roman" w:ascii="Times" w:hAnsi="Times"/>
+          <w:color w:val="000000"/>
+          <w:sz w:val="22"/>
+          <w:szCs w:val="22"/>
+          <w:lang w:val="en-US" w:eastAsia="en-US" w:bidi="ar-SA"/>
+        </w:rPr>
+        <w:t>After the client telnet session is hijacked, that terminal may freeze.  You’ve been given two client terminals, and can create more using “moreterm.py tcpip client”.</w:t>
+      </w:r>
+    </w:p>
+    <w:p>
+      <w:pPr>
         <w:pStyle w:val="Heading2"/>
         <w:rPr/>
       </w:pPr>
@@ -2077,9 +2379,14 @@
     <w:p>
       <w:pPr>
         <w:pStyle w:val="NormalWeb"/>
-        <w:spacing w:beforeAutospacing="0" w:before="0" w:afterAutospacing="0" w:after="200"/>
+        <w:spacing w:before="0" w:after="200"/>
         <w:jc w:val="both"/>
-        <w:rPr/>
+        <w:rPr>
+          <w:rFonts w:ascii="Times" w:hAnsi="Times"/>
+          <w:color w:val="000000"/>
+          <w:sz w:val="22"/>
+          <w:szCs w:val="22"/>
+        </w:rPr>
       </w:pPr>
       <w:r>
         <w:rPr>
@@ -2094,10 +2401,15 @@
     <w:p>
       <w:pPr>
         <w:pStyle w:val="NormalWeb"/>
-        <w:spacing w:beforeAutospacing="0" w:before="0" w:afterAutospacing="0" w:after="200"/>
-        <w:ind w:firstLine="341"/>
+        <w:spacing w:before="0" w:after="200"/>
+        <w:ind w:left="0" w:right="0" w:firstLine="341"/>
         <w:jc w:val="both"/>
-        <w:rPr/>
+        <w:rPr>
+          <w:rFonts w:ascii="Times" w:hAnsi="Times"/>
+          <w:color w:val="000000"/>
+          <w:sz w:val="22"/>
+          <w:szCs w:val="22"/>
+        </w:rPr>
       </w:pPr>
       <w:r>
         <w:rPr>
@@ -2112,10 +2424,15 @@
     <w:p>
       <w:pPr>
         <w:pStyle w:val="NormalWeb"/>
-        <w:spacing w:beforeAutospacing="0" w:before="0" w:afterAutospacing="0" w:after="200"/>
-        <w:ind w:firstLine="341"/>
+        <w:spacing w:before="0" w:after="200"/>
+        <w:ind w:left="0" w:right="0" w:firstLine="341"/>
         <w:jc w:val="both"/>
-        <w:rPr/>
+        <w:rPr>
+          <w:rFonts w:ascii="Times" w:hAnsi="Times"/>
+          <w:color w:val="000000"/>
+          <w:sz w:val="22"/>
+          <w:szCs w:val="22"/>
+        </w:rPr>
       </w:pPr>
       <w:r>
         <w:rPr>
@@ -2130,7 +2447,7 @@
     <w:p>
       <w:pPr>
         <w:pStyle w:val="NormalWeb"/>
-        <w:spacing w:beforeAutospacing="0" w:before="0" w:afterAutospacing="0" w:after="200"/>
+        <w:spacing w:before="0" w:after="200"/>
         <w:rPr>
           <w:rFonts w:ascii="Times" w:hAnsi="Times"/>
           <w:color w:val="000000"/>
@@ -2150,7 +2467,7 @@
     <w:p>
       <w:pPr>
         <w:pStyle w:val="NormalWeb"/>
-        <w:spacing w:beforeAutospacing="0" w:before="0" w:afterAutospacing="0" w:after="200"/>
+        <w:spacing w:before="0" w:after="200"/>
         <w:rPr>
           <w:rFonts w:ascii="Times" w:hAnsi="Times"/>
           <w:color w:val="000000"/>
@@ -2170,7 +2487,7 @@
     <w:p>
       <w:pPr>
         <w:pStyle w:val="NormalWeb"/>
-        <w:spacing w:beforeAutospacing="0" w:before="0" w:afterAutospacing="0" w:after="200"/>
+        <w:spacing w:before="0" w:after="200"/>
         <w:rPr>
           <w:rFonts w:ascii="Times" w:hAnsi="Times"/>
           <w:color w:val="000000"/>
@@ -2188,7 +2505,7 @@
         <mc:AlternateContent>
           <mc:Choice Requires="wps">
             <w:drawing>
-              <wp:anchor behindDoc="0" distT="0" distB="0" distL="114300" distR="114300" simplePos="0" locked="0" layoutInCell="1" allowOverlap="1" relativeHeight="3" wp14:anchorId="4355E786">
+              <wp:anchor behindDoc="0" distT="0" distB="0" distL="114300" distR="120015" simplePos="0" locked="0" layoutInCell="1" allowOverlap="1" relativeHeight="9">
                 <wp:simplePos x="0" y="0"/>
                 <wp:positionH relativeFrom="column">
                   <wp:posOffset>1240155</wp:posOffset>
@@ -2196,10 +2513,10 @@
                 <wp:positionV relativeFrom="paragraph">
                   <wp:posOffset>1579880</wp:posOffset>
                 </wp:positionV>
-                <wp:extent cx="3564255" cy="299085"/>
-                <wp:effectExtent l="0" t="0" r="5715" b="0"/>
+                <wp:extent cx="3568065" cy="302895"/>
+                <wp:effectExtent l="0" t="0" r="0" b="0"/>
                 <wp:wrapNone/>
-                <wp:docPr id="6" name="Text Box 2"/>
+                <wp:docPr id="10" name="Text Box 2"/>
                 <a:graphic xmlns:a="http://schemas.openxmlformats.org/drawingml/2006/main">
                   <a:graphicData uri="http://schemas.microsoft.com/office/word/2010/wordprocessingShape">
                     <wps:wsp>
@@ -2207,7 +2524,7 @@
                       <wps:spPr>
                         <a:xfrm>
                           <a:off x="0" y="0"/>
-                          <a:ext cx="3563640" cy="298440"/>
+                          <a:ext cx="3567600" cy="302400"/>
                         </a:xfrm>
                         <a:prstGeom prst="rect">
                           <a:avLst/>
@@ -2253,7 +2570,7 @@
           </mc:Choice>
           <mc:Fallback>
             <w:pict>
-              <v:rect id="shape_0" ID="Text Box 2" fillcolor="white" stroked="f" style="position:absolute;margin-left:97.65pt;margin-top:124.4pt;width:280.55pt;height:23.45pt" wp14:anchorId="4355E786">
+              <v:rect id="shape_0" ID="Text Box 2" fillcolor="white" stroked="f" style="position:absolute;margin-left:97.65pt;margin-top:124.4pt;width:280.85pt;height:23.75pt">
                 <w10:wrap type="square"/>
                 <v:fill o:detectmouseclick="t" type="solid" color2="black"/>
                 <v:stroke color="#3465a4" weight="9360" joinstyle="round" endcap="flat"/>
@@ -2290,7 +2607,7 @@
             <wp:extent cx="6059805" cy="1584960"/>
             <wp:effectExtent l="0" t="0" r="0" b="0"/>
             <wp:wrapSquare wrapText="largest"/>
-            <wp:docPr id="8" name="Image1" descr=""/>
+            <wp:docPr id="12" name="Image1" descr=""/>
             <wp:cNvGraphicFramePr>
               <a:graphicFrameLocks xmlns:a="http://schemas.openxmlformats.org/drawingml/2006/main" noChangeAspect="1"/>
             </wp:cNvGraphicFramePr>
@@ -2298,13 +2615,13 @@
               <a:graphicData uri="http://schemas.openxmlformats.org/drawingml/2006/picture">
                 <pic:pic xmlns:pic="http://schemas.openxmlformats.org/drawingml/2006/picture">
                   <pic:nvPicPr>
-                    <pic:cNvPr id="8" name="Image1" descr=""/>
+                    <pic:cNvPr id="12" name="Image1" descr=""/>
                     <pic:cNvPicPr>
                       <a:picLocks noChangeAspect="1" noChangeArrowheads="1"/>
                     </pic:cNvPicPr>
                   </pic:nvPicPr>
                   <pic:blipFill>
-                    <a:blip r:embed="rId7"/>
+                    <a:blip r:embed="rId5"/>
                     <a:stretch>
                       <a:fillRect/>
                     </a:stretch>
@@ -2328,28 +2645,28 @@
     <w:p>
       <w:pPr>
         <w:pStyle w:val="NormalWeb"/>
-        <w:spacing w:beforeAutospacing="0" w:before="0" w:afterAutospacing="0" w:after="200"/>
-        <w:rPr>
-          <w:rFonts w:ascii="Times" w:hAnsi="Times"/>
-          <w:color w:val="000000"/>
-          <w:sz w:val="22"/>
-          <w:szCs w:val="22"/>
-        </w:rPr>
-      </w:pPr>
-      <w:r>
-        <w:rPr>
-          <w:rFonts w:ascii="Times" w:hAnsi="Times"/>
-          <w:color w:val="000000"/>
-          <w:sz w:val="22"/>
-          <w:szCs w:val="22"/>
-        </w:rPr>
-      </w:r>
-    </w:p>
-    <w:p>
-      <w:pPr>
-        <w:pStyle w:val="NormalWeb"/>
-        <w:keepNext/>
-        <w:spacing w:beforeAutospacing="0" w:before="0" w:afterAutospacing="0" w:after="200"/>
+        <w:spacing w:before="0" w:after="200"/>
+        <w:rPr>
+          <w:rFonts w:ascii="Times" w:hAnsi="Times"/>
+          <w:color w:val="000000"/>
+          <w:sz w:val="22"/>
+          <w:szCs w:val="22"/>
+        </w:rPr>
+      </w:pPr>
+      <w:r>
+        <w:rPr>
+          <w:rFonts w:ascii="Times" w:hAnsi="Times"/>
+          <w:color w:val="000000"/>
+          <w:sz w:val="22"/>
+          <w:szCs w:val="22"/>
+        </w:rPr>
+      </w:r>
+    </w:p>
+    <w:p>
+      <w:pPr>
+        <w:pStyle w:val="NormalWeb"/>
+        <w:keepNext w:val="true"/>
+        <w:spacing w:before="0" w:after="200"/>
         <w:rPr/>
       </w:pPr>
       <w:r>
@@ -2358,9 +2675,9 @@
           <mc:Choice Requires="wpg">
             <w:drawing>
               <wp:inline distT="0" distB="0" distL="0" distR="0">
-                <wp:extent cx="5493385" cy="758825"/>
+                <wp:extent cx="5497195" cy="762635"/>
                 <wp:effectExtent l="0" t="0" r="0" b="0"/>
-                <wp:docPr id="11" name=""/>
+                <wp:docPr id="15" name=""/>
                 <a:graphic xmlns:a="http://schemas.openxmlformats.org/drawingml/2006/main">
                   <a:graphicData uri="http://schemas.microsoft.com/office/word/2010/wordprocessingGroup">
                     <wpg:wgp>
@@ -2368,7 +2685,7 @@
                       <wpg:grpSpPr>
                         <a:xfrm>
                           <a:off x="0" y="0"/>
-                          <a:ext cx="5492880" cy="758160"/>
+                          <a:ext cx="5496480" cy="762120"/>
                         </a:xfrm>
                       </wpg:grpSpPr>
                       <wps:wsp>
@@ -2376,8 +2693,11 @@
                         <wps:spPr>
                           <a:xfrm>
                             <a:off x="0" y="0"/>
-                            <a:ext cx="5492880" cy="758160"/>
+                            <a:ext cx="5496480" cy="762120"/>
                           </a:xfrm>
+                          <a:prstGeom prst="rect">
+                            <a:avLst/>
+                          </a:prstGeom>
                           <a:solidFill>
                             <a:srgbClr val="ffffff"/>
                           </a:solidFill>
@@ -2401,13 +2721,13 @@
                           <pic:cNvPicPr/>
                         </pic:nvPicPr>
                         <pic:blipFill>
-                          <a:blip r:embed="rId8"/>
+                          <a:blip r:embed="rId6"/>
                           <a:stretch/>
                         </pic:blipFill>
                         <pic:spPr>
                           <a:xfrm>
                             <a:off x="0" y="19080"/>
-                            <a:ext cx="5492880" cy="488160"/>
+                            <a:ext cx="5496480" cy="488160"/>
                           </a:xfrm>
                           <a:prstGeom prst="rect">
                             <a:avLst/>
@@ -2425,12 +2745,17 @@
           </mc:Choice>
           <mc:Fallback>
             <w:pict>
-              <v:group id="shape_0" style="position:absolute;margin-left:0pt;margin-top:0pt;width:432.5pt;height:59.7pt" coordorigin="0,0" coordsize="8650,1194">
-                <v:rect id="shape_0" ID="Picture 12" stroked="f" style="position:absolute;left:0;top:30;width:8649;height:768">
-                  <v:imagedata r:id="rId8" o:detectmouseclick="t"/>
+              <v:group id="shape_0" style="position:absolute;margin-left:0pt;margin-top:-60.05pt;width:432.8pt;height:60pt" coordorigin="0,-1201" coordsize="8656,1200">
+                <v:rect id="shape_0" fillcolor="white" stroked="t" style="position:absolute;left:0;top:-1201;width:8655;height:1199;mso-position-vertical:top">
+                  <w10:wrap type="none"/>
+                  <v:fill o:detectmouseclick="t" type="solid" color2="black"/>
+                  <v:stroke color="black" joinstyle="round" endcap="flat"/>
+                </v:rect>
+                <v:shape id="shape_0" ID="Picture 12" stroked="f" style="position:absolute;left:0;top:-1171;width:8655;height:768;mso-position-vertical:top" type="shapetype_75">
+                  <v:imagedata r:id="rId6" o:detectmouseclick="t"/>
                   <w10:wrap type="none"/>
                   <v:stroke color="#3465a4" joinstyle="round" endcap="flat"/>
-                </v:rect>
+                </v:shape>
               </v:group>
             </w:pict>
           </mc:Fallback>
@@ -2438,7 +2763,7 @@
         <mc:AlternateContent>
           <mc:Choice Requires="wps">
             <w:drawing>
-              <wp:anchor behindDoc="0" distT="0" distB="0" distL="114300" distR="114300" simplePos="0" locked="0" layoutInCell="1" allowOverlap="1" relativeHeight="4" wp14:anchorId="0E1C8072">
+              <wp:anchor behindDoc="0" distT="0" distB="3810" distL="114300" distR="120015" simplePos="0" locked="0" layoutInCell="1" allowOverlap="1" relativeHeight="7">
                 <wp:simplePos x="0" y="0"/>
                 <wp:positionH relativeFrom="column">
                   <wp:posOffset>1282700</wp:posOffset>
@@ -2446,10 +2771,10 @@
                 <wp:positionV relativeFrom="paragraph">
                   <wp:posOffset>506095</wp:posOffset>
                 </wp:positionV>
-                <wp:extent cx="3563620" cy="269875"/>
-                <wp:effectExtent l="0" t="0" r="5715" b="3810"/>
+                <wp:extent cx="3567430" cy="273685"/>
+                <wp:effectExtent l="0" t="0" r="0" b="0"/>
                 <wp:wrapNone/>
-                <wp:docPr id="9" name="Text Box 2"/>
+                <wp:docPr id="13" name="Text Box 2"/>
                 <a:graphic xmlns:a="http://schemas.openxmlformats.org/drawingml/2006/main">
                   <a:graphicData uri="http://schemas.microsoft.com/office/word/2010/wordprocessingShape">
                     <wps:wsp>
@@ -2457,7 +2782,7 @@
                       <wps:spPr>
                         <a:xfrm>
                           <a:off x="0" y="0"/>
-                          <a:ext cx="3562920" cy="269280"/>
+                          <a:ext cx="3566880" cy="272880"/>
                         </a:xfrm>
                         <a:prstGeom prst="rect">
                           <a:avLst/>
@@ -2503,7 +2828,7 @@
           </mc:Choice>
           <mc:Fallback>
             <w:pict>
-              <v:rect id="shape_0" ID="Text Box 2" fillcolor="white" stroked="f" style="position:absolute;margin-left:101pt;margin-top:39.85pt;width:280.5pt;height:21.15pt" wp14:anchorId="0E1C8072">
+              <v:rect id="shape_0" ID="Text Box 2" fillcolor="white" stroked="f" style="position:absolute;margin-left:101pt;margin-top:39.85pt;width:280.8pt;height:21.45pt">
                 <w10:wrap type="square"/>
                 <v:fill o:detectmouseclick="t" type="solid" color2="black"/>
                 <v:stroke color="#3465a4" weight="9360" joinstyle="round" endcap="flat"/>
@@ -2545,15 +2870,19 @@
         <w:fldChar w:fldCharType="begin"/>
       </w:r>
       <w:r>
+        <w:rPr/>
         <w:instrText> SEQ Figure \* ARABIC </w:instrText>
       </w:r>
       <w:r>
+        <w:rPr/>
         <w:fldChar w:fldCharType="separate"/>
       </w:r>
       <w:r>
-        <w:t>4</w:t>
-      </w:r>
-      <w:r>
+        <w:rPr/>
+        <w:t>3</w:t>
+      </w:r>
+      <w:r>
+        <w:rPr/>
         <w:fldChar w:fldCharType="end"/>
       </w:r>
       <w:r>
@@ -2574,10 +2903,15 @@
     <w:p>
       <w:pPr>
         <w:pStyle w:val="NormalWeb"/>
-        <w:spacing w:beforeAutospacing="0" w:before="0" w:afterAutospacing="0" w:after="200"/>
-        <w:ind w:firstLine="341"/>
+        <w:spacing w:before="0" w:after="200"/>
+        <w:ind w:left="0" w:right="0" w:firstLine="341"/>
         <w:jc w:val="both"/>
-        <w:rPr/>
+        <w:rPr>
+          <w:rFonts w:ascii="Times" w:hAnsi="Times"/>
+          <w:color w:val="000000"/>
+          <w:sz w:val="22"/>
+          <w:szCs w:val="22"/>
+        </w:rPr>
       </w:pPr>
       <w:r>
         <w:rPr>
@@ -2592,8 +2926,13 @@
     <w:p>
       <w:pPr>
         <w:pStyle w:val="NormalWeb"/>
-        <w:spacing w:beforeAutospacing="0" w:before="0" w:afterAutospacing="0" w:after="200"/>
-        <w:rPr/>
+        <w:spacing w:before="0" w:after="200"/>
+        <w:rPr>
+          <w:rFonts w:ascii="Times" w:hAnsi="Times"/>
+          <w:color w:val="000000"/>
+          <w:sz w:val="22"/>
+          <w:szCs w:val="22"/>
+        </w:rPr>
       </w:pPr>
       <w:r>
         <w:rPr>
@@ -2617,9 +2956,14 @@
     <w:p>
       <w:pPr>
         <w:pStyle w:val="NormalWeb"/>
-        <w:spacing w:beforeAutospacing="0" w:before="0" w:afterAutospacing="0" w:after="200"/>
+        <w:spacing w:before="0" w:after="200"/>
         <w:jc w:val="both"/>
-        <w:rPr/>
+        <w:rPr>
+          <w:rFonts w:ascii="Times" w:hAnsi="Times"/>
+          <w:color w:val="000000"/>
+          <w:sz w:val="22"/>
+          <w:szCs w:val="22"/>
+        </w:rPr>
       </w:pPr>
       <w:r>
         <w:rPr>
@@ -2643,8 +2987,13 @@
     <w:p>
       <w:pPr>
         <w:pStyle w:val="NormalWeb"/>
-        <w:spacing w:beforeAutospacing="0" w:before="0" w:afterAutospacing="0" w:after="200"/>
-        <w:rPr/>
+        <w:spacing w:before="0" w:after="200"/>
+        <w:rPr>
+          <w:rFonts w:ascii="Times" w:hAnsi="Times"/>
+          <w:color w:val="000000"/>
+          <w:sz w:val="22"/>
+          <w:szCs w:val="22"/>
+        </w:rPr>
       </w:pPr>
       <w:r>
         <w:rPr>
@@ -2668,8 +3017,13 @@
     <w:p>
       <w:pPr>
         <w:pStyle w:val="NormalWeb"/>
-        <w:spacing w:beforeAutospacing="0" w:before="0" w:afterAutospacing="0" w:after="200"/>
-        <w:rPr/>
+        <w:spacing w:before="0" w:after="200"/>
+        <w:rPr>
+          <w:rFonts w:ascii="Times" w:hAnsi="Times"/>
+          <w:color w:val="000000"/>
+          <w:sz w:val="22"/>
+          <w:szCs w:val="22"/>
+        </w:rPr>
       </w:pPr>
       <w:r>
         <w:rPr>
@@ -2693,9 +3047,14 @@
     <w:p>
       <w:pPr>
         <w:pStyle w:val="NormalWeb"/>
-        <w:spacing w:beforeAutospacing="0" w:before="0" w:afterAutospacing="0" w:after="200"/>
-        <w:ind w:firstLine="341"/>
-        <w:rPr/>
+        <w:spacing w:before="0" w:after="200"/>
+        <w:ind w:left="0" w:right="0" w:firstLine="341"/>
+        <w:rPr>
+          <w:rFonts w:ascii="Times" w:hAnsi="Times"/>
+          <w:color w:val="000000"/>
+          <w:sz w:val="22"/>
+          <w:szCs w:val="22"/>
+        </w:rPr>
       </w:pPr>
       <w:r>
         <w:rPr>
@@ -2710,8 +3069,8 @@
     <w:p>
       <w:pPr>
         <w:pStyle w:val="NormalWeb"/>
-        <w:spacing w:beforeAutospacing="0" w:before="0" w:afterAutospacing="0" w:after="200"/>
-        <w:ind w:firstLine="341"/>
+        <w:spacing w:before="0" w:after="200"/>
+        <w:ind w:left="0" w:right="0" w:firstLine="341"/>
         <w:jc w:val="both"/>
         <w:rPr/>
       </w:pPr>
@@ -2728,29 +3087,37 @@
     <w:p>
       <w:pPr>
         <w:pStyle w:val="NormalWeb"/>
-        <w:spacing w:beforeAutospacing="0" w:before="0" w:afterAutospacing="0" w:after="200"/>
-        <w:ind w:firstLine="341"/>
+        <w:spacing w:before="0" w:after="200"/>
+        <w:ind w:left="0" w:right="0" w:firstLine="341"/>
         <w:jc w:val="both"/>
-        <w:rPr/>
-      </w:pPr>
-      <w:r>
-        <w:rPr>
-          <w:rFonts w:ascii="Times" w:hAnsi="Times"/>
-          <w:color w:val="000000"/>
-          <w:sz w:val="22"/>
-          <w:szCs w:val="22"/>
-        </w:rPr>
-        <w:t>The description above shows how you can set up a reverse shell if you have the access to the target machine, which is the telnet server in our setup, but in this task, you do not have such an access. Your task is to launch an TCP session hijacking attack on an existing telnet session between a user and the target server. You need to inject your malicious command into the hijacked session, so you can get a reverse shell on the target server.  For this, you will require two virtual terminals connected to the attacker machine (one to run netcat, the other to send your spoofed packet).  Get an additional terminal from the Linux terminal window from which your ran the “start.py” command.  From there type:</w:t>
-      </w:r>
-    </w:p>
-    <w:p>
-      <w:pPr>
-        <w:pStyle w:val="NormalWeb"/>
-        <w:spacing w:beforeAutospacing="0" w:before="0" w:afterAutospacing="0" w:after="200"/>
-        <w:ind w:firstLine="341"/>
+        <w:rPr>
+          <w:rFonts w:ascii="Times" w:hAnsi="Times"/>
+          <w:color w:val="000000"/>
+          <w:sz w:val="22"/>
+          <w:szCs w:val="22"/>
+        </w:rPr>
+      </w:pPr>
+      <w:r>
+        <w:rPr>
+          <w:rFonts w:ascii="Times" w:hAnsi="Times"/>
+          <w:color w:val="000000"/>
+          <w:sz w:val="22"/>
+          <w:szCs w:val="22"/>
+        </w:rPr>
+        <w:t>The description above shows how you can set up a reverse shell if you have the access to the target machine, which is the telnet server in our setup, but in this task, you must assume that you do not have such an access. Your task is to launch an TCP session hijacking attack on an existing telnet session between a user and the target server. You need to inject your malicious command into the hijacked session, so you can get a reverse shell on the target server.  For this, you will require two virtual terminals connected to the attacker machine (one to run netcat, the other to send your spoofed packet).  You have been given 2 terminals.  You may get an additional terminal from the Linux terminal window from which your ran the “labtainer” command.  From there type:</w:t>
+      </w:r>
+    </w:p>
+    <w:p>
+      <w:pPr>
+        <w:pStyle w:val="NormalWeb"/>
+        <w:spacing w:before="0" w:after="200"/>
+        <w:ind w:left="0" w:right="0" w:firstLine="341"/>
         <w:jc w:val="both"/>
         <w:rPr>
           <w:rFonts w:ascii="Courier" w:hAnsi="Courier"/>
+          <w:color w:val="000000"/>
+          <w:sz w:val="22"/>
+          <w:szCs w:val="22"/>
         </w:rPr>
       </w:pPr>
       <w:r>
@@ -2766,8 +3133,8 @@
     <w:p>
       <w:pPr>
         <w:pStyle w:val="NormalWeb"/>
-        <w:spacing w:beforeAutospacing="0" w:before="0" w:afterAutospacing="0" w:after="200"/>
-        <w:ind w:firstLine="341"/>
+        <w:spacing w:before="0" w:after="200"/>
+        <w:ind w:left="0" w:right="0" w:firstLine="341"/>
         <w:jc w:val="both"/>
         <w:rPr>
           <w:rFonts w:ascii="Times" w:hAnsi="Times"/>
@@ -2788,24 +3155,34 @@
     <w:p>
       <w:pPr>
         <w:pStyle w:val="NormalWeb"/>
-        <w:spacing w:beforeAutospacing="0" w:before="0" w:afterAutospacing="0" w:after="200"/>
-        <w:rPr/>
-      </w:pPr>
-      <w:r>
+        <w:spacing w:before="0" w:after="200"/>
         <w:rPr>
           <w:rFonts w:ascii="Times" w:hAnsi="Times"/>
           <w:color w:val="000000"/>
           <w:sz w:val="28"/>
           <w:szCs w:val="28"/>
         </w:rPr>
+      </w:pPr>
+      <w:r>
+        <w:rPr>
+          <w:rFonts w:ascii="Times" w:hAnsi="Times"/>
+          <w:color w:val="000000"/>
+          <w:sz w:val="28"/>
+          <w:szCs w:val="28"/>
+        </w:rPr>
         <w:t>4 Lab Report</w:t>
       </w:r>
     </w:p>
     <w:p>
       <w:pPr>
         <w:pStyle w:val="NormalWeb"/>
-        <w:spacing w:beforeAutospacing="0" w:before="0" w:afterAutospacing="0" w:after="200"/>
-        <w:rPr/>
+        <w:spacing w:before="0" w:after="200"/>
+        <w:rPr>
+          <w:rFonts w:ascii="Times" w:hAnsi="Times"/>
+          <w:color w:val="000000"/>
+          <w:sz w:val="22"/>
+          <w:szCs w:val="22"/>
+        </w:rPr>
       </w:pPr>
       <w:r>
         <w:rPr>
@@ -2820,9 +3197,14 @@
     <w:p>
       <w:pPr>
         <w:pStyle w:val="NormalWeb"/>
-        <w:spacing w:beforeAutospacing="0" w:before="0" w:afterAutospacing="0" w:after="200"/>
-        <w:ind w:left="720" w:hanging="0"/>
-        <w:rPr/>
+        <w:spacing w:before="0" w:after="200"/>
+        <w:ind w:left="720" w:right="0" w:hanging="0"/>
+        <w:rPr>
+          <w:rFonts w:ascii="Times" w:hAnsi="Times"/>
+          <w:color w:val="000000"/>
+          <w:sz w:val="22"/>
+          <w:szCs w:val="22"/>
+        </w:rPr>
       </w:pPr>
       <w:r>
         <w:rPr>
@@ -2846,10 +3228,15 @@
     <w:p>
       <w:pPr>
         <w:pStyle w:val="NormalWeb"/>
-        <w:spacing w:beforeAutospacing="0" w:before="0" w:afterAutospacing="0" w:after="200"/>
-        <w:ind w:left="720" w:hanging="0"/>
+        <w:spacing w:before="0" w:after="200"/>
+        <w:ind w:left="720" w:right="0" w:hanging="0"/>
         <w:jc w:val="both"/>
-        <w:rPr/>
+        <w:rPr>
+          <w:rFonts w:ascii="Times" w:hAnsi="Times"/>
+          <w:color w:val="000000"/>
+          <w:sz w:val="22"/>
+          <w:szCs w:val="22"/>
+        </w:rPr>
       </w:pPr>
       <w:r>
         <w:rPr>
@@ -2887,25 +3274,7 @@
           <w:sz w:val="22"/>
           <w:szCs w:val="22"/>
         </w:rPr>
-        <w:t xml:space="preserve">If you edited your lab report on a separate system, copy it back to the Linux system at the location identified when you started the lab, and do this before running the </w:t>
-      </w:r>
-      <w:r>
-        <w:rPr>
-          <w:rFonts w:ascii="Times" w:hAnsi="Times"/>
-          <w:color w:val="000000"/>
-          <w:sz w:val="22"/>
-          <w:szCs w:val="22"/>
-        </w:rPr>
-        <w:t>stoplab</w:t>
-      </w:r>
-      <w:r>
-        <w:rPr>
-          <w:rFonts w:ascii="Times" w:hAnsi="Times"/>
-          <w:color w:val="000000"/>
-          <w:sz w:val="22"/>
-          <w:szCs w:val="22"/>
-        </w:rPr>
-        <w:t xml:space="preserve"> command.</w:t>
+        <w:t>If you edited your lab report on a separate system, copy it back to the Linux system at the location identified when you started the lab, and do this before running the stoplab command.</w:t>
       </w:r>
     </w:p>
     <w:p>
@@ -2931,7 +3300,7 @@
     <w:p>
       <w:pPr>
         <w:pStyle w:val="NormalWeb"/>
-        <w:ind w:left="720" w:hanging="0"/>
+        <w:ind w:left="720" w:right="0" w:hanging="0"/>
         <w:rPr>
           <w:rFonts w:ascii="Courier New" w:hAnsi="Courier New" w:cs="Courier New"/>
           <w:color w:val="000000"/>
@@ -2946,16 +3315,7 @@
           <w:sz w:val="22"/>
           <w:szCs w:val="22"/>
         </w:rPr>
-        <w:t>stoplab</w:t>
-      </w:r>
-      <w:r>
-        <w:rPr>
-          <w:rFonts w:cs="Courier New" w:ascii="Courier New" w:hAnsi="Courier New"/>
-          <w:color w:val="000000"/>
-          <w:sz w:val="22"/>
-          <w:szCs w:val="22"/>
-        </w:rPr>
-        <w:t xml:space="preserve"> tcpip</w:t>
+        <w:t xml:space="preserve">stoplab </w:t>
       </w:r>
     </w:p>
     <w:p>
@@ -2998,7 +3358,7 @@
       <w:pgNumType w:fmt="decimal"/>
       <w:formProt w:val="false"/>
       <w:textDirection w:val="lrTb"/>
-      <w:docGrid w:type="default" w:linePitch="360" w:charSpace="4294965247"/>
+      <w:docGrid w:type="default" w:linePitch="360" w:charSpace="0"/>
     </w:sectPr>
   </w:body>
 </w:document>
@@ -3135,10 +3495,7 @@
       <w:lvlText w:val=""/>
       <w:lvlJc w:val="left"/>
       <w:pPr>
-        <w:tabs>
-          <w:tab w:val="num" w:pos="432"/>
-        </w:tabs>
-        <w:ind w:left="432" w:hanging="432"/>
+        <w:ind w:left="0" w:hanging="0"/>
       </w:pPr>
     </w:lvl>
     <w:lvl w:ilvl="1">
@@ -3148,10 +3505,7 @@
       <w:lvlText w:val=""/>
       <w:lvlJc w:val="left"/>
       <w:pPr>
-        <w:tabs>
-          <w:tab w:val="num" w:pos="576"/>
-        </w:tabs>
-        <w:ind w:left="576" w:hanging="576"/>
+        <w:ind w:left="0" w:hanging="0"/>
       </w:pPr>
     </w:lvl>
     <w:lvl w:ilvl="2">
@@ -3161,10 +3515,7 @@
       <w:lvlText w:val=""/>
       <w:lvlJc w:val="left"/>
       <w:pPr>
-        <w:tabs>
-          <w:tab w:val="num" w:pos="720"/>
-        </w:tabs>
-        <w:ind w:left="720" w:hanging="720"/>
+        <w:ind w:left="0" w:hanging="0"/>
       </w:pPr>
     </w:lvl>
     <w:lvl w:ilvl="3">
@@ -3174,10 +3525,7 @@
       <w:lvlText w:val=""/>
       <w:lvlJc w:val="left"/>
       <w:pPr>
-        <w:tabs>
-          <w:tab w:val="num" w:pos="864"/>
-        </w:tabs>
-        <w:ind w:left="864" w:hanging="864"/>
+        <w:ind w:left="0" w:hanging="0"/>
       </w:pPr>
     </w:lvl>
     <w:lvl w:ilvl="4">
@@ -3187,10 +3535,7 @@
       <w:lvlText w:val=""/>
       <w:lvlJc w:val="left"/>
       <w:pPr>
-        <w:tabs>
-          <w:tab w:val="num" w:pos="1008"/>
-        </w:tabs>
-        <w:ind w:left="1008" w:hanging="1008"/>
+        <w:ind w:left="0" w:hanging="0"/>
       </w:pPr>
     </w:lvl>
     <w:lvl w:ilvl="5">
@@ -3200,10 +3545,7 @@
       <w:lvlText w:val=""/>
       <w:lvlJc w:val="left"/>
       <w:pPr>
-        <w:tabs>
-          <w:tab w:val="num" w:pos="1152"/>
-        </w:tabs>
-        <w:ind w:left="1152" w:hanging="1152"/>
+        <w:ind w:left="0" w:hanging="0"/>
       </w:pPr>
     </w:lvl>
     <w:lvl w:ilvl="6">
@@ -3213,10 +3555,7 @@
       <w:lvlText w:val=""/>
       <w:lvlJc w:val="left"/>
       <w:pPr>
-        <w:tabs>
-          <w:tab w:val="num" w:pos="1296"/>
-        </w:tabs>
-        <w:ind w:left="1296" w:hanging="1296"/>
+        <w:ind w:left="0" w:hanging="0"/>
       </w:pPr>
     </w:lvl>
     <w:lvl w:ilvl="7">
@@ -3226,10 +3565,7 @@
       <w:lvlText w:val=""/>
       <w:lvlJc w:val="left"/>
       <w:pPr>
-        <w:tabs>
-          <w:tab w:val="num" w:pos="1440"/>
-        </w:tabs>
-        <w:ind w:left="1440" w:hanging="1440"/>
+        <w:ind w:left="0" w:hanging="0"/>
       </w:pPr>
     </w:lvl>
     <w:lvl w:ilvl="8">
@@ -3239,10 +3575,7 @@
       <w:lvlText w:val=""/>
       <w:lvlJc w:val="left"/>
       <w:pPr>
-        <w:tabs>
-          <w:tab w:val="num" w:pos="1584"/>
-        </w:tabs>
-        <w:ind w:left="1584" w:hanging="1584"/>
+        <w:ind w:left="0" w:hanging="0"/>
       </w:pPr>
     </w:lvl>
   </w:abstractNum>
@@ -3260,7 +3593,8 @@
   <w:docDefaults>
     <w:rPrDefault>
       <w:rPr>
-        <w:rFonts w:ascii="Calibri" w:hAnsi="Calibri" w:eastAsia="Calibri" w:cs="" w:asciiTheme="minorHAnsi" w:cstheme="minorBidi" w:eastAsiaTheme="minorHAnsi" w:hAnsiTheme="minorHAnsi"/>
+        <w:rFonts w:ascii="Calibri" w:hAnsi="Calibri" w:eastAsia="Calibri" w:cs="DejaVu Sans"/>
+        <w:sz w:val="20"/>
         <w:szCs w:val="22"/>
         <w:lang w:val="en" w:eastAsia="en-US" w:bidi="ar-SA"/>
       </w:rPr>
@@ -3269,157 +3603,20 @@
       <w:pPr/>
     </w:pPrDefault>
   </w:docDefaults>
-  <w:latentStyles w:defLockedState="0" w:defUIPriority="99" w:defSemiHidden="1" w:defUnhideWhenUsed="1" w:defQFormat="0" w:count="267">
-    <w:lsdException w:name="Normal" w:uiPriority="0" w:semiHidden="0" w:unhideWhenUsed="0" w:qFormat="1"/>
-    <w:lsdException w:name="heading 1" w:uiPriority="9" w:semiHidden="0" w:unhideWhenUsed="0" w:qFormat="1"/>
-    <w:lsdException w:name="heading 2" w:uiPriority="9" w:qFormat="1"/>
-    <w:lsdException w:name="heading 3" w:uiPriority="9" w:qFormat="1"/>
-    <w:lsdException w:name="heading 4" w:uiPriority="9" w:qFormat="1"/>
-    <w:lsdException w:name="heading 5" w:uiPriority="9" w:qFormat="1"/>
-    <w:lsdException w:name="heading 6" w:uiPriority="9" w:qFormat="1"/>
-    <w:lsdException w:name="heading 7" w:uiPriority="9" w:qFormat="1"/>
-    <w:lsdException w:name="heading 8" w:uiPriority="9" w:qFormat="1"/>
-    <w:lsdException w:name="heading 9" w:uiPriority="9" w:qFormat="1"/>
-    <w:lsdException w:name="toc 1" w:uiPriority="39"/>
-    <w:lsdException w:name="toc 2" w:uiPriority="39"/>
-    <w:lsdException w:name="toc 3" w:uiPriority="39"/>
-    <w:lsdException w:name="toc 4" w:uiPriority="39"/>
-    <w:lsdException w:name="toc 5" w:uiPriority="39"/>
-    <w:lsdException w:name="toc 6" w:uiPriority="39"/>
-    <w:lsdException w:name="toc 7" w:uiPriority="39"/>
-    <w:lsdException w:name="toc 8" w:uiPriority="39"/>
-    <w:lsdException w:name="toc 9" w:uiPriority="39"/>
-    <w:lsdException w:name="caption" w:uiPriority="35" w:qFormat="1"/>
-    <w:lsdException w:name="Title" w:uiPriority="10" w:semiHidden="0" w:unhideWhenUsed="0" w:qFormat="1"/>
-    <w:lsdException w:name="Default Paragraph Font" w:uiPriority="1"/>
-    <w:lsdException w:name="Subtitle" w:uiPriority="11" w:semiHidden="0" w:unhideWhenUsed="0" w:qFormat="1"/>
-    <w:lsdException w:name="Strong" w:uiPriority="22" w:semiHidden="0" w:unhideWhenUsed="0" w:qFormat="1"/>
-    <w:lsdException w:name="Emphasis" w:uiPriority="20" w:semiHidden="0" w:unhideWhenUsed="0" w:qFormat="1"/>
-    <w:lsdException w:name="Table Grid" w:uiPriority="59" w:semiHidden="0" w:unhideWhenUsed="0"/>
-    <w:lsdException w:name="Placeholder Text" w:unhideWhenUsed="0"/>
-    <w:lsdException w:name="No Spacing" w:uiPriority="1" w:semiHidden="0" w:unhideWhenUsed="0" w:qFormat="1"/>
-    <w:lsdException w:name="Light Shading" w:uiPriority="60" w:semiHidden="0" w:unhideWhenUsed="0"/>
-    <w:lsdException w:name="Light List" w:uiPriority="61" w:semiHidden="0" w:unhideWhenUsed="0"/>
-    <w:lsdException w:name="Light Grid" w:uiPriority="62" w:semiHidden="0" w:unhideWhenUsed="0"/>
-    <w:lsdException w:name="Medium Shading 1" w:uiPriority="63" w:semiHidden="0" w:unhideWhenUsed="0"/>
-    <w:lsdException w:name="Medium Shading 2" w:uiPriority="64" w:semiHidden="0" w:unhideWhenUsed="0"/>
-    <w:lsdException w:name="Medium List 1" w:uiPriority="65" w:semiHidden="0" w:unhideWhenUsed="0"/>
-    <w:lsdException w:name="Medium List 2" w:uiPriority="66" w:semiHidden="0" w:unhideWhenUsed="0"/>
-    <w:lsdException w:name="Medium Grid 1" w:uiPriority="67" w:semiHidden="0" w:unhideWhenUsed="0"/>
-    <w:lsdException w:name="Medium Grid 2" w:uiPriority="68" w:semiHidden="0" w:unhideWhenUsed="0"/>
-    <w:lsdException w:name="Medium Grid 3" w:uiPriority="69" w:semiHidden="0" w:unhideWhenUsed="0"/>
-    <w:lsdException w:name="Dark List" w:uiPriority="70" w:semiHidden="0" w:unhideWhenUsed="0"/>
-    <w:lsdException w:name="Colorful Shading" w:uiPriority="71" w:semiHidden="0" w:unhideWhenUsed="0"/>
-    <w:lsdException w:name="Colorful List" w:uiPriority="72" w:semiHidden="0" w:unhideWhenUsed="0"/>
-    <w:lsdException w:name="Colorful Grid" w:uiPriority="73" w:semiHidden="0" w:unhideWhenUsed="0"/>
-    <w:lsdException w:name="Light Shading Accent 1" w:uiPriority="60" w:semiHidden="0" w:unhideWhenUsed="0"/>
-    <w:lsdException w:name="Light List Accent 1" w:uiPriority="61" w:semiHidden="0" w:unhideWhenUsed="0"/>
-    <w:lsdException w:name="Light Grid Accent 1" w:uiPriority="62" w:semiHidden="0" w:unhideWhenUsed="0"/>
-    <w:lsdException w:name="Medium Shading 1 Accent 1" w:uiPriority="63" w:semiHidden="0" w:unhideWhenUsed="0"/>
-    <w:lsdException w:name="Medium Shading 2 Accent 1" w:uiPriority="64" w:semiHidden="0" w:unhideWhenUsed="0"/>
-    <w:lsdException w:name="Medium List 1 Accent 1" w:uiPriority="65" w:semiHidden="0" w:unhideWhenUsed="0"/>
-    <w:lsdException w:name="Revision" w:unhideWhenUsed="0"/>
-    <w:lsdException w:name="List Paragraph" w:uiPriority="34" w:semiHidden="0" w:unhideWhenUsed="0" w:qFormat="1"/>
-    <w:lsdException w:name="Quote" w:uiPriority="29" w:semiHidden="0" w:unhideWhenUsed="0" w:qFormat="1"/>
-    <w:lsdException w:name="Intense Quote" w:uiPriority="30" w:semiHidden="0" w:unhideWhenUsed="0" w:qFormat="1"/>
-    <w:lsdException w:name="Medium List 2 Accent 1" w:uiPriority="66" w:semiHidden="0" w:unhideWhenUsed="0"/>
-    <w:lsdException w:name="Medium Grid 1 Accent 1" w:uiPriority="67" w:semiHidden="0" w:unhideWhenUsed="0"/>
-    <w:lsdException w:name="Medium Grid 2 Accent 1" w:uiPriority="68" w:semiHidden="0" w:unhideWhenUsed="0"/>
-    <w:lsdException w:name="Medium Grid 3 Accent 1" w:uiPriority="69" w:semiHidden="0" w:unhideWhenUsed="0"/>
-    <w:lsdException w:name="Dark List Accent 1" w:uiPriority="70" w:semiHidden="0" w:unhideWhenUsed="0"/>
-    <w:lsdException w:name="Colorful Shading Accent 1" w:uiPriority="71" w:semiHidden="0" w:unhideWhenUsed="0"/>
-    <w:lsdException w:name="Colorful List Accent 1" w:uiPriority="72" w:semiHidden="0" w:unhideWhenUsed="0"/>
-    <w:lsdException w:name="Colorful Grid Accent 1" w:uiPriority="73" w:semiHidden="0" w:unhideWhenUsed="0"/>
-    <w:lsdException w:name="Light Shading Accent 2" w:uiPriority="60" w:semiHidden="0" w:unhideWhenUsed="0"/>
-    <w:lsdException w:name="Light List Accent 2" w:uiPriority="61" w:semiHidden="0" w:unhideWhenUsed="0"/>
-    <w:lsdException w:name="Light Grid Accent 2" w:uiPriority="62" w:semiHidden="0" w:unhideWhenUsed="0"/>
-    <w:lsdException w:name="Medium Shading 1 Accent 2" w:uiPriority="63" w:semiHidden="0" w:unhideWhenUsed="0"/>
-    <w:lsdException w:name="Medium Shading 2 Accent 2" w:uiPriority="64" w:semiHidden="0" w:unhideWhenUsed="0"/>
-    <w:lsdException w:name="Medium List 1 Accent 2" w:uiPriority="65" w:semiHidden="0" w:unhideWhenUsed="0"/>
-    <w:lsdException w:name="Medium List 2 Accent 2" w:uiPriority="66" w:semiHidden="0" w:unhideWhenUsed="0"/>
-    <w:lsdException w:name="Medium Grid 1 Accent 2" w:uiPriority="67" w:semiHidden="0" w:unhideWhenUsed="0"/>
-    <w:lsdException w:name="Medium Grid 2 Accent 2" w:uiPriority="68" w:semiHidden="0" w:unhideWhenUsed="0"/>
-    <w:lsdException w:name="Medium Grid 3 Accent 2" w:uiPriority="69" w:semiHidden="0" w:unhideWhenUsed="0"/>
-    <w:lsdException w:name="Dark List Accent 2" w:uiPriority="70" w:semiHidden="0" w:unhideWhenUsed="0"/>
-    <w:lsdException w:name="Colorful Shading Accent 2" w:uiPriority="71" w:semiHidden="0" w:unhideWhenUsed="0"/>
-    <w:lsdException w:name="Colorful List Accent 2" w:uiPriority="72" w:semiHidden="0" w:unhideWhenUsed="0"/>
-    <w:lsdException w:name="Colorful Grid Accent 2" w:uiPriority="73" w:semiHidden="0" w:unhideWhenUsed="0"/>
-    <w:lsdException w:name="Light Shading Accent 3" w:uiPriority="60" w:semiHidden="0" w:unhideWhenUsed="0"/>
-    <w:lsdException w:name="Light List Accent 3" w:uiPriority="61" w:semiHidden="0" w:unhideWhenUsed="0"/>
-    <w:lsdException w:name="Light Grid Accent 3" w:uiPriority="62" w:semiHidden="0" w:unhideWhenUsed="0"/>
-    <w:lsdException w:name="Medium Shading 1 Accent 3" w:uiPriority="63" w:semiHidden="0" w:unhideWhenUsed="0"/>
-    <w:lsdException w:name="Medium Shading 2 Accent 3" w:uiPriority="64" w:semiHidden="0" w:unhideWhenUsed="0"/>
-    <w:lsdException w:name="Medium List 1 Accent 3" w:uiPriority="65" w:semiHidden="0" w:unhideWhenUsed="0"/>
-    <w:lsdException w:name="Medium List 2 Accent 3" w:uiPriority="66" w:semiHidden="0" w:unhideWhenUsed="0"/>
-    <w:lsdException w:name="Medium Grid 1 Accent 3" w:uiPriority="67" w:semiHidden="0" w:unhideWhenUsed="0"/>
-    <w:lsdException w:name="Medium Grid 2 Accent 3" w:uiPriority="68" w:semiHidden="0" w:unhideWhenUsed="0"/>
-    <w:lsdException w:name="Medium Grid 3 Accent 3" w:uiPriority="69" w:semiHidden="0" w:unhideWhenUsed="0"/>
-    <w:lsdException w:name="Dark List Accent 3" w:uiPriority="70" w:semiHidden="0" w:unhideWhenUsed="0"/>
-    <w:lsdException w:name="Colorful Shading Accent 3" w:uiPriority="71" w:semiHidden="0" w:unhideWhenUsed="0"/>
-    <w:lsdException w:name="Colorful List Accent 3" w:uiPriority="72" w:semiHidden="0" w:unhideWhenUsed="0"/>
-    <w:lsdException w:name="Colorful Grid Accent 3" w:uiPriority="73" w:semiHidden="0" w:unhideWhenUsed="0"/>
-    <w:lsdException w:name="Light Shading Accent 4" w:uiPriority="60" w:semiHidden="0" w:unhideWhenUsed="0"/>
-    <w:lsdException w:name="Light List Accent 4" w:uiPriority="61" w:semiHidden="0" w:unhideWhenUsed="0"/>
-    <w:lsdException w:name="Light Grid Accent 4" w:uiPriority="62" w:semiHidden="0" w:unhideWhenUsed="0"/>
-    <w:lsdException w:name="Medium Shading 1 Accent 4" w:uiPriority="63" w:semiHidden="0" w:unhideWhenUsed="0"/>
-    <w:lsdException w:name="Medium Shading 2 Accent 4" w:uiPriority="64" w:semiHidden="0" w:unhideWhenUsed="0"/>
-    <w:lsdException w:name="Medium List 1 Accent 4" w:uiPriority="65" w:semiHidden="0" w:unhideWhenUsed="0"/>
-    <w:lsdException w:name="Medium List 2 Accent 4" w:uiPriority="66" w:semiHidden="0" w:unhideWhenUsed="0"/>
-    <w:lsdException w:name="Medium Grid 1 Accent 4" w:uiPriority="67" w:semiHidden="0" w:unhideWhenUsed="0"/>
-    <w:lsdException w:name="Medium Grid 2 Accent 4" w:uiPriority="68" w:semiHidden="0" w:unhideWhenUsed="0"/>
-    <w:lsdException w:name="Medium Grid 3 Accent 4" w:uiPriority="69" w:semiHidden="0" w:unhideWhenUsed="0"/>
-    <w:lsdException w:name="Dark List Accent 4" w:uiPriority="70" w:semiHidden="0" w:unhideWhenUsed="0"/>
-    <w:lsdException w:name="Colorful Shading Accent 4" w:uiPriority="71" w:semiHidden="0" w:unhideWhenUsed="0"/>
-    <w:lsdException w:name="Colorful List Accent 4" w:uiPriority="72" w:semiHidden="0" w:unhideWhenUsed="0"/>
-    <w:lsdException w:name="Colorful Grid Accent 4" w:uiPriority="73" w:semiHidden="0" w:unhideWhenUsed="0"/>
-    <w:lsdException w:name="Light Shading Accent 5" w:uiPriority="60" w:semiHidden="0" w:unhideWhenUsed="0"/>
-    <w:lsdException w:name="Light List Accent 5" w:uiPriority="61" w:semiHidden="0" w:unhideWhenUsed="0"/>
-    <w:lsdException w:name="Light Grid Accent 5" w:uiPriority="62" w:semiHidden="0" w:unhideWhenUsed="0"/>
-    <w:lsdException w:name="Medium Shading 1 Accent 5" w:uiPriority="63" w:semiHidden="0" w:unhideWhenUsed="0"/>
-    <w:lsdException w:name="Medium Shading 2 Accent 5" w:uiPriority="64" w:semiHidden="0" w:unhideWhenUsed="0"/>
-    <w:lsdException w:name="Medium List 1 Accent 5" w:uiPriority="65" w:semiHidden="0" w:unhideWhenUsed="0"/>
-    <w:lsdException w:name="Medium List 2 Accent 5" w:uiPriority="66" w:semiHidden="0" w:unhideWhenUsed="0"/>
-    <w:lsdException w:name="Medium Grid 1 Accent 5" w:uiPriority="67" w:semiHidden="0" w:unhideWhenUsed="0"/>
-    <w:lsdException w:name="Medium Grid 2 Accent 5" w:uiPriority="68" w:semiHidden="0" w:unhideWhenUsed="0"/>
-    <w:lsdException w:name="Medium Grid 3 Accent 5" w:uiPriority="69" w:semiHidden="0" w:unhideWhenUsed="0"/>
-    <w:lsdException w:name="Dark List Accent 5" w:uiPriority="70" w:semiHidden="0" w:unhideWhenUsed="0"/>
-    <w:lsdException w:name="Colorful Shading Accent 5" w:uiPriority="71" w:semiHidden="0" w:unhideWhenUsed="0"/>
-    <w:lsdException w:name="Colorful List Accent 5" w:uiPriority="72" w:semiHidden="0" w:unhideWhenUsed="0"/>
-    <w:lsdException w:name="Colorful Grid Accent 5" w:uiPriority="73" w:semiHidden="0" w:unhideWhenUsed="0"/>
-    <w:lsdException w:name="Light Shading Accent 6" w:uiPriority="60" w:semiHidden="0" w:unhideWhenUsed="0"/>
-    <w:lsdException w:name="Light List Accent 6" w:uiPriority="61" w:semiHidden="0" w:unhideWhenUsed="0"/>
-    <w:lsdException w:name="Light Grid Accent 6" w:uiPriority="62" w:semiHidden="0" w:unhideWhenUsed="0"/>
-    <w:lsdException w:name="Medium Shading 1 Accent 6" w:uiPriority="63" w:semiHidden="0" w:unhideWhenUsed="0"/>
-    <w:lsdException w:name="Medium Shading 2 Accent 6" w:uiPriority="64" w:semiHidden="0" w:unhideWhenUsed="0"/>
-    <w:lsdException w:name="Medium List 1 Accent 6" w:uiPriority="65" w:semiHidden="0" w:unhideWhenUsed="0"/>
-    <w:lsdException w:name="Medium List 2 Accent 6" w:uiPriority="66" w:semiHidden="0" w:unhideWhenUsed="0"/>
-    <w:lsdException w:name="Medium Grid 1 Accent 6" w:uiPriority="67" w:semiHidden="0" w:unhideWhenUsed="0"/>
-    <w:lsdException w:name="Medium Grid 2 Accent 6" w:uiPriority="68" w:semiHidden="0" w:unhideWhenUsed="0"/>
-    <w:lsdException w:name="Medium Grid 3 Accent 6" w:uiPriority="69" w:semiHidden="0" w:unhideWhenUsed="0"/>
-    <w:lsdException w:name="Dark List Accent 6" w:uiPriority="70" w:semiHidden="0" w:unhideWhenUsed="0"/>
-    <w:lsdException w:name="Colorful Shading Accent 6" w:uiPriority="71" w:semiHidden="0" w:unhideWhenUsed="0"/>
-    <w:lsdException w:name="Colorful List Accent 6" w:uiPriority="72" w:semiHidden="0" w:unhideWhenUsed="0"/>
-    <w:lsdException w:name="Colorful Grid Accent 6" w:uiPriority="73" w:semiHidden="0" w:unhideWhenUsed="0"/>
-    <w:lsdException w:name="Subtle Emphasis" w:uiPriority="19" w:semiHidden="0" w:unhideWhenUsed="0" w:qFormat="1"/>
-    <w:lsdException w:name="Intense Emphasis" w:uiPriority="21" w:semiHidden="0" w:unhideWhenUsed="0" w:qFormat="1"/>
-    <w:lsdException w:name="Subtle Reference" w:uiPriority="31" w:semiHidden="0" w:unhideWhenUsed="0" w:qFormat="1"/>
-    <w:lsdException w:name="Intense Reference" w:uiPriority="32" w:semiHidden="0" w:unhideWhenUsed="0" w:qFormat="1"/>
-    <w:lsdException w:name="Book Title" w:uiPriority="33" w:semiHidden="0" w:unhideWhenUsed="0" w:qFormat="1"/>
-    <w:lsdException w:name="Bibliography" w:uiPriority="37"/>
-    <w:lsdException w:name="TOC Heading" w:uiPriority="39" w:qFormat="1"/>
-  </w:latentStyles>
-  <w:style w:type="paragraph" w:styleId="Normal" w:default="1">
+  <w:style w:type="paragraph" w:styleId="Normal">
     <w:name w:val="Normal"/>
     <w:qFormat/>
     <w:pPr>
       <w:widowControl/>
+      <w:overflowPunct w:val="false"/>
       <w:bidi w:val="0"/>
       <w:spacing w:lineRule="auto" w:line="276" w:before="0" w:after="200"/>
       <w:jc w:val="left"/>
     </w:pPr>
     <w:rPr>
-      <w:rFonts w:ascii="Calibri" w:hAnsi="Calibri" w:eastAsia="Calibri" w:cs="" w:asciiTheme="minorHAnsi" w:cstheme="minorBidi" w:eastAsiaTheme="minorHAnsi" w:hAnsiTheme="minorHAnsi"/>
+      <w:rFonts w:ascii="Calibri" w:hAnsi="Calibri" w:eastAsia="Calibri" w:cs="DejaVu Sans"/>
       <w:color w:val="00000A"/>
+      <w:kern w:val="0"/>
       <w:sz w:val="22"/>
       <w:szCs w:val="22"/>
       <w:lang w:val="en" w:eastAsia="en-US" w:bidi="ar-SA"/>
@@ -3429,21 +3626,18 @@
     <w:name w:val="Heading 1"/>
     <w:basedOn w:val="Normal"/>
     <w:next w:val="Normal"/>
-    <w:link w:val="Heading1Char"/>
-    <w:uiPriority w:val="9"/>
-    <w:qFormat/>
-    <w:rsid w:val="00df6dbd"/>
+    <w:qFormat/>
     <w:pPr>
-      <w:keepNext/>
+      <w:keepNext w:val="true"/>
       <w:keepLines/>
       <w:spacing w:before="480" w:after="0"/>
       <w:outlineLvl w:val="0"/>
     </w:pPr>
     <w:rPr>
-      <w:rFonts w:ascii="Cambria" w:hAnsi="Cambria" w:eastAsia="" w:cs="" w:asciiTheme="majorHAnsi" w:cstheme="majorBidi" w:eastAsiaTheme="majorEastAsia" w:hAnsiTheme="majorHAnsi"/>
+      <w:rFonts w:ascii="Cambria" w:hAnsi="Cambria" w:eastAsia="Calibri" w:cs="DejaVu Sans"/>
       <w:b/>
       <w:bCs/>
-      <w:color w:val="365F91" w:themeColor="accent1" w:themeShade="bf"/>
+      <w:color w:val="365F91"/>
       <w:sz w:val="28"/>
       <w:szCs w:val="28"/>
     </w:rPr>
@@ -3452,76 +3646,59 @@
     <w:name w:val="Heading 2"/>
     <w:basedOn w:val="Normal"/>
     <w:next w:val="Normal"/>
-    <w:link w:val="Heading2Char"/>
-    <w:uiPriority w:val="9"/>
-    <w:unhideWhenUsed/>
-    <w:qFormat/>
-    <w:rsid w:val="00df6dbd"/>
+    <w:qFormat/>
     <w:pPr>
-      <w:keepNext/>
+      <w:keepNext w:val="true"/>
       <w:keepLines/>
       <w:spacing w:before="200" w:after="0"/>
       <w:outlineLvl w:val="1"/>
     </w:pPr>
     <w:rPr>
-      <w:rFonts w:ascii="Cambria" w:hAnsi="Cambria" w:eastAsia="" w:cs="" w:asciiTheme="majorHAnsi" w:cstheme="majorBidi" w:eastAsiaTheme="majorEastAsia" w:hAnsiTheme="majorHAnsi"/>
+      <w:rFonts w:ascii="Cambria" w:hAnsi="Cambria" w:eastAsia="Calibri" w:cs="DejaVu Sans"/>
       <w:b/>
       <w:bCs/>
-      <w:color w:val="4F81BD" w:themeColor="accent1"/>
+      <w:color w:val="4F81BD"/>
       <w:sz w:val="26"/>
       <w:szCs w:val="26"/>
     </w:rPr>
   </w:style>
-  <w:style w:type="character" w:styleId="DefaultParagraphFont" w:default="1">
+  <w:style w:type="character" w:styleId="DefaultParagraphFont">
     <w:name w:val="Default Paragraph Font"/>
-    <w:uiPriority w:val="1"/>
-    <w:semiHidden/>
-    <w:unhideWhenUsed/>
     <w:qFormat/>
     <w:rPr/>
   </w:style>
-  <w:style w:type="character" w:styleId="BalloonTextChar" w:customStyle="1">
+  <w:style w:type="character" w:styleId="BalloonTextChar">
     <w:name w:val="Balloon Text Char"/>
     <w:basedOn w:val="DefaultParagraphFont"/>
-    <w:link w:val="BalloonText"/>
-    <w:uiPriority w:val="99"/>
-    <w:semiHidden/>
-    <w:qFormat/>
-    <w:rsid w:val="00df6dbd"/>
+    <w:qFormat/>
     <w:rPr>
       <w:rFonts w:ascii="Tahoma" w:hAnsi="Tahoma" w:cs="Tahoma"/>
       <w:sz w:val="16"/>
       <w:szCs w:val="16"/>
     </w:rPr>
   </w:style>
-  <w:style w:type="character" w:styleId="Heading1Char" w:customStyle="1">
+  <w:style w:type="character" w:styleId="Heading1Char">
     <w:name w:val="Heading 1 Char"/>
     <w:basedOn w:val="DefaultParagraphFont"/>
-    <w:link w:val="Heading1"/>
-    <w:uiPriority w:val="9"/>
-    <w:qFormat/>
-    <w:rsid w:val="00df6dbd"/>
-    <w:rPr>
-      <w:rFonts w:ascii="Cambria" w:hAnsi="Cambria" w:eastAsia="" w:cs="" w:asciiTheme="majorHAnsi" w:cstheme="majorBidi" w:eastAsiaTheme="majorEastAsia" w:hAnsiTheme="majorHAnsi"/>
+    <w:qFormat/>
+    <w:rPr>
+      <w:rFonts w:ascii="Cambria" w:hAnsi="Cambria" w:eastAsia="Calibri" w:cs="DejaVu Sans"/>
       <w:b/>
       <w:bCs/>
-      <w:color w:val="365F91" w:themeColor="accent1" w:themeShade="bf"/>
+      <w:color w:val="365F91"/>
       <w:sz w:val="28"/>
       <w:szCs w:val="28"/>
     </w:rPr>
   </w:style>
-  <w:style w:type="character" w:styleId="Heading2Char" w:customStyle="1">
+  <w:style w:type="character" w:styleId="Heading2Char">
     <w:name w:val="Heading 2 Char"/>
     <w:basedOn w:val="DefaultParagraphFont"/>
-    <w:link w:val="Heading2"/>
-    <w:uiPriority w:val="9"/>
-    <w:qFormat/>
-    <w:rsid w:val="00df6dbd"/>
-    <w:rPr>
-      <w:rFonts w:ascii="Cambria" w:hAnsi="Cambria" w:eastAsia="" w:cs="" w:asciiTheme="majorHAnsi" w:cstheme="majorBidi" w:eastAsiaTheme="majorEastAsia" w:hAnsiTheme="majorHAnsi"/>
+    <w:qFormat/>
+    <w:rPr>
+      <w:rFonts w:ascii="Cambria" w:hAnsi="Cambria" w:eastAsia="Calibri" w:cs="DejaVu Sans"/>
       <w:b/>
       <w:bCs/>
-      <w:color w:val="4F81BD" w:themeColor="accent1"/>
+      <w:color w:val="4F81BD"/>
       <w:sz w:val="26"/>
       <w:szCs w:val="26"/>
     </w:rPr>
@@ -3529,11 +3706,8 @@
   <w:style w:type="character" w:styleId="InternetLink">
     <w:name w:val="Internet Link"/>
     <w:basedOn w:val="DefaultParagraphFont"/>
-    <w:uiPriority w:val="99"/>
-    <w:unhideWhenUsed/>
-    <w:rsid w:val="00fd6870"/>
-    <w:rPr>
-      <w:color w:val="0000FF" w:themeColor="hyperlink"/>
+    <w:rPr>
+      <w:color w:val="0000FF"/>
       <w:u w:val="single"/>
     </w:rPr>
   </w:style>
@@ -4236,6 +4410,438 @@
     <w:qFormat/>
     <w:rPr>
       <w:rFonts w:cs="Wingdings"/>
+    </w:rPr>
+  </w:style>
+  <w:style w:type="character" w:styleId="ListLabel98">
+    <w:name w:val="ListLabel 98"/>
+    <w:qFormat/>
+    <w:rPr>
+      <w:rFonts w:cs="Times New Roman"/>
+      <w:color w:val="000000"/>
+      <w:sz w:val="22"/>
+    </w:rPr>
+  </w:style>
+  <w:style w:type="character" w:styleId="ListLabel99">
+    <w:name w:val="ListLabel 99"/>
+    <w:qFormat/>
+    <w:rPr>
+      <w:rFonts w:cs="Courier New"/>
+    </w:rPr>
+  </w:style>
+  <w:style w:type="character" w:styleId="ListLabel100">
+    <w:name w:val="ListLabel 100"/>
+    <w:qFormat/>
+    <w:rPr>
+      <w:rFonts w:cs="Wingdings"/>
+    </w:rPr>
+  </w:style>
+  <w:style w:type="character" w:styleId="ListLabel101">
+    <w:name w:val="ListLabel 101"/>
+    <w:qFormat/>
+    <w:rPr>
+      <w:rFonts w:cs="Symbol"/>
+    </w:rPr>
+  </w:style>
+  <w:style w:type="character" w:styleId="ListLabel102">
+    <w:name w:val="ListLabel 102"/>
+    <w:qFormat/>
+    <w:rPr>
+      <w:rFonts w:cs="Courier New"/>
+    </w:rPr>
+  </w:style>
+  <w:style w:type="character" w:styleId="ListLabel103">
+    <w:name w:val="ListLabel 103"/>
+    <w:qFormat/>
+    <w:rPr>
+      <w:rFonts w:cs="Wingdings"/>
+    </w:rPr>
+  </w:style>
+  <w:style w:type="character" w:styleId="ListLabel104">
+    <w:name w:val="ListLabel 104"/>
+    <w:qFormat/>
+    <w:rPr>
+      <w:rFonts w:cs="Symbol"/>
+    </w:rPr>
+  </w:style>
+  <w:style w:type="character" w:styleId="ListLabel105">
+    <w:name w:val="ListLabel 105"/>
+    <w:qFormat/>
+    <w:rPr>
+      <w:rFonts w:cs="Courier New"/>
+    </w:rPr>
+  </w:style>
+  <w:style w:type="character" w:styleId="ListLabel106">
+    <w:name w:val="ListLabel 106"/>
+    <w:qFormat/>
+    <w:rPr>
+      <w:rFonts w:cs="Wingdings"/>
+    </w:rPr>
+  </w:style>
+  <w:style w:type="character" w:styleId="ListLabel107">
+    <w:name w:val="ListLabel 107"/>
+    <w:qFormat/>
+    <w:rPr>
+      <w:rFonts w:ascii="Times New Roman" w:hAnsi="Times New Roman" w:cs="Times New Roman"/>
+    </w:rPr>
+  </w:style>
+  <w:style w:type="character" w:styleId="ListLabel108">
+    <w:name w:val="ListLabel 108"/>
+    <w:qFormat/>
+    <w:rPr>
+      <w:rFonts w:ascii="Times" w:hAnsi="Times" w:cs="Times New Roman"/>
+      <w:color w:val="000000"/>
+      <w:sz w:val="22"/>
+    </w:rPr>
+  </w:style>
+  <w:style w:type="character" w:styleId="ListLabel109">
+    <w:name w:val="ListLabel 109"/>
+    <w:qFormat/>
+    <w:rPr>
+      <w:rFonts w:cs="Courier New"/>
+    </w:rPr>
+  </w:style>
+  <w:style w:type="character" w:styleId="ListLabel110">
+    <w:name w:val="ListLabel 110"/>
+    <w:qFormat/>
+    <w:rPr>
+      <w:rFonts w:cs="Wingdings"/>
+    </w:rPr>
+  </w:style>
+  <w:style w:type="character" w:styleId="ListLabel111">
+    <w:name w:val="ListLabel 111"/>
+    <w:qFormat/>
+    <w:rPr>
+      <w:rFonts w:cs="Symbol"/>
+    </w:rPr>
+  </w:style>
+  <w:style w:type="character" w:styleId="ListLabel112">
+    <w:name w:val="ListLabel 112"/>
+    <w:qFormat/>
+    <w:rPr>
+      <w:rFonts w:cs="Courier New"/>
+    </w:rPr>
+  </w:style>
+  <w:style w:type="character" w:styleId="ListLabel113">
+    <w:name w:val="ListLabel 113"/>
+    <w:qFormat/>
+    <w:rPr>
+      <w:rFonts w:cs="Wingdings"/>
+    </w:rPr>
+  </w:style>
+  <w:style w:type="character" w:styleId="ListLabel114">
+    <w:name w:val="ListLabel 114"/>
+    <w:qFormat/>
+    <w:rPr>
+      <w:rFonts w:cs="Symbol"/>
+    </w:rPr>
+  </w:style>
+  <w:style w:type="character" w:styleId="ListLabel115">
+    <w:name w:val="ListLabel 115"/>
+    <w:qFormat/>
+    <w:rPr>
+      <w:rFonts w:cs="Courier New"/>
+    </w:rPr>
+  </w:style>
+  <w:style w:type="character" w:styleId="ListLabel116">
+    <w:name w:val="ListLabel 116"/>
+    <w:qFormat/>
+    <w:rPr>
+      <w:rFonts w:cs="Wingdings"/>
+    </w:rPr>
+  </w:style>
+  <w:style w:type="character" w:styleId="ListLabel117">
+    <w:name w:val="ListLabel 117"/>
+    <w:qFormat/>
+    <w:rPr>
+      <w:rFonts w:ascii="Times New Roman" w:hAnsi="Times New Roman" w:cs="Times New Roman"/>
+    </w:rPr>
+  </w:style>
+  <w:style w:type="character" w:styleId="ListLabel118">
+    <w:name w:val="ListLabel 118"/>
+    <w:qFormat/>
+    <w:rPr>
+      <w:rFonts w:ascii="Times" w:hAnsi="Times" w:cs="Times New Roman"/>
+      <w:color w:val="000000"/>
+      <w:sz w:val="22"/>
+    </w:rPr>
+  </w:style>
+  <w:style w:type="character" w:styleId="ListLabel119">
+    <w:name w:val="ListLabel 119"/>
+    <w:qFormat/>
+    <w:rPr>
+      <w:rFonts w:cs="Courier New"/>
+    </w:rPr>
+  </w:style>
+  <w:style w:type="character" w:styleId="ListLabel120">
+    <w:name w:val="ListLabel 120"/>
+    <w:qFormat/>
+    <w:rPr>
+      <w:rFonts w:cs="Wingdings"/>
+    </w:rPr>
+  </w:style>
+  <w:style w:type="character" w:styleId="ListLabel121">
+    <w:name w:val="ListLabel 121"/>
+    <w:qFormat/>
+    <w:rPr>
+      <w:rFonts w:cs="Symbol"/>
+    </w:rPr>
+  </w:style>
+  <w:style w:type="character" w:styleId="ListLabel122">
+    <w:name w:val="ListLabel 122"/>
+    <w:qFormat/>
+    <w:rPr>
+      <w:rFonts w:cs="Courier New"/>
+    </w:rPr>
+  </w:style>
+  <w:style w:type="character" w:styleId="ListLabel123">
+    <w:name w:val="ListLabel 123"/>
+    <w:qFormat/>
+    <w:rPr>
+      <w:rFonts w:cs="Wingdings"/>
+    </w:rPr>
+  </w:style>
+  <w:style w:type="character" w:styleId="ListLabel124">
+    <w:name w:val="ListLabel 124"/>
+    <w:qFormat/>
+    <w:rPr>
+      <w:rFonts w:cs="Symbol"/>
+    </w:rPr>
+  </w:style>
+  <w:style w:type="character" w:styleId="ListLabel125">
+    <w:name w:val="ListLabel 125"/>
+    <w:qFormat/>
+    <w:rPr>
+      <w:rFonts w:cs="Courier New"/>
+    </w:rPr>
+  </w:style>
+  <w:style w:type="character" w:styleId="ListLabel126">
+    <w:name w:val="ListLabel 126"/>
+    <w:qFormat/>
+    <w:rPr>
+      <w:rFonts w:cs="Wingdings"/>
+    </w:rPr>
+  </w:style>
+  <w:style w:type="character" w:styleId="ListLabel127">
+    <w:name w:val="ListLabel 127"/>
+    <w:qFormat/>
+    <w:rPr>
+      <w:rFonts w:ascii="Times New Roman" w:hAnsi="Times New Roman" w:cs="Times New Roman"/>
+    </w:rPr>
+  </w:style>
+  <w:style w:type="character" w:styleId="ListLabel128">
+    <w:name w:val="ListLabel 128"/>
+    <w:qFormat/>
+    <w:rPr>
+      <w:rFonts w:ascii="Times" w:hAnsi="Times" w:cs="Times New Roman"/>
+      <w:color w:val="000000"/>
+      <w:sz w:val="22"/>
+    </w:rPr>
+  </w:style>
+  <w:style w:type="character" w:styleId="ListLabel129">
+    <w:name w:val="ListLabel 129"/>
+    <w:qFormat/>
+    <w:rPr>
+      <w:rFonts w:cs="Courier New"/>
+    </w:rPr>
+  </w:style>
+  <w:style w:type="character" w:styleId="ListLabel130">
+    <w:name w:val="ListLabel 130"/>
+    <w:qFormat/>
+    <w:rPr>
+      <w:rFonts w:cs="Wingdings"/>
+    </w:rPr>
+  </w:style>
+  <w:style w:type="character" w:styleId="ListLabel131">
+    <w:name w:val="ListLabel 131"/>
+    <w:qFormat/>
+    <w:rPr>
+      <w:rFonts w:cs="Symbol"/>
+    </w:rPr>
+  </w:style>
+  <w:style w:type="character" w:styleId="ListLabel132">
+    <w:name w:val="ListLabel 132"/>
+    <w:qFormat/>
+    <w:rPr>
+      <w:rFonts w:cs="Courier New"/>
+    </w:rPr>
+  </w:style>
+  <w:style w:type="character" w:styleId="ListLabel133">
+    <w:name w:val="ListLabel 133"/>
+    <w:qFormat/>
+    <w:rPr>
+      <w:rFonts w:cs="Wingdings"/>
+    </w:rPr>
+  </w:style>
+  <w:style w:type="character" w:styleId="ListLabel134">
+    <w:name w:val="ListLabel 134"/>
+    <w:qFormat/>
+    <w:rPr>
+      <w:rFonts w:cs="Symbol"/>
+    </w:rPr>
+  </w:style>
+  <w:style w:type="character" w:styleId="ListLabel135">
+    <w:name w:val="ListLabel 135"/>
+    <w:qFormat/>
+    <w:rPr>
+      <w:rFonts w:cs="Courier New"/>
+    </w:rPr>
+  </w:style>
+  <w:style w:type="character" w:styleId="ListLabel136">
+    <w:name w:val="ListLabel 136"/>
+    <w:qFormat/>
+    <w:rPr>
+      <w:rFonts w:cs="Wingdings"/>
+    </w:rPr>
+  </w:style>
+  <w:style w:type="character" w:styleId="ListLabel137">
+    <w:name w:val="ListLabel 137"/>
+    <w:qFormat/>
+    <w:rPr>
+      <w:rFonts w:ascii="Times New Roman" w:hAnsi="Times New Roman" w:cs="Times New Roman"/>
+    </w:rPr>
+  </w:style>
+  <w:style w:type="character" w:styleId="ListLabel138">
+    <w:name w:val="ListLabel 138"/>
+    <w:qFormat/>
+    <w:rPr>
+      <w:rFonts w:ascii="Times" w:hAnsi="Times" w:cs="Times New Roman"/>
+      <w:color w:val="000000"/>
+      <w:sz w:val="22"/>
+    </w:rPr>
+  </w:style>
+  <w:style w:type="character" w:styleId="ListLabel139">
+    <w:name w:val="ListLabel 139"/>
+    <w:qFormat/>
+    <w:rPr>
+      <w:rFonts w:cs="Courier New"/>
+    </w:rPr>
+  </w:style>
+  <w:style w:type="character" w:styleId="ListLabel140">
+    <w:name w:val="ListLabel 140"/>
+    <w:qFormat/>
+    <w:rPr>
+      <w:rFonts w:cs="Wingdings"/>
+    </w:rPr>
+  </w:style>
+  <w:style w:type="character" w:styleId="ListLabel141">
+    <w:name w:val="ListLabel 141"/>
+    <w:qFormat/>
+    <w:rPr>
+      <w:rFonts w:cs="Symbol"/>
+    </w:rPr>
+  </w:style>
+  <w:style w:type="character" w:styleId="ListLabel142">
+    <w:name w:val="ListLabel 142"/>
+    <w:qFormat/>
+    <w:rPr>
+      <w:rFonts w:cs="Courier New"/>
+    </w:rPr>
+  </w:style>
+  <w:style w:type="character" w:styleId="ListLabel143">
+    <w:name w:val="ListLabel 143"/>
+    <w:qFormat/>
+    <w:rPr>
+      <w:rFonts w:cs="Wingdings"/>
+    </w:rPr>
+  </w:style>
+  <w:style w:type="character" w:styleId="ListLabel144">
+    <w:name w:val="ListLabel 144"/>
+    <w:qFormat/>
+    <w:rPr>
+      <w:rFonts w:cs="Symbol"/>
+    </w:rPr>
+  </w:style>
+  <w:style w:type="character" w:styleId="ListLabel145">
+    <w:name w:val="ListLabel 145"/>
+    <w:qFormat/>
+    <w:rPr>
+      <w:rFonts w:cs="Courier New"/>
+    </w:rPr>
+  </w:style>
+  <w:style w:type="character" w:styleId="ListLabel146">
+    <w:name w:val="ListLabel 146"/>
+    <w:qFormat/>
+    <w:rPr>
+      <w:rFonts w:cs="Wingdings"/>
+    </w:rPr>
+  </w:style>
+  <w:style w:type="character" w:styleId="ListLabel147">
+    <w:name w:val="ListLabel 147"/>
+    <w:qFormat/>
+    <w:rPr>
+      <w:rFonts w:ascii="Times New Roman" w:hAnsi="Times New Roman" w:cs="Times New Roman"/>
+    </w:rPr>
+  </w:style>
+  <w:style w:type="character" w:styleId="ListLabel148">
+    <w:name w:val="ListLabel 148"/>
+    <w:qFormat/>
+    <w:rPr>
+      <w:rFonts w:ascii="Times" w:hAnsi="Times" w:cs="Times New Roman"/>
+      <w:color w:val="000000"/>
+      <w:sz w:val="22"/>
+    </w:rPr>
+  </w:style>
+  <w:style w:type="character" w:styleId="ListLabel149">
+    <w:name w:val="ListLabel 149"/>
+    <w:qFormat/>
+    <w:rPr>
+      <w:rFonts w:cs="Courier New"/>
+    </w:rPr>
+  </w:style>
+  <w:style w:type="character" w:styleId="ListLabel150">
+    <w:name w:val="ListLabel 150"/>
+    <w:qFormat/>
+    <w:rPr>
+      <w:rFonts w:cs="Wingdings"/>
+    </w:rPr>
+  </w:style>
+  <w:style w:type="character" w:styleId="ListLabel151">
+    <w:name w:val="ListLabel 151"/>
+    <w:qFormat/>
+    <w:rPr>
+      <w:rFonts w:cs="Symbol"/>
+    </w:rPr>
+  </w:style>
+  <w:style w:type="character" w:styleId="ListLabel152">
+    <w:name w:val="ListLabel 152"/>
+    <w:qFormat/>
+    <w:rPr>
+      <w:rFonts w:cs="Courier New"/>
+    </w:rPr>
+  </w:style>
+  <w:style w:type="character" w:styleId="ListLabel153">
+    <w:name w:val="ListLabel 153"/>
+    <w:qFormat/>
+    <w:rPr>
+      <w:rFonts w:cs="Wingdings"/>
+    </w:rPr>
+  </w:style>
+  <w:style w:type="character" w:styleId="ListLabel154">
+    <w:name w:val="ListLabel 154"/>
+    <w:qFormat/>
+    <w:rPr>
+      <w:rFonts w:cs="Symbol"/>
+    </w:rPr>
+  </w:style>
+  <w:style w:type="character" w:styleId="ListLabel155">
+    <w:name w:val="ListLabel 155"/>
+    <w:qFormat/>
+    <w:rPr>
+      <w:rFonts w:cs="Courier New"/>
+    </w:rPr>
+  </w:style>
+  <w:style w:type="character" w:styleId="ListLabel156">
+    <w:name w:val="ListLabel 156"/>
+    <w:qFormat/>
+    <w:rPr>
+      <w:rFonts w:cs="Wingdings"/>
+    </w:rPr>
+  </w:style>
+  <w:style w:type="character" w:styleId="ListLabel157">
+    <w:name w:val="ListLabel 157"/>
+    <w:qFormat/>
+    <w:rPr>
+      <w:rFonts w:ascii="Times New Roman" w:hAnsi="Times New Roman" w:cs="Times New Roman"/>
     </w:rPr>
   </w:style>
   <w:style w:type="paragraph" w:styleId="Heading">
@@ -4244,7 +4850,7 @@
     <w:next w:val="TextBody"/>
     <w:qFormat/>
     <w:pPr>
-      <w:keepNext/>
+      <w:keepNext w:val="true"/>
       <w:spacing w:before="240" w:after="120"/>
     </w:pPr>
     <w:rPr>
@@ -4299,12 +4905,7 @@
   <w:style w:type="paragraph" w:styleId="BalloonText">
     <w:name w:val="Balloon Text"/>
     <w:basedOn w:val="Normal"/>
-    <w:link w:val="BalloonTextChar"/>
-    <w:uiPriority w:val="99"/>
-    <w:semiHidden/>
-    <w:unhideWhenUsed/>
-    <w:qFormat/>
-    <w:rsid w:val="00df6dbd"/>
+    <w:qFormat/>
     <w:pPr>
       <w:spacing w:lineRule="auto" w:line="240" w:before="0" w:after="0"/>
     </w:pPr>
@@ -4317,13 +4918,9 @@
   <w:style w:type="paragraph" w:styleId="NormalWeb">
     <w:name w:val="Normal (Web)"/>
     <w:basedOn w:val="Normal"/>
-    <w:uiPriority w:val="99"/>
-    <w:semiHidden/>
-    <w:unhideWhenUsed/>
-    <w:qFormat/>
-    <w:rsid w:val="00df6dbd"/>
+    <w:qFormat/>
     <w:pPr>
-      <w:spacing w:lineRule="auto" w:line="240" w:beforeAutospacing="1" w:afterAutospacing="1"/>
+      <w:spacing w:lineRule="auto" w:line="240" w:before="280" w:after="280"/>
     </w:pPr>
     <w:rPr>
       <w:rFonts w:ascii="Times New Roman" w:hAnsi="Times New Roman" w:eastAsia="Times New Roman" w:cs="Times New Roman"/>
@@ -4336,17 +4933,14 @@
     <w:name w:val="caption"/>
     <w:basedOn w:val="Normal"/>
     <w:next w:val="Normal"/>
-    <w:uiPriority w:val="35"/>
-    <w:unhideWhenUsed/>
-    <w:qFormat/>
-    <w:rsid w:val="00ac05ff"/>
+    <w:qFormat/>
     <w:pPr>
       <w:spacing w:lineRule="auto" w:line="240"/>
     </w:pPr>
     <w:rPr>
       <w:b/>
       <w:bCs/>
-      <w:color w:val="4F81BD" w:themeColor="accent1"/>
+      <w:color w:val="4F81BD"/>
       <w:sz w:val="18"/>
       <w:szCs w:val="18"/>
     </w:rPr>
@@ -4358,312 +4952,23 @@
     <w:pPr/>
     <w:rPr/>
   </w:style>
-  <w:style w:type="numbering" w:styleId="NoList" w:default="1">
+  <w:style w:type="paragraph" w:styleId="Figure">
+    <w:name w:val="Figure"/>
+    <w:basedOn w:val="Caption"/>
+    <w:qFormat/>
+    <w:pPr/>
+    <w:rPr/>
+  </w:style>
+  <w:style w:type="paragraph" w:styleId="TableofFigures">
+    <w:name w:val="Table of Figures"/>
+    <w:basedOn w:val="Caption"/>
+    <w:qFormat/>
+    <w:pPr/>
+    <w:rPr/>
+  </w:style>
+  <w:style w:type="numbering" w:styleId="NoList">
     <w:name w:val="No List"/>
-    <w:uiPriority w:val="99"/>
-    <w:semiHidden/>
-    <w:unhideWhenUsed/>
-    <w:qFormat/>
-  </w:style>
-  <w:style w:type="table" w:default="1" w:styleId="TableNormal">
-    <w:name w:val="Normal Table"/>
-    <w:uiPriority w:val="99"/>
-    <w:semiHidden/>
-    <w:unhideWhenUsed/>
-    <w:tblPr>
-      <w:tblInd w:w="0" w:type="dxa"/>
-      <w:tblCellMar>
-        <w:top w:w="0" w:type="dxa"/>
-        <w:left w:w="108" w:type="dxa"/>
-        <w:bottom w:w="0" w:type="dxa"/>
-        <w:right w:w="108" w:type="dxa"/>
-      </w:tblCellMar>
-    </w:tblPr>
+    <w:qFormat/>
   </w:style>
 </w:styles>
-</file>
-
-<file path=word/theme/theme1.xml><?xml version="1.0" encoding="utf-8"?>
-<a:theme xmlns:a="http://schemas.openxmlformats.org/drawingml/2006/main" name="Office Theme">
-  <a:themeElements>
-    <a:clrScheme name="Office">
-      <a:dk1>
-        <a:sysClr val="windowText" lastClr="000000"/>
-      </a:dk1>
-      <a:lt1>
-        <a:sysClr val="window" lastClr="FFFFFF"/>
-      </a:lt1>
-      <a:dk2>
-        <a:srgbClr val="1F497D"/>
-      </a:dk2>
-      <a:lt2>
-        <a:srgbClr val="EEECE1"/>
-      </a:lt2>
-      <a:accent1>
-        <a:srgbClr val="4F81BD"/>
-      </a:accent1>
-      <a:accent2>
-        <a:srgbClr val="C0504D"/>
-      </a:accent2>
-      <a:accent3>
-        <a:srgbClr val="9BBB59"/>
-      </a:accent3>
-      <a:accent4>
-        <a:srgbClr val="8064A2"/>
-      </a:accent4>
-      <a:accent5>
-        <a:srgbClr val="4BACC6"/>
-      </a:accent5>
-      <a:accent6>
-        <a:srgbClr val="F79646"/>
-      </a:accent6>
-      <a:hlink>
-        <a:srgbClr val="0000FF"/>
-      </a:hlink>
-      <a:folHlink>
-        <a:srgbClr val="800080"/>
-      </a:folHlink>
-    </a:clrScheme>
-    <a:fontScheme name="Office">
-      <a:majorFont>
-        <a:latin typeface="Cambria"/>
-        <a:ea typeface=""/>
-        <a:cs typeface=""/>
-        <a:font script="Jpan" typeface="ＭＳ ゴシック"/>
-        <a:font script="Hang" typeface="맑은 고딕"/>
-        <a:font script="Hans" typeface="宋体"/>
-        <a:font script="Hant" typeface="新細明體"/>
-        <a:font script="Arab" typeface="Times New Roman"/>
-        <a:font script="Hebr" typeface="Times New Roman"/>
-        <a:font script="Thai" typeface="Angsana New"/>
-        <a:font script="Ethi" typeface="Nyala"/>
-        <a:font script="Beng" typeface="Vrinda"/>
-        <a:font script="Gujr" typeface="Shruti"/>
-        <a:font script="Khmr" typeface="MoolBoran"/>
-        <a:font script="Knda" typeface="Tunga"/>
-        <a:font script="Guru" typeface="Raavi"/>
-        <a:font script="Cans" typeface="Euphemia"/>
-        <a:font script="Cher" typeface="Plantagenet Cherokee"/>
-        <a:font script="Yiii" typeface="Microsoft Yi Baiti"/>
-        <a:font script="Tibt" typeface="Microsoft Himalaya"/>
-        <a:font script="Thaa" typeface="MV Boli"/>
-        <a:font script="Deva" typeface="Mangal"/>
-        <a:font script="Telu" typeface="Gautami"/>
-        <a:font script="Taml" typeface="Latha"/>
-        <a:font script="Syrc" typeface="Estrangelo Edessa"/>
-        <a:font script="Orya" typeface="Kalinga"/>
-        <a:font script="Mlym" typeface="Kartika"/>
-        <a:font script="Laoo" typeface="DokChampa"/>
-        <a:font script="Sinh" typeface="Iskoola Pota"/>
-        <a:font script="Mong" typeface="Mongolian Baiti"/>
-        <a:font script="Viet" typeface="Times New Roman"/>
-        <a:font script="Uigh" typeface="Microsoft Uighur"/>
-        <a:font script="Geor" typeface="Sylfaen"/>
-      </a:majorFont>
-      <a:minorFont>
-        <a:latin typeface="Calibri"/>
-        <a:ea typeface=""/>
-        <a:cs typeface=""/>
-        <a:font script="Jpan" typeface="ＭＳ 明朝"/>
-        <a:font script="Hang" typeface="맑은 고딕"/>
-        <a:font script="Hans" typeface="宋体"/>
-        <a:font script="Hant" typeface="新細明體"/>
-        <a:font script="Arab" typeface="Arial"/>
-        <a:font script="Hebr" typeface="Arial"/>
-        <a:font script="Thai" typeface="Cordia New"/>
-        <a:font script="Ethi" typeface="Nyala"/>
-        <a:font script="Beng" typeface="Vrinda"/>
-        <a:font script="Gujr" typeface="Shruti"/>
-        <a:font script="Khmr" typeface="DaunPenh"/>
-        <a:font script="Knda" typeface="Tunga"/>
-        <a:font script="Guru" typeface="Raavi"/>
-        <a:font script="Cans" typeface="Euphemia"/>
-        <a:font script="Cher" typeface="Plantagenet Cherokee"/>
-        <a:font script="Yiii" typeface="Microsoft Yi Baiti"/>
-        <a:font script="Tibt" typeface="Microsoft Himalaya"/>
-        <a:font script="Thaa" typeface="MV Boli"/>
-        <a:font script="Deva" typeface="Mangal"/>
-        <a:font script="Telu" typeface="Gautami"/>
-        <a:font script="Taml" typeface="Latha"/>
-        <a:font script="Syrc" typeface="Estrangelo Edessa"/>
-        <a:font script="Orya" typeface="Kalinga"/>
-        <a:font script="Mlym" typeface="Kartika"/>
-        <a:font script="Laoo" typeface="DokChampa"/>
-        <a:font script="Sinh" typeface="Iskoola Pota"/>
-        <a:font script="Mong" typeface="Mongolian Baiti"/>
-        <a:font script="Viet" typeface="Arial"/>
-        <a:font script="Uigh" typeface="Microsoft Uighur"/>
-        <a:font script="Geor" typeface="Sylfaen"/>
-      </a:minorFont>
-    </a:fontScheme>
-    <a:fmtScheme name="Office">
-      <a:fillStyleLst>
-        <a:solidFill>
-          <a:schemeClr val="phClr"/>
-        </a:solidFill>
-        <a:gradFill rotWithShape="1">
-          <a:gsLst>
-            <a:gs pos="0">
-              <a:schemeClr val="phClr">
-                <a:tint val="50000"/>
-                <a:satMod val="300000"/>
-              </a:schemeClr>
-            </a:gs>
-            <a:gs pos="35000">
-              <a:schemeClr val="phClr">
-                <a:tint val="37000"/>
-                <a:satMod val="300000"/>
-              </a:schemeClr>
-            </a:gs>
-            <a:gs pos="100000">
-              <a:schemeClr val="phClr">
-                <a:tint val="15000"/>
-                <a:satMod val="350000"/>
-              </a:schemeClr>
-            </a:gs>
-          </a:gsLst>
-          <a:lin ang="16200000" scaled="1"/>
-        </a:gradFill>
-        <a:gradFill rotWithShape="1">
-          <a:gsLst>
-            <a:gs pos="0">
-              <a:schemeClr val="phClr">
-                <a:shade val="51000"/>
-                <a:satMod val="130000"/>
-              </a:schemeClr>
-            </a:gs>
-            <a:gs pos="80000">
-              <a:schemeClr val="phClr">
-                <a:shade val="93000"/>
-                <a:satMod val="130000"/>
-              </a:schemeClr>
-            </a:gs>
-            <a:gs pos="100000">
-              <a:schemeClr val="phClr">
-                <a:shade val="94000"/>
-                <a:satMod val="135000"/>
-              </a:schemeClr>
-            </a:gs>
-          </a:gsLst>
-          <a:lin ang="16200000" scaled="0"/>
-        </a:gradFill>
-      </a:fillStyleLst>
-      <a:lnStyleLst>
-        <a:ln w="9525" cap="flat" cmpd="sng" algn="ctr">
-          <a:solidFill>
-            <a:schemeClr val="phClr">
-              <a:shade val="95000"/>
-              <a:satMod val="105000"/>
-            </a:schemeClr>
-          </a:solidFill>
-          <a:prstDash val="solid"/>
-        </a:ln>
-        <a:ln w="25400" cap="flat" cmpd="sng" algn="ctr">
-          <a:solidFill>
-            <a:schemeClr val="phClr"/>
-          </a:solidFill>
-          <a:prstDash val="solid"/>
-        </a:ln>
-        <a:ln w="38100" cap="flat" cmpd="sng" algn="ctr">
-          <a:solidFill>
-            <a:schemeClr val="phClr"/>
-          </a:solidFill>
-          <a:prstDash val="solid"/>
-        </a:ln>
-      </a:lnStyleLst>
-      <a:effectStyleLst>
-        <a:effectStyle>
-          <a:effectLst>
-            <a:outerShdw blurRad="40000" dist="20000" dir="5400000" rotWithShape="0">
-              <a:srgbClr val="000000">
-                <a:alpha val="38000"/>
-              </a:srgbClr>
-            </a:outerShdw>
-          </a:effectLst>
-        </a:effectStyle>
-        <a:effectStyle>
-          <a:effectLst>
-            <a:outerShdw blurRad="40000" dist="23000" dir="5400000" rotWithShape="0">
-              <a:srgbClr val="000000">
-                <a:alpha val="35000"/>
-              </a:srgbClr>
-            </a:outerShdw>
-          </a:effectLst>
-        </a:effectStyle>
-        <a:effectStyle>
-          <a:effectLst>
-            <a:outerShdw blurRad="40000" dist="23000" dir="5400000" rotWithShape="0">
-              <a:srgbClr val="000000">
-                <a:alpha val="35000"/>
-              </a:srgbClr>
-            </a:outerShdw>
-          </a:effectLst>
-          <a:scene3d>
-            <a:camera prst="orthographicFront">
-              <a:rot lat="0" lon="0" rev="0"/>
-            </a:camera>
-            <a:lightRig rig="threePt" dir="t">
-              <a:rot lat="0" lon="0" rev="1200000"/>
-            </a:lightRig>
-          </a:scene3d>
-          <a:sp3d>
-            <a:bevelT w="63500" h="25400"/>
-          </a:sp3d>
-        </a:effectStyle>
-      </a:effectStyleLst>
-      <a:bgFillStyleLst>
-        <a:solidFill>
-          <a:schemeClr val="phClr"/>
-        </a:solidFill>
-        <a:gradFill rotWithShape="1">
-          <a:gsLst>
-            <a:gs pos="0">
-              <a:schemeClr val="phClr">
-                <a:tint val="40000"/>
-                <a:satMod val="350000"/>
-              </a:schemeClr>
-            </a:gs>
-            <a:gs pos="40000">
-              <a:schemeClr val="phClr">
-                <a:tint val="45000"/>
-                <a:shade val="99000"/>
-                <a:satMod val="350000"/>
-              </a:schemeClr>
-            </a:gs>
-            <a:gs pos="100000">
-              <a:schemeClr val="phClr">
-                <a:shade val="20000"/>
-                <a:satMod val="255000"/>
-              </a:schemeClr>
-            </a:gs>
-          </a:gsLst>
-          <a:path path="circle">
-            <a:fillToRect l="50000" t="-80000" r="50000" b="180000"/>
-          </a:path>
-        </a:gradFill>
-        <a:gradFill rotWithShape="1">
-          <a:gsLst>
-            <a:gs pos="0">
-              <a:schemeClr val="phClr">
-                <a:tint val="80000"/>
-                <a:satMod val="300000"/>
-              </a:schemeClr>
-            </a:gs>
-            <a:gs pos="100000">
-              <a:schemeClr val="phClr">
-                <a:shade val="30000"/>
-                <a:satMod val="200000"/>
-              </a:schemeClr>
-            </a:gs>
-          </a:gsLst>
-          <a:path path="circle">
-            <a:fillToRect l="50000" t="50000" r="50000" b="50000"/>
-          </a:path>
-        </a:gradFill>
-      </a:bgFillStyleLst>
-    </a:fmtScheme>
-  </a:themeElements>
-  <a:objectDefaults/>
-  <a:extraClrSchemeLst/>
-</a:theme>
 </file>
</xml_diff>